<commit_message>
Added algorithms to resume
</commit_message>
<xml_diff>
--- a/MarkJenningsResume.docx
+++ b/MarkJenningsResume.docx
@@ -31,7 +31,7 @@
           </w:tcPr>
           <w:p>
             <w:pPr>
-              <w:spacing w:line="252" w:lineRule="auto"/>
+              <w:spacing w:line="245" w:lineRule="auto"/>
               <w:rPr>
                 <w:rFonts w:cstheme="minorHAnsi"/>
                 <w:sz w:val="60"/>
@@ -44,7 +44,15 @@
                 <w:sz w:val="60"/>
                 <w:szCs w:val="60"/>
               </w:rPr>
-              <w:t>MARK  JENNINGS</w:t>
+              <w:t xml:space="preserve">MARK </w:t>
+            </w:r>
+            <w:r>
+              <w:rPr>
+                <w:rFonts w:cstheme="minorHAnsi"/>
+                <w:sz w:val="60"/>
+                <w:szCs w:val="60"/>
+              </w:rPr>
+              <w:t>JENNINGS</w:t>
             </w:r>
           </w:p>
         </w:tc>
@@ -58,7 +66,7 @@
           </w:tcPr>
           <w:p>
             <w:pPr>
-              <w:spacing w:line="252" w:lineRule="auto"/>
+              <w:spacing w:line="245" w:lineRule="auto"/>
               <w:jc w:val="right"/>
               <w:rPr>
                 <w:rFonts w:cstheme="minorHAnsi"/>
@@ -123,7 +131,7 @@
           </w:p>
           <w:p>
             <w:pPr>
-              <w:spacing w:line="252" w:lineRule="auto"/>
+              <w:spacing w:line="245" w:lineRule="auto"/>
               <w:jc w:val="right"/>
               <w:rPr>
                 <w:rFonts w:cstheme="minorHAnsi"/>
@@ -149,7 +157,7 @@
         <w:pBdr>
           <w:bottom w:val="single" w:sz="8" w:space="1" w:color="auto"/>
         </w:pBdr>
-        <w:spacing w:after="0" w:line="252" w:lineRule="auto"/>
+        <w:spacing w:after="0" w:line="245" w:lineRule="auto"/>
         <w:rPr>
           <w:rFonts w:cstheme="minorHAnsi"/>
           <w:b/>
@@ -163,7 +171,7 @@
         <w:pBdr>
           <w:bottom w:val="single" w:sz="8" w:space="1" w:color="auto"/>
         </w:pBdr>
-        <w:spacing w:after="0" w:line="252" w:lineRule="auto"/>
+        <w:spacing w:after="0" w:line="245" w:lineRule="auto"/>
         <w:rPr>
           <w:rFonts w:cstheme="minorHAnsi"/>
           <w:b/>
@@ -201,7 +209,7 @@
           </w:tcPr>
           <w:p>
             <w:pPr>
-              <w:spacing w:line="252" w:lineRule="auto"/>
+              <w:spacing w:line="245" w:lineRule="auto"/>
               <w:rPr>
                 <w:rFonts w:cstheme="minorHAnsi"/>
                 <w:b/>
@@ -217,7 +225,7 @@
           </w:p>
           <w:p>
             <w:pPr>
-              <w:spacing w:line="252" w:lineRule="auto"/>
+              <w:spacing w:line="245" w:lineRule="auto"/>
               <w:rPr>
                 <w:rFonts w:cstheme="minorHAnsi"/>
               </w:rPr>
@@ -278,7 +286,7 @@
           </w:tcPr>
           <w:p>
             <w:pPr>
-              <w:spacing w:line="252" w:lineRule="auto"/>
+              <w:spacing w:line="245" w:lineRule="auto"/>
               <w:jc w:val="right"/>
               <w:rPr>
                 <w:rFonts w:cstheme="minorHAnsi"/>
@@ -317,7 +325,7 @@
           </w:tcPr>
           <w:p>
             <w:pPr>
-              <w:spacing w:line="252" w:lineRule="auto"/>
+              <w:spacing w:line="245" w:lineRule="auto"/>
               <w:rPr>
                 <w:rFonts w:cstheme="minorHAnsi"/>
                 <w:b/>
@@ -333,7 +341,7 @@
           </w:p>
           <w:p>
             <w:pPr>
-              <w:spacing w:line="252" w:lineRule="auto"/>
+              <w:spacing w:line="245" w:lineRule="auto"/>
               <w:rPr>
                 <w:rFonts w:cstheme="minorHAnsi"/>
               </w:rPr>
@@ -370,7 +378,7 @@
           </w:tcPr>
           <w:p>
             <w:pPr>
-              <w:spacing w:line="252" w:lineRule="auto"/>
+              <w:spacing w:line="245" w:lineRule="auto"/>
               <w:jc w:val="right"/>
               <w:rPr>
                 <w:rFonts w:cstheme="minorHAnsi"/>
@@ -394,7 +402,7 @@
           </w:p>
           <w:p>
             <w:pPr>
-              <w:spacing w:line="252" w:lineRule="auto"/>
+              <w:spacing w:line="245" w:lineRule="auto"/>
               <w:jc w:val="right"/>
               <w:rPr>
                 <w:rFonts w:cstheme="minorHAnsi"/>
@@ -407,7 +415,7 @@
     </w:tbl>
     <w:p>
       <w:pPr>
-        <w:spacing w:after="0" w:line="252" w:lineRule="auto"/>
+        <w:spacing w:after="0" w:line="245" w:lineRule="auto"/>
         <w:rPr>
           <w:rFonts w:cstheme="minorHAnsi"/>
           <w:sz w:val="16"/>
@@ -420,7 +428,7 @@
         <w:pBdr>
           <w:bottom w:val="single" w:sz="8" w:space="1" w:color="auto"/>
         </w:pBdr>
-        <w:spacing w:after="0" w:line="252" w:lineRule="auto"/>
+        <w:spacing w:after="0" w:line="245" w:lineRule="auto"/>
         <w:rPr>
           <w:rFonts w:cstheme="minorHAnsi"/>
           <w:b/>
@@ -459,7 +467,7 @@
           </w:tcPr>
           <w:p>
             <w:pPr>
-              <w:spacing w:line="252" w:lineRule="auto"/>
+              <w:spacing w:line="245" w:lineRule="auto"/>
               <w:rPr>
                 <w:rFonts w:cstheme="minorHAnsi"/>
                 <w:b/>
@@ -475,7 +483,7 @@
           </w:p>
           <w:p>
             <w:pPr>
-              <w:spacing w:line="252" w:lineRule="auto"/>
+              <w:spacing w:line="245" w:lineRule="auto"/>
               <w:rPr>
                 <w:rFonts w:cstheme="minorHAnsi"/>
                 <w:i/>
@@ -496,7 +504,7 @@
           </w:tcPr>
           <w:p>
             <w:pPr>
-              <w:spacing w:line="252" w:lineRule="auto"/>
+              <w:spacing w:line="245" w:lineRule="auto"/>
               <w:jc w:val="right"/>
               <w:rPr>
                 <w:rFonts w:cstheme="minorHAnsi"/>
@@ -513,7 +521,7 @@
           </w:p>
           <w:p>
             <w:pPr>
-              <w:spacing w:line="252" w:lineRule="auto"/>
+              <w:spacing w:line="245" w:lineRule="auto"/>
               <w:jc w:val="right"/>
               <w:rPr>
                 <w:rFonts w:cstheme="minorHAnsi"/>
@@ -530,7 +538,7 @@
           <w:ilvl w:val="0"/>
           <w:numId w:val="7"/>
         </w:numPr>
-        <w:spacing w:after="0" w:line="252" w:lineRule="auto"/>
+        <w:spacing w:after="0" w:line="245" w:lineRule="auto"/>
         <w:rPr>
           <w:rFonts w:cstheme="minorHAnsi"/>
           <w:b/>
@@ -556,7 +564,7 @@
           <w:ilvl w:val="0"/>
           <w:numId w:val="7"/>
         </w:numPr>
-        <w:spacing w:after="0" w:line="252" w:lineRule="auto"/>
+        <w:spacing w:after="0" w:line="245" w:lineRule="auto"/>
         <w:rPr>
           <w:rFonts w:cstheme="minorHAnsi"/>
         </w:rPr>
@@ -603,7 +611,7 @@
           </w:tcPr>
           <w:p>
             <w:pPr>
-              <w:spacing w:line="252" w:lineRule="auto"/>
+              <w:spacing w:line="245" w:lineRule="auto"/>
               <w:rPr>
                 <w:rFonts w:cstheme="minorHAnsi"/>
                 <w:b/>
@@ -635,7 +643,7 @@
           </w:p>
           <w:p>
             <w:pPr>
-              <w:spacing w:line="252" w:lineRule="auto"/>
+              <w:spacing w:line="245" w:lineRule="auto"/>
               <w:rPr>
                 <w:rFonts w:cstheme="minorHAnsi"/>
                 <w:sz w:val="8"/>
@@ -663,7 +671,7 @@
           </w:tcPr>
           <w:p>
             <w:pPr>
-              <w:spacing w:line="252" w:lineRule="auto"/>
+              <w:spacing w:line="245" w:lineRule="auto"/>
               <w:jc w:val="right"/>
               <w:rPr>
                 <w:rFonts w:cstheme="minorHAnsi"/>
@@ -680,7 +688,7 @@
           </w:p>
           <w:p>
             <w:pPr>
-              <w:spacing w:line="252" w:lineRule="auto"/>
+              <w:spacing w:line="245" w:lineRule="auto"/>
               <w:rPr>
                 <w:rFonts w:cstheme="minorHAnsi"/>
                 <w:sz w:val="8"/>
@@ -698,7 +706,7 @@
           <w:ilvl w:val="0"/>
           <w:numId w:val="3"/>
         </w:numPr>
-        <w:spacing w:after="0" w:line="252" w:lineRule="auto"/>
+        <w:spacing w:after="0" w:line="245" w:lineRule="auto"/>
         <w:rPr>
           <w:rFonts w:cstheme="minorHAnsi"/>
         </w:rPr>
@@ -717,7 +725,7 @@
           <w:ilvl w:val="0"/>
           <w:numId w:val="3"/>
         </w:numPr>
-        <w:spacing w:after="0" w:line="252" w:lineRule="auto"/>
+        <w:spacing w:after="0" w:line="245" w:lineRule="auto"/>
         <w:rPr>
           <w:rFonts w:cstheme="minorHAnsi"/>
         </w:rPr>
@@ -731,7 +739,7 @@
     </w:p>
     <w:p>
       <w:pPr>
-        <w:spacing w:after="0" w:line="252" w:lineRule="auto"/>
+        <w:spacing w:after="0" w:line="245" w:lineRule="auto"/>
         <w:rPr>
           <w:rFonts w:cstheme="minorHAnsi"/>
           <w:sz w:val="16"/>
@@ -744,7 +752,7 @@
         <w:pBdr>
           <w:bottom w:val="single" w:sz="8" w:space="1" w:color="auto"/>
         </w:pBdr>
-        <w:spacing w:after="0" w:line="252" w:lineRule="auto"/>
+        <w:spacing w:after="0" w:line="245" w:lineRule="auto"/>
         <w:rPr>
           <w:rFonts w:cstheme="minorHAnsi"/>
           <w:b/>
@@ -757,8 +765,6 @@
         </w:rPr>
         <w:t>Work Experience</w:t>
       </w:r>
-      <w:bookmarkStart w:id="0" w:name="_GoBack"/>
-      <w:bookmarkEnd w:id="0"/>
     </w:p>
     <w:tbl>
       <w:tblPr>
@@ -783,7 +789,7 @@
           </w:tcPr>
           <w:p>
             <w:pPr>
-              <w:spacing w:line="252" w:lineRule="auto"/>
+              <w:spacing w:line="245" w:lineRule="auto"/>
               <w:rPr>
                 <w:rFonts w:cstheme="minorHAnsi"/>
                 <w:b/>
@@ -799,7 +805,7 @@
           </w:p>
           <w:p>
             <w:pPr>
-              <w:spacing w:line="252" w:lineRule="auto"/>
+              <w:spacing w:line="245" w:lineRule="auto"/>
               <w:rPr>
                 <w:rFonts w:cstheme="minorHAnsi"/>
                 <w:sz w:val="8"/>
@@ -827,7 +833,7 @@
           </w:tcPr>
           <w:p>
             <w:pPr>
-              <w:spacing w:line="252" w:lineRule="auto"/>
+              <w:spacing w:line="245" w:lineRule="auto"/>
               <w:jc w:val="right"/>
               <w:rPr>
                 <w:rFonts w:cstheme="minorHAnsi"/>
@@ -844,7 +850,7 @@
           </w:p>
           <w:p>
             <w:pPr>
-              <w:spacing w:line="252" w:lineRule="auto"/>
+              <w:spacing w:line="245" w:lineRule="auto"/>
               <w:rPr>
                 <w:rFonts w:cstheme="minorHAnsi"/>
                 <w:sz w:val="8"/>
@@ -862,7 +868,7 @@
           <w:ilvl w:val="0"/>
           <w:numId w:val="3"/>
         </w:numPr>
-        <w:spacing w:after="0" w:line="252" w:lineRule="auto"/>
+        <w:spacing w:after="0" w:line="245" w:lineRule="auto"/>
         <w:rPr>
           <w:rFonts w:cstheme="minorHAnsi"/>
         </w:rPr>
@@ -905,7 +911,7 @@
           <w:ilvl w:val="0"/>
           <w:numId w:val="3"/>
         </w:numPr>
-        <w:spacing w:after="0" w:line="252" w:lineRule="auto"/>
+        <w:spacing w:after="0" w:line="245" w:lineRule="auto"/>
         <w:rPr>
           <w:rFonts w:cstheme="minorHAnsi"/>
         </w:rPr>
@@ -924,7 +930,7 @@
           <w:ilvl w:val="0"/>
           <w:numId w:val="3"/>
         </w:numPr>
-        <w:spacing w:after="0" w:line="252" w:lineRule="auto"/>
+        <w:spacing w:after="0" w:line="245" w:lineRule="auto"/>
         <w:rPr>
           <w:rFonts w:cstheme="minorHAnsi"/>
         </w:rPr>
@@ -935,6 +941,8 @@
         </w:rPr>
         <w:t>Awarded first out of three teams in summer design challenge</w:t>
       </w:r>
+      <w:bookmarkStart w:id="0" w:name="_GoBack"/>
+      <w:bookmarkEnd w:id="0"/>
     </w:p>
     <w:tbl>
       <w:tblPr>
@@ -962,7 +970,7 @@
           </w:tcPr>
           <w:p>
             <w:pPr>
-              <w:spacing w:line="252" w:lineRule="auto"/>
+              <w:spacing w:line="245" w:lineRule="auto"/>
               <w:rPr>
                 <w:rFonts w:cstheme="minorHAnsi"/>
                 <w:b/>
@@ -987,7 +995,7 @@
           </w:p>
           <w:p>
             <w:pPr>
-              <w:spacing w:line="252" w:lineRule="auto"/>
+              <w:spacing w:line="245" w:lineRule="auto"/>
               <w:rPr>
                 <w:rFonts w:cstheme="minorHAnsi"/>
                 <w:i/>
@@ -1008,7 +1016,7 @@
           </w:tcPr>
           <w:p>
             <w:pPr>
-              <w:spacing w:line="252" w:lineRule="auto"/>
+              <w:spacing w:line="245" w:lineRule="auto"/>
               <w:jc w:val="right"/>
               <w:rPr>
                 <w:rFonts w:cstheme="minorHAnsi"/>
@@ -1025,7 +1033,7 @@
           </w:p>
           <w:p>
             <w:pPr>
-              <w:spacing w:line="252" w:lineRule="auto"/>
+              <w:spacing w:line="245" w:lineRule="auto"/>
               <w:jc w:val="right"/>
               <w:rPr>
                 <w:rFonts w:cstheme="minorHAnsi"/>
@@ -1043,7 +1051,7 @@
           <w:ilvl w:val="0"/>
           <w:numId w:val="2"/>
         </w:numPr>
-        <w:spacing w:after="0" w:line="252" w:lineRule="auto"/>
+        <w:spacing w:after="0" w:line="245" w:lineRule="auto"/>
         <w:rPr>
           <w:rFonts w:cstheme="minorHAnsi"/>
         </w:rPr>
@@ -1068,7 +1076,7 @@
           <w:ilvl w:val="0"/>
           <w:numId w:val="2"/>
         </w:numPr>
-        <w:spacing w:after="0" w:line="252" w:lineRule="auto"/>
+        <w:spacing w:after="0" w:line="245" w:lineRule="auto"/>
         <w:rPr>
           <w:rFonts w:cstheme="minorHAnsi"/>
         </w:rPr>
@@ -1119,7 +1127,7 @@
           <w:ilvl w:val="0"/>
           <w:numId w:val="2"/>
         </w:numPr>
-        <w:spacing w:after="0" w:line="252" w:lineRule="auto"/>
+        <w:spacing w:after="0" w:line="245" w:lineRule="auto"/>
         <w:rPr>
           <w:rFonts w:cstheme="minorHAnsi"/>
         </w:rPr>
@@ -1177,7 +1185,7 @@
     </w:p>
     <w:p>
       <w:pPr>
-        <w:spacing w:after="0" w:line="252" w:lineRule="auto"/>
+        <w:spacing w:after="0" w:line="245" w:lineRule="auto"/>
         <w:rPr>
           <w:rFonts w:cstheme="minorHAnsi"/>
           <w:b/>
@@ -1191,7 +1199,7 @@
         <w:pBdr>
           <w:bottom w:val="single" w:sz="8" w:space="1" w:color="auto"/>
         </w:pBdr>
-        <w:spacing w:after="0" w:line="252" w:lineRule="auto"/>
+        <w:spacing w:after="0" w:line="245" w:lineRule="auto"/>
         <w:rPr>
           <w:rFonts w:cstheme="minorHAnsi"/>
           <w:b/>
@@ -1237,7 +1245,7 @@
           </w:tcPr>
           <w:p>
             <w:pPr>
-              <w:spacing w:line="252" w:lineRule="auto"/>
+              <w:spacing w:line="245" w:lineRule="auto"/>
               <w:rPr>
                 <w:rFonts w:cstheme="minorHAnsi"/>
                 <w:b/>
@@ -1253,7 +1261,7 @@
           </w:p>
           <w:p>
             <w:pPr>
-              <w:spacing w:line="252" w:lineRule="auto"/>
+              <w:spacing w:line="245" w:lineRule="auto"/>
               <w:rPr>
                 <w:rFonts w:cstheme="minorHAnsi"/>
                 <w:i/>
@@ -1274,7 +1282,7 @@
           </w:tcPr>
           <w:p>
             <w:pPr>
-              <w:spacing w:line="252" w:lineRule="auto"/>
+              <w:spacing w:line="245" w:lineRule="auto"/>
               <w:jc w:val="right"/>
               <w:rPr>
                 <w:rFonts w:cstheme="minorHAnsi"/>
@@ -1306,7 +1314,7 @@
           <w:ilvl w:val="0"/>
           <w:numId w:val="7"/>
         </w:numPr>
-        <w:spacing w:after="0" w:line="252" w:lineRule="auto"/>
+        <w:spacing w:after="0" w:line="245" w:lineRule="auto"/>
         <w:rPr>
           <w:rFonts w:cstheme="minorHAnsi"/>
         </w:rPr>
@@ -1349,7 +1357,7 @@
           <w:ilvl w:val="0"/>
           <w:numId w:val="7"/>
         </w:numPr>
-        <w:spacing w:after="0" w:line="252" w:lineRule="auto"/>
+        <w:spacing w:after="0" w:line="245" w:lineRule="auto"/>
         <w:rPr>
           <w:rFonts w:cstheme="minorHAnsi"/>
         </w:rPr>
@@ -1386,7 +1394,7 @@
           </w:tcPr>
           <w:p>
             <w:pPr>
-              <w:spacing w:line="252" w:lineRule="auto"/>
+              <w:spacing w:line="245" w:lineRule="auto"/>
               <w:rPr>
                 <w:rFonts w:cstheme="minorHAnsi"/>
                 <w:b/>
@@ -1402,7 +1410,7 @@
           </w:p>
           <w:p>
             <w:pPr>
-              <w:spacing w:line="252" w:lineRule="auto"/>
+              <w:spacing w:line="245" w:lineRule="auto"/>
               <w:rPr>
                 <w:rFonts w:cstheme="minorHAnsi"/>
                 <w:i/>
@@ -1430,7 +1438,7 @@
           </w:tcPr>
           <w:p>
             <w:pPr>
-              <w:spacing w:line="252" w:lineRule="auto"/>
+              <w:spacing w:line="245" w:lineRule="auto"/>
               <w:jc w:val="right"/>
               <w:rPr>
                 <w:rFonts w:cstheme="minorHAnsi"/>
@@ -1447,7 +1455,7 @@
           </w:p>
           <w:p>
             <w:pPr>
-              <w:spacing w:line="252" w:lineRule="auto"/>
+              <w:spacing w:line="245" w:lineRule="auto"/>
               <w:jc w:val="right"/>
               <w:rPr>
                 <w:rFonts w:cstheme="minorHAnsi"/>
@@ -1464,7 +1472,7 @@
           <w:ilvl w:val="0"/>
           <w:numId w:val="7"/>
         </w:numPr>
-        <w:spacing w:after="0" w:line="252" w:lineRule="auto"/>
+        <w:spacing w:after="0" w:line="245" w:lineRule="auto"/>
         <w:rPr>
           <w:rFonts w:cstheme="minorHAnsi"/>
           <w:b/>
@@ -1484,7 +1492,7 @@
           <w:ilvl w:val="0"/>
           <w:numId w:val="7"/>
         </w:numPr>
-        <w:spacing w:after="0" w:line="252" w:lineRule="auto"/>
+        <w:spacing w:after="0" w:line="245" w:lineRule="auto"/>
         <w:rPr>
           <w:rFonts w:cstheme="minorHAnsi"/>
         </w:rPr>
@@ -1534,7 +1542,7 @@
     </w:p>
     <w:p>
       <w:pPr>
-        <w:spacing w:after="0" w:line="252" w:lineRule="auto"/>
+        <w:spacing w:after="0" w:line="245" w:lineRule="auto"/>
         <w:rPr>
           <w:rFonts w:cstheme="minorHAnsi"/>
           <w:b/>
@@ -1548,7 +1556,7 @@
         <w:pBdr>
           <w:bottom w:val="single" w:sz="8" w:space="1" w:color="auto"/>
         </w:pBdr>
-        <w:spacing w:after="0" w:line="252" w:lineRule="auto"/>
+        <w:spacing w:after="0" w:line="245" w:lineRule="auto"/>
         <w:rPr>
           <w:rFonts w:cstheme="minorHAnsi"/>
           <w:b/>
@@ -1578,18 +1586,18 @@
         <w:tblLook w:val="04A0" w:firstRow="1" w:lastRow="0" w:firstColumn="1" w:lastColumn="0" w:noHBand="0" w:noVBand="1"/>
       </w:tblPr>
       <w:tblGrid>
-        <w:gridCol w:w="1800"/>
-        <w:gridCol w:w="4494"/>
-        <w:gridCol w:w="3056"/>
+        <w:gridCol w:w="1525"/>
+        <w:gridCol w:w="4407"/>
+        <w:gridCol w:w="3413"/>
       </w:tblGrid>
       <w:tr>
         <w:tc>
           <w:tcPr>
-            <w:tcW w:w="1800" w:type="dxa"/>
+            <w:tcW w:w="1525" w:type="dxa"/>
           </w:tcPr>
           <w:p>
             <w:pPr>
-              <w:spacing w:line="252" w:lineRule="auto"/>
+              <w:spacing w:line="245" w:lineRule="auto"/>
               <w:rPr>
                 <w:rFonts w:cstheme="minorHAnsi"/>
                 <w:b/>
@@ -1599,11 +1607,11 @@
         </w:tc>
         <w:tc>
           <w:tcPr>
-            <w:tcW w:w="4494" w:type="dxa"/>
+            <w:tcW w:w="4407" w:type="dxa"/>
           </w:tcPr>
           <w:p>
             <w:pPr>
-              <w:spacing w:line="252" w:lineRule="auto"/>
+              <w:spacing w:line="245" w:lineRule="auto"/>
               <w:rPr>
                 <w:rFonts w:cstheme="minorHAnsi"/>
                 <w:i/>
@@ -1620,11 +1628,11 @@
         </w:tc>
         <w:tc>
           <w:tcPr>
-            <w:tcW w:w="3056" w:type="dxa"/>
+            <w:tcW w:w="3413" w:type="dxa"/>
           </w:tcPr>
           <w:p>
             <w:pPr>
-              <w:spacing w:line="252" w:lineRule="auto"/>
+              <w:spacing w:line="245" w:lineRule="auto"/>
               <w:rPr>
                 <w:rFonts w:cstheme="minorHAnsi"/>
                 <w:i/>
@@ -1643,11 +1651,11 @@
       <w:tr>
         <w:tc>
           <w:tcPr>
-            <w:tcW w:w="1800" w:type="dxa"/>
+            <w:tcW w:w="1525" w:type="dxa"/>
           </w:tcPr>
           <w:p>
             <w:pPr>
-              <w:spacing w:line="252" w:lineRule="auto"/>
+              <w:spacing w:line="245" w:lineRule="auto"/>
               <w:rPr>
                 <w:rFonts w:cstheme="minorHAnsi"/>
                 <w:b/>
@@ -1664,11 +1672,11 @@
         </w:tc>
         <w:tc>
           <w:tcPr>
-            <w:tcW w:w="4494" w:type="dxa"/>
+            <w:tcW w:w="4407" w:type="dxa"/>
           </w:tcPr>
           <w:p>
             <w:pPr>
-              <w:spacing w:line="252" w:lineRule="auto"/>
+              <w:spacing w:line="245" w:lineRule="auto"/>
               <w:rPr>
                 <w:rFonts w:cstheme="minorHAnsi"/>
               </w:rPr>
@@ -1695,11 +1703,11 @@
         </w:tc>
         <w:tc>
           <w:tcPr>
-            <w:tcW w:w="3056" w:type="dxa"/>
+            <w:tcW w:w="3413" w:type="dxa"/>
           </w:tcPr>
           <w:p>
             <w:pPr>
-              <w:spacing w:line="252" w:lineRule="auto"/>
+              <w:spacing w:line="245" w:lineRule="auto"/>
               <w:rPr>
                 <w:rFonts w:cstheme="minorHAnsi"/>
               </w:rPr>
@@ -1738,11 +1746,11 @@
       <w:tr>
         <w:tc>
           <w:tcPr>
-            <w:tcW w:w="1800" w:type="dxa"/>
+            <w:tcW w:w="1525" w:type="dxa"/>
           </w:tcPr>
           <w:p>
             <w:pPr>
-              <w:spacing w:line="252" w:lineRule="auto"/>
+              <w:spacing w:line="245" w:lineRule="auto"/>
               <w:rPr>
                 <w:rFonts w:cstheme="minorHAnsi"/>
                 <w:b/>
@@ -1759,11 +1767,11 @@
         </w:tc>
         <w:tc>
           <w:tcPr>
-            <w:tcW w:w="4494" w:type="dxa"/>
+            <w:tcW w:w="4407" w:type="dxa"/>
           </w:tcPr>
           <w:p>
             <w:pPr>
-              <w:spacing w:line="252" w:lineRule="auto"/>
+              <w:spacing w:line="245" w:lineRule="auto"/>
               <w:rPr>
                 <w:rFonts w:cstheme="minorHAnsi"/>
               </w:rPr>
@@ -1808,11 +1816,11 @@
         </w:tc>
         <w:tc>
           <w:tcPr>
-            <w:tcW w:w="3056" w:type="dxa"/>
+            <w:tcW w:w="3413" w:type="dxa"/>
           </w:tcPr>
           <w:p>
             <w:pPr>
-              <w:spacing w:line="252" w:lineRule="auto"/>
+              <w:spacing w:line="245" w:lineRule="auto"/>
               <w:rPr>
                 <w:rFonts w:cstheme="minorHAnsi"/>
               </w:rPr>
@@ -1835,83 +1843,128 @@
       <w:tr>
         <w:tc>
           <w:tcPr>
-            <w:tcW w:w="1800" w:type="dxa"/>
+            <w:tcW w:w="1525" w:type="dxa"/>
           </w:tcPr>
           <w:p>
             <w:pPr>
-              <w:spacing w:line="252" w:lineRule="auto"/>
-              <w:rPr>
-                <w:rFonts w:cstheme="minorHAnsi"/>
-              </w:rPr>
-            </w:pPr>
-            <w:r>
-              <w:rPr>
-                <w:rFonts w:cstheme="minorHAnsi"/>
-                <w:b/>
-              </w:rPr>
-              <w:t>Fabrication</w:t>
+              <w:spacing w:line="245" w:lineRule="auto"/>
+              <w:rPr>
+                <w:rFonts w:cstheme="minorHAnsi"/>
+                <w:b/>
+              </w:rPr>
+            </w:pPr>
+            <w:r>
+              <w:rPr>
+                <w:rFonts w:cstheme="minorHAnsi"/>
+                <w:b/>
+              </w:rPr>
+              <w:t>Algorithms</w:t>
             </w:r>
           </w:p>
         </w:tc>
         <w:tc>
           <w:tcPr>
-            <w:tcW w:w="4494" w:type="dxa"/>
+            <w:tcW w:w="4407" w:type="dxa"/>
           </w:tcPr>
           <w:p>
             <w:pPr>
-              <w:spacing w:line="252" w:lineRule="auto"/>
-              <w:rPr>
-                <w:rFonts w:cstheme="minorHAnsi"/>
-              </w:rPr>
-            </w:pPr>
-            <w:r>
-              <w:rPr>
-                <w:rFonts w:cstheme="minorHAnsi"/>
-              </w:rPr>
-              <w:t>M</w:t>
-            </w:r>
-            <w:r>
-              <w:rPr>
-                <w:rFonts w:cstheme="minorHAnsi"/>
-              </w:rPr>
-              <w:t>anual ma</w:t>
-            </w:r>
-            <w:r>
-              <w:rPr>
-                <w:rFonts w:cstheme="minorHAnsi"/>
-              </w:rPr>
-              <w:t>chining, Additive manufacturing</w:t>
+              <w:spacing w:line="245" w:lineRule="auto"/>
+              <w:rPr>
+                <w:rFonts w:cstheme="minorHAnsi"/>
+              </w:rPr>
+            </w:pPr>
+            <w:r>
+              <w:rPr>
+                <w:rFonts w:cstheme="minorHAnsi"/>
+              </w:rPr>
+              <w:t>Manipulator control, Mobile robot localization</w:t>
             </w:r>
           </w:p>
         </w:tc>
         <w:tc>
           <w:tcPr>
-            <w:tcW w:w="3056" w:type="dxa"/>
+            <w:tcW w:w="3413" w:type="dxa"/>
           </w:tcPr>
           <w:p>
             <w:pPr>
-              <w:spacing w:line="252" w:lineRule="auto"/>
-              <w:rPr>
-                <w:rFonts w:cstheme="minorHAnsi"/>
-              </w:rPr>
-            </w:pPr>
-            <w:r>
-              <w:rPr>
-                <w:rFonts w:cstheme="minorHAnsi"/>
-              </w:rPr>
-              <w:t xml:space="preserve">CNC </w:t>
-            </w:r>
-            <w:r>
-              <w:rPr>
-                <w:rFonts w:cstheme="minorHAnsi"/>
-              </w:rPr>
-              <w:t xml:space="preserve">operation, </w:t>
-            </w:r>
-            <w:r>
-              <w:rPr>
-                <w:rFonts w:cstheme="minorHAnsi"/>
-              </w:rPr>
-              <w:t>CAM software</w:t>
+              <w:spacing w:line="245" w:lineRule="auto"/>
+              <w:rPr>
+                <w:rFonts w:cstheme="minorHAnsi"/>
+              </w:rPr>
+            </w:pPr>
+            <w:proofErr w:type="spellStart"/>
+            <w:r>
+              <w:rPr>
+                <w:rFonts w:cstheme="minorHAnsi"/>
+              </w:rPr>
+              <w:t>LiDAR</w:t>
+            </w:r>
+            <w:proofErr w:type="spellEnd"/>
+            <w:r>
+              <w:rPr>
+                <w:rFonts w:cstheme="minorHAnsi"/>
+              </w:rPr>
+              <w:t xml:space="preserve"> SLAM, Point Set Registration</w:t>
+            </w:r>
+          </w:p>
+        </w:tc>
+      </w:tr>
+      <w:tr>
+        <w:tc>
+          <w:tcPr>
+            <w:tcW w:w="1525" w:type="dxa"/>
+          </w:tcPr>
+          <w:p>
+            <w:pPr>
+              <w:spacing w:line="245" w:lineRule="auto"/>
+              <w:rPr>
+                <w:rFonts w:cstheme="minorHAnsi"/>
+              </w:rPr>
+            </w:pPr>
+            <w:r>
+              <w:rPr>
+                <w:rFonts w:cstheme="minorHAnsi"/>
+                <w:b/>
+              </w:rPr>
+              <w:t>Fabrication</w:t>
+            </w:r>
+          </w:p>
+        </w:tc>
+        <w:tc>
+          <w:tcPr>
+            <w:tcW w:w="4407" w:type="dxa"/>
+          </w:tcPr>
+          <w:p>
+            <w:pPr>
+              <w:spacing w:line="245" w:lineRule="auto"/>
+              <w:rPr>
+                <w:rFonts w:cstheme="minorHAnsi"/>
+              </w:rPr>
+            </w:pPr>
+            <w:r>
+              <w:rPr>
+                <w:rFonts w:cstheme="minorHAnsi"/>
+              </w:rPr>
+              <w:t>Manual machining, Additive manufacturing</w:t>
+            </w:r>
+          </w:p>
+        </w:tc>
+        <w:tc>
+          <w:tcPr>
+            <w:tcW w:w="3413" w:type="dxa"/>
+          </w:tcPr>
+          <w:p>
+            <w:pPr>
+              <w:spacing w:line="245" w:lineRule="auto"/>
+              <w:rPr>
+                <w:rFonts w:cstheme="minorHAnsi"/>
+              </w:rPr>
+            </w:pPr>
+            <w:r>
+              <w:rPr>
+                <w:rFonts w:cstheme="minorHAnsi"/>
+              </w:rPr>
+              <w:t>CNC operation, CAM software</w:t>
             </w:r>
           </w:p>
         </w:tc>
@@ -1919,7 +1972,7 @@
     </w:tbl>
     <w:p>
       <w:pPr>
-        <w:spacing w:after="0" w:line="252" w:lineRule="auto"/>
+        <w:spacing w:after="0" w:line="245" w:lineRule="auto"/>
         <w:rPr>
           <w:rFonts w:cstheme="minorHAnsi"/>
           <w:b/>
@@ -4002,7 +4055,7 @@
 </file>
 
 <file path=customXml/itemProps1.xml><?xml version="1.0" encoding="utf-8"?>
-<ds:datastoreItem xmlns:ds="http://schemas.openxmlformats.org/officeDocument/2006/customXml" ds:itemID="{426286DF-AB01-4A69-BCD5-49052F58CFE5}">
+<ds:datastoreItem xmlns:ds="http://schemas.openxmlformats.org/officeDocument/2006/customXml" ds:itemID="{71A09F8A-A48C-423F-AADC-AB7ACE2A1AA5}">
   <ds:schemaRefs>
     <ds:schemaRef ds:uri="http://schemas.openxmlformats.org/officeDocument/2006/bibliography"/>
   </ds:schemaRefs>

</xml_diff>

<commit_message>
One last update :)
</commit_message>
<xml_diff>
--- a/MarkJenningsResume.docx
+++ b/MarkJenningsResume.docx
@@ -1584,14 +1584,14 @@
         <w:tblLook w:val="04A0" w:firstRow="1" w:lastRow="0" w:firstColumn="1" w:lastColumn="0" w:noHBand="0" w:noVBand="1"/>
       </w:tblPr>
       <w:tblGrid>
-        <w:gridCol w:w="1525"/>
-        <w:gridCol w:w="4407"/>
-        <w:gridCol w:w="3413"/>
+        <w:gridCol w:w="1705"/>
+        <w:gridCol w:w="4320"/>
+        <w:gridCol w:w="3320"/>
       </w:tblGrid>
       <w:tr>
         <w:tc>
           <w:tcPr>
-            <w:tcW w:w="1525" w:type="dxa"/>
+            <w:tcW w:w="1705" w:type="dxa"/>
           </w:tcPr>
           <w:p>
             <w:pPr>
@@ -1605,7 +1605,7 @@
         </w:tc>
         <w:tc>
           <w:tcPr>
-            <w:tcW w:w="4407" w:type="dxa"/>
+            <w:tcW w:w="4320" w:type="dxa"/>
           </w:tcPr>
           <w:p>
             <w:pPr>
@@ -1626,7 +1626,7 @@
         </w:tc>
         <w:tc>
           <w:tcPr>
-            <w:tcW w:w="3413" w:type="dxa"/>
+            <w:tcW w:w="3320" w:type="dxa"/>
           </w:tcPr>
           <w:p>
             <w:pPr>
@@ -1643,90 +1643,13 @@
               </w:rPr>
               <w:t>Familiar</w:t>
             </w:r>
-          </w:p>
-        </w:tc>
-        <w:bookmarkStart w:id="0" w:name="_GoBack"/>
-        <w:bookmarkEnd w:id="0"/>
-      </w:tr>
-      <w:tr>
-        <w:tc>
-          <w:tcPr>
-            <w:tcW w:w="1525" w:type="dxa"/>
-          </w:tcPr>
-          <w:p>
-            <w:pPr>
-              <w:spacing w:line="245" w:lineRule="auto"/>
-              <w:rPr>
-                <w:rFonts w:cstheme="minorHAnsi"/>
-                <w:b/>
-              </w:rPr>
-            </w:pPr>
-            <w:r>
-              <w:rPr>
-                <w:rFonts w:cstheme="minorHAnsi"/>
-                <w:b/>
-              </w:rPr>
-              <w:t>Programming</w:t>
-            </w:r>
-          </w:p>
-        </w:tc>
-        <w:tc>
-          <w:tcPr>
-            <w:tcW w:w="4407" w:type="dxa"/>
-          </w:tcPr>
-          <w:p>
-            <w:pPr>
-              <w:spacing w:line="245" w:lineRule="auto"/>
-              <w:rPr>
-                <w:rFonts w:cstheme="minorHAnsi"/>
-              </w:rPr>
-            </w:pPr>
-            <w:r>
-              <w:rPr>
-                <w:rFonts w:cstheme="minorHAnsi"/>
-              </w:rPr>
-              <w:t>C++, Robot Operating System (ROS),</w:t>
-            </w:r>
-            <w:r>
-              <w:rPr>
-                <w:rFonts w:cstheme="minorHAnsi"/>
-              </w:rPr>
-              <w:t xml:space="preserve"> Linux</w:t>
-            </w:r>
-          </w:p>
-        </w:tc>
-        <w:tc>
-          <w:tcPr>
-            <w:tcW w:w="3413" w:type="dxa"/>
-          </w:tcPr>
-          <w:p>
-            <w:pPr>
-              <w:spacing w:line="245" w:lineRule="auto"/>
-              <w:rPr>
-                <w:rFonts w:cstheme="minorHAnsi"/>
-              </w:rPr>
-            </w:pPr>
-            <w:r>
-              <w:rPr>
-                <w:rFonts w:cstheme="minorHAnsi"/>
-              </w:rPr>
-              <w:t xml:space="preserve">Python, </w:t>
-            </w:r>
-            <w:proofErr w:type="spellStart"/>
-            <w:r>
-              <w:rPr>
-                <w:rFonts w:cstheme="minorHAnsi"/>
-              </w:rPr>
-              <w:t>MoveIt</w:t>
-            </w:r>
-            <w:proofErr w:type="spellEnd"/>
           </w:p>
         </w:tc>
       </w:tr>
       <w:tr>
         <w:tc>
           <w:tcPr>
-            <w:tcW w:w="1525" w:type="dxa"/>
+            <w:tcW w:w="1705" w:type="dxa"/>
           </w:tcPr>
           <w:p>
             <w:pPr>
@@ -1741,13 +1664,13 @@
                 <w:rFonts w:cstheme="minorHAnsi"/>
                 <w:b/>
               </w:rPr>
-              <w:t>Software</w:t>
+              <w:t>Programming</w:t>
             </w:r>
           </w:p>
         </w:tc>
         <w:tc>
           <w:tcPr>
-            <w:tcW w:w="4407" w:type="dxa"/>
+            <w:tcW w:w="4320" w:type="dxa"/>
           </w:tcPr>
           <w:p>
             <w:pPr>
@@ -1760,19 +1683,19 @@
               <w:rPr>
                 <w:rFonts w:cstheme="minorHAnsi"/>
               </w:rPr>
-              <w:t>SolidWorks, MATLAB</w:t>
-            </w:r>
-            <w:r>
-              <w:rPr>
-                <w:rFonts w:cstheme="minorHAnsi"/>
-              </w:rPr>
-              <w:t>, MS Office</w:t>
+              <w:t>C++, Robot Operating System (ROS),</w:t>
+            </w:r>
+            <w:r>
+              <w:rPr>
+                <w:rFonts w:cstheme="minorHAnsi"/>
+              </w:rPr>
+              <w:t xml:space="preserve"> Linux</w:t>
             </w:r>
           </w:p>
         </w:tc>
         <w:tc>
           <w:tcPr>
-            <w:tcW w:w="3413" w:type="dxa"/>
+            <w:tcW w:w="3320" w:type="dxa"/>
           </w:tcPr>
           <w:p>
             <w:pPr>
@@ -1785,28 +1708,14 @@
               <w:rPr>
                 <w:rFonts w:cstheme="minorHAnsi"/>
               </w:rPr>
-              <w:t xml:space="preserve">PTC </w:t>
+              <w:t xml:space="preserve">Python, </w:t>
             </w:r>
             <w:proofErr w:type="spellStart"/>
             <w:r>
               <w:rPr>
                 <w:rFonts w:cstheme="minorHAnsi"/>
               </w:rPr>
-              <w:t>Creo</w:t>
-            </w:r>
-            <w:proofErr w:type="spellEnd"/>
-            <w:r>
-              <w:rPr>
-                <w:rFonts w:cstheme="minorHAnsi"/>
-              </w:rPr>
-              <w:t xml:space="preserve">, </w:t>
-            </w:r>
-            <w:proofErr w:type="spellStart"/>
-            <w:r>
-              <w:rPr>
-                <w:rFonts w:cstheme="minorHAnsi"/>
-              </w:rPr>
-              <w:t>LabVIEW</w:t>
+              <w:t>MoveIt</w:t>
             </w:r>
             <w:proofErr w:type="spellEnd"/>
           </w:p>
@@ -1815,7 +1724,7 @@
       <w:tr>
         <w:tc>
           <w:tcPr>
-            <w:tcW w:w="1525" w:type="dxa"/>
+            <w:tcW w:w="1705" w:type="dxa"/>
           </w:tcPr>
           <w:p>
             <w:pPr>
@@ -1830,13 +1739,13 @@
                 <w:rFonts w:cstheme="minorHAnsi"/>
                 <w:b/>
               </w:rPr>
-              <w:t>Algorithms</w:t>
+              <w:t>Software</w:t>
             </w:r>
           </w:p>
         </w:tc>
         <w:tc>
           <w:tcPr>
-            <w:tcW w:w="4407" w:type="dxa"/>
+            <w:tcW w:w="4320" w:type="dxa"/>
           </w:tcPr>
           <w:p>
             <w:pPr>
@@ -1849,13 +1758,19 @@
               <w:rPr>
                 <w:rFonts w:cstheme="minorHAnsi"/>
               </w:rPr>
-              <w:t>Manipulator control, Mobile robot localization</w:t>
+              <w:t>SolidWorks, MATLAB</w:t>
+            </w:r>
+            <w:r>
+              <w:rPr>
+                <w:rFonts w:cstheme="minorHAnsi"/>
+              </w:rPr>
+              <w:t>, MS Office</w:t>
             </w:r>
           </w:p>
         </w:tc>
         <w:tc>
           <w:tcPr>
-            <w:tcW w:w="3413" w:type="dxa"/>
+            <w:tcW w:w="3320" w:type="dxa"/>
           </w:tcPr>
           <w:p>
             <w:pPr>
@@ -1864,47 +1779,62 @@
                 <w:rFonts w:cstheme="minorHAnsi"/>
               </w:rPr>
             </w:pPr>
+            <w:r>
+              <w:rPr>
+                <w:rFonts w:cstheme="minorHAnsi"/>
+              </w:rPr>
+              <w:t xml:space="preserve">PTC </w:t>
+            </w:r>
             <w:proofErr w:type="spellStart"/>
             <w:r>
               <w:rPr>
                 <w:rFonts w:cstheme="minorHAnsi"/>
               </w:rPr>
-              <w:t>LiDAR</w:t>
+              <w:t>Creo</w:t>
             </w:r>
             <w:proofErr w:type="spellEnd"/>
             <w:r>
               <w:rPr>
                 <w:rFonts w:cstheme="minorHAnsi"/>
               </w:rPr>
-              <w:t xml:space="preserve"> SLAM, Point set registration</w:t>
-            </w:r>
+              <w:t xml:space="preserve">, </w:t>
+            </w:r>
+            <w:proofErr w:type="spellStart"/>
+            <w:r>
+              <w:rPr>
+                <w:rFonts w:cstheme="minorHAnsi"/>
+              </w:rPr>
+              <w:t>LabVIEW</w:t>
+            </w:r>
+            <w:proofErr w:type="spellEnd"/>
           </w:p>
         </w:tc>
       </w:tr>
       <w:tr>
         <w:tc>
           <w:tcPr>
-            <w:tcW w:w="1525" w:type="dxa"/>
+            <w:tcW w:w="1705" w:type="dxa"/>
           </w:tcPr>
           <w:p>
             <w:pPr>
               <w:spacing w:line="245" w:lineRule="auto"/>
               <w:rPr>
                 <w:rFonts w:cstheme="minorHAnsi"/>
-              </w:rPr>
-            </w:pPr>
-            <w:r>
-              <w:rPr>
-                <w:rFonts w:cstheme="minorHAnsi"/>
-                <w:b/>
-              </w:rPr>
-              <w:t>Fabrication</w:t>
+                <w:b/>
+              </w:rPr>
+            </w:pPr>
+            <w:r>
+              <w:rPr>
+                <w:rFonts w:cstheme="minorHAnsi"/>
+                <w:b/>
+              </w:rPr>
+              <w:t>Algorithms</w:t>
             </w:r>
           </w:p>
         </w:tc>
         <w:tc>
           <w:tcPr>
-            <w:tcW w:w="4407" w:type="dxa"/>
+            <w:tcW w:w="4320" w:type="dxa"/>
           </w:tcPr>
           <w:p>
             <w:pPr>
@@ -1917,13 +1847,85 @@
               <w:rPr>
                 <w:rFonts w:cstheme="minorHAnsi"/>
               </w:rPr>
-              <w:t>Manual machining, Additive manufacturing</w:t>
+              <w:t>M</w:t>
+            </w:r>
+            <w:r>
+              <w:rPr>
+                <w:rFonts w:cstheme="minorHAnsi"/>
+              </w:rPr>
+              <w:t>anipulator control</w:t>
+            </w:r>
+            <w:r>
+              <w:rPr>
+                <w:rFonts w:cstheme="minorHAnsi"/>
+              </w:rPr>
+              <w:t>, Obstacle avoidance</w:t>
             </w:r>
           </w:p>
         </w:tc>
         <w:tc>
           <w:tcPr>
-            <w:tcW w:w="3413" w:type="dxa"/>
+            <w:tcW w:w="3320" w:type="dxa"/>
+          </w:tcPr>
+          <w:p>
+            <w:pPr>
+              <w:spacing w:line="245" w:lineRule="auto"/>
+              <w:rPr>
+                <w:rFonts w:cstheme="minorHAnsi"/>
+              </w:rPr>
+            </w:pPr>
+            <w:r>
+              <w:rPr>
+                <w:rFonts w:cstheme="minorHAnsi"/>
+              </w:rPr>
+              <w:t>SLAM, Point set registration</w:t>
+            </w:r>
+          </w:p>
+        </w:tc>
+      </w:tr>
+      <w:tr>
+        <w:tc>
+          <w:tcPr>
+            <w:tcW w:w="1705" w:type="dxa"/>
+          </w:tcPr>
+          <w:p>
+            <w:pPr>
+              <w:spacing w:line="245" w:lineRule="auto"/>
+              <w:rPr>
+                <w:rFonts w:cstheme="minorHAnsi"/>
+              </w:rPr>
+            </w:pPr>
+            <w:r>
+              <w:rPr>
+                <w:rFonts w:cstheme="minorHAnsi"/>
+                <w:b/>
+              </w:rPr>
+              <w:t>Fabrication</w:t>
+            </w:r>
+          </w:p>
+        </w:tc>
+        <w:tc>
+          <w:tcPr>
+            <w:tcW w:w="4320" w:type="dxa"/>
+          </w:tcPr>
+          <w:p>
+            <w:pPr>
+              <w:spacing w:line="245" w:lineRule="auto"/>
+              <w:rPr>
+                <w:rFonts w:cstheme="minorHAnsi"/>
+              </w:rPr>
+            </w:pPr>
+            <w:r>
+              <w:rPr>
+                <w:rFonts w:cstheme="minorHAnsi"/>
+              </w:rPr>
+              <w:t>Manual machining, Additive manufacturing</w:t>
+            </w:r>
+          </w:p>
+        </w:tc>
+        <w:tc>
+          <w:tcPr>
+            <w:tcW w:w="3320" w:type="dxa"/>
           </w:tcPr>
           <w:p>
             <w:pPr>
@@ -1956,6 +1958,8 @@
           <w:b/>
         </w:rPr>
       </w:pPr>
+      <w:bookmarkStart w:id="0" w:name="_GoBack"/>
+      <w:bookmarkEnd w:id="0"/>
     </w:p>
     <w:sectPr>
       <w:pgSz w:w="12240" w:h="15840"/>
@@ -4033,7 +4037,7 @@
 </file>
 
 <file path=customXml/itemProps1.xml><?xml version="1.0" encoding="utf-8"?>
-<ds:datastoreItem xmlns:ds="http://schemas.openxmlformats.org/officeDocument/2006/customXml" ds:itemID="{E5DE719F-74D8-46AC-B697-92BBE3AB7C71}">
+<ds:datastoreItem xmlns:ds="http://schemas.openxmlformats.org/officeDocument/2006/customXml" ds:itemID="{7EDA1A04-3843-4969-8904-A1E2C7B71CA4}">
   <ds:schemaRefs>
     <ds:schemaRef ds:uri="http://schemas.openxmlformats.org/officeDocument/2006/bibliography"/>
   </ds:schemaRefs>

</xml_diff>

<commit_message>
Update resume, end date for grad school
</commit_message>
<xml_diff>
--- a/MarkJenningsResume.docx
+++ b/MarkJenningsResume.docx
@@ -307,8 +307,17 @@
                 <w:rFonts w:cstheme="minorHAnsi"/>
                 <w:b/>
               </w:rPr>
-              <w:t xml:space="preserve"> – Present</w:t>
-            </w:r>
+              <w:t xml:space="preserve"> – </w:t>
+            </w:r>
+            <w:r>
+              <w:rPr>
+                <w:rFonts w:cstheme="minorHAnsi"/>
+                <w:b/>
+              </w:rPr>
+              <w:t>May 2021</w:t>
+            </w:r>
+            <w:bookmarkStart w:id="0" w:name="_GoBack"/>
+            <w:bookmarkEnd w:id="0"/>
           </w:p>
         </w:tc>
       </w:tr>
@@ -622,23 +631,7 @@
                 <w:rFonts w:cstheme="minorHAnsi"/>
                 <w:b/>
               </w:rPr>
-              <w:t>Rehabilitation and Neuromuscular (</w:t>
-            </w:r>
-            <w:proofErr w:type="spellStart"/>
-            <w:r>
-              <w:rPr>
-                <w:rFonts w:cstheme="minorHAnsi"/>
-                <w:b/>
-              </w:rPr>
-              <w:t>ReNeu</w:t>
-            </w:r>
-            <w:proofErr w:type="spellEnd"/>
-            <w:r>
-              <w:rPr>
-                <w:rFonts w:cstheme="minorHAnsi"/>
-                <w:b/>
-              </w:rPr>
-              <w:t>) Robotics Lab</w:t>
+              <w:t>Rehabilitation and Neuromuscular (ReNeu) Robotics Lab</w:t>
             </w:r>
           </w:p>
           <w:p>
@@ -974,21 +967,12 @@
                 <w:b/>
               </w:rPr>
             </w:pPr>
-            <w:proofErr w:type="spellStart"/>
-            <w:r>
-              <w:rPr>
-                <w:rFonts w:cstheme="minorHAnsi"/>
-                <w:b/>
-              </w:rPr>
-              <w:t>Apptronik</w:t>
-            </w:r>
-            <w:proofErr w:type="spellEnd"/>
-            <w:r>
-              <w:rPr>
-                <w:rFonts w:cstheme="minorHAnsi"/>
-                <w:b/>
-              </w:rPr>
-              <w:t xml:space="preserve"> Systems</w:t>
+            <w:r>
+              <w:rPr>
+                <w:rFonts w:cstheme="minorHAnsi"/>
+                <w:b/>
+              </w:rPr>
+              <w:t>Apptronik Systems</w:t>
             </w:r>
           </w:p>
           <w:p>
@@ -1101,21 +1085,7 @@
         <w:rPr>
           <w:rFonts w:cstheme="minorHAnsi"/>
         </w:rPr>
-        <w:t xml:space="preserve">actuator </w:t>
-      </w:r>
-      <w:proofErr w:type="spellStart"/>
-      <w:r>
-        <w:rPr>
-          <w:rFonts w:cstheme="minorHAnsi"/>
-        </w:rPr>
-        <w:t>testbed</w:t>
-      </w:r>
-      <w:proofErr w:type="spellEnd"/>
-      <w:r>
-        <w:rPr>
-          <w:rFonts w:cstheme="minorHAnsi"/>
-        </w:rPr>
-        <w:t xml:space="preserve"> product</w:t>
+        <w:t>actuator testbed product</w:t>
       </w:r>
     </w:p>
     <w:p>
@@ -1158,16 +1128,8 @@
         <w:rPr>
           <w:rFonts w:cstheme="minorHAnsi"/>
         </w:rPr>
-        <w:t xml:space="preserve"> 10 </w:t>
-      </w:r>
-      <w:proofErr w:type="spellStart"/>
-      <w:r>
-        <w:rPr>
-          <w:rFonts w:cstheme="minorHAnsi"/>
-        </w:rPr>
-        <w:t>DoF</w:t>
-      </w:r>
-      <w:proofErr w:type="spellEnd"/>
+        <w:t xml:space="preserve"> 10 DoF</w:t>
+      </w:r>
       <w:r>
         <w:rPr>
           <w:rFonts w:cstheme="minorHAnsi"/>
@@ -1710,14 +1672,12 @@
               </w:rPr>
               <w:t xml:space="preserve">Python, </w:t>
             </w:r>
-            <w:proofErr w:type="spellStart"/>
             <w:r>
               <w:rPr>
                 <w:rFonts w:cstheme="minorHAnsi"/>
               </w:rPr>
               <w:t>MoveIt</w:t>
             </w:r>
-            <w:proofErr w:type="spellEnd"/>
           </w:p>
         </w:tc>
       </w:tr>
@@ -1783,30 +1743,8 @@
               <w:rPr>
                 <w:rFonts w:cstheme="minorHAnsi"/>
               </w:rPr>
-              <w:t xml:space="preserve">PTC </w:t>
-            </w:r>
-            <w:proofErr w:type="spellStart"/>
-            <w:r>
-              <w:rPr>
-                <w:rFonts w:cstheme="minorHAnsi"/>
-              </w:rPr>
-              <w:t>Creo</w:t>
-            </w:r>
-            <w:proofErr w:type="spellEnd"/>
-            <w:r>
-              <w:rPr>
-                <w:rFonts w:cstheme="minorHAnsi"/>
-              </w:rPr>
-              <w:t xml:space="preserve">, </w:t>
-            </w:r>
-            <w:proofErr w:type="spellStart"/>
-            <w:r>
-              <w:rPr>
-                <w:rFonts w:cstheme="minorHAnsi"/>
-              </w:rPr>
-              <w:t>LabVIEW</w:t>
-            </w:r>
-            <w:proofErr w:type="spellEnd"/>
+              <w:t>PTC Creo, LabVIEW</w:t>
+            </w:r>
           </w:p>
         </w:tc>
       </w:tr>
@@ -1861,6 +1799,12 @@
               </w:rPr>
               <w:t>, Obstacle avoidance</w:t>
             </w:r>
+            <w:r>
+              <w:rPr>
+                <w:rFonts w:cstheme="minorHAnsi"/>
+              </w:rPr>
+              <w:t>, A*</w:t>
+            </w:r>
           </w:p>
         </w:tc>
         <w:tc>
@@ -1958,8 +1902,6 @@
           <w:b/>
         </w:rPr>
       </w:pPr>
-      <w:bookmarkStart w:id="0" w:name="_GoBack"/>
-      <w:bookmarkEnd w:id="0"/>
     </w:p>
     <w:sectPr>
       <w:pgSz w:w="12240" w:h="15840"/>
@@ -4037,7 +3979,7 @@
 </file>
 
 <file path=customXml/itemProps1.xml><?xml version="1.0" encoding="utf-8"?>
-<ds:datastoreItem xmlns:ds="http://schemas.openxmlformats.org/officeDocument/2006/customXml" ds:itemID="{7EDA1A04-3843-4969-8904-A1E2C7B71CA4}">
+<ds:datastoreItem xmlns:ds="http://schemas.openxmlformats.org/officeDocument/2006/customXml" ds:itemID="{9D2C9375-04D9-46E2-A260-AD9A7DF3134B}">
   <ds:schemaRefs>
     <ds:schemaRef ds:uri="http://schemas.openxmlformats.org/officeDocument/2006/bibliography"/>
   </ds:schemaRefs>

</xml_diff>

<commit_message>
Made resume borders wider
</commit_message>
<xml_diff>
--- a/MarkJenningsResume.docx
+++ b/MarkJenningsResume.docx
@@ -31,7 +31,7 @@
           </w:tcPr>
           <w:p>
             <w:pPr>
-              <w:spacing w:line="245" w:lineRule="auto"/>
+              <w:spacing w:line="252" w:lineRule="auto"/>
               <w:rPr>
                 <w:rFonts w:cstheme="minorHAnsi"/>
                 <w:sz w:val="60"/>
@@ -66,7 +66,7 @@
           </w:tcPr>
           <w:p>
             <w:pPr>
-              <w:spacing w:line="245" w:lineRule="auto"/>
+              <w:spacing w:line="252" w:lineRule="auto"/>
               <w:jc w:val="right"/>
               <w:rPr>
                 <w:rFonts w:cstheme="minorHAnsi"/>
@@ -131,7 +131,7 @@
           </w:p>
           <w:p>
             <w:pPr>
-              <w:spacing w:line="245" w:lineRule="auto"/>
+              <w:spacing w:line="252" w:lineRule="auto"/>
               <w:jc w:val="right"/>
               <w:rPr>
                 <w:rFonts w:cstheme="minorHAnsi"/>
@@ -157,7 +157,7 @@
         <w:pBdr>
           <w:bottom w:val="single" w:sz="8" w:space="1" w:color="auto"/>
         </w:pBdr>
-        <w:spacing w:after="0" w:line="245" w:lineRule="auto"/>
+        <w:spacing w:after="0" w:line="252" w:lineRule="auto"/>
         <w:rPr>
           <w:rFonts w:cstheme="minorHAnsi"/>
           <w:b/>
@@ -171,7 +171,7 @@
         <w:pBdr>
           <w:bottom w:val="single" w:sz="8" w:space="1" w:color="auto"/>
         </w:pBdr>
-        <w:spacing w:after="0" w:line="245" w:lineRule="auto"/>
+        <w:spacing w:after="0" w:line="252" w:lineRule="auto"/>
         <w:rPr>
           <w:rFonts w:cstheme="minorHAnsi"/>
           <w:b/>
@@ -209,7 +209,7 @@
           </w:tcPr>
           <w:p>
             <w:pPr>
-              <w:spacing w:line="245" w:lineRule="auto"/>
+              <w:spacing w:line="252" w:lineRule="auto"/>
               <w:rPr>
                 <w:rFonts w:cstheme="minorHAnsi"/>
                 <w:b/>
@@ -225,7 +225,7 @@
           </w:p>
           <w:p>
             <w:pPr>
-              <w:spacing w:line="245" w:lineRule="auto"/>
+              <w:spacing w:line="252" w:lineRule="auto"/>
               <w:rPr>
                 <w:rFonts w:cstheme="minorHAnsi"/>
               </w:rPr>
@@ -286,7 +286,7 @@
           </w:tcPr>
           <w:p>
             <w:pPr>
-              <w:spacing w:line="245" w:lineRule="auto"/>
+              <w:spacing w:line="252" w:lineRule="auto"/>
               <w:jc w:val="right"/>
               <w:rPr>
                 <w:rFonts w:cstheme="minorHAnsi"/>
@@ -316,8 +316,6 @@
               </w:rPr>
               <w:t>May 2021</w:t>
             </w:r>
-            <w:bookmarkStart w:id="0" w:name="_GoBack"/>
-            <w:bookmarkEnd w:id="0"/>
           </w:p>
         </w:tc>
       </w:tr>
@@ -334,7 +332,7 @@
           </w:tcPr>
           <w:p>
             <w:pPr>
-              <w:spacing w:line="245" w:lineRule="auto"/>
+              <w:spacing w:line="252" w:lineRule="auto"/>
               <w:rPr>
                 <w:rFonts w:cstheme="minorHAnsi"/>
                 <w:b/>
@@ -350,7 +348,7 @@
           </w:p>
           <w:p>
             <w:pPr>
-              <w:spacing w:line="245" w:lineRule="auto"/>
+              <w:spacing w:line="252" w:lineRule="auto"/>
               <w:rPr>
                 <w:rFonts w:cstheme="minorHAnsi"/>
               </w:rPr>
@@ -387,7 +385,7 @@
           </w:tcPr>
           <w:p>
             <w:pPr>
-              <w:spacing w:line="245" w:lineRule="auto"/>
+              <w:spacing w:line="252" w:lineRule="auto"/>
               <w:jc w:val="right"/>
               <w:rPr>
                 <w:rFonts w:cstheme="minorHAnsi"/>
@@ -411,7 +409,7 @@
           </w:p>
           <w:p>
             <w:pPr>
-              <w:spacing w:line="245" w:lineRule="auto"/>
+              <w:spacing w:line="252" w:lineRule="auto"/>
               <w:jc w:val="right"/>
               <w:rPr>
                 <w:rFonts w:cstheme="minorHAnsi"/>
@@ -424,7 +422,7 @@
     </w:tbl>
     <w:p>
       <w:pPr>
-        <w:spacing w:after="0" w:line="245" w:lineRule="auto"/>
+        <w:spacing w:after="0" w:line="252" w:lineRule="auto"/>
         <w:rPr>
           <w:rFonts w:cstheme="minorHAnsi"/>
           <w:sz w:val="16"/>
@@ -437,7 +435,7 @@
         <w:pBdr>
           <w:bottom w:val="single" w:sz="8" w:space="1" w:color="auto"/>
         </w:pBdr>
-        <w:spacing w:after="0" w:line="245" w:lineRule="auto"/>
+        <w:spacing w:after="0" w:line="252" w:lineRule="auto"/>
         <w:rPr>
           <w:rFonts w:cstheme="minorHAnsi"/>
           <w:b/>
@@ -476,7 +474,7 @@
           </w:tcPr>
           <w:p>
             <w:pPr>
-              <w:spacing w:line="245" w:lineRule="auto"/>
+              <w:spacing w:line="252" w:lineRule="auto"/>
               <w:rPr>
                 <w:rFonts w:cstheme="minorHAnsi"/>
                 <w:b/>
@@ -492,7 +490,7 @@
           </w:p>
           <w:p>
             <w:pPr>
-              <w:spacing w:line="245" w:lineRule="auto"/>
+              <w:spacing w:line="252" w:lineRule="auto"/>
               <w:rPr>
                 <w:rFonts w:cstheme="minorHAnsi"/>
                 <w:i/>
@@ -513,7 +511,7 @@
           </w:tcPr>
           <w:p>
             <w:pPr>
-              <w:spacing w:line="245" w:lineRule="auto"/>
+              <w:spacing w:line="252" w:lineRule="auto"/>
               <w:jc w:val="right"/>
               <w:rPr>
                 <w:rFonts w:cstheme="minorHAnsi"/>
@@ -525,12 +523,19 @@
                 <w:rFonts w:cstheme="minorHAnsi"/>
                 <w:b/>
               </w:rPr>
-              <w:t>2019 – Present</w:t>
-            </w:r>
-          </w:p>
-          <w:p>
-            <w:pPr>
-              <w:spacing w:line="245" w:lineRule="auto"/>
+              <w:t xml:space="preserve">2019 – </w:t>
+            </w:r>
+            <w:r>
+              <w:rPr>
+                <w:rFonts w:cstheme="minorHAnsi"/>
+                <w:b/>
+              </w:rPr>
+              <w:t>May 2021</w:t>
+            </w:r>
+          </w:p>
+          <w:p>
+            <w:pPr>
+              <w:spacing w:line="252" w:lineRule="auto"/>
               <w:jc w:val="right"/>
               <w:rPr>
                 <w:rFonts w:cstheme="minorHAnsi"/>
@@ -547,7 +552,7 @@
           <w:ilvl w:val="0"/>
           <w:numId w:val="7"/>
         </w:numPr>
-        <w:spacing w:after="0" w:line="245" w:lineRule="auto"/>
+        <w:spacing w:after="0" w:line="252" w:lineRule="auto"/>
         <w:rPr>
           <w:rFonts w:cstheme="minorHAnsi"/>
           <w:b/>
@@ -573,7 +578,7 @@
           <w:ilvl w:val="0"/>
           <w:numId w:val="7"/>
         </w:numPr>
-        <w:spacing w:after="0" w:line="245" w:lineRule="auto"/>
+        <w:spacing w:after="0" w:line="252" w:lineRule="auto"/>
         <w:rPr>
           <w:rFonts w:cstheme="minorHAnsi"/>
         </w:rPr>
@@ -620,23 +625,39 @@
           </w:tcPr>
           <w:p>
             <w:pPr>
-              <w:spacing w:line="245" w:lineRule="auto"/>
-              <w:rPr>
-                <w:rFonts w:cstheme="minorHAnsi"/>
-                <w:b/>
-              </w:rPr>
-            </w:pPr>
-            <w:r>
-              <w:rPr>
-                <w:rFonts w:cstheme="minorHAnsi"/>
-                <w:b/>
-              </w:rPr>
-              <w:t>Rehabilitation and Neuromuscular (ReNeu) Robotics Lab</w:t>
-            </w:r>
-          </w:p>
-          <w:p>
-            <w:pPr>
-              <w:spacing w:line="245" w:lineRule="auto"/>
+              <w:spacing w:line="252" w:lineRule="auto"/>
+              <w:rPr>
+                <w:rFonts w:cstheme="minorHAnsi"/>
+                <w:b/>
+              </w:rPr>
+            </w:pPr>
+            <w:r>
+              <w:rPr>
+                <w:rFonts w:cstheme="minorHAnsi"/>
+                <w:b/>
+              </w:rPr>
+              <w:t>Rehabilitation and Neuromuscular (</w:t>
+            </w:r>
+            <w:proofErr w:type="spellStart"/>
+            <w:r>
+              <w:rPr>
+                <w:rFonts w:cstheme="minorHAnsi"/>
+                <w:b/>
+              </w:rPr>
+              <w:t>ReNeu</w:t>
+            </w:r>
+            <w:proofErr w:type="spellEnd"/>
+            <w:r>
+              <w:rPr>
+                <w:rFonts w:cstheme="minorHAnsi"/>
+                <w:b/>
+              </w:rPr>
+              <w:t>) Robotics Lab</w:t>
+            </w:r>
+          </w:p>
+          <w:p>
+            <w:pPr>
+              <w:spacing w:line="252" w:lineRule="auto"/>
               <w:rPr>
                 <w:rFonts w:cstheme="minorHAnsi"/>
                 <w:sz w:val="8"/>
@@ -664,7 +685,7 @@
           </w:tcPr>
           <w:p>
             <w:pPr>
-              <w:spacing w:line="245" w:lineRule="auto"/>
+              <w:spacing w:line="252" w:lineRule="auto"/>
               <w:jc w:val="right"/>
               <w:rPr>
                 <w:rFonts w:cstheme="minorHAnsi"/>
@@ -681,7 +702,7 @@
           </w:p>
           <w:p>
             <w:pPr>
-              <w:spacing w:line="245" w:lineRule="auto"/>
+              <w:spacing w:line="252" w:lineRule="auto"/>
               <w:rPr>
                 <w:rFonts w:cstheme="minorHAnsi"/>
                 <w:sz w:val="8"/>
@@ -699,7 +720,7 @@
           <w:ilvl w:val="0"/>
           <w:numId w:val="3"/>
         </w:numPr>
-        <w:spacing w:after="0" w:line="245" w:lineRule="auto"/>
+        <w:spacing w:after="0" w:line="252" w:lineRule="auto"/>
         <w:rPr>
           <w:rFonts w:cstheme="minorHAnsi"/>
         </w:rPr>
@@ -718,7 +739,7 @@
           <w:ilvl w:val="0"/>
           <w:numId w:val="3"/>
         </w:numPr>
-        <w:spacing w:after="0" w:line="245" w:lineRule="auto"/>
+        <w:spacing w:after="0" w:line="252" w:lineRule="auto"/>
         <w:rPr>
           <w:rFonts w:cstheme="minorHAnsi"/>
         </w:rPr>
@@ -732,7 +753,7 @@
     </w:p>
     <w:p>
       <w:pPr>
-        <w:spacing w:after="0" w:line="245" w:lineRule="auto"/>
+        <w:spacing w:after="0" w:line="252" w:lineRule="auto"/>
         <w:rPr>
           <w:rFonts w:cstheme="minorHAnsi"/>
           <w:sz w:val="16"/>
@@ -745,7 +766,7 @@
         <w:pBdr>
           <w:bottom w:val="single" w:sz="8" w:space="1" w:color="auto"/>
         </w:pBdr>
-        <w:spacing w:after="0" w:line="245" w:lineRule="auto"/>
+        <w:spacing w:after="0" w:line="252" w:lineRule="auto"/>
         <w:rPr>
           <w:rFonts w:cstheme="minorHAnsi"/>
           <w:b/>
@@ -782,7 +803,7 @@
           </w:tcPr>
           <w:p>
             <w:pPr>
-              <w:spacing w:line="245" w:lineRule="auto"/>
+              <w:spacing w:line="252" w:lineRule="auto"/>
               <w:rPr>
                 <w:rFonts w:cstheme="minorHAnsi"/>
                 <w:b/>
@@ -798,7 +819,7 @@
           </w:p>
           <w:p>
             <w:pPr>
-              <w:spacing w:line="245" w:lineRule="auto"/>
+              <w:spacing w:line="252" w:lineRule="auto"/>
               <w:rPr>
                 <w:rFonts w:cstheme="minorHAnsi"/>
                 <w:sz w:val="8"/>
@@ -826,7 +847,7 @@
           </w:tcPr>
           <w:p>
             <w:pPr>
-              <w:spacing w:line="245" w:lineRule="auto"/>
+              <w:spacing w:line="252" w:lineRule="auto"/>
               <w:jc w:val="right"/>
               <w:rPr>
                 <w:rFonts w:cstheme="minorHAnsi"/>
@@ -843,7 +864,7 @@
           </w:p>
           <w:p>
             <w:pPr>
-              <w:spacing w:line="245" w:lineRule="auto"/>
+              <w:spacing w:line="252" w:lineRule="auto"/>
               <w:rPr>
                 <w:rFonts w:cstheme="minorHAnsi"/>
                 <w:sz w:val="8"/>
@@ -861,7 +882,7 @@
           <w:ilvl w:val="0"/>
           <w:numId w:val="3"/>
         </w:numPr>
-        <w:spacing w:after="0" w:line="245" w:lineRule="auto"/>
+        <w:spacing w:after="0" w:line="252" w:lineRule="auto"/>
         <w:rPr>
           <w:rFonts w:cstheme="minorHAnsi"/>
         </w:rPr>
@@ -904,16 +925,46 @@
           <w:ilvl w:val="0"/>
           <w:numId w:val="3"/>
         </w:numPr>
-        <w:spacing w:after="0" w:line="245" w:lineRule="auto"/>
-        <w:rPr>
-          <w:rFonts w:cstheme="minorHAnsi"/>
-        </w:rPr>
-      </w:pPr>
-      <w:r>
-        <w:rPr>
-          <w:rFonts w:cstheme="minorHAnsi"/>
-        </w:rPr>
-        <w:t>Designed electronics housing and validated through mechanical testing</w:t>
+        <w:spacing w:after="0" w:line="252" w:lineRule="auto"/>
+        <w:rPr>
+          <w:rFonts w:cstheme="minorHAnsi"/>
+        </w:rPr>
+      </w:pPr>
+      <w:r>
+        <w:rPr>
+          <w:rFonts w:cstheme="minorHAnsi"/>
+        </w:rPr>
+        <w:t>Designed electronics housing and vali</w:t>
+      </w:r>
+      <w:r>
+        <w:rPr>
+          <w:rFonts w:cstheme="minorHAnsi"/>
+        </w:rPr>
+        <w:t xml:space="preserve">dated </w:t>
+      </w:r>
+      <w:r>
+        <w:rPr>
+          <w:rFonts w:cstheme="minorHAnsi"/>
+        </w:rPr>
+        <w:t xml:space="preserve">it </w:t>
+      </w:r>
+      <w:r>
+        <w:rPr>
+          <w:rFonts w:cstheme="minorHAnsi"/>
+        </w:rPr>
+        <w:t>through non-destructive</w:t>
+      </w:r>
+      <w:r>
+        <w:rPr>
+          <w:rFonts w:cstheme="minorHAnsi"/>
+        </w:rPr>
+        <w:t xml:space="preserve"> CT and vibration</w:t>
+      </w:r>
+      <w:r>
+        <w:rPr>
+          <w:rFonts w:cstheme="minorHAnsi"/>
+        </w:rPr>
+        <w:t xml:space="preserve"> techniques as well as mechanical stress/strain testing</w:t>
       </w:r>
     </w:p>
     <w:p>
@@ -923,16 +974,47 @@
           <w:ilvl w:val="0"/>
           <w:numId w:val="3"/>
         </w:numPr>
-        <w:spacing w:after="0" w:line="245" w:lineRule="auto"/>
-        <w:rPr>
-          <w:rFonts w:cstheme="minorHAnsi"/>
-        </w:rPr>
-      </w:pPr>
-      <w:r>
-        <w:rPr>
-          <w:rFonts w:cstheme="minorHAnsi"/>
-        </w:rPr>
-        <w:t>Awarded first out of three teams in summer design challenge</w:t>
+        <w:spacing w:after="0" w:line="252" w:lineRule="auto"/>
+        <w:rPr>
+          <w:rFonts w:cstheme="minorHAnsi"/>
+        </w:rPr>
+      </w:pPr>
+      <w:r>
+        <w:rPr>
+          <w:rFonts w:cstheme="minorHAnsi"/>
+        </w:rPr>
+        <w:t xml:space="preserve">Awarded </w:t>
+      </w:r>
+      <w:r>
+        <w:rPr>
+          <w:rFonts w:cstheme="minorHAnsi"/>
+        </w:rPr>
+        <w:t>1</w:t>
+      </w:r>
+      <w:r>
+        <w:rPr>
+          <w:rFonts w:cstheme="minorHAnsi"/>
+          <w:vertAlign w:val="superscript"/>
+        </w:rPr>
+        <w:t>st</w:t>
+      </w:r>
+      <w:r>
+        <w:rPr>
+          <w:rFonts w:cstheme="minorHAnsi"/>
+        </w:rPr>
+        <w:t xml:space="preserve"> place team in </w:t>
+      </w:r>
+      <w:r>
+        <w:rPr>
+          <w:rFonts w:cstheme="minorHAnsi"/>
+        </w:rPr>
+        <w:t xml:space="preserve">summer-long </w:t>
+      </w:r>
+      <w:r>
+        <w:rPr>
+          <w:rFonts w:cstheme="minorHAnsi"/>
+        </w:rPr>
+        <w:t>intern competition</w:t>
       </w:r>
     </w:p>
     <w:tbl>
@@ -961,23 +1043,32 @@
           </w:tcPr>
           <w:p>
             <w:pPr>
-              <w:spacing w:line="245" w:lineRule="auto"/>
-              <w:rPr>
-                <w:rFonts w:cstheme="minorHAnsi"/>
-                <w:b/>
-              </w:rPr>
-            </w:pPr>
-            <w:r>
-              <w:rPr>
-                <w:rFonts w:cstheme="minorHAnsi"/>
-                <w:b/>
-              </w:rPr>
-              <w:t>Apptronik Systems</w:t>
-            </w:r>
-          </w:p>
-          <w:p>
-            <w:pPr>
-              <w:spacing w:line="245" w:lineRule="auto"/>
+              <w:spacing w:line="252" w:lineRule="auto"/>
+              <w:rPr>
+                <w:rFonts w:cstheme="minorHAnsi"/>
+                <w:b/>
+              </w:rPr>
+            </w:pPr>
+            <w:proofErr w:type="spellStart"/>
+            <w:r>
+              <w:rPr>
+                <w:rFonts w:cstheme="minorHAnsi"/>
+                <w:b/>
+              </w:rPr>
+              <w:t>Apptronik</w:t>
+            </w:r>
+            <w:proofErr w:type="spellEnd"/>
+            <w:r>
+              <w:rPr>
+                <w:rFonts w:cstheme="minorHAnsi"/>
+                <w:b/>
+              </w:rPr>
+              <w:t xml:space="preserve"> Systems</w:t>
+            </w:r>
+          </w:p>
+          <w:p>
+            <w:pPr>
+              <w:spacing w:line="252" w:lineRule="auto"/>
               <w:rPr>
                 <w:rFonts w:cstheme="minorHAnsi"/>
                 <w:i/>
@@ -998,7 +1089,7 @@
           </w:tcPr>
           <w:p>
             <w:pPr>
-              <w:spacing w:line="245" w:lineRule="auto"/>
+              <w:spacing w:line="252" w:lineRule="auto"/>
               <w:jc w:val="right"/>
               <w:rPr>
                 <w:rFonts w:cstheme="minorHAnsi"/>
@@ -1015,7 +1106,7 @@
           </w:p>
           <w:p>
             <w:pPr>
-              <w:spacing w:line="245" w:lineRule="auto"/>
+              <w:spacing w:line="252" w:lineRule="auto"/>
               <w:jc w:val="right"/>
               <w:rPr>
                 <w:rFonts w:cstheme="minorHAnsi"/>
@@ -1033,22 +1124,40 @@
           <w:ilvl w:val="0"/>
           <w:numId w:val="2"/>
         </w:numPr>
-        <w:spacing w:after="0" w:line="245" w:lineRule="auto"/>
-        <w:rPr>
-          <w:rFonts w:cstheme="minorHAnsi"/>
-        </w:rPr>
-      </w:pPr>
-      <w:r>
-        <w:rPr>
-          <w:rFonts w:cstheme="minorHAnsi"/>
-        </w:rPr>
-        <w:t>Fabricated</w:t>
-      </w:r>
-      <w:r>
-        <w:rPr>
-          <w:rFonts w:cstheme="minorHAnsi"/>
-        </w:rPr>
-        <w:t xml:space="preserve"> mechanical parts for lower-body powered exoskeleton</w:t>
+        <w:spacing w:after="0" w:line="252" w:lineRule="auto"/>
+        <w:rPr>
+          <w:rFonts w:cstheme="minorHAnsi"/>
+        </w:rPr>
+      </w:pPr>
+      <w:r>
+        <w:rPr>
+          <w:rFonts w:cstheme="minorHAnsi"/>
+        </w:rPr>
+        <w:t>Designed and f</w:t>
+      </w:r>
+      <w:r>
+        <w:rPr>
+          <w:rFonts w:cstheme="minorHAnsi"/>
+        </w:rPr>
+        <w:t>abricated</w:t>
+      </w:r>
+      <w:r>
+        <w:rPr>
+          <w:rFonts w:cstheme="minorHAnsi"/>
+        </w:rPr>
+        <w:t xml:space="preserve"> mechanical </w:t>
+      </w:r>
+      <w:r>
+        <w:rPr>
+          <w:rFonts w:cstheme="minorHAnsi"/>
+        </w:rPr>
+        <w:t>fixtures</w:t>
+      </w:r>
+      <w:r>
+        <w:rPr>
+          <w:rFonts w:cstheme="minorHAnsi"/>
+        </w:rPr>
+        <w:t xml:space="preserve"> for lower-body powered exoskeleton</w:t>
       </w:r>
     </w:p>
     <w:p>
@@ -1058,34 +1167,30 @@
           <w:ilvl w:val="0"/>
           <w:numId w:val="2"/>
         </w:numPr>
-        <w:spacing w:after="0" w:line="245" w:lineRule="auto"/>
-        <w:rPr>
-          <w:rFonts w:cstheme="minorHAnsi"/>
-        </w:rPr>
-      </w:pPr>
-      <w:r>
-        <w:rPr>
-          <w:rFonts w:cstheme="minorHAnsi"/>
-        </w:rPr>
-        <w:t>Designed</w:t>
-      </w:r>
-      <w:r>
-        <w:rPr>
-          <w:rFonts w:cstheme="minorHAnsi"/>
-        </w:rPr>
-        <w:t xml:space="preserve"> and validated</w:t>
-      </w:r>
-      <w:r>
-        <w:rPr>
-          <w:rFonts w:cstheme="minorHAnsi"/>
-        </w:rPr>
-        <w:t xml:space="preserve"> </w:t>
-      </w:r>
-      <w:r>
-        <w:rPr>
-          <w:rFonts w:cstheme="minorHAnsi"/>
-        </w:rPr>
-        <w:t>actuator testbed product</w:t>
+        <w:spacing w:after="0" w:line="252" w:lineRule="auto"/>
+        <w:rPr>
+          <w:rFonts w:cstheme="minorHAnsi"/>
+        </w:rPr>
+      </w:pPr>
+      <w:r>
+        <w:rPr>
+          <w:rFonts w:cstheme="minorHAnsi"/>
+        </w:rPr>
+        <w:t xml:space="preserve">Updated actuator </w:t>
+      </w:r>
+      <w:proofErr w:type="spellStart"/>
+      <w:r>
+        <w:rPr>
+          <w:rFonts w:cstheme="minorHAnsi"/>
+        </w:rPr>
+        <w:t>testbed</w:t>
+      </w:r>
+      <w:proofErr w:type="spellEnd"/>
+      <w:r>
+        <w:rPr>
+          <w:rFonts w:cstheme="minorHAnsi"/>
+        </w:rPr>
+        <w:t xml:space="preserve"> product to achieve higher loads with lower machining costs</w:t>
       </w:r>
     </w:p>
     <w:p>
@@ -1095,7 +1200,7 @@
           <w:ilvl w:val="0"/>
           <w:numId w:val="2"/>
         </w:numPr>
-        <w:spacing w:after="0" w:line="245" w:lineRule="auto"/>
+        <w:spacing w:after="0" w:line="252" w:lineRule="auto"/>
         <w:rPr>
           <w:rFonts w:cstheme="minorHAnsi"/>
         </w:rPr>
@@ -1128,8 +1233,16 @@
         <w:rPr>
           <w:rFonts w:cstheme="minorHAnsi"/>
         </w:rPr>
-        <w:t xml:space="preserve"> 10 DoF</w:t>
-      </w:r>
+        <w:t xml:space="preserve"> 10 </w:t>
+      </w:r>
+      <w:proofErr w:type="spellStart"/>
+      <w:r>
+        <w:rPr>
+          <w:rFonts w:cstheme="minorHAnsi"/>
+        </w:rPr>
+        <w:t>DoF</w:t>
+      </w:r>
+      <w:proofErr w:type="spellEnd"/>
       <w:r>
         <w:rPr>
           <w:rFonts w:cstheme="minorHAnsi"/>
@@ -1145,7 +1258,7 @@
     </w:p>
     <w:p>
       <w:pPr>
-        <w:spacing w:after="0" w:line="245" w:lineRule="auto"/>
+        <w:spacing w:after="0" w:line="252" w:lineRule="auto"/>
         <w:rPr>
           <w:rFonts w:cstheme="minorHAnsi"/>
           <w:b/>
@@ -1159,7 +1272,7 @@
         <w:pBdr>
           <w:bottom w:val="single" w:sz="8" w:space="1" w:color="auto"/>
         </w:pBdr>
-        <w:spacing w:after="0" w:line="245" w:lineRule="auto"/>
+        <w:spacing w:after="0" w:line="252" w:lineRule="auto"/>
         <w:rPr>
           <w:rFonts w:cstheme="minorHAnsi"/>
           <w:b/>
@@ -1205,7 +1318,7 @@
           </w:tcPr>
           <w:p>
             <w:pPr>
-              <w:spacing w:line="245" w:lineRule="auto"/>
+              <w:spacing w:line="252" w:lineRule="auto"/>
               <w:rPr>
                 <w:rFonts w:cstheme="minorHAnsi"/>
                 <w:b/>
@@ -1221,7 +1334,7 @@
           </w:p>
           <w:p>
             <w:pPr>
-              <w:spacing w:line="245" w:lineRule="auto"/>
+              <w:spacing w:line="252" w:lineRule="auto"/>
               <w:rPr>
                 <w:rFonts w:cstheme="minorHAnsi"/>
                 <w:i/>
@@ -1242,7 +1355,7 @@
           </w:tcPr>
           <w:p>
             <w:pPr>
-              <w:spacing w:line="245" w:lineRule="auto"/>
+              <w:spacing w:line="252" w:lineRule="auto"/>
               <w:jc w:val="right"/>
               <w:rPr>
                 <w:rFonts w:cstheme="minorHAnsi"/>
@@ -1274,7 +1387,7 @@
           <w:ilvl w:val="0"/>
           <w:numId w:val="7"/>
         </w:numPr>
-        <w:spacing w:after="0" w:line="245" w:lineRule="auto"/>
+        <w:spacing w:after="0" w:line="252" w:lineRule="auto"/>
         <w:rPr>
           <w:rFonts w:cstheme="minorHAnsi"/>
         </w:rPr>
@@ -1317,7 +1430,7 @@
           <w:ilvl w:val="0"/>
           <w:numId w:val="7"/>
         </w:numPr>
-        <w:spacing w:after="0" w:line="245" w:lineRule="auto"/>
+        <w:spacing w:after="0" w:line="252" w:lineRule="auto"/>
         <w:rPr>
           <w:rFonts w:cstheme="minorHAnsi"/>
         </w:rPr>
@@ -1354,7 +1467,7 @@
           </w:tcPr>
           <w:p>
             <w:pPr>
-              <w:spacing w:line="245" w:lineRule="auto"/>
+              <w:spacing w:line="252" w:lineRule="auto"/>
               <w:rPr>
                 <w:rFonts w:cstheme="minorHAnsi"/>
                 <w:b/>
@@ -1370,7 +1483,7 @@
           </w:p>
           <w:p>
             <w:pPr>
-              <w:spacing w:line="245" w:lineRule="auto"/>
+              <w:spacing w:line="252" w:lineRule="auto"/>
               <w:rPr>
                 <w:rFonts w:cstheme="minorHAnsi"/>
                 <w:i/>
@@ -1398,7 +1511,7 @@
           </w:tcPr>
           <w:p>
             <w:pPr>
-              <w:spacing w:line="245" w:lineRule="auto"/>
+              <w:spacing w:line="252" w:lineRule="auto"/>
               <w:jc w:val="right"/>
               <w:rPr>
                 <w:rFonts w:cstheme="minorHAnsi"/>
@@ -1415,7 +1528,7 @@
           </w:p>
           <w:p>
             <w:pPr>
-              <w:spacing w:line="245" w:lineRule="auto"/>
+              <w:spacing w:line="252" w:lineRule="auto"/>
               <w:jc w:val="right"/>
               <w:rPr>
                 <w:rFonts w:cstheme="minorHAnsi"/>
@@ -1432,7 +1545,7 @@
           <w:ilvl w:val="0"/>
           <w:numId w:val="7"/>
         </w:numPr>
-        <w:spacing w:after="0" w:line="245" w:lineRule="auto"/>
+        <w:spacing w:after="0" w:line="252" w:lineRule="auto"/>
         <w:rPr>
           <w:rFonts w:cstheme="minorHAnsi"/>
           <w:b/>
@@ -1452,7 +1565,7 @@
           <w:ilvl w:val="0"/>
           <w:numId w:val="7"/>
         </w:numPr>
-        <w:spacing w:after="0" w:line="245" w:lineRule="auto"/>
+        <w:spacing w:after="0" w:line="252" w:lineRule="auto"/>
         <w:rPr>
           <w:rFonts w:cstheme="minorHAnsi"/>
         </w:rPr>
@@ -1499,10 +1612,18 @@
         </w:rPr>
         <w:t xml:space="preserve"> robotics competition</w:t>
       </w:r>
+      <w:r>
+        <w:rPr>
+          <w:rFonts w:cstheme="minorHAnsi"/>
+        </w:rPr>
+        <w:t xml:space="preserve"> throughout undergrad</w:t>
+      </w:r>
+      <w:bookmarkStart w:id="0" w:name="_GoBack"/>
+      <w:bookmarkEnd w:id="0"/>
     </w:p>
     <w:p>
       <w:pPr>
-        <w:spacing w:after="0" w:line="245" w:lineRule="auto"/>
+        <w:spacing w:after="0" w:line="252" w:lineRule="auto"/>
         <w:rPr>
           <w:rFonts w:cstheme="minorHAnsi"/>
           <w:b/>
@@ -1516,7 +1637,7 @@
         <w:pBdr>
           <w:bottom w:val="single" w:sz="8" w:space="1" w:color="auto"/>
         </w:pBdr>
-        <w:spacing w:after="0" w:line="245" w:lineRule="auto"/>
+        <w:spacing w:after="0" w:line="252" w:lineRule="auto"/>
         <w:rPr>
           <w:rFonts w:cstheme="minorHAnsi"/>
           <w:b/>
@@ -1546,18 +1667,18 @@
         <w:tblLook w:val="04A0" w:firstRow="1" w:lastRow="0" w:firstColumn="1" w:lastColumn="0" w:noHBand="0" w:noVBand="1"/>
       </w:tblPr>
       <w:tblGrid>
-        <w:gridCol w:w="1705"/>
-        <w:gridCol w:w="4320"/>
-        <w:gridCol w:w="3320"/>
+        <w:gridCol w:w="1885"/>
+        <w:gridCol w:w="4500"/>
+        <w:gridCol w:w="2960"/>
       </w:tblGrid>
       <w:tr>
         <w:tc>
           <w:tcPr>
-            <w:tcW w:w="1705" w:type="dxa"/>
+            <w:tcW w:w="1885" w:type="dxa"/>
           </w:tcPr>
           <w:p>
             <w:pPr>
-              <w:spacing w:line="245" w:lineRule="auto"/>
+              <w:spacing w:line="252" w:lineRule="auto"/>
               <w:rPr>
                 <w:rFonts w:cstheme="minorHAnsi"/>
                 <w:b/>
@@ -1567,11 +1688,11 @@
         </w:tc>
         <w:tc>
           <w:tcPr>
-            <w:tcW w:w="4320" w:type="dxa"/>
+            <w:tcW w:w="4500" w:type="dxa"/>
           </w:tcPr>
           <w:p>
             <w:pPr>
-              <w:spacing w:line="245" w:lineRule="auto"/>
+              <w:spacing w:line="252" w:lineRule="auto"/>
               <w:rPr>
                 <w:rFonts w:cstheme="minorHAnsi"/>
                 <w:i/>
@@ -1588,11 +1709,11 @@
         </w:tc>
         <w:tc>
           <w:tcPr>
-            <w:tcW w:w="3320" w:type="dxa"/>
+            <w:tcW w:w="2960" w:type="dxa"/>
           </w:tcPr>
           <w:p>
             <w:pPr>
-              <w:spacing w:line="245" w:lineRule="auto"/>
+              <w:spacing w:line="252" w:lineRule="auto"/>
               <w:rPr>
                 <w:rFonts w:cstheme="minorHAnsi"/>
                 <w:i/>
@@ -1611,11 +1732,11 @@
       <w:tr>
         <w:tc>
           <w:tcPr>
-            <w:tcW w:w="1705" w:type="dxa"/>
+            <w:tcW w:w="1885" w:type="dxa"/>
           </w:tcPr>
           <w:p>
             <w:pPr>
-              <w:spacing w:line="245" w:lineRule="auto"/>
+              <w:spacing w:line="252" w:lineRule="auto"/>
               <w:rPr>
                 <w:rFonts w:cstheme="minorHAnsi"/>
                 <w:b/>
@@ -1632,11 +1753,11 @@
         </w:tc>
         <w:tc>
           <w:tcPr>
-            <w:tcW w:w="4320" w:type="dxa"/>
+            <w:tcW w:w="4500" w:type="dxa"/>
           </w:tcPr>
           <w:p>
             <w:pPr>
-              <w:spacing w:line="245" w:lineRule="auto"/>
+              <w:spacing w:line="252" w:lineRule="auto"/>
               <w:rPr>
                 <w:rFonts w:cstheme="minorHAnsi"/>
               </w:rPr>
@@ -1657,11 +1778,11 @@
         </w:tc>
         <w:tc>
           <w:tcPr>
-            <w:tcW w:w="3320" w:type="dxa"/>
+            <w:tcW w:w="2960" w:type="dxa"/>
           </w:tcPr>
           <w:p>
             <w:pPr>
-              <w:spacing w:line="245" w:lineRule="auto"/>
+              <w:spacing w:line="252" w:lineRule="auto"/>
               <w:rPr>
                 <w:rFonts w:cstheme="minorHAnsi"/>
               </w:rPr>
@@ -1672,23 +1793,25 @@
               </w:rPr>
               <w:t xml:space="preserve">Python, </w:t>
             </w:r>
+            <w:proofErr w:type="spellStart"/>
             <w:r>
               <w:rPr>
                 <w:rFonts w:cstheme="minorHAnsi"/>
               </w:rPr>
               <w:t>MoveIt</w:t>
             </w:r>
+            <w:proofErr w:type="spellEnd"/>
           </w:p>
         </w:tc>
       </w:tr>
       <w:tr>
         <w:tc>
           <w:tcPr>
-            <w:tcW w:w="1705" w:type="dxa"/>
+            <w:tcW w:w="1885" w:type="dxa"/>
           </w:tcPr>
           <w:p>
             <w:pPr>
-              <w:spacing w:line="245" w:lineRule="auto"/>
+              <w:spacing w:line="252" w:lineRule="auto"/>
               <w:rPr>
                 <w:rFonts w:cstheme="minorHAnsi"/>
                 <w:b/>
@@ -1705,11 +1828,11 @@
         </w:tc>
         <w:tc>
           <w:tcPr>
-            <w:tcW w:w="4320" w:type="dxa"/>
+            <w:tcW w:w="4500" w:type="dxa"/>
           </w:tcPr>
           <w:p>
             <w:pPr>
-              <w:spacing w:line="245" w:lineRule="auto"/>
+              <w:spacing w:line="252" w:lineRule="auto"/>
               <w:rPr>
                 <w:rFonts w:cstheme="minorHAnsi"/>
               </w:rPr>
@@ -1730,32 +1853,54 @@
         </w:tc>
         <w:tc>
           <w:tcPr>
-            <w:tcW w:w="3320" w:type="dxa"/>
+            <w:tcW w:w="2960" w:type="dxa"/>
           </w:tcPr>
           <w:p>
             <w:pPr>
-              <w:spacing w:line="245" w:lineRule="auto"/>
-              <w:rPr>
-                <w:rFonts w:cstheme="minorHAnsi"/>
-              </w:rPr>
-            </w:pPr>
-            <w:r>
-              <w:rPr>
-                <w:rFonts w:cstheme="minorHAnsi"/>
-              </w:rPr>
-              <w:t>PTC Creo, LabVIEW</w:t>
-            </w:r>
+              <w:spacing w:line="252" w:lineRule="auto"/>
+              <w:rPr>
+                <w:rFonts w:cstheme="minorHAnsi"/>
+              </w:rPr>
+            </w:pPr>
+            <w:r>
+              <w:rPr>
+                <w:rFonts w:cstheme="minorHAnsi"/>
+              </w:rPr>
+              <w:t xml:space="preserve">PTC </w:t>
+            </w:r>
+            <w:proofErr w:type="spellStart"/>
+            <w:r>
+              <w:rPr>
+                <w:rFonts w:cstheme="minorHAnsi"/>
+              </w:rPr>
+              <w:t>Creo</w:t>
+            </w:r>
+            <w:proofErr w:type="spellEnd"/>
+            <w:r>
+              <w:rPr>
+                <w:rFonts w:cstheme="minorHAnsi"/>
+              </w:rPr>
+              <w:t xml:space="preserve">, </w:t>
+            </w:r>
+            <w:proofErr w:type="spellStart"/>
+            <w:r>
+              <w:rPr>
+                <w:rFonts w:cstheme="minorHAnsi"/>
+              </w:rPr>
+              <w:t>LabVIEW</w:t>
+            </w:r>
+            <w:proofErr w:type="spellEnd"/>
           </w:p>
         </w:tc>
       </w:tr>
       <w:tr>
         <w:tc>
           <w:tcPr>
-            <w:tcW w:w="1705" w:type="dxa"/>
+            <w:tcW w:w="1885" w:type="dxa"/>
           </w:tcPr>
           <w:p>
             <w:pPr>
-              <w:spacing w:line="245" w:lineRule="auto"/>
+              <w:spacing w:line="252" w:lineRule="auto"/>
               <w:rPr>
                 <w:rFonts w:cstheme="minorHAnsi"/>
                 <w:b/>
@@ -1772,11 +1917,11 @@
         </w:tc>
         <w:tc>
           <w:tcPr>
-            <w:tcW w:w="4320" w:type="dxa"/>
+            <w:tcW w:w="4500" w:type="dxa"/>
           </w:tcPr>
           <w:p>
             <w:pPr>
-              <w:spacing w:line="245" w:lineRule="auto"/>
+              <w:spacing w:line="252" w:lineRule="auto"/>
               <w:rPr>
                 <w:rFonts w:cstheme="minorHAnsi"/>
               </w:rPr>
@@ -1809,11 +1954,11 @@
         </w:tc>
         <w:tc>
           <w:tcPr>
-            <w:tcW w:w="3320" w:type="dxa"/>
+            <w:tcW w:w="2960" w:type="dxa"/>
           </w:tcPr>
           <w:p>
             <w:pPr>
-              <w:spacing w:line="245" w:lineRule="auto"/>
+              <w:spacing w:line="252" w:lineRule="auto"/>
               <w:rPr>
                 <w:rFonts w:cstheme="minorHAnsi"/>
               </w:rPr>
@@ -1830,11 +1975,11 @@
       <w:tr>
         <w:tc>
           <w:tcPr>
-            <w:tcW w:w="1705" w:type="dxa"/>
+            <w:tcW w:w="1885" w:type="dxa"/>
           </w:tcPr>
           <w:p>
             <w:pPr>
-              <w:spacing w:line="245" w:lineRule="auto"/>
+              <w:spacing w:line="252" w:lineRule="auto"/>
               <w:rPr>
                 <w:rFonts w:cstheme="minorHAnsi"/>
               </w:rPr>
@@ -1850,11 +1995,11 @@
         </w:tc>
         <w:tc>
           <w:tcPr>
-            <w:tcW w:w="4320" w:type="dxa"/>
+            <w:tcW w:w="4500" w:type="dxa"/>
           </w:tcPr>
           <w:p>
             <w:pPr>
-              <w:spacing w:line="245" w:lineRule="auto"/>
+              <w:spacing w:line="252" w:lineRule="auto"/>
               <w:rPr>
                 <w:rFonts w:cstheme="minorHAnsi"/>
               </w:rPr>
@@ -1869,11 +2014,11 @@
         </w:tc>
         <w:tc>
           <w:tcPr>
-            <w:tcW w:w="3320" w:type="dxa"/>
+            <w:tcW w:w="2960" w:type="dxa"/>
           </w:tcPr>
           <w:p>
             <w:pPr>
-              <w:spacing w:line="245" w:lineRule="auto"/>
+              <w:spacing w:line="252" w:lineRule="auto"/>
               <w:rPr>
                 <w:rFonts w:cstheme="minorHAnsi"/>
               </w:rPr>
@@ -1896,7 +2041,7 @@
     </w:tbl>
     <w:p>
       <w:pPr>
-        <w:spacing w:after="0" w:line="245" w:lineRule="auto"/>
+        <w:spacing w:after="0" w:line="252" w:lineRule="auto"/>
         <w:rPr>
           <w:rFonts w:cstheme="minorHAnsi"/>
           <w:b/>
@@ -1905,7 +2050,7 @@
     </w:p>
     <w:sectPr>
       <w:pgSz w:w="12240" w:h="15840"/>
-      <w:pgMar w:top="1440" w:right="1440" w:bottom="1080" w:left="1440" w:header="720" w:footer="720" w:gutter="0"/>
+      <w:pgMar w:top="1080" w:right="1440" w:bottom="720" w:left="1440" w:header="720" w:footer="720" w:gutter="0"/>
       <w:cols w:space="720"/>
       <w:docGrid w:linePitch="360"/>
     </w:sectPr>
@@ -3979,7 +4124,7 @@
 </file>
 
 <file path=customXml/itemProps1.xml><?xml version="1.0" encoding="utf-8"?>
-<ds:datastoreItem xmlns:ds="http://schemas.openxmlformats.org/officeDocument/2006/customXml" ds:itemID="{9D2C9375-04D9-46E2-A260-AD9A7DF3134B}">
+<ds:datastoreItem xmlns:ds="http://schemas.openxmlformats.org/officeDocument/2006/customXml" ds:itemID="{4D3D04F0-F3DB-42F3-BD55-286D443CCC0F}">
   <ds:schemaRefs>
     <ds:schemaRef ds:uri="http://schemas.openxmlformats.org/officeDocument/2006/bibliography"/>
   </ds:schemaRefs>

</xml_diff>

<commit_message>
Updated resume again (again)
</commit_message>
<xml_diff>
--- a/MarkJenningsResume.docx
+++ b/MarkJenningsResume.docx
@@ -586,25 +586,14 @@
                 <w:vertAlign w:val="superscript"/>
               </w:rPr>
             </w:pPr>
-            <w:proofErr w:type="spellStart"/>
-            <w:r>
-              <w:rPr>
-                <w:rFonts w:ascii="Roboto" w:hAnsi="Roboto" w:cstheme="minorHAnsi"/>
-                <w:color w:val="3B3838" w:themeColor="background2" w:themeShade="40"/>
-                <w:sz w:val="28"/>
-                <w:szCs w:val="28"/>
-              </w:rPr>
-              <w:t>Apptronik</w:t>
-            </w:r>
-            <w:proofErr w:type="spellEnd"/>
-            <w:r>
-              <w:rPr>
-                <w:rFonts w:ascii="Roboto" w:hAnsi="Roboto" w:cstheme="minorHAnsi"/>
-                <w:color w:val="3B3838" w:themeColor="background2" w:themeShade="40"/>
-                <w:sz w:val="28"/>
-                <w:szCs w:val="28"/>
-              </w:rPr>
-              <w:t>, Inc.</w:t>
+            <w:r>
+              <w:rPr>
+                <w:rFonts w:ascii="Roboto" w:hAnsi="Roboto" w:cstheme="minorHAnsi"/>
+                <w:color w:val="3B3838" w:themeColor="background2" w:themeShade="40"/>
+                <w:sz w:val="28"/>
+                <w:szCs w:val="28"/>
+              </w:rPr>
+              <w:t>Apptronik, Inc.</w:t>
             </w:r>
           </w:p>
           <w:p>
@@ -698,27 +687,7 @@
                 <w:sz w:val="24"/>
                 <w:szCs w:val="28"/>
               </w:rPr>
-              <w:t xml:space="preserve">Updated actuator </w:t>
-            </w:r>
-            <w:proofErr w:type="spellStart"/>
-            <w:r>
-              <w:rPr>
-                <w:rFonts w:ascii="Roboto" w:hAnsi="Roboto" w:cstheme="minorHAnsi"/>
-                <w:color w:val="3B3838" w:themeColor="background2" w:themeShade="40"/>
-                <w:sz w:val="24"/>
-                <w:szCs w:val="28"/>
-              </w:rPr>
-              <w:t>testbed</w:t>
-            </w:r>
-            <w:proofErr w:type="spellEnd"/>
-            <w:r>
-              <w:rPr>
-                <w:rFonts w:ascii="Roboto" w:hAnsi="Roboto" w:cstheme="minorHAnsi"/>
-                <w:color w:val="3B3838" w:themeColor="background2" w:themeShade="40"/>
-                <w:sz w:val="24"/>
-                <w:szCs w:val="28"/>
-              </w:rPr>
-              <w:t xml:space="preserve"> product to achieve higher payloads with lower fabrication costs</w:t>
+              <w:t>Updated actuator testbed product to achieve higher payloads with lower fabrication costs</w:t>
             </w:r>
           </w:p>
           <w:p>
@@ -745,25 +714,14 @@
                 <w:vertAlign w:val="superscript"/>
               </w:rPr>
             </w:pPr>
-            <w:proofErr w:type="spellStart"/>
-            <w:r>
-              <w:rPr>
-                <w:rFonts w:ascii="Roboto" w:hAnsi="Roboto" w:cstheme="minorHAnsi"/>
-                <w:color w:val="3B3838" w:themeColor="background2" w:themeShade="40"/>
-                <w:sz w:val="28"/>
-                <w:szCs w:val="28"/>
-              </w:rPr>
-              <w:t>ReNeu</w:t>
-            </w:r>
-            <w:proofErr w:type="spellEnd"/>
-            <w:r>
-              <w:rPr>
-                <w:rFonts w:ascii="Roboto" w:hAnsi="Roboto" w:cstheme="minorHAnsi"/>
-                <w:color w:val="3B3838" w:themeColor="background2" w:themeShade="40"/>
-                <w:sz w:val="28"/>
-                <w:szCs w:val="28"/>
-              </w:rPr>
-              <w:t xml:space="preserve"> Robotics Lab</w:t>
+            <w:r>
+              <w:rPr>
+                <w:rFonts w:ascii="Roboto" w:hAnsi="Roboto" w:cstheme="minorHAnsi"/>
+                <w:color w:val="3B3838" w:themeColor="background2" w:themeShade="40"/>
+                <w:sz w:val="28"/>
+                <w:szCs w:val="28"/>
+              </w:rPr>
+              <w:t>ReNeu Robotics Lab</w:t>
             </w:r>
           </w:p>
           <w:p>
@@ -1004,8 +962,10 @@
                 <w:sz w:val="28"/>
                 <w:szCs w:val="24"/>
               </w:rPr>
-              <w:t>Proficient</w:t>
-            </w:r>
+              <w:t>Experienced</w:t>
+            </w:r>
+            <w:bookmarkStart w:id="0" w:name="_GoBack"/>
+            <w:bookmarkEnd w:id="0"/>
             <w:r>
               <w:rPr>
                 <w:rFonts w:ascii="Roboto" w:hAnsi="Roboto" w:cstheme="minorHAnsi"/>
@@ -1298,19 +1258,8 @@
                 <w:sz w:val="24"/>
                 <w:szCs w:val="24"/>
               </w:rPr>
-              <w:t xml:space="preserve">, </w:t>
-            </w:r>
-            <w:proofErr w:type="spellStart"/>
-            <w:r>
-              <w:rPr>
-                <w:rFonts w:ascii="Roboto" w:hAnsi="Roboto" w:cstheme="minorHAnsi"/>
-                <w:color w:val="3B3838" w:themeColor="background2" w:themeShade="40"/>
-                <w:sz w:val="24"/>
-                <w:szCs w:val="24"/>
-              </w:rPr>
-              <w:t>LabVIEW</w:t>
-            </w:r>
-            <w:proofErr w:type="spellEnd"/>
+              <w:t>, LabVIEW</w:t>
+            </w:r>
           </w:p>
           <w:p>
             <w:pPr>
@@ -1886,8 +1835,6 @@
               </w:rPr>
               <w:t>Classical &amp; Modern Control</w:t>
             </w:r>
-            <w:bookmarkStart w:id="0" w:name="_GoBack"/>
-            <w:bookmarkEnd w:id="0"/>
           </w:p>
           <w:p>
             <w:pPr>
@@ -3728,7 +3675,7 @@
 </file>
 
 <file path=customXml/itemProps1.xml><?xml version="1.0" encoding="utf-8"?>
-<ds:datastoreItem xmlns:ds="http://schemas.openxmlformats.org/officeDocument/2006/customXml" ds:itemID="{F88591D0-904F-4F90-8C1D-D4B52E599D40}">
+<ds:datastoreItem xmlns:ds="http://schemas.openxmlformats.org/officeDocument/2006/customXml" ds:itemID="{01A128D3-E519-40C7-9B4F-A7B834748D50}">
   <ds:schemaRefs>
     <ds:schemaRef ds:uri="http://schemas.openxmlformats.org/officeDocument/2006/bibliography"/>
   </ds:schemaRefs>

</xml_diff>

<commit_message>
Updated resume again x3
</commit_message>
<xml_diff>
--- a/MarkJenningsResume.docx
+++ b/MarkJenningsResume.docx
@@ -248,7 +248,7 @@
               <w:rPr>
                 <w:rFonts w:ascii="Roboto" w:hAnsi="Roboto" w:cstheme="minorHAnsi"/>
                 <w:color w:val="3B3838" w:themeColor="background2" w:themeShade="40"/>
-                <w:sz w:val="20"/>
+                <w:sz w:val="24"/>
                 <w:szCs w:val="20"/>
               </w:rPr>
             </w:pPr>
@@ -413,7 +413,7 @@
               <w:rPr>
                 <w:rFonts w:ascii="Roboto" w:hAnsi="Roboto" w:cstheme="minorHAnsi"/>
                 <w:color w:val="3B3838" w:themeColor="background2" w:themeShade="40"/>
-                <w:sz w:val="20"/>
+                <w:sz w:val="24"/>
                 <w:szCs w:val="20"/>
               </w:rPr>
             </w:pPr>
@@ -569,7 +569,7 @@
               <w:rPr>
                 <w:rFonts w:ascii="Roboto" w:hAnsi="Roboto" w:cstheme="minorHAnsi"/>
                 <w:color w:val="3B3838" w:themeColor="background2" w:themeShade="40"/>
-                <w:sz w:val="20"/>
+                <w:sz w:val="24"/>
                 <w:szCs w:val="20"/>
               </w:rPr>
             </w:pPr>
@@ -586,14 +586,25 @@
                 <w:vertAlign w:val="superscript"/>
               </w:rPr>
             </w:pPr>
-            <w:r>
-              <w:rPr>
-                <w:rFonts w:ascii="Roboto" w:hAnsi="Roboto" w:cstheme="minorHAnsi"/>
-                <w:color w:val="3B3838" w:themeColor="background2" w:themeShade="40"/>
-                <w:sz w:val="28"/>
-                <w:szCs w:val="28"/>
-              </w:rPr>
-              <w:t>Apptronik, Inc.</w:t>
+            <w:proofErr w:type="spellStart"/>
+            <w:r>
+              <w:rPr>
+                <w:rFonts w:ascii="Roboto" w:hAnsi="Roboto" w:cstheme="minorHAnsi"/>
+                <w:color w:val="3B3838" w:themeColor="background2" w:themeShade="40"/>
+                <w:sz w:val="28"/>
+                <w:szCs w:val="28"/>
+              </w:rPr>
+              <w:t>Apptronik</w:t>
+            </w:r>
+            <w:proofErr w:type="spellEnd"/>
+            <w:r>
+              <w:rPr>
+                <w:rFonts w:ascii="Roboto" w:hAnsi="Roboto" w:cstheme="minorHAnsi"/>
+                <w:color w:val="3B3838" w:themeColor="background2" w:themeShade="40"/>
+                <w:sz w:val="28"/>
+                <w:szCs w:val="28"/>
+              </w:rPr>
+              <w:t>, Inc.</w:t>
             </w:r>
           </w:p>
           <w:p>
@@ -687,7 +698,27 @@
                 <w:sz w:val="24"/>
                 <w:szCs w:val="28"/>
               </w:rPr>
-              <w:t>Updated actuator testbed product to achieve higher payloads with lower fabrication costs</w:t>
+              <w:t xml:space="preserve">Updated actuator </w:t>
+            </w:r>
+            <w:proofErr w:type="spellStart"/>
+            <w:r>
+              <w:rPr>
+                <w:rFonts w:ascii="Roboto" w:hAnsi="Roboto" w:cstheme="minorHAnsi"/>
+                <w:color w:val="3B3838" w:themeColor="background2" w:themeShade="40"/>
+                <w:sz w:val="24"/>
+                <w:szCs w:val="28"/>
+              </w:rPr>
+              <w:t>testbed</w:t>
+            </w:r>
+            <w:proofErr w:type="spellEnd"/>
+            <w:r>
+              <w:rPr>
+                <w:rFonts w:ascii="Roboto" w:hAnsi="Roboto" w:cstheme="minorHAnsi"/>
+                <w:color w:val="3B3838" w:themeColor="background2" w:themeShade="40"/>
+                <w:sz w:val="24"/>
+                <w:szCs w:val="28"/>
+              </w:rPr>
+              <w:t xml:space="preserve"> product to achieve higher payloads with lower fabrication costs</w:t>
             </w:r>
           </w:p>
           <w:p>
@@ -697,7 +728,7 @@
               <w:rPr>
                 <w:rFonts w:ascii="Roboto" w:hAnsi="Roboto" w:cstheme="minorHAnsi"/>
                 <w:color w:val="3B3838" w:themeColor="background2" w:themeShade="40"/>
-                <w:sz w:val="20"/>
+                <w:sz w:val="24"/>
                 <w:szCs w:val="20"/>
               </w:rPr>
             </w:pPr>
@@ -714,14 +745,25 @@
                 <w:vertAlign w:val="superscript"/>
               </w:rPr>
             </w:pPr>
-            <w:r>
-              <w:rPr>
-                <w:rFonts w:ascii="Roboto" w:hAnsi="Roboto" w:cstheme="minorHAnsi"/>
-                <w:color w:val="3B3838" w:themeColor="background2" w:themeShade="40"/>
-                <w:sz w:val="28"/>
-                <w:szCs w:val="28"/>
-              </w:rPr>
-              <w:t>ReNeu Robotics Lab</w:t>
+            <w:proofErr w:type="spellStart"/>
+            <w:r>
+              <w:rPr>
+                <w:rFonts w:ascii="Roboto" w:hAnsi="Roboto" w:cstheme="minorHAnsi"/>
+                <w:color w:val="3B3838" w:themeColor="background2" w:themeShade="40"/>
+                <w:sz w:val="28"/>
+                <w:szCs w:val="28"/>
+              </w:rPr>
+              <w:t>ReNeu</w:t>
+            </w:r>
+            <w:proofErr w:type="spellEnd"/>
+            <w:r>
+              <w:rPr>
+                <w:rFonts w:ascii="Roboto" w:hAnsi="Roboto" w:cstheme="minorHAnsi"/>
+                <w:color w:val="3B3838" w:themeColor="background2" w:themeShade="40"/>
+                <w:sz w:val="28"/>
+                <w:szCs w:val="28"/>
+              </w:rPr>
+              <w:t xml:space="preserve"> Robotics Lab</w:t>
             </w:r>
           </w:p>
           <w:p>
@@ -913,7 +955,7 @@
               <w:rPr>
                 <w:rFonts w:ascii="Roboto" w:hAnsi="Roboto" w:cstheme="minorHAnsi"/>
                 <w:color w:val="3B3838" w:themeColor="background2" w:themeShade="40"/>
-                <w:sz w:val="20"/>
+                <w:sz w:val="24"/>
                 <w:szCs w:val="24"/>
               </w:rPr>
             </w:pPr>
@@ -964,8 +1006,6 @@
               </w:rPr>
               <w:t>Experienced</w:t>
             </w:r>
-            <w:bookmarkStart w:id="0" w:name="_GoBack"/>
-            <w:bookmarkEnd w:id="0"/>
             <w:r>
               <w:rPr>
                 <w:rFonts w:ascii="Roboto" w:hAnsi="Roboto" w:cstheme="minorHAnsi"/>
@@ -1159,7 +1199,7 @@
               <w:rPr>
                 <w:rFonts w:ascii="Roboto" w:hAnsi="Roboto" w:cstheme="minorHAnsi"/>
                 <w:color w:val="3B3838" w:themeColor="background2" w:themeShade="40"/>
-                <w:sz w:val="20"/>
+                <w:sz w:val="24"/>
                 <w:szCs w:val="24"/>
               </w:rPr>
             </w:pPr>
@@ -1258,8 +1298,19 @@
                 <w:sz w:val="24"/>
                 <w:szCs w:val="24"/>
               </w:rPr>
-              <w:t>, LabVIEW</w:t>
-            </w:r>
+              <w:t xml:space="preserve">, </w:t>
+            </w:r>
+            <w:proofErr w:type="spellStart"/>
+            <w:r>
+              <w:rPr>
+                <w:rFonts w:ascii="Roboto" w:hAnsi="Roboto" w:cstheme="minorHAnsi"/>
+                <w:color w:val="3B3838" w:themeColor="background2" w:themeShade="40"/>
+                <w:sz w:val="24"/>
+                <w:szCs w:val="24"/>
+              </w:rPr>
+              <w:t>LabVIEW</w:t>
+            </w:r>
+            <w:proofErr w:type="spellEnd"/>
           </w:p>
           <w:p>
             <w:pPr>
@@ -1292,7 +1343,7 @@
               <w:rPr>
                 <w:rFonts w:ascii="Roboto" w:hAnsi="Roboto" w:cstheme="minorHAnsi"/>
                 <w:color w:val="3B3838" w:themeColor="background2" w:themeShade="40"/>
-                <w:sz w:val="20"/>
+                <w:sz w:val="24"/>
                 <w:szCs w:val="24"/>
               </w:rPr>
             </w:pPr>
@@ -1392,7 +1443,7 @@
               <w:rPr>
                 <w:rFonts w:ascii="Roboto" w:hAnsi="Roboto" w:cstheme="minorHAnsi"/>
                 <w:color w:val="3B3838" w:themeColor="background2" w:themeShade="40"/>
-                <w:sz w:val="20"/>
+                <w:sz w:val="24"/>
                 <w:szCs w:val="28"/>
               </w:rPr>
             </w:pPr>
@@ -1524,55 +1575,11 @@
           </w:p>
           <w:p>
             <w:pPr>
-              <w:pStyle w:val="ListParagraph"/>
-              <w:numPr>
-                <w:ilvl w:val="0"/>
-                <w:numId w:val="6"/>
-              </w:numPr>
-              <w:spacing w:line="300" w:lineRule="auto"/>
-              <w:ind w:left="719"/>
-              <w:rPr>
-                <w:rFonts w:ascii="Roboto" w:hAnsi="Roboto" w:cstheme="minorHAnsi"/>
-                <w:color w:val="3B3838" w:themeColor="background2" w:themeShade="40"/>
-                <w:sz w:val="24"/>
-                <w:szCs w:val="28"/>
-              </w:rPr>
-            </w:pPr>
-            <w:r>
-              <w:rPr>
-                <w:rFonts w:ascii="Roboto" w:hAnsi="Roboto" w:cstheme="minorHAnsi"/>
-                <w:color w:val="3B3838" w:themeColor="background2" w:themeShade="40"/>
-                <w:sz w:val="24"/>
-                <w:szCs w:val="28"/>
-              </w:rPr>
-              <w:t xml:space="preserve">Research: </w:t>
-            </w:r>
-            <w:r>
-              <w:rPr>
-                <w:rFonts w:ascii="Roboto" w:hAnsi="Roboto" w:cstheme="minorHAnsi"/>
-                <w:color w:val="3B3838" w:themeColor="background2" w:themeShade="40"/>
-                <w:sz w:val="24"/>
-                <w:szCs w:val="28"/>
-              </w:rPr>
-              <w:t xml:space="preserve">Robotic </w:t>
-            </w:r>
-            <w:r>
-              <w:rPr>
-                <w:rFonts w:ascii="Roboto" w:hAnsi="Roboto" w:cstheme="minorHAnsi"/>
-                <w:color w:val="3B3838" w:themeColor="background2" w:themeShade="40"/>
-                <w:sz w:val="24"/>
-                <w:szCs w:val="28"/>
-              </w:rPr>
-              <w:t>Manipulators</w:t>
-            </w:r>
-          </w:p>
-          <w:p>
-            <w:pPr>
-              <w:spacing w:line="300" w:lineRule="auto"/>
-              <w:rPr>
-                <w:rFonts w:ascii="Roboto" w:hAnsi="Roboto" w:cstheme="minorHAnsi"/>
-                <w:color w:val="3B3838" w:themeColor="background2" w:themeShade="40"/>
-                <w:sz w:val="20"/>
+              <w:spacing w:line="300" w:lineRule="auto"/>
+              <w:rPr>
+                <w:rFonts w:ascii="Roboto" w:hAnsi="Roboto" w:cstheme="minorHAnsi"/>
+                <w:color w:val="3B3838" w:themeColor="background2" w:themeShade="40"/>
+                <w:sz w:val="24"/>
                 <w:szCs w:val="28"/>
               </w:rPr>
             </w:pPr>
@@ -1709,10 +1716,12 @@
               <w:rPr>
                 <w:rFonts w:ascii="Roboto" w:hAnsi="Roboto" w:cstheme="minorHAnsi"/>
                 <w:color w:val="3B3838" w:themeColor="background2" w:themeShade="40"/>
-                <w:sz w:val="20"/>
-                <w:szCs w:val="28"/>
-              </w:rPr>
-            </w:pPr>
+                <w:sz w:val="24"/>
+                <w:szCs w:val="28"/>
+              </w:rPr>
+            </w:pPr>
+            <w:bookmarkStart w:id="0" w:name="_GoBack"/>
+            <w:bookmarkEnd w:id="0"/>
           </w:p>
           <w:p>
             <w:pPr>
@@ -3675,7 +3684,7 @@
 </file>
 
 <file path=customXml/itemProps1.xml><?xml version="1.0" encoding="utf-8"?>
-<ds:datastoreItem xmlns:ds="http://schemas.openxmlformats.org/officeDocument/2006/customXml" ds:itemID="{01A128D3-E519-40C7-9B4F-A7B834748D50}">
+<ds:datastoreItem xmlns:ds="http://schemas.openxmlformats.org/officeDocument/2006/customXml" ds:itemID="{F181F93B-B184-4E08-8F39-831E9A9A8640}">
   <ds:schemaRefs>
     <ds:schemaRef ds:uri="http://schemas.openxmlformats.org/officeDocument/2006/bibliography"/>
   </ds:schemaRefs>

</xml_diff>

<commit_message>
Update resume one last time I promise
</commit_message>
<xml_diff>
--- a/MarkJenningsResume.docx
+++ b/MarkJenningsResume.docx
@@ -52,24 +52,36 @@
           </w:p>
           <w:p>
             <w:pPr>
-              <w:spacing w:after="240"/>
               <w:ind w:right="-14"/>
-              <w:rPr>
-                <w:rFonts w:ascii="Roboto" w:hAnsi="Roboto" w:cstheme="minorHAnsi"/>
-                <w:color w:val="3B3838" w:themeColor="background2" w:themeShade="40"/>
-                <w:sz w:val="60"/>
-                <w:szCs w:val="64"/>
-              </w:rPr>
-            </w:pPr>
-            <w:r>
               <w:rPr>
                 <w:rFonts w:ascii="Roboto Light" w:hAnsi="Roboto Light" w:cstheme="minorHAnsi"/>
                 <w:color w:val="3B3838" w:themeColor="background2" w:themeShade="40"/>
                 <w:sz w:val="64"/>
                 <w:szCs w:val="64"/>
               </w:rPr>
+            </w:pPr>
+            <w:r>
+              <w:rPr>
+                <w:rFonts w:ascii="Roboto Light" w:hAnsi="Roboto Light" w:cstheme="minorHAnsi"/>
+                <w:color w:val="3B3838" w:themeColor="background2" w:themeShade="40"/>
+                <w:sz w:val="64"/>
+                <w:szCs w:val="64"/>
+              </w:rPr>
               <w:t>JENNINGS</w:t>
             </w:r>
+          </w:p>
+          <w:p>
+            <w:pPr>
+              <w:ind w:right="-14"/>
+              <w:rPr>
+                <w:rFonts w:ascii="Roboto" w:hAnsi="Roboto" w:cstheme="minorHAnsi"/>
+                <w:color w:val="3B3838" w:themeColor="background2" w:themeShade="40"/>
+                <w:sz w:val="24"/>
+                <w:szCs w:val="24"/>
+              </w:rPr>
+            </w:pPr>
+            <w:bookmarkStart w:id="0" w:name="_GoBack"/>
+            <w:bookmarkEnd w:id="0"/>
           </w:p>
         </w:tc>
         <w:tc>
@@ -1720,8 +1732,6 @@
                 <w:szCs w:val="28"/>
               </w:rPr>
             </w:pPr>
-            <w:bookmarkStart w:id="0" w:name="_GoBack"/>
-            <w:bookmarkEnd w:id="0"/>
           </w:p>
           <w:p>
             <w:pPr>
@@ -3684,7 +3694,7 @@
 </file>
 
 <file path=customXml/itemProps1.xml><?xml version="1.0" encoding="utf-8"?>
-<ds:datastoreItem xmlns:ds="http://schemas.openxmlformats.org/officeDocument/2006/customXml" ds:itemID="{F181F93B-B184-4E08-8F39-831E9A9A8640}">
+<ds:datastoreItem xmlns:ds="http://schemas.openxmlformats.org/officeDocument/2006/customXml" ds:itemID="{48AE5A7F-9FC6-4B4C-A131-068D7F8A8B3D}">
   <ds:schemaRefs>
     <ds:schemaRef ds:uri="http://schemas.openxmlformats.org/officeDocument/2006/bibliography"/>
   </ds:schemaRefs>

</xml_diff>

<commit_message>
Compressed images and reworded things
</commit_message>
<xml_diff>
--- a/MarkJenningsResume.docx
+++ b/MarkJenningsResume.docx
@@ -424,8 +424,6 @@
               </w:rPr>
               <w:t xml:space="preserve"> and increase modularity</w:t>
             </w:r>
-            <w:bookmarkStart w:id="0" w:name="_GoBack"/>
-            <w:bookmarkEnd w:id="0"/>
           </w:p>
           <w:p>
             <w:pPr>
@@ -1035,7 +1033,7 @@
                 <w:sz w:val="24"/>
                 <w:szCs w:val="24"/>
               </w:rPr>
-              <w:t>C/</w:t>
+              <w:t xml:space="preserve">C, </w:t>
             </w:r>
             <w:r>
               <w:rPr>
@@ -1069,25 +1067,7 @@
                 <w:sz w:val="24"/>
                 <w:szCs w:val="24"/>
               </w:rPr>
-              <w:t>Robot Operating System (</w:t>
-            </w:r>
-            <w:r>
-              <w:rPr>
-                <w:rFonts w:ascii="Roboto" w:hAnsi="Roboto" w:cstheme="minorHAnsi"/>
-                <w:color w:val="3B3838" w:themeColor="background2" w:themeShade="40"/>
-                <w:sz w:val="24"/>
-                <w:szCs w:val="24"/>
-              </w:rPr>
-              <w:t>ROS</w:t>
-            </w:r>
-            <w:r>
-              <w:rPr>
-                <w:rFonts w:ascii="Roboto" w:hAnsi="Roboto" w:cstheme="minorHAnsi"/>
-                <w:color w:val="3B3838" w:themeColor="background2" w:themeShade="40"/>
-                <w:sz w:val="24"/>
-                <w:szCs w:val="24"/>
-              </w:rPr>
-              <w:t>)</w:t>
+              <w:t>Robot Operating System (ROS)</w:t>
             </w:r>
           </w:p>
           <w:p>
@@ -1214,7 +1194,18 @@
                 <w:sz w:val="24"/>
                 <w:szCs w:val="24"/>
               </w:rPr>
-              <w:t>/CNC</w:t>
+              <w:t xml:space="preserve">, </w:t>
+            </w:r>
+            <w:bookmarkStart w:id="0" w:name="_GoBack"/>
+            <w:bookmarkEnd w:id="0"/>
+            <w:r>
+              <w:rPr>
+                <w:rFonts w:ascii="Roboto" w:hAnsi="Roboto" w:cstheme="minorHAnsi"/>
+                <w:color w:val="3B3838" w:themeColor="background2" w:themeShade="40"/>
+                <w:sz w:val="24"/>
+                <w:szCs w:val="24"/>
+              </w:rPr>
+              <w:t>CNC</w:t>
             </w:r>
           </w:p>
           <w:p>
@@ -3873,7 +3864,7 @@
 </file>
 
 <file path=customXml/itemProps1.xml><?xml version="1.0" encoding="utf-8"?>
-<ds:datastoreItem xmlns:ds="http://schemas.openxmlformats.org/officeDocument/2006/customXml" ds:itemID="{D60F3CC7-809F-4328-AF61-9BB7EE9B4E62}">
+<ds:datastoreItem xmlns:ds="http://schemas.openxmlformats.org/officeDocument/2006/customXml" ds:itemID="{E805320A-ABFB-40B8-8FD9-AE233CECFE68}">
   <ds:schemaRefs>
     <ds:schemaRef ds:uri="http://schemas.openxmlformats.org/officeDocument/2006/bibliography"/>
   </ds:schemaRefs>

</xml_diff>

<commit_message>
Removed C from resume
</commit_message>
<xml_diff>
--- a/MarkJenningsResume.docx
+++ b/MarkJenningsResume.docx
@@ -562,7 +562,6 @@
                 <w:vertAlign w:val="superscript"/>
               </w:rPr>
             </w:pPr>
-            <w:proofErr w:type="spellStart"/>
             <w:r>
               <w:rPr>
                 <w:rFonts w:ascii="Roboto" w:hAnsi="Roboto" w:cstheme="minorHAnsi"/>
@@ -572,7 +571,6 @@
               </w:rPr>
               <w:t>Apptronik</w:t>
             </w:r>
-            <w:proofErr w:type="spellEnd"/>
           </w:p>
           <w:p>
             <w:pPr>
@@ -665,27 +663,7 @@
                 <w:sz w:val="24"/>
                 <w:szCs w:val="28"/>
               </w:rPr>
-              <w:t xml:space="preserve">Updated actuator </w:t>
-            </w:r>
-            <w:proofErr w:type="spellStart"/>
-            <w:r>
-              <w:rPr>
-                <w:rFonts w:ascii="Roboto" w:hAnsi="Roboto" w:cstheme="minorHAnsi"/>
-                <w:color w:val="3B3838" w:themeColor="background2" w:themeShade="40"/>
-                <w:sz w:val="24"/>
-                <w:szCs w:val="28"/>
-              </w:rPr>
-              <w:t>testbed</w:t>
-            </w:r>
-            <w:proofErr w:type="spellEnd"/>
-            <w:r>
-              <w:rPr>
-                <w:rFonts w:ascii="Roboto" w:hAnsi="Roboto" w:cstheme="minorHAnsi"/>
-                <w:color w:val="3B3838" w:themeColor="background2" w:themeShade="40"/>
-                <w:sz w:val="24"/>
-                <w:szCs w:val="28"/>
-              </w:rPr>
-              <w:t xml:space="preserve"> product to achieve higher payloads with lower fabrication costs</w:t>
+              <w:t>Updated actuator testbed product to achieve higher payloads with lower fabrication costs</w:t>
             </w:r>
           </w:p>
           <w:p>
@@ -712,7 +690,6 @@
                 <w:vertAlign w:val="superscript"/>
               </w:rPr>
             </w:pPr>
-            <w:proofErr w:type="spellStart"/>
             <w:r>
               <w:rPr>
                 <w:rFonts w:ascii="Roboto" w:hAnsi="Roboto" w:cstheme="minorHAnsi"/>
@@ -720,17 +697,7 @@
                 <w:sz w:val="28"/>
                 <w:szCs w:val="28"/>
               </w:rPr>
-              <w:t>ReNeu</w:t>
-            </w:r>
-            <w:proofErr w:type="spellEnd"/>
-            <w:r>
-              <w:rPr>
-                <w:rFonts w:ascii="Roboto" w:hAnsi="Roboto" w:cstheme="minorHAnsi"/>
-                <w:color w:val="3B3838" w:themeColor="background2" w:themeShade="40"/>
-                <w:sz w:val="28"/>
-                <w:szCs w:val="28"/>
-              </w:rPr>
-              <w:t xml:space="preserve"> Robotics Lab</w:t>
+              <w:t>ReNeu Robotics Lab</w:t>
             </w:r>
           </w:p>
           <w:p>
@@ -941,15 +908,8 @@
                 <w:szCs w:val="24"/>
               </w:rPr>
             </w:pPr>
-            <w:r>
-              <w:rPr>
-                <w:rFonts w:ascii="Roboto" w:hAnsi="Roboto" w:cstheme="minorHAnsi"/>
-                <w:color w:val="3B3838" w:themeColor="background2" w:themeShade="40"/>
-                <w:sz w:val="24"/>
-                <w:szCs w:val="24"/>
-              </w:rPr>
-              <w:t xml:space="preserve">C, </w:t>
-            </w:r>
+            <w:bookmarkStart w:id="0" w:name="_GoBack"/>
+            <w:bookmarkEnd w:id="0"/>
             <w:r>
               <w:rPr>
                 <w:rFonts w:ascii="Roboto" w:hAnsi="Roboto" w:cstheme="minorHAnsi"/>
@@ -1199,19 +1159,8 @@
                 <w:sz w:val="24"/>
                 <w:szCs w:val="24"/>
               </w:rPr>
-              <w:t xml:space="preserve">, </w:t>
-            </w:r>
-            <w:proofErr w:type="spellStart"/>
-            <w:r>
-              <w:rPr>
-                <w:rFonts w:ascii="Roboto" w:hAnsi="Roboto" w:cstheme="minorHAnsi"/>
-                <w:color w:val="3B3838" w:themeColor="background2" w:themeShade="40"/>
-                <w:sz w:val="24"/>
-                <w:szCs w:val="24"/>
-              </w:rPr>
-              <w:t>LabVIEW</w:t>
-            </w:r>
-            <w:proofErr w:type="spellEnd"/>
+              <w:t>, LabVIEW</w:t>
+            </w:r>
           </w:p>
           <w:p>
             <w:pPr>
@@ -1259,8 +1208,6 @@
             </w:pPr>
           </w:p>
         </w:tc>
-        <w:bookmarkStart w:id="0" w:name="_GoBack"/>
-        <w:bookmarkEnd w:id="0"/>
       </w:tr>
       <w:tr>
         <w:trPr>
@@ -3648,7 +3595,7 @@
 </file>
 
 <file path=customXml/itemProps1.xml><?xml version="1.0" encoding="utf-8"?>
-<ds:datastoreItem xmlns:ds="http://schemas.openxmlformats.org/officeDocument/2006/customXml" ds:itemID="{13129289-D437-4B08-89AC-3359D35F1FB9}">
+<ds:datastoreItem xmlns:ds="http://schemas.openxmlformats.org/officeDocument/2006/customXml" ds:itemID="{7D26F8EE-BB78-41FE-8868-29CC4936591D}">
   <ds:schemaRefs>
     <ds:schemaRef ds:uri="http://schemas.openxmlformats.org/officeDocument/2006/bibliography"/>
   </ds:schemaRefs>

</xml_diff>

<commit_message>
Replaced the BloomBot image and fixed wording on resume
</commit_message>
<xml_diff>
--- a/MarkJenningsResume.docx
+++ b/MarkJenningsResume.docx
@@ -562,6 +562,7 @@
                 <w:vertAlign w:val="superscript"/>
               </w:rPr>
             </w:pPr>
+            <w:proofErr w:type="spellStart"/>
             <w:r>
               <w:rPr>
                 <w:rFonts w:ascii="Roboto" w:hAnsi="Roboto" w:cstheme="minorHAnsi"/>
@@ -570,6 +571,16 @@
                 <w:szCs w:val="28"/>
               </w:rPr>
               <w:t>Apptronik</w:t>
+            </w:r>
+            <w:proofErr w:type="spellEnd"/>
+            <w:r>
+              <w:rPr>
+                <w:rFonts w:ascii="Roboto" w:hAnsi="Roboto" w:cstheme="minorHAnsi"/>
+                <w:color w:val="3B3838" w:themeColor="background2" w:themeShade="40"/>
+                <w:sz w:val="28"/>
+                <w:szCs w:val="28"/>
+              </w:rPr>
+              <w:t xml:space="preserve"> Systems</w:t>
             </w:r>
           </w:p>
           <w:p>
@@ -637,7 +648,18 @@
                 <w:sz w:val="24"/>
                 <w:szCs w:val="28"/>
               </w:rPr>
-              <w:t>Derived forward kinematic equations for 10DoF humanoid bipedal robot</w:t>
+              <w:t xml:space="preserve">Derived forward kinematic equations for 10DoF </w:t>
+            </w:r>
+            <w:bookmarkStart w:id="0" w:name="_GoBack"/>
+            <w:bookmarkEnd w:id="0"/>
+            <w:r>
+              <w:rPr>
+                <w:rFonts w:ascii="Roboto" w:hAnsi="Roboto" w:cstheme="minorHAnsi"/>
+                <w:color w:val="3B3838" w:themeColor="background2" w:themeShade="40"/>
+                <w:sz w:val="24"/>
+                <w:szCs w:val="28"/>
+              </w:rPr>
+              <w:t>humanoid bipedal robot</w:t>
             </w:r>
           </w:p>
           <w:p>
@@ -663,7 +685,27 @@
                 <w:sz w:val="24"/>
                 <w:szCs w:val="28"/>
               </w:rPr>
-              <w:t>Updated actuator testbed product to achieve higher payloads with lower fabrication costs</w:t>
+              <w:t xml:space="preserve">Updated actuator </w:t>
+            </w:r>
+            <w:proofErr w:type="spellStart"/>
+            <w:r>
+              <w:rPr>
+                <w:rFonts w:ascii="Roboto" w:hAnsi="Roboto" w:cstheme="minorHAnsi"/>
+                <w:color w:val="3B3838" w:themeColor="background2" w:themeShade="40"/>
+                <w:sz w:val="24"/>
+                <w:szCs w:val="28"/>
+              </w:rPr>
+              <w:t>testbed</w:t>
+            </w:r>
+            <w:proofErr w:type="spellEnd"/>
+            <w:r>
+              <w:rPr>
+                <w:rFonts w:ascii="Roboto" w:hAnsi="Roboto" w:cstheme="minorHAnsi"/>
+                <w:color w:val="3B3838" w:themeColor="background2" w:themeShade="40"/>
+                <w:sz w:val="24"/>
+                <w:szCs w:val="28"/>
+              </w:rPr>
+              <w:t xml:space="preserve"> product to achieve higher payloads with lower fabrication costs</w:t>
             </w:r>
           </w:p>
           <w:p>
@@ -690,6 +732,7 @@
                 <w:vertAlign w:val="superscript"/>
               </w:rPr>
             </w:pPr>
+            <w:proofErr w:type="spellStart"/>
             <w:r>
               <w:rPr>
                 <w:rFonts w:ascii="Roboto" w:hAnsi="Roboto" w:cstheme="minorHAnsi"/>
@@ -697,7 +740,17 @@
                 <w:sz w:val="28"/>
                 <w:szCs w:val="28"/>
               </w:rPr>
-              <w:t>ReNeu Robotics Lab</w:t>
+              <w:t>ReNeu</w:t>
+            </w:r>
+            <w:proofErr w:type="spellEnd"/>
+            <w:r>
+              <w:rPr>
+                <w:rFonts w:ascii="Roboto" w:hAnsi="Roboto" w:cstheme="minorHAnsi"/>
+                <w:color w:val="3B3838" w:themeColor="background2" w:themeShade="40"/>
+                <w:sz w:val="28"/>
+                <w:szCs w:val="28"/>
+              </w:rPr>
+              <w:t xml:space="preserve"> Robotics Lab</w:t>
             </w:r>
           </w:p>
           <w:p>
@@ -999,18 +1052,7 @@
                 <w:sz w:val="24"/>
                 <w:szCs w:val="24"/>
               </w:rPr>
-              <w:t>, main</w:t>
-            </w:r>
-            <w:bookmarkStart w:id="0" w:name="_GoBack"/>
-            <w:bookmarkEnd w:id="0"/>
-            <w:r>
-              <w:rPr>
-                <w:rFonts w:ascii="Roboto" w:hAnsi="Roboto" w:cstheme="minorHAnsi"/>
-                <w:color w:val="3B3838" w:themeColor="background2" w:themeShade="40"/>
-                <w:sz w:val="24"/>
-                <w:szCs w:val="24"/>
-              </w:rPr>
-              <w:t>ly S</w:t>
+              <w:t>, mainly S</w:t>
             </w:r>
             <w:r>
               <w:rPr>
@@ -1186,8 +1228,19 @@
                 <w:sz w:val="24"/>
                 <w:szCs w:val="24"/>
               </w:rPr>
-              <w:t>, LabVIEW</w:t>
-            </w:r>
+              <w:t xml:space="preserve">, </w:t>
+            </w:r>
+            <w:proofErr w:type="spellStart"/>
+            <w:r>
+              <w:rPr>
+                <w:rFonts w:ascii="Roboto" w:hAnsi="Roboto" w:cstheme="minorHAnsi"/>
+                <w:color w:val="3B3838" w:themeColor="background2" w:themeShade="40"/>
+                <w:sz w:val="24"/>
+                <w:szCs w:val="24"/>
+              </w:rPr>
+              <w:t>LabVIEW</w:t>
+            </w:r>
+            <w:proofErr w:type="spellEnd"/>
           </w:p>
           <w:p>
             <w:pPr>
@@ -3622,7 +3675,7 @@
 </file>
 
 <file path=customXml/itemProps1.xml><?xml version="1.0" encoding="utf-8"?>
-<ds:datastoreItem xmlns:ds="http://schemas.openxmlformats.org/officeDocument/2006/customXml" ds:itemID="{0137F9FD-8D3C-4174-9E2F-75B20CFBA80C}">
+<ds:datastoreItem xmlns:ds="http://schemas.openxmlformats.org/officeDocument/2006/customXml" ds:itemID="{99AD993B-1C74-4971-AD30-BCCAF8806E7B}">
   <ds:schemaRefs>
     <ds:schemaRef ds:uri="http://schemas.openxmlformats.org/officeDocument/2006/bibliography"/>
   </ds:schemaRefs>

</xml_diff>

<commit_message>
Change resume font color to plain black
</commit_message>
<xml_diff>
--- a/MarkJenningsResume.docx
+++ b/MarkJenningsResume.docx
@@ -35,7 +35,7 @@
               <w:ind w:right="-14"/>
               <w:rPr>
                 <w:rFonts w:ascii="Roboto Light" w:hAnsi="Roboto Light" w:cstheme="minorHAnsi"/>
-                <w:color w:val="3B3838" w:themeColor="background2" w:themeShade="40"/>
+                <w:color w:val="171717" w:themeColor="background2" w:themeShade="1A"/>
                 <w:sz w:val="64"/>
                 <w:szCs w:val="64"/>
               </w:rPr>
@@ -43,7 +43,7 @@
             <w:r>
               <w:rPr>
                 <w:rFonts w:ascii="Roboto Light" w:hAnsi="Roboto Light" w:cstheme="minorHAnsi"/>
-                <w:color w:val="3B3838" w:themeColor="background2" w:themeShade="40"/>
+                <w:color w:val="171717" w:themeColor="background2" w:themeShade="1A"/>
                 <w:sz w:val="64"/>
                 <w:szCs w:val="64"/>
               </w:rPr>
@@ -55,7 +55,7 @@
               <w:ind w:right="-14"/>
               <w:rPr>
                 <w:rFonts w:ascii="Roboto Light" w:hAnsi="Roboto Light" w:cstheme="minorHAnsi"/>
-                <w:color w:val="3B3838" w:themeColor="background2" w:themeShade="40"/>
+                <w:color w:val="171717" w:themeColor="background2" w:themeShade="1A"/>
                 <w:sz w:val="64"/>
                 <w:szCs w:val="64"/>
               </w:rPr>
@@ -63,7 +63,7 @@
             <w:r>
               <w:rPr>
                 <w:rFonts w:ascii="Roboto Light" w:hAnsi="Roboto Light" w:cstheme="minorHAnsi"/>
-                <w:color w:val="3B3838" w:themeColor="background2" w:themeShade="40"/>
+                <w:color w:val="171717" w:themeColor="background2" w:themeShade="1A"/>
                 <w:sz w:val="64"/>
                 <w:szCs w:val="64"/>
               </w:rPr>
@@ -75,7 +75,7 @@
               <w:ind w:right="-14"/>
               <w:rPr>
                 <w:rFonts w:ascii="Roboto" w:hAnsi="Roboto" w:cstheme="minorHAnsi"/>
-                <w:color w:val="3B3838" w:themeColor="background2" w:themeShade="40"/>
+                <w:color w:val="171717" w:themeColor="background2" w:themeShade="1A"/>
                 <w:sz w:val="20"/>
                 <w:szCs w:val="24"/>
               </w:rPr>
@@ -98,7 +98,7 @@
               <w:jc w:val="right"/>
               <w:rPr>
                 <w:rFonts w:ascii="Roboto" w:hAnsi="Roboto"/>
-                <w:color w:val="3B3838" w:themeColor="background2" w:themeShade="40"/>
+                <w:color w:val="171717" w:themeColor="background2" w:themeShade="1A"/>
                 <w:sz w:val="28"/>
                 <w:szCs w:val="28"/>
               </w:rPr>
@@ -108,7 +108,7 @@
                 <w:rPr>
                   <w:rStyle w:val="Hyperlink"/>
                   <w:rFonts w:ascii="Roboto" w:hAnsi="Roboto" w:cstheme="minorHAnsi"/>
-                  <w:color w:val="3B3838" w:themeColor="background2" w:themeShade="40"/>
+                  <w:color w:val="171717" w:themeColor="background2" w:themeShade="1A"/>
                   <w:sz w:val="28"/>
                   <w:szCs w:val="28"/>
                   <w:u w:val="none"/>
@@ -124,7 +124,7 @@
               <w:rPr>
                 <w:rStyle w:val="Hyperlink"/>
                 <w:rFonts w:ascii="Roboto" w:hAnsi="Roboto" w:cstheme="minorHAnsi"/>
-                <w:color w:val="3B3838" w:themeColor="background2" w:themeShade="40"/>
+                <w:color w:val="171717" w:themeColor="background2" w:themeShade="1A"/>
                 <w:sz w:val="28"/>
                 <w:szCs w:val="28"/>
                 <w:u w:val="none"/>
@@ -135,7 +135,7 @@
                 <w:rPr>
                   <w:rStyle w:val="Hyperlink"/>
                   <w:rFonts w:ascii="Roboto" w:hAnsi="Roboto" w:cstheme="minorHAnsi"/>
-                  <w:color w:val="3B3838" w:themeColor="background2" w:themeShade="40"/>
+                  <w:color w:val="171717" w:themeColor="background2" w:themeShade="1A"/>
                   <w:sz w:val="28"/>
                   <w:szCs w:val="28"/>
                   <w:u w:val="none"/>
@@ -150,7 +150,7 @@
               <w:jc w:val="right"/>
               <w:rPr>
                 <w:rFonts w:ascii="Roboto" w:hAnsi="Roboto" w:cstheme="minorHAnsi"/>
-                <w:color w:val="3B3838" w:themeColor="background2" w:themeShade="40"/>
+                <w:color w:val="171717" w:themeColor="background2" w:themeShade="1A"/>
                 <w:sz w:val="28"/>
                 <w:szCs w:val="28"/>
               </w:rPr>
@@ -159,7 +159,7 @@
               <w:rPr>
                 <w:rStyle w:val="Hyperlink"/>
                 <w:rFonts w:ascii="Roboto" w:hAnsi="Roboto" w:cstheme="minorHAnsi"/>
-                <w:color w:val="3B3838" w:themeColor="background2" w:themeShade="40"/>
+                <w:color w:val="171717" w:themeColor="background2" w:themeShade="1A"/>
                 <w:sz w:val="28"/>
                 <w:szCs w:val="28"/>
                 <w:u w:val="none"/>
@@ -170,12 +170,14 @@
               <w:rPr>
                 <w:rFonts w:ascii="Roboto" w:hAnsi="Roboto"/>
                 <w:noProof/>
-                <w:color w:val="3B3838" w:themeColor="background2" w:themeShade="40"/>
+                <w:color w:val="171717" w:themeColor="background2" w:themeShade="1A"/>
               </w:rPr>
               <w:t xml:space="preserve"> </w:t>
             </w:r>
           </w:p>
         </w:tc>
+        <w:bookmarkStart w:id="0" w:name="_GoBack"/>
+        <w:bookmarkEnd w:id="0"/>
       </w:tr>
       <w:tr>
         <w:trPr>
@@ -199,7 +201,7 @@
               <w:jc w:val="center"/>
               <w:rPr>
                 <w:rFonts w:ascii="Roboto" w:hAnsi="Roboto" w:cstheme="minorHAnsi"/>
-                <w:color w:val="3B3838" w:themeColor="background2" w:themeShade="40"/>
+                <w:color w:val="171717" w:themeColor="background2" w:themeShade="1A"/>
                 <w:sz w:val="28"/>
                 <w:szCs w:val="28"/>
               </w:rPr>
@@ -207,7 +209,7 @@
             <w:r>
               <w:rPr>
                 <w:rFonts w:ascii="Roboto" w:hAnsi="Roboto" w:cstheme="minorHAnsi"/>
-                <w:color w:val="3B3838" w:themeColor="background2" w:themeShade="40"/>
+                <w:color w:val="171717" w:themeColor="background2" w:themeShade="1A"/>
                 <w:sz w:val="28"/>
                 <w:szCs w:val="28"/>
               </w:rPr>
@@ -233,7 +235,7 @@
               <w:jc w:val="center"/>
               <w:rPr>
                 <w:rFonts w:ascii="Roboto" w:hAnsi="Roboto" w:cstheme="minorHAnsi"/>
-                <w:color w:val="3B3838" w:themeColor="background2" w:themeShade="40"/>
+                <w:color w:val="171717" w:themeColor="background2" w:themeShade="1A"/>
                 <w:sz w:val="28"/>
                 <w:szCs w:val="24"/>
               </w:rPr>
@@ -241,7 +243,7 @@
             <w:r>
               <w:rPr>
                 <w:rFonts w:ascii="Roboto" w:hAnsi="Roboto" w:cstheme="minorHAnsi"/>
-                <w:color w:val="3B3838" w:themeColor="background2" w:themeShade="40"/>
+                <w:color w:val="171717" w:themeColor="background2" w:themeShade="1A"/>
                 <w:sz w:val="28"/>
                 <w:szCs w:val="24"/>
               </w:rPr>
@@ -270,7 +272,7 @@
               <w:spacing w:line="300" w:lineRule="auto"/>
               <w:rPr>
                 <w:rFonts w:ascii="Roboto" w:hAnsi="Roboto" w:cstheme="minorHAnsi"/>
-                <w:color w:val="3B3838" w:themeColor="background2" w:themeShade="40"/>
+                <w:color w:val="171717" w:themeColor="background2" w:themeShade="1A"/>
                 <w:sz w:val="20"/>
                 <w:szCs w:val="20"/>
               </w:rPr>
@@ -281,7 +283,7 @@
               <w:spacing w:line="300" w:lineRule="auto"/>
               <w:rPr>
                 <w:rFonts w:ascii="Roboto" w:hAnsi="Roboto" w:cstheme="minorHAnsi"/>
-                <w:color w:val="3B3838" w:themeColor="background2" w:themeShade="40"/>
+                <w:color w:val="171717" w:themeColor="background2" w:themeShade="1A"/>
                 <w:sz w:val="28"/>
                 <w:szCs w:val="28"/>
                 <w:vertAlign w:val="superscript"/>
@@ -290,7 +292,7 @@
             <w:r>
               <w:rPr>
                 <w:rFonts w:ascii="Roboto" w:hAnsi="Roboto" w:cstheme="minorHAnsi"/>
-                <w:color w:val="3B3838" w:themeColor="background2" w:themeShade="40"/>
+                <w:color w:val="171717" w:themeColor="background2" w:themeShade="1A"/>
                 <w:sz w:val="28"/>
                 <w:szCs w:val="28"/>
               </w:rPr>
@@ -304,7 +306,7 @@
               <w:rPr>
                 <w:rFonts w:ascii="Roboto" w:hAnsi="Roboto" w:cstheme="minorHAnsi"/>
                 <w:i/>
-                <w:color w:val="3B3838" w:themeColor="background2" w:themeShade="40"/>
+                <w:color w:val="171717" w:themeColor="background2" w:themeShade="1A"/>
                 <w:sz w:val="28"/>
                 <w:szCs w:val="28"/>
               </w:rPr>
@@ -313,7 +315,7 @@
               <w:rPr>
                 <w:rFonts w:ascii="Roboto" w:hAnsi="Roboto" w:cstheme="minorHAnsi"/>
                 <w:i/>
-                <w:color w:val="3B3838" w:themeColor="background2" w:themeShade="40"/>
+                <w:color w:val="171717" w:themeColor="background2" w:themeShade="1A"/>
                 <w:sz w:val="24"/>
                 <w:szCs w:val="28"/>
               </w:rPr>
@@ -322,7 +324,7 @@
             <w:r>
               <w:rPr>
                 <w:rFonts w:ascii="Roboto" w:hAnsi="Roboto" w:cstheme="minorHAnsi"/>
-                <w:color w:val="3B3838" w:themeColor="background2" w:themeShade="40"/>
+                <w:color w:val="171717" w:themeColor="background2" w:themeShade="1A"/>
                 <w:sz w:val="24"/>
                 <w:szCs w:val="28"/>
               </w:rPr>
@@ -332,7 +334,7 @@
               <w:rPr>
                 <w:rFonts w:ascii="Roboto" w:hAnsi="Roboto" w:cstheme="minorHAnsi"/>
                 <w:i/>
-                <w:color w:val="3B3838" w:themeColor="background2" w:themeShade="40"/>
+                <w:color w:val="171717" w:themeColor="background2" w:themeShade="1A"/>
                 <w:sz w:val="24"/>
                 <w:szCs w:val="28"/>
               </w:rPr>
@@ -350,7 +352,7 @@
               <w:ind w:right="1"/>
               <w:rPr>
                 <w:rFonts w:ascii="Roboto" w:hAnsi="Roboto" w:cstheme="minorHAnsi"/>
-                <w:color w:val="3B3838" w:themeColor="background2" w:themeShade="40"/>
+                <w:color w:val="171717" w:themeColor="background2" w:themeShade="1A"/>
                 <w:sz w:val="24"/>
                 <w:szCs w:val="20"/>
               </w:rPr>
@@ -358,7 +360,7 @@
             <w:r>
               <w:rPr>
                 <w:rFonts w:ascii="Roboto" w:hAnsi="Roboto" w:cstheme="minorHAnsi"/>
-                <w:color w:val="3B3838" w:themeColor="background2" w:themeShade="40"/>
+                <w:color w:val="171717" w:themeColor="background2" w:themeShade="1A"/>
                 <w:sz w:val="24"/>
                 <w:szCs w:val="20"/>
               </w:rPr>
@@ -376,7 +378,7 @@
               <w:ind w:right="-14"/>
               <w:rPr>
                 <w:rFonts w:ascii="Roboto" w:hAnsi="Roboto" w:cstheme="minorHAnsi"/>
-                <w:color w:val="3B3838" w:themeColor="background2" w:themeShade="40"/>
+                <w:color w:val="171717" w:themeColor="background2" w:themeShade="1A"/>
                 <w:sz w:val="20"/>
                 <w:szCs w:val="20"/>
               </w:rPr>
@@ -384,7 +386,7 @@
             <w:r>
               <w:rPr>
                 <w:rFonts w:ascii="Roboto" w:hAnsi="Roboto" w:cstheme="minorHAnsi"/>
-                <w:color w:val="3B3838" w:themeColor="background2" w:themeShade="40"/>
+                <w:color w:val="171717" w:themeColor="background2" w:themeShade="1A"/>
                 <w:sz w:val="24"/>
                 <w:szCs w:val="20"/>
               </w:rPr>
@@ -397,7 +399,7 @@
               <w:ind w:right="-14"/>
               <w:rPr>
                 <w:rFonts w:ascii="Roboto" w:hAnsi="Roboto" w:cstheme="minorHAnsi"/>
-                <w:color w:val="3B3838" w:themeColor="background2" w:themeShade="40"/>
+                <w:color w:val="171717" w:themeColor="background2" w:themeShade="1A"/>
                 <w:sz w:val="20"/>
                 <w:szCs w:val="20"/>
               </w:rPr>
@@ -409,7 +411,7 @@
               <w:ind w:right="-14"/>
               <w:rPr>
                 <w:rFonts w:ascii="Roboto" w:hAnsi="Roboto" w:cstheme="minorHAnsi"/>
-                <w:color w:val="3B3838" w:themeColor="background2" w:themeShade="40"/>
+                <w:color w:val="171717" w:themeColor="background2" w:themeShade="1A"/>
                 <w:sz w:val="28"/>
                 <w:szCs w:val="28"/>
                 <w:vertAlign w:val="superscript"/>
@@ -418,7 +420,7 @@
             <w:r>
               <w:rPr>
                 <w:rFonts w:ascii="Roboto" w:hAnsi="Roboto" w:cstheme="minorHAnsi"/>
-                <w:color w:val="3B3838" w:themeColor="background2" w:themeShade="40"/>
+                <w:color w:val="171717" w:themeColor="background2" w:themeShade="1A"/>
                 <w:sz w:val="28"/>
                 <w:szCs w:val="28"/>
               </w:rPr>
@@ -432,7 +434,7 @@
               <w:rPr>
                 <w:rFonts w:ascii="Roboto" w:hAnsi="Roboto" w:cstheme="minorHAnsi"/>
                 <w:i/>
-                <w:color w:val="3B3838" w:themeColor="background2" w:themeShade="40"/>
+                <w:color w:val="171717" w:themeColor="background2" w:themeShade="1A"/>
                 <w:sz w:val="24"/>
                 <w:szCs w:val="28"/>
               </w:rPr>
@@ -441,7 +443,7 @@
               <w:rPr>
                 <w:rFonts w:ascii="Roboto" w:hAnsi="Roboto" w:cstheme="minorHAnsi"/>
                 <w:i/>
-                <w:color w:val="3B3838" w:themeColor="background2" w:themeShade="40"/>
+                <w:color w:val="171717" w:themeColor="background2" w:themeShade="1A"/>
                 <w:sz w:val="24"/>
                 <w:szCs w:val="28"/>
               </w:rPr>
@@ -450,7 +452,7 @@
             <w:r>
               <w:rPr>
                 <w:rFonts w:ascii="Roboto" w:hAnsi="Roboto" w:cstheme="minorHAnsi"/>
-                <w:color w:val="3B3838" w:themeColor="background2" w:themeShade="40"/>
+                <w:color w:val="171717" w:themeColor="background2" w:themeShade="1A"/>
                 <w:sz w:val="24"/>
                 <w:szCs w:val="28"/>
               </w:rPr>
@@ -460,7 +462,7 @@
               <w:rPr>
                 <w:rFonts w:ascii="Roboto" w:hAnsi="Roboto" w:cstheme="minorHAnsi"/>
                 <w:i/>
-                <w:color w:val="3B3838" w:themeColor="background2" w:themeShade="40"/>
+                <w:color w:val="171717" w:themeColor="background2" w:themeShade="1A"/>
                 <w:sz w:val="24"/>
                 <w:szCs w:val="28"/>
               </w:rPr>
@@ -478,7 +480,7 @@
               <w:ind w:right="-14"/>
               <w:rPr>
                 <w:rFonts w:ascii="Roboto" w:hAnsi="Roboto" w:cstheme="minorHAnsi"/>
-                <w:color w:val="3B3838" w:themeColor="background2" w:themeShade="40"/>
+                <w:color w:val="171717" w:themeColor="background2" w:themeShade="1A"/>
                 <w:sz w:val="20"/>
                 <w:szCs w:val="20"/>
               </w:rPr>
@@ -486,7 +488,7 @@
             <w:r>
               <w:rPr>
                 <w:rFonts w:ascii="Roboto" w:hAnsi="Roboto" w:cstheme="minorHAnsi"/>
-                <w:color w:val="3B3838" w:themeColor="background2" w:themeShade="40"/>
+                <w:color w:val="171717" w:themeColor="background2" w:themeShade="1A"/>
                 <w:sz w:val="24"/>
                 <w:szCs w:val="28"/>
               </w:rPr>
@@ -504,7 +506,7 @@
               <w:ind w:right="-14"/>
               <w:rPr>
                 <w:rFonts w:ascii="Roboto" w:hAnsi="Roboto" w:cstheme="minorHAnsi"/>
-                <w:color w:val="3B3838" w:themeColor="background2" w:themeShade="40"/>
+                <w:color w:val="171717" w:themeColor="background2" w:themeShade="1A"/>
                 <w:sz w:val="20"/>
                 <w:szCs w:val="20"/>
               </w:rPr>
@@ -512,7 +514,7 @@
             <w:r>
               <w:rPr>
                 <w:rFonts w:ascii="Roboto" w:hAnsi="Roboto" w:cstheme="minorHAnsi"/>
-                <w:color w:val="3B3838" w:themeColor="background2" w:themeShade="40"/>
+                <w:color w:val="171717" w:themeColor="background2" w:themeShade="1A"/>
                 <w:sz w:val="24"/>
                 <w:szCs w:val="28"/>
               </w:rPr>
@@ -521,7 +523,7 @@
             <w:r>
               <w:rPr>
                 <w:rFonts w:ascii="Roboto" w:hAnsi="Roboto" w:cstheme="minorHAnsi"/>
-                <w:color w:val="3B3838" w:themeColor="background2" w:themeShade="40"/>
+                <w:color w:val="171717" w:themeColor="background2" w:themeShade="1A"/>
                 <w:sz w:val="24"/>
                 <w:szCs w:val="28"/>
                 <w:vertAlign w:val="superscript"/>
@@ -531,7 +533,7 @@
             <w:r>
               <w:rPr>
                 <w:rFonts w:ascii="Roboto" w:hAnsi="Roboto" w:cstheme="minorHAnsi"/>
-                <w:color w:val="3B3838" w:themeColor="background2" w:themeShade="40"/>
+                <w:color w:val="171717" w:themeColor="background2" w:themeShade="1A"/>
                 <w:sz w:val="24"/>
                 <w:szCs w:val="28"/>
               </w:rPr>
@@ -544,7 +546,7 @@
               <w:ind w:right="-14"/>
               <w:rPr>
                 <w:rFonts w:ascii="Roboto" w:hAnsi="Roboto" w:cstheme="minorHAnsi"/>
-                <w:color w:val="3B3838" w:themeColor="background2" w:themeShade="40"/>
+                <w:color w:val="171717" w:themeColor="background2" w:themeShade="1A"/>
                 <w:sz w:val="20"/>
                 <w:szCs w:val="20"/>
               </w:rPr>
@@ -556,7 +558,7 @@
               <w:ind w:right="-14"/>
               <w:rPr>
                 <w:rFonts w:ascii="Roboto" w:hAnsi="Roboto" w:cstheme="minorHAnsi"/>
-                <w:color w:val="3B3838" w:themeColor="background2" w:themeShade="40"/>
+                <w:color w:val="171717" w:themeColor="background2" w:themeShade="1A"/>
                 <w:sz w:val="28"/>
                 <w:szCs w:val="28"/>
                 <w:vertAlign w:val="superscript"/>
@@ -566,7 +568,7 @@
             <w:r>
               <w:rPr>
                 <w:rFonts w:ascii="Roboto" w:hAnsi="Roboto" w:cstheme="minorHAnsi"/>
-                <w:color w:val="3B3838" w:themeColor="background2" w:themeShade="40"/>
+                <w:color w:val="171717" w:themeColor="background2" w:themeShade="1A"/>
                 <w:sz w:val="28"/>
                 <w:szCs w:val="28"/>
               </w:rPr>
@@ -576,7 +578,7 @@
             <w:r>
               <w:rPr>
                 <w:rFonts w:ascii="Roboto" w:hAnsi="Roboto" w:cstheme="minorHAnsi"/>
-                <w:color w:val="3B3838" w:themeColor="background2" w:themeShade="40"/>
+                <w:color w:val="171717" w:themeColor="background2" w:themeShade="1A"/>
                 <w:sz w:val="28"/>
                 <w:szCs w:val="28"/>
               </w:rPr>
@@ -590,7 +592,7 @@
               <w:rPr>
                 <w:rFonts w:ascii="Roboto" w:hAnsi="Roboto" w:cstheme="minorHAnsi"/>
                 <w:i/>
-                <w:color w:val="3B3838" w:themeColor="background2" w:themeShade="40"/>
+                <w:color w:val="171717" w:themeColor="background2" w:themeShade="1A"/>
                 <w:sz w:val="24"/>
                 <w:szCs w:val="28"/>
               </w:rPr>
@@ -599,7 +601,7 @@
               <w:rPr>
                 <w:rFonts w:ascii="Roboto" w:hAnsi="Roboto" w:cstheme="minorHAnsi"/>
                 <w:i/>
-                <w:color w:val="3B3838" w:themeColor="background2" w:themeShade="40"/>
+                <w:color w:val="171717" w:themeColor="background2" w:themeShade="1A"/>
                 <w:sz w:val="24"/>
                 <w:szCs w:val="28"/>
               </w:rPr>
@@ -608,7 +610,7 @@
             <w:r>
               <w:rPr>
                 <w:rFonts w:ascii="Roboto" w:hAnsi="Roboto" w:cstheme="minorHAnsi"/>
-                <w:color w:val="3B3838" w:themeColor="background2" w:themeShade="40"/>
+                <w:color w:val="171717" w:themeColor="background2" w:themeShade="1A"/>
                 <w:sz w:val="24"/>
                 <w:szCs w:val="28"/>
               </w:rPr>
@@ -618,7 +620,7 @@
               <w:rPr>
                 <w:rFonts w:ascii="Roboto" w:hAnsi="Roboto" w:cstheme="minorHAnsi"/>
                 <w:i/>
-                <w:color w:val="3B3838" w:themeColor="background2" w:themeShade="40"/>
+                <w:color w:val="171717" w:themeColor="background2" w:themeShade="1A"/>
                 <w:sz w:val="24"/>
                 <w:szCs w:val="28"/>
               </w:rPr>
@@ -636,30 +638,19 @@
               <w:ind w:right="1"/>
               <w:rPr>
                 <w:rFonts w:ascii="Roboto" w:hAnsi="Roboto" w:cstheme="minorHAnsi"/>
-                <w:color w:val="3B3838" w:themeColor="background2" w:themeShade="40"/>
-                <w:sz w:val="24"/>
-                <w:szCs w:val="28"/>
-              </w:rPr>
-            </w:pPr>
-            <w:r>
-              <w:rPr>
-                <w:rFonts w:ascii="Roboto" w:hAnsi="Roboto" w:cstheme="minorHAnsi"/>
-                <w:color w:val="3B3838" w:themeColor="background2" w:themeShade="40"/>
-                <w:sz w:val="24"/>
-                <w:szCs w:val="28"/>
-              </w:rPr>
-              <w:t xml:space="preserve">Derived forward kinematic equations for 10DoF </w:t>
-            </w:r>
-            <w:bookmarkStart w:id="0" w:name="_GoBack"/>
-            <w:bookmarkEnd w:id="0"/>
-            <w:r>
-              <w:rPr>
-                <w:rFonts w:ascii="Roboto" w:hAnsi="Roboto" w:cstheme="minorHAnsi"/>
-                <w:color w:val="3B3838" w:themeColor="background2" w:themeShade="40"/>
-                <w:sz w:val="24"/>
-                <w:szCs w:val="28"/>
-              </w:rPr>
-              <w:t>humanoid bipedal robot</w:t>
+                <w:color w:val="171717" w:themeColor="background2" w:themeShade="1A"/>
+                <w:sz w:val="24"/>
+                <w:szCs w:val="28"/>
+              </w:rPr>
+            </w:pPr>
+            <w:r>
+              <w:rPr>
+                <w:rFonts w:ascii="Roboto" w:hAnsi="Roboto" w:cstheme="minorHAnsi"/>
+                <w:color w:val="171717" w:themeColor="background2" w:themeShade="1A"/>
+                <w:sz w:val="24"/>
+                <w:szCs w:val="28"/>
+              </w:rPr>
+              <w:t>Derived forward kinematic equations for 10DoF humanoid bipedal robot</w:t>
             </w:r>
           </w:p>
           <w:p>
@@ -673,7 +664,7 @@
               <w:ind w:right="1"/>
               <w:rPr>
                 <w:rFonts w:ascii="Roboto" w:hAnsi="Roboto" w:cstheme="minorHAnsi"/>
-                <w:color w:val="3B3838" w:themeColor="background2" w:themeShade="40"/>
+                <w:color w:val="171717" w:themeColor="background2" w:themeShade="1A"/>
                 <w:sz w:val="20"/>
                 <w:szCs w:val="20"/>
               </w:rPr>
@@ -681,7 +672,7 @@
             <w:r>
               <w:rPr>
                 <w:rFonts w:ascii="Roboto" w:hAnsi="Roboto" w:cstheme="minorHAnsi"/>
-                <w:color w:val="3B3838" w:themeColor="background2" w:themeShade="40"/>
+                <w:color w:val="171717" w:themeColor="background2" w:themeShade="1A"/>
                 <w:sz w:val="24"/>
                 <w:szCs w:val="28"/>
               </w:rPr>
@@ -691,7 +682,7 @@
             <w:r>
               <w:rPr>
                 <w:rFonts w:ascii="Roboto" w:hAnsi="Roboto" w:cstheme="minorHAnsi"/>
-                <w:color w:val="3B3838" w:themeColor="background2" w:themeShade="40"/>
+                <w:color w:val="171717" w:themeColor="background2" w:themeShade="1A"/>
                 <w:sz w:val="24"/>
                 <w:szCs w:val="28"/>
               </w:rPr>
@@ -701,7 +692,7 @@
             <w:r>
               <w:rPr>
                 <w:rFonts w:ascii="Roboto" w:hAnsi="Roboto" w:cstheme="minorHAnsi"/>
-                <w:color w:val="3B3838" w:themeColor="background2" w:themeShade="40"/>
+                <w:color w:val="171717" w:themeColor="background2" w:themeShade="1A"/>
                 <w:sz w:val="24"/>
                 <w:szCs w:val="28"/>
               </w:rPr>
@@ -714,7 +705,7 @@
               <w:ind w:right="1"/>
               <w:rPr>
                 <w:rFonts w:ascii="Roboto" w:hAnsi="Roboto" w:cstheme="minorHAnsi"/>
-                <w:color w:val="3B3838" w:themeColor="background2" w:themeShade="40"/>
+                <w:color w:val="171717" w:themeColor="background2" w:themeShade="1A"/>
                 <w:sz w:val="20"/>
                 <w:szCs w:val="20"/>
               </w:rPr>
@@ -726,7 +717,7 @@
               <w:ind w:right="-14"/>
               <w:rPr>
                 <w:rFonts w:ascii="Roboto" w:hAnsi="Roboto" w:cstheme="minorHAnsi"/>
-                <w:color w:val="3B3838" w:themeColor="background2" w:themeShade="40"/>
+                <w:color w:val="171717" w:themeColor="background2" w:themeShade="1A"/>
                 <w:sz w:val="28"/>
                 <w:szCs w:val="28"/>
                 <w:vertAlign w:val="superscript"/>
@@ -736,7 +727,7 @@
             <w:r>
               <w:rPr>
                 <w:rFonts w:ascii="Roboto" w:hAnsi="Roboto" w:cstheme="minorHAnsi"/>
-                <w:color w:val="3B3838" w:themeColor="background2" w:themeShade="40"/>
+                <w:color w:val="171717" w:themeColor="background2" w:themeShade="1A"/>
                 <w:sz w:val="28"/>
                 <w:szCs w:val="28"/>
               </w:rPr>
@@ -746,7 +737,7 @@
             <w:r>
               <w:rPr>
                 <w:rFonts w:ascii="Roboto" w:hAnsi="Roboto" w:cstheme="minorHAnsi"/>
-                <w:color w:val="3B3838" w:themeColor="background2" w:themeShade="40"/>
+                <w:color w:val="171717" w:themeColor="background2" w:themeShade="1A"/>
                 <w:sz w:val="28"/>
                 <w:szCs w:val="28"/>
               </w:rPr>
@@ -760,7 +751,7 @@
               <w:rPr>
                 <w:rFonts w:ascii="Roboto" w:hAnsi="Roboto" w:cstheme="minorHAnsi"/>
                 <w:i/>
-                <w:color w:val="3B3838" w:themeColor="background2" w:themeShade="40"/>
+                <w:color w:val="171717" w:themeColor="background2" w:themeShade="1A"/>
                 <w:sz w:val="24"/>
                 <w:szCs w:val="28"/>
               </w:rPr>
@@ -769,7 +760,7 @@
               <w:rPr>
                 <w:rFonts w:ascii="Roboto" w:hAnsi="Roboto" w:cstheme="minorHAnsi"/>
                 <w:i/>
-                <w:color w:val="3B3838" w:themeColor="background2" w:themeShade="40"/>
+                <w:color w:val="171717" w:themeColor="background2" w:themeShade="1A"/>
                 <w:sz w:val="24"/>
                 <w:szCs w:val="28"/>
               </w:rPr>
@@ -778,7 +769,7 @@
             <w:r>
               <w:rPr>
                 <w:rFonts w:ascii="Roboto" w:hAnsi="Roboto" w:cstheme="minorHAnsi"/>
-                <w:color w:val="3B3838" w:themeColor="background2" w:themeShade="40"/>
+                <w:color w:val="171717" w:themeColor="background2" w:themeShade="1A"/>
                 <w:sz w:val="24"/>
                 <w:szCs w:val="28"/>
               </w:rPr>
@@ -788,7 +779,7 @@
               <w:rPr>
                 <w:rFonts w:ascii="Roboto" w:hAnsi="Roboto" w:cstheme="minorHAnsi"/>
                 <w:i/>
-                <w:color w:val="3B3838" w:themeColor="background2" w:themeShade="40"/>
+                <w:color w:val="171717" w:themeColor="background2" w:themeShade="1A"/>
                 <w:sz w:val="24"/>
                 <w:szCs w:val="28"/>
               </w:rPr>
@@ -806,15 +797,15 @@
               <w:ind w:right="-14"/>
               <w:rPr>
                 <w:rFonts w:ascii="Roboto" w:hAnsi="Roboto" w:cstheme="minorHAnsi"/>
-                <w:color w:val="3B3838" w:themeColor="background2" w:themeShade="40"/>
-                <w:sz w:val="24"/>
-                <w:szCs w:val="28"/>
-              </w:rPr>
-            </w:pPr>
-            <w:r>
-              <w:rPr>
-                <w:rFonts w:ascii="Roboto" w:hAnsi="Roboto" w:cstheme="minorHAnsi"/>
-                <w:color w:val="3B3838" w:themeColor="background2" w:themeShade="40"/>
+                <w:color w:val="171717" w:themeColor="background2" w:themeShade="1A"/>
+                <w:sz w:val="24"/>
+                <w:szCs w:val="28"/>
+              </w:rPr>
+            </w:pPr>
+            <w:r>
+              <w:rPr>
+                <w:rFonts w:ascii="Roboto" w:hAnsi="Roboto" w:cstheme="minorHAnsi"/>
+                <w:color w:val="171717" w:themeColor="background2" w:themeShade="1A"/>
                 <w:sz w:val="24"/>
                 <w:szCs w:val="28"/>
               </w:rPr>
@@ -832,15 +823,15 @@
               <w:ind w:right="-14"/>
               <w:rPr>
                 <w:rFonts w:ascii="Roboto" w:hAnsi="Roboto" w:cstheme="minorHAnsi"/>
-                <w:color w:val="3B3838" w:themeColor="background2" w:themeShade="40"/>
-                <w:sz w:val="24"/>
-                <w:szCs w:val="28"/>
-              </w:rPr>
-            </w:pPr>
-            <w:r>
-              <w:rPr>
-                <w:rFonts w:ascii="Roboto" w:hAnsi="Roboto" w:cstheme="minorHAnsi"/>
-                <w:color w:val="3B3838" w:themeColor="background2" w:themeShade="40"/>
+                <w:color w:val="171717" w:themeColor="background2" w:themeShade="1A"/>
+                <w:sz w:val="24"/>
+                <w:szCs w:val="28"/>
+              </w:rPr>
+            </w:pPr>
+            <w:r>
+              <w:rPr>
+                <w:rFonts w:ascii="Roboto" w:hAnsi="Roboto" w:cstheme="minorHAnsi"/>
+                <w:color w:val="171717" w:themeColor="background2" w:themeShade="1A"/>
                 <w:sz w:val="24"/>
                 <w:szCs w:val="28"/>
               </w:rPr>
@@ -849,7 +840,7 @@
             <w:r>
               <w:rPr>
                 <w:rFonts w:ascii="Roboto" w:hAnsi="Roboto" w:cstheme="minorHAnsi"/>
-                <w:color w:val="3B3838" w:themeColor="background2" w:themeShade="40"/>
+                <w:color w:val="171717" w:themeColor="background2" w:themeShade="1A"/>
                 <w:sz w:val="24"/>
                 <w:szCs w:val="28"/>
               </w:rPr>
@@ -858,7 +849,7 @@
             <w:r>
               <w:rPr>
                 <w:rFonts w:ascii="Roboto" w:hAnsi="Roboto" w:cstheme="minorHAnsi"/>
-                <w:color w:val="3B3838" w:themeColor="background2" w:themeShade="40"/>
+                <w:color w:val="171717" w:themeColor="background2" w:themeShade="1A"/>
                 <w:sz w:val="24"/>
                 <w:szCs w:val="28"/>
               </w:rPr>
@@ -867,7 +858,7 @@
             <w:r>
               <w:rPr>
                 <w:rFonts w:ascii="Roboto" w:hAnsi="Roboto" w:cstheme="minorHAnsi"/>
-                <w:color w:val="3B3838" w:themeColor="background2" w:themeShade="40"/>
+                <w:color w:val="171717" w:themeColor="background2" w:themeShade="1A"/>
                 <w:sz w:val="24"/>
                 <w:szCs w:val="28"/>
                 <w:vertAlign w:val="subscript"/>
@@ -877,7 +868,7 @@
             <w:r>
               <w:rPr>
                 <w:rFonts w:ascii="Roboto" w:hAnsi="Roboto" w:cstheme="minorHAnsi"/>
-                <w:color w:val="3B3838" w:themeColor="background2" w:themeShade="40"/>
+                <w:color w:val="171717" w:themeColor="background2" w:themeShade="1A"/>
                 <w:sz w:val="24"/>
                 <w:szCs w:val="28"/>
               </w:rPr>
@@ -886,7 +877,7 @@
             <w:r>
               <w:rPr>
                 <w:rFonts w:ascii="Roboto" w:hAnsi="Roboto" w:cstheme="minorHAnsi"/>
-                <w:color w:val="3B3838" w:themeColor="background2" w:themeShade="40"/>
+                <w:color w:val="171717" w:themeColor="background2" w:themeShade="1A"/>
                 <w:sz w:val="24"/>
                 <w:szCs w:val="28"/>
                 <w:vertAlign w:val="subscript"/>
@@ -911,7 +902,7 @@
               <w:spacing w:line="300" w:lineRule="auto"/>
               <w:rPr>
                 <w:rFonts w:ascii="Roboto" w:hAnsi="Roboto" w:cstheme="minorHAnsi"/>
-                <w:color w:val="3B3838" w:themeColor="background2" w:themeShade="40"/>
+                <w:color w:val="171717" w:themeColor="background2" w:themeShade="1A"/>
                 <w:sz w:val="20"/>
                 <w:szCs w:val="24"/>
               </w:rPr>
@@ -922,7 +913,7 @@
               <w:spacing w:line="300" w:lineRule="auto"/>
               <w:rPr>
                 <w:rFonts w:ascii="Roboto" w:hAnsi="Roboto" w:cstheme="minorHAnsi"/>
-                <w:color w:val="3B3838" w:themeColor="background2" w:themeShade="40"/>
+                <w:color w:val="171717" w:themeColor="background2" w:themeShade="1A"/>
                 <w:sz w:val="28"/>
                 <w:szCs w:val="24"/>
               </w:rPr>
@@ -930,20 +921,11 @@
             <w:r>
               <w:rPr>
                 <w:rFonts w:ascii="Roboto" w:hAnsi="Roboto" w:cstheme="minorHAnsi"/>
-                <w:color w:val="3B3838" w:themeColor="background2" w:themeShade="40"/>
+                <w:color w:val="171717" w:themeColor="background2" w:themeShade="1A"/>
                 <w:sz w:val="28"/>
                 <w:szCs w:val="24"/>
               </w:rPr>
-              <w:t>Experienced</w:t>
-            </w:r>
-            <w:r>
-              <w:rPr>
-                <w:rFonts w:ascii="Roboto" w:hAnsi="Roboto" w:cstheme="minorHAnsi"/>
-                <w:color w:val="3B3838" w:themeColor="background2" w:themeShade="40"/>
-                <w:sz w:val="28"/>
-                <w:szCs w:val="24"/>
-              </w:rPr>
-              <w:t>:</w:t>
+              <w:t>Experienced:</w:t>
             </w:r>
           </w:p>
           <w:p>
@@ -956,7 +938,7 @@
               <w:spacing w:line="300" w:lineRule="auto"/>
               <w:rPr>
                 <w:rFonts w:ascii="Roboto" w:hAnsi="Roboto" w:cstheme="minorHAnsi"/>
-                <w:color w:val="3B3838" w:themeColor="background2" w:themeShade="40"/>
+                <w:color w:val="171717" w:themeColor="background2" w:themeShade="1A"/>
                 <w:sz w:val="24"/>
                 <w:szCs w:val="24"/>
               </w:rPr>
@@ -964,7 +946,7 @@
             <w:r>
               <w:rPr>
                 <w:rFonts w:ascii="Roboto" w:hAnsi="Roboto" w:cstheme="minorHAnsi"/>
-                <w:color w:val="3B3838" w:themeColor="background2" w:themeShade="40"/>
+                <w:color w:val="171717" w:themeColor="background2" w:themeShade="1A"/>
                 <w:sz w:val="24"/>
                 <w:szCs w:val="24"/>
               </w:rPr>
@@ -981,7 +963,7 @@
               <w:spacing w:after="160" w:line="300" w:lineRule="auto"/>
               <w:rPr>
                 <w:rFonts w:ascii="Roboto" w:hAnsi="Roboto" w:cstheme="minorHAnsi"/>
-                <w:color w:val="3B3838" w:themeColor="background2" w:themeShade="40"/>
+                <w:color w:val="171717" w:themeColor="background2" w:themeShade="1A"/>
                 <w:sz w:val="24"/>
                 <w:szCs w:val="24"/>
               </w:rPr>
@@ -989,7 +971,7 @@
             <w:r>
               <w:rPr>
                 <w:rFonts w:ascii="Roboto" w:hAnsi="Roboto" w:cstheme="minorHAnsi"/>
-                <w:color w:val="3B3838" w:themeColor="background2" w:themeShade="40"/>
+                <w:color w:val="171717" w:themeColor="background2" w:themeShade="1A"/>
                 <w:sz w:val="24"/>
                 <w:szCs w:val="24"/>
               </w:rPr>
@@ -1006,7 +988,7 @@
               <w:spacing w:line="300" w:lineRule="auto"/>
               <w:rPr>
                 <w:rFonts w:ascii="Roboto" w:hAnsi="Roboto" w:cstheme="minorHAnsi"/>
-                <w:color w:val="3B3838" w:themeColor="background2" w:themeShade="40"/>
+                <w:color w:val="171717" w:themeColor="background2" w:themeShade="1A"/>
                 <w:sz w:val="24"/>
                 <w:szCs w:val="24"/>
               </w:rPr>
@@ -1014,7 +996,7 @@
             <w:r>
               <w:rPr>
                 <w:rFonts w:ascii="Roboto" w:hAnsi="Roboto" w:cstheme="minorHAnsi"/>
-                <w:color w:val="3B3838" w:themeColor="background2" w:themeShade="40"/>
+                <w:color w:val="171717" w:themeColor="background2" w:themeShade="1A"/>
                 <w:sz w:val="24"/>
                 <w:szCs w:val="24"/>
               </w:rPr>
@@ -1031,7 +1013,7 @@
               <w:spacing w:line="300" w:lineRule="auto"/>
               <w:rPr>
                 <w:rFonts w:ascii="Roboto" w:hAnsi="Roboto" w:cstheme="minorHAnsi"/>
-                <w:color w:val="3B3838" w:themeColor="background2" w:themeShade="40"/>
+                <w:color w:val="171717" w:themeColor="background2" w:themeShade="1A"/>
                 <w:sz w:val="24"/>
                 <w:szCs w:val="24"/>
               </w:rPr>
@@ -1039,7 +1021,7 @@
             <w:r>
               <w:rPr>
                 <w:rFonts w:ascii="Roboto" w:hAnsi="Roboto" w:cstheme="minorHAnsi"/>
-                <w:color w:val="3B3838" w:themeColor="background2" w:themeShade="40"/>
+                <w:color w:val="171717" w:themeColor="background2" w:themeShade="1A"/>
                 <w:sz w:val="24"/>
                 <w:szCs w:val="24"/>
               </w:rPr>
@@ -1048,7 +1030,7 @@
             <w:r>
               <w:rPr>
                 <w:rFonts w:ascii="Roboto" w:hAnsi="Roboto" w:cstheme="minorHAnsi"/>
-                <w:color w:val="3B3838" w:themeColor="background2" w:themeShade="40"/>
+                <w:color w:val="171717" w:themeColor="background2" w:themeShade="1A"/>
                 <w:sz w:val="24"/>
                 <w:szCs w:val="24"/>
               </w:rPr>
@@ -1057,7 +1039,7 @@
             <w:r>
               <w:rPr>
                 <w:rFonts w:ascii="Roboto" w:hAnsi="Roboto" w:cstheme="minorHAnsi"/>
-                <w:color w:val="3B3838" w:themeColor="background2" w:themeShade="40"/>
+                <w:color w:val="171717" w:themeColor="background2" w:themeShade="1A"/>
                 <w:sz w:val="24"/>
                 <w:szCs w:val="24"/>
               </w:rPr>
@@ -1074,7 +1056,7 @@
               <w:spacing w:after="160" w:line="300" w:lineRule="auto"/>
               <w:rPr>
                 <w:rFonts w:ascii="Roboto" w:hAnsi="Roboto" w:cstheme="minorHAnsi"/>
-                <w:color w:val="3B3838" w:themeColor="background2" w:themeShade="40"/>
+                <w:color w:val="171717" w:themeColor="background2" w:themeShade="1A"/>
                 <w:sz w:val="24"/>
                 <w:szCs w:val="24"/>
               </w:rPr>
@@ -1082,20 +1064,11 @@
             <w:r>
               <w:rPr>
                 <w:rFonts w:ascii="Roboto" w:hAnsi="Roboto" w:cstheme="minorHAnsi"/>
-                <w:color w:val="3B3838" w:themeColor="background2" w:themeShade="40"/>
+                <w:color w:val="171717" w:themeColor="background2" w:themeShade="1A"/>
                 <w:sz w:val="24"/>
                 <w:szCs w:val="24"/>
               </w:rPr>
-              <w:t>Additive M</w:t>
-            </w:r>
-            <w:r>
-              <w:rPr>
-                <w:rFonts w:ascii="Roboto" w:hAnsi="Roboto" w:cstheme="minorHAnsi"/>
-                <w:color w:val="3B3838" w:themeColor="background2" w:themeShade="40"/>
-                <w:sz w:val="24"/>
-                <w:szCs w:val="24"/>
-              </w:rPr>
-              <w:t>anufacturing</w:t>
+              <w:t>Additive Manufacturing</w:t>
             </w:r>
           </w:p>
           <w:p>
@@ -1108,7 +1081,7 @@
               <w:spacing w:line="300" w:lineRule="auto"/>
               <w:rPr>
                 <w:rFonts w:ascii="Roboto" w:hAnsi="Roboto" w:cstheme="minorHAnsi"/>
-                <w:color w:val="3B3838" w:themeColor="background2" w:themeShade="40"/>
+                <w:color w:val="171717" w:themeColor="background2" w:themeShade="1A"/>
                 <w:sz w:val="20"/>
                 <w:szCs w:val="24"/>
               </w:rPr>
@@ -1116,37 +1089,19 @@
             <w:r>
               <w:rPr>
                 <w:rFonts w:ascii="Roboto" w:hAnsi="Roboto" w:cstheme="minorHAnsi"/>
-                <w:color w:val="3B3838" w:themeColor="background2" w:themeShade="40"/>
+                <w:color w:val="171717" w:themeColor="background2" w:themeShade="1A"/>
                 <w:sz w:val="24"/>
                 <w:szCs w:val="24"/>
               </w:rPr>
-              <w:t>M</w:t>
-            </w:r>
-            <w:r>
-              <w:rPr>
-                <w:rFonts w:ascii="Roboto" w:hAnsi="Roboto" w:cstheme="minorHAnsi"/>
-                <w:color w:val="3B3838" w:themeColor="background2" w:themeShade="40"/>
-                <w:sz w:val="24"/>
-                <w:szCs w:val="24"/>
-              </w:rPr>
-              <w:t>achining</w:t>
-            </w:r>
-            <w:r>
-              <w:rPr>
-                <w:rFonts w:ascii="Roboto" w:hAnsi="Roboto" w:cstheme="minorHAnsi"/>
-                <w:color w:val="3B3838" w:themeColor="background2" w:themeShade="40"/>
-                <w:sz w:val="24"/>
-                <w:szCs w:val="24"/>
-              </w:rPr>
-              <w:t>, CNC</w:t>
-            </w:r>
-          </w:p>
-          <w:p>
-            <w:pPr>
-              <w:spacing w:line="300" w:lineRule="auto"/>
-              <w:rPr>
-                <w:rFonts w:ascii="Roboto" w:hAnsi="Roboto" w:cstheme="minorHAnsi"/>
-                <w:color w:val="3B3838" w:themeColor="background2" w:themeShade="40"/>
+              <w:t>Machining, CNC</w:t>
+            </w:r>
+          </w:p>
+          <w:p>
+            <w:pPr>
+              <w:spacing w:line="300" w:lineRule="auto"/>
+              <w:rPr>
+                <w:rFonts w:ascii="Roboto" w:hAnsi="Roboto" w:cstheme="minorHAnsi"/>
+                <w:color w:val="171717" w:themeColor="background2" w:themeShade="1A"/>
                 <w:sz w:val="20"/>
                 <w:szCs w:val="24"/>
               </w:rPr>
@@ -1157,7 +1112,7 @@
               <w:spacing w:line="300" w:lineRule="auto"/>
               <w:rPr>
                 <w:rFonts w:ascii="Roboto" w:hAnsi="Roboto" w:cstheme="minorHAnsi"/>
-                <w:color w:val="3B3838" w:themeColor="background2" w:themeShade="40"/>
+                <w:color w:val="171717" w:themeColor="background2" w:themeShade="1A"/>
                 <w:sz w:val="28"/>
                 <w:szCs w:val="24"/>
               </w:rPr>
@@ -1165,7 +1120,7 @@
             <w:r>
               <w:rPr>
                 <w:rFonts w:ascii="Roboto" w:hAnsi="Roboto" w:cstheme="minorHAnsi"/>
-                <w:color w:val="3B3838" w:themeColor="background2" w:themeShade="40"/>
+                <w:color w:val="171717" w:themeColor="background2" w:themeShade="1A"/>
                 <w:sz w:val="28"/>
                 <w:szCs w:val="24"/>
               </w:rPr>
@@ -1182,7 +1137,7 @@
               <w:spacing w:line="300" w:lineRule="auto"/>
               <w:rPr>
                 <w:rFonts w:ascii="Roboto" w:hAnsi="Roboto" w:cstheme="minorHAnsi"/>
-                <w:color w:val="3B3838" w:themeColor="background2" w:themeShade="40"/>
+                <w:color w:val="171717" w:themeColor="background2" w:themeShade="1A"/>
                 <w:sz w:val="24"/>
                 <w:szCs w:val="24"/>
               </w:rPr>
@@ -1190,7 +1145,7 @@
             <w:r>
               <w:rPr>
                 <w:rFonts w:ascii="Roboto" w:hAnsi="Roboto" w:cstheme="minorHAnsi"/>
-                <w:color w:val="3B3838" w:themeColor="background2" w:themeShade="40"/>
+                <w:color w:val="171717" w:themeColor="background2" w:themeShade="1A"/>
                 <w:sz w:val="24"/>
                 <w:szCs w:val="24"/>
               </w:rPr>
@@ -1207,7 +1162,7 @@
               <w:spacing w:line="300" w:lineRule="auto"/>
               <w:rPr>
                 <w:rFonts w:ascii="Roboto" w:hAnsi="Roboto" w:cstheme="minorHAnsi"/>
-                <w:color w:val="3B3838" w:themeColor="background2" w:themeShade="40"/>
+                <w:color w:val="171717" w:themeColor="background2" w:themeShade="1A"/>
                 <w:sz w:val="24"/>
                 <w:szCs w:val="24"/>
               </w:rPr>
@@ -1215,26 +1170,17 @@
             <w:r>
               <w:rPr>
                 <w:rFonts w:ascii="Roboto" w:hAnsi="Roboto" w:cstheme="minorHAnsi"/>
-                <w:color w:val="3B3838" w:themeColor="background2" w:themeShade="40"/>
+                <w:color w:val="171717" w:themeColor="background2" w:themeShade="1A"/>
                 <w:sz w:val="24"/>
                 <w:szCs w:val="24"/>
               </w:rPr>
-              <w:t>Simulink</w:t>
-            </w:r>
-            <w:r>
-              <w:rPr>
-                <w:rFonts w:ascii="Roboto" w:hAnsi="Roboto" w:cstheme="minorHAnsi"/>
-                <w:color w:val="3B3838" w:themeColor="background2" w:themeShade="40"/>
-                <w:sz w:val="24"/>
-                <w:szCs w:val="24"/>
-              </w:rPr>
-              <w:t xml:space="preserve">, </w:t>
+              <w:t xml:space="preserve">Simulink, </w:t>
             </w:r>
             <w:proofErr w:type="spellStart"/>
             <w:r>
               <w:rPr>
                 <w:rFonts w:ascii="Roboto" w:hAnsi="Roboto" w:cstheme="minorHAnsi"/>
-                <w:color w:val="3B3838" w:themeColor="background2" w:themeShade="40"/>
+                <w:color w:val="171717" w:themeColor="background2" w:themeShade="1A"/>
                 <w:sz w:val="24"/>
                 <w:szCs w:val="24"/>
               </w:rPr>
@@ -1252,7 +1198,7 @@
               <w:spacing w:line="300" w:lineRule="auto"/>
               <w:rPr>
                 <w:rFonts w:ascii="Roboto" w:hAnsi="Roboto" w:cstheme="minorHAnsi"/>
-                <w:color w:val="3B3838" w:themeColor="background2" w:themeShade="40"/>
+                <w:color w:val="171717" w:themeColor="background2" w:themeShade="1A"/>
                 <w:sz w:val="20"/>
                 <w:szCs w:val="24"/>
               </w:rPr>
@@ -1260,7 +1206,7 @@
             <w:r>
               <w:rPr>
                 <w:rFonts w:ascii="Roboto" w:hAnsi="Roboto" w:cstheme="minorHAnsi"/>
-                <w:color w:val="3B3838" w:themeColor="background2" w:themeShade="40"/>
+                <w:color w:val="171717" w:themeColor="background2" w:themeShade="1A"/>
                 <w:sz w:val="24"/>
                 <w:szCs w:val="24"/>
               </w:rPr>
@@ -1269,7 +1215,7 @@
             <w:r>
               <w:rPr>
                 <w:rFonts w:ascii="Roboto" w:hAnsi="Roboto" w:cstheme="minorHAnsi"/>
-                <w:color w:val="3B3838" w:themeColor="background2" w:themeShade="40"/>
+                <w:color w:val="171717" w:themeColor="background2" w:themeShade="1A"/>
                 <w:sz w:val="24"/>
                 <w:szCs w:val="24"/>
               </w:rPr>
@@ -1281,7 +1227,7 @@
               <w:spacing w:line="300" w:lineRule="auto"/>
               <w:rPr>
                 <w:rFonts w:ascii="Roboto" w:hAnsi="Roboto" w:cstheme="minorHAnsi"/>
-                <w:color w:val="3B3838" w:themeColor="background2" w:themeShade="40"/>
+                <w:color w:val="171717" w:themeColor="background2" w:themeShade="1A"/>
                 <w:sz w:val="20"/>
                 <w:szCs w:val="24"/>
               </w:rPr>
@@ -1308,7 +1254,7 @@
               <w:ind w:right="3810"/>
               <w:rPr>
                 <w:rFonts w:ascii="Roboto" w:hAnsi="Roboto" w:cstheme="minorHAnsi"/>
-                <w:color w:val="3B3838" w:themeColor="background2" w:themeShade="40"/>
+                <w:color w:val="171717" w:themeColor="background2" w:themeShade="1A"/>
                 <w:sz w:val="28"/>
                 <w:szCs w:val="28"/>
               </w:rPr>
@@ -1333,15 +1279,15 @@
               <w:jc w:val="center"/>
               <w:rPr>
                 <w:rFonts w:ascii="Roboto" w:hAnsi="Roboto" w:cstheme="minorHAnsi"/>
-                <w:color w:val="3B3838" w:themeColor="background2" w:themeShade="40"/>
-                <w:sz w:val="24"/>
-                <w:szCs w:val="28"/>
-              </w:rPr>
-            </w:pPr>
-            <w:r>
-              <w:rPr>
-                <w:rFonts w:ascii="Roboto" w:hAnsi="Roboto" w:cstheme="minorHAnsi"/>
-                <w:color w:val="3B3838" w:themeColor="background2" w:themeShade="40"/>
+                <w:color w:val="171717" w:themeColor="background2" w:themeShade="1A"/>
+                <w:sz w:val="24"/>
+                <w:szCs w:val="28"/>
+              </w:rPr>
+            </w:pPr>
+            <w:r>
+              <w:rPr>
+                <w:rFonts w:ascii="Roboto" w:hAnsi="Roboto" w:cstheme="minorHAnsi"/>
+                <w:color w:val="171717" w:themeColor="background2" w:themeShade="1A"/>
                 <w:sz w:val="28"/>
                 <w:szCs w:val="28"/>
               </w:rPr>
@@ -1370,7 +1316,7 @@
               <w:ind w:right="3810"/>
               <w:rPr>
                 <w:rFonts w:ascii="Roboto" w:hAnsi="Roboto" w:cstheme="minorHAnsi"/>
-                <w:color w:val="3B3838" w:themeColor="background2" w:themeShade="40"/>
+                <w:color w:val="171717" w:themeColor="background2" w:themeShade="1A"/>
                 <w:sz w:val="28"/>
                 <w:szCs w:val="28"/>
               </w:rPr>
@@ -1392,7 +1338,7 @@
               <w:spacing w:line="300" w:lineRule="auto"/>
               <w:rPr>
                 <w:rFonts w:ascii="Roboto" w:hAnsi="Roboto" w:cstheme="minorHAnsi"/>
-                <w:color w:val="3B3838" w:themeColor="background2" w:themeShade="40"/>
+                <w:color w:val="171717" w:themeColor="background2" w:themeShade="1A"/>
                 <w:sz w:val="20"/>
                 <w:szCs w:val="28"/>
               </w:rPr>
@@ -1403,7 +1349,7 @@
               <w:spacing w:line="300" w:lineRule="auto"/>
               <w:rPr>
                 <w:rFonts w:ascii="Roboto" w:hAnsi="Roboto" w:cstheme="minorHAnsi"/>
-                <w:color w:val="3B3838" w:themeColor="background2" w:themeShade="40"/>
+                <w:color w:val="171717" w:themeColor="background2" w:themeShade="1A"/>
                 <w:sz w:val="28"/>
                 <w:szCs w:val="28"/>
               </w:rPr>
@@ -1411,7 +1357,7 @@
             <w:r>
               <w:rPr>
                 <w:rFonts w:ascii="Roboto" w:hAnsi="Roboto" w:cstheme="minorHAnsi"/>
-                <w:color w:val="3B3838" w:themeColor="background2" w:themeShade="40"/>
+                <w:color w:val="171717" w:themeColor="background2" w:themeShade="1A"/>
                 <w:sz w:val="28"/>
                 <w:szCs w:val="28"/>
               </w:rPr>
@@ -1424,7 +1370,7 @@
               <w:rPr>
                 <w:rFonts w:ascii="Roboto" w:hAnsi="Roboto" w:cstheme="minorHAnsi"/>
                 <w:i/>
-                <w:color w:val="3B3838" w:themeColor="background2" w:themeShade="40"/>
+                <w:color w:val="171717" w:themeColor="background2" w:themeShade="1A"/>
                 <w:sz w:val="24"/>
                 <w:szCs w:val="28"/>
               </w:rPr>
@@ -1433,7 +1379,7 @@
               <w:rPr>
                 <w:rFonts w:ascii="Roboto" w:hAnsi="Roboto" w:cstheme="minorHAnsi"/>
                 <w:i/>
-                <w:color w:val="3B3838" w:themeColor="background2" w:themeShade="40"/>
+                <w:color w:val="171717" w:themeColor="background2" w:themeShade="1A"/>
                 <w:sz w:val="24"/>
                 <w:szCs w:val="28"/>
               </w:rPr>
@@ -1442,7 +1388,7 @@
             <w:r>
               <w:rPr>
                 <w:rFonts w:ascii="Roboto" w:hAnsi="Roboto" w:cstheme="minorHAnsi"/>
-                <w:color w:val="3B3838" w:themeColor="background2" w:themeShade="40"/>
+                <w:color w:val="171717" w:themeColor="background2" w:themeShade="1A"/>
                 <w:sz w:val="24"/>
                 <w:szCs w:val="28"/>
               </w:rPr>
@@ -1452,36 +1398,26 @@
               <w:rPr>
                 <w:rFonts w:ascii="Roboto" w:hAnsi="Roboto" w:cstheme="minorHAnsi"/>
                 <w:i/>
-                <w:color w:val="3B3838" w:themeColor="background2" w:themeShade="40"/>
-                <w:sz w:val="24"/>
-                <w:szCs w:val="28"/>
-              </w:rPr>
-              <w:t xml:space="preserve"> 2019 –</w:t>
+                <w:color w:val="171717" w:themeColor="background2" w:themeShade="1A"/>
+                <w:sz w:val="24"/>
+                <w:szCs w:val="28"/>
+              </w:rPr>
+              <w:t xml:space="preserve"> 2019 – 2021 </w:t>
+            </w:r>
+            <w:r>
+              <w:rPr>
+                <w:rFonts w:ascii="Roboto" w:hAnsi="Roboto" w:cstheme="minorHAnsi"/>
+                <w:color w:val="171717" w:themeColor="background2" w:themeShade="1A"/>
+                <w:sz w:val="24"/>
+                <w:szCs w:val="28"/>
+              </w:rPr>
+              <w:t>|</w:t>
             </w:r>
             <w:r>
               <w:rPr>
                 <w:rFonts w:ascii="Roboto" w:hAnsi="Roboto" w:cstheme="minorHAnsi"/>
                 <w:i/>
-                <w:color w:val="3B3838" w:themeColor="background2" w:themeShade="40"/>
-                <w:sz w:val="24"/>
-                <w:szCs w:val="28"/>
-              </w:rPr>
-              <w:t xml:space="preserve"> 2021 </w:t>
-            </w:r>
-            <w:r>
-              <w:rPr>
-                <w:rFonts w:ascii="Roboto" w:hAnsi="Roboto" w:cstheme="minorHAnsi"/>
-                <w:color w:val="3B3838" w:themeColor="background2" w:themeShade="40"/>
-                <w:sz w:val="24"/>
-                <w:szCs w:val="28"/>
-              </w:rPr>
-              <w:t>|</w:t>
-            </w:r>
-            <w:r>
-              <w:rPr>
-                <w:rFonts w:ascii="Roboto" w:hAnsi="Roboto" w:cstheme="minorHAnsi"/>
-                <w:i/>
-                <w:color w:val="3B3838" w:themeColor="background2" w:themeShade="40"/>
+                <w:color w:val="171717" w:themeColor="background2" w:themeShade="1A"/>
                 <w:sz w:val="24"/>
                 <w:szCs w:val="28"/>
               </w:rPr>
@@ -1498,15 +1434,15 @@
               <w:spacing w:line="300" w:lineRule="auto"/>
               <w:rPr>
                 <w:rFonts w:ascii="Roboto" w:hAnsi="Roboto" w:cstheme="minorHAnsi"/>
-                <w:color w:val="3B3838" w:themeColor="background2" w:themeShade="40"/>
-                <w:sz w:val="24"/>
-                <w:szCs w:val="28"/>
-              </w:rPr>
-            </w:pPr>
-            <w:r>
-              <w:rPr>
-                <w:rFonts w:ascii="Roboto" w:hAnsi="Roboto" w:cstheme="minorHAnsi"/>
-                <w:color w:val="3B3838" w:themeColor="background2" w:themeShade="40"/>
+                <w:color w:val="171717" w:themeColor="background2" w:themeShade="1A"/>
+                <w:sz w:val="24"/>
+                <w:szCs w:val="28"/>
+              </w:rPr>
+            </w:pPr>
+            <w:r>
+              <w:rPr>
+                <w:rFonts w:ascii="Roboto" w:hAnsi="Roboto" w:cstheme="minorHAnsi"/>
+                <w:color w:val="171717" w:themeColor="background2" w:themeShade="1A"/>
                 <w:sz w:val="24"/>
                 <w:szCs w:val="28"/>
               </w:rPr>
@@ -1518,7 +1454,7 @@
               <w:spacing w:line="300" w:lineRule="auto"/>
               <w:rPr>
                 <w:rFonts w:ascii="Roboto" w:hAnsi="Roboto" w:cstheme="minorHAnsi"/>
-                <w:color w:val="3B3838" w:themeColor="background2" w:themeShade="40"/>
+                <w:color w:val="171717" w:themeColor="background2" w:themeShade="1A"/>
                 <w:sz w:val="20"/>
                 <w:szCs w:val="28"/>
               </w:rPr>
@@ -1529,7 +1465,7 @@
               <w:spacing w:line="300" w:lineRule="auto"/>
               <w:rPr>
                 <w:rFonts w:ascii="Roboto" w:hAnsi="Roboto" w:cstheme="minorHAnsi"/>
-                <w:color w:val="3B3838" w:themeColor="background2" w:themeShade="40"/>
+                <w:color w:val="171717" w:themeColor="background2" w:themeShade="1A"/>
                 <w:sz w:val="28"/>
                 <w:szCs w:val="28"/>
               </w:rPr>
@@ -1537,7 +1473,7 @@
             <w:r>
               <w:rPr>
                 <w:rFonts w:ascii="Roboto" w:hAnsi="Roboto" w:cstheme="minorHAnsi"/>
-                <w:color w:val="3B3838" w:themeColor="background2" w:themeShade="40"/>
+                <w:color w:val="171717" w:themeColor="background2" w:themeShade="1A"/>
                 <w:sz w:val="28"/>
                 <w:szCs w:val="28"/>
               </w:rPr>
@@ -1550,7 +1486,7 @@
               <w:rPr>
                 <w:rFonts w:ascii="Roboto" w:hAnsi="Roboto" w:cstheme="minorHAnsi"/>
                 <w:i/>
-                <w:color w:val="3B3838" w:themeColor="background2" w:themeShade="40"/>
+                <w:color w:val="171717" w:themeColor="background2" w:themeShade="1A"/>
                 <w:sz w:val="24"/>
                 <w:szCs w:val="28"/>
               </w:rPr>
@@ -1559,7 +1495,7 @@
               <w:rPr>
                 <w:rFonts w:ascii="Roboto" w:hAnsi="Roboto" w:cstheme="minorHAnsi"/>
                 <w:i/>
-                <w:color w:val="3B3838" w:themeColor="background2" w:themeShade="40"/>
+                <w:color w:val="171717" w:themeColor="background2" w:themeShade="1A"/>
                 <w:sz w:val="24"/>
                 <w:szCs w:val="28"/>
               </w:rPr>
@@ -1568,7 +1504,7 @@
             <w:r>
               <w:rPr>
                 <w:rFonts w:ascii="Roboto" w:hAnsi="Roboto" w:cstheme="minorHAnsi"/>
-                <w:color w:val="3B3838" w:themeColor="background2" w:themeShade="40"/>
+                <w:color w:val="171717" w:themeColor="background2" w:themeShade="1A"/>
                 <w:sz w:val="24"/>
                 <w:szCs w:val="28"/>
               </w:rPr>
@@ -1578,36 +1514,26 @@
               <w:rPr>
                 <w:rFonts w:ascii="Roboto" w:hAnsi="Roboto" w:cstheme="minorHAnsi"/>
                 <w:i/>
-                <w:color w:val="3B3838" w:themeColor="background2" w:themeShade="40"/>
-                <w:sz w:val="24"/>
-                <w:szCs w:val="28"/>
-              </w:rPr>
-              <w:t xml:space="preserve"> 2015 – 2019</w:t>
+                <w:color w:val="171717" w:themeColor="background2" w:themeShade="1A"/>
+                <w:sz w:val="24"/>
+                <w:szCs w:val="28"/>
+              </w:rPr>
+              <w:t xml:space="preserve"> 2015 – 2019 </w:t>
+            </w:r>
+            <w:r>
+              <w:rPr>
+                <w:rFonts w:ascii="Roboto" w:hAnsi="Roboto" w:cstheme="minorHAnsi"/>
+                <w:color w:val="171717" w:themeColor="background2" w:themeShade="1A"/>
+                <w:sz w:val="24"/>
+                <w:szCs w:val="28"/>
+              </w:rPr>
+              <w:t>|</w:t>
             </w:r>
             <w:r>
               <w:rPr>
                 <w:rFonts w:ascii="Roboto" w:hAnsi="Roboto" w:cstheme="minorHAnsi"/>
                 <w:i/>
-                <w:color w:val="3B3838" w:themeColor="background2" w:themeShade="40"/>
-                <w:sz w:val="24"/>
-                <w:szCs w:val="28"/>
-              </w:rPr>
-              <w:t xml:space="preserve"> </w:t>
-            </w:r>
-            <w:r>
-              <w:rPr>
-                <w:rFonts w:ascii="Roboto" w:hAnsi="Roboto" w:cstheme="minorHAnsi"/>
-                <w:color w:val="3B3838" w:themeColor="background2" w:themeShade="40"/>
-                <w:sz w:val="24"/>
-                <w:szCs w:val="28"/>
-              </w:rPr>
-              <w:t>|</w:t>
-            </w:r>
-            <w:r>
-              <w:rPr>
-                <w:rFonts w:ascii="Roboto" w:hAnsi="Roboto" w:cstheme="minorHAnsi"/>
-                <w:i/>
-                <w:color w:val="3B3838" w:themeColor="background2" w:themeShade="40"/>
+                <w:color w:val="171717" w:themeColor="background2" w:themeShade="1A"/>
                 <w:sz w:val="24"/>
                 <w:szCs w:val="28"/>
               </w:rPr>
@@ -1619,7 +1545,7 @@
               <w:spacing w:line="300" w:lineRule="auto"/>
               <w:rPr>
                 <w:rFonts w:ascii="Roboto" w:hAnsi="Roboto" w:cstheme="minorHAnsi"/>
-                <w:color w:val="3B3838" w:themeColor="background2" w:themeShade="40"/>
+                <w:color w:val="171717" w:themeColor="background2" w:themeShade="1A"/>
                 <w:sz w:val="20"/>
                 <w:szCs w:val="28"/>
               </w:rPr>
@@ -1630,7 +1556,7 @@
               <w:spacing w:line="300" w:lineRule="auto"/>
               <w:rPr>
                 <w:rFonts w:ascii="Roboto" w:hAnsi="Roboto" w:cstheme="minorHAnsi"/>
-                <w:color w:val="3B3838" w:themeColor="background2" w:themeShade="40"/>
+                <w:color w:val="171717" w:themeColor="background2" w:themeShade="1A"/>
                 <w:sz w:val="28"/>
                 <w:szCs w:val="28"/>
               </w:rPr>
@@ -1638,7 +1564,7 @@
             <w:r>
               <w:rPr>
                 <w:rFonts w:ascii="Roboto" w:hAnsi="Roboto" w:cstheme="minorHAnsi"/>
-                <w:color w:val="3B3838" w:themeColor="background2" w:themeShade="40"/>
+                <w:color w:val="171717" w:themeColor="background2" w:themeShade="1A"/>
                 <w:sz w:val="28"/>
                 <w:szCs w:val="28"/>
               </w:rPr>
@@ -1655,15 +1581,15 @@
               <w:spacing w:line="300" w:lineRule="auto"/>
               <w:rPr>
                 <w:rFonts w:ascii="Roboto" w:hAnsi="Roboto" w:cstheme="minorHAnsi"/>
-                <w:color w:val="3B3838" w:themeColor="background2" w:themeShade="40"/>
-                <w:sz w:val="24"/>
-                <w:szCs w:val="28"/>
-              </w:rPr>
-            </w:pPr>
-            <w:r>
-              <w:rPr>
-                <w:rFonts w:ascii="Roboto" w:hAnsi="Roboto" w:cstheme="minorHAnsi"/>
-                <w:color w:val="3B3838" w:themeColor="background2" w:themeShade="40"/>
+                <w:color w:val="171717" w:themeColor="background2" w:themeShade="1A"/>
+                <w:sz w:val="24"/>
+                <w:szCs w:val="28"/>
+              </w:rPr>
+            </w:pPr>
+            <w:r>
+              <w:rPr>
+                <w:rFonts w:ascii="Roboto" w:hAnsi="Roboto" w:cstheme="minorHAnsi"/>
+                <w:color w:val="171717" w:themeColor="background2" w:themeShade="1A"/>
                 <w:sz w:val="24"/>
                 <w:szCs w:val="28"/>
               </w:rPr>
@@ -1680,15 +1606,15 @@
               <w:spacing w:line="300" w:lineRule="auto"/>
               <w:rPr>
                 <w:rFonts w:ascii="Roboto" w:hAnsi="Roboto" w:cstheme="minorHAnsi"/>
-                <w:color w:val="3B3838" w:themeColor="background2" w:themeShade="40"/>
-                <w:sz w:val="24"/>
-                <w:szCs w:val="28"/>
-              </w:rPr>
-            </w:pPr>
-            <w:r>
-              <w:rPr>
-                <w:rFonts w:ascii="Roboto" w:hAnsi="Roboto" w:cstheme="minorHAnsi"/>
-                <w:color w:val="3B3838" w:themeColor="background2" w:themeShade="40"/>
+                <w:color w:val="171717" w:themeColor="background2" w:themeShade="1A"/>
+                <w:sz w:val="24"/>
+                <w:szCs w:val="28"/>
+              </w:rPr>
+            </w:pPr>
+            <w:r>
+              <w:rPr>
+                <w:rFonts w:ascii="Roboto" w:hAnsi="Roboto" w:cstheme="minorHAnsi"/>
+                <w:color w:val="171717" w:themeColor="background2" w:themeShade="1A"/>
                 <w:sz w:val="24"/>
                 <w:szCs w:val="28"/>
               </w:rPr>
@@ -1705,15 +1631,15 @@
               <w:spacing w:line="300" w:lineRule="auto"/>
               <w:rPr>
                 <w:rFonts w:ascii="Roboto" w:hAnsi="Roboto" w:cstheme="minorHAnsi"/>
-                <w:color w:val="3B3838" w:themeColor="background2" w:themeShade="40"/>
-                <w:sz w:val="24"/>
-                <w:szCs w:val="28"/>
-              </w:rPr>
-            </w:pPr>
-            <w:r>
-              <w:rPr>
-                <w:rFonts w:ascii="Roboto" w:hAnsi="Roboto" w:cstheme="minorHAnsi"/>
-                <w:color w:val="3B3838" w:themeColor="background2" w:themeShade="40"/>
+                <w:color w:val="171717" w:themeColor="background2" w:themeShade="1A"/>
+                <w:sz w:val="24"/>
+                <w:szCs w:val="28"/>
+              </w:rPr>
+            </w:pPr>
+            <w:r>
+              <w:rPr>
+                <w:rFonts w:ascii="Roboto" w:hAnsi="Roboto" w:cstheme="minorHAnsi"/>
+                <w:color w:val="171717" w:themeColor="background2" w:themeShade="1A"/>
                 <w:sz w:val="24"/>
                 <w:szCs w:val="28"/>
               </w:rPr>
@@ -1730,15 +1656,15 @@
               <w:spacing w:line="300" w:lineRule="auto"/>
               <w:rPr>
                 <w:rFonts w:ascii="Roboto" w:hAnsi="Roboto" w:cstheme="minorHAnsi"/>
-                <w:color w:val="3B3838" w:themeColor="background2" w:themeShade="40"/>
-                <w:sz w:val="24"/>
-                <w:szCs w:val="28"/>
-              </w:rPr>
-            </w:pPr>
-            <w:r>
-              <w:rPr>
-                <w:rFonts w:ascii="Roboto" w:hAnsi="Roboto" w:cstheme="minorHAnsi"/>
-                <w:color w:val="3B3838" w:themeColor="background2" w:themeShade="40"/>
+                <w:color w:val="171717" w:themeColor="background2" w:themeShade="1A"/>
+                <w:sz w:val="24"/>
+                <w:szCs w:val="28"/>
+              </w:rPr>
+            </w:pPr>
+            <w:r>
+              <w:rPr>
+                <w:rFonts w:ascii="Roboto" w:hAnsi="Roboto" w:cstheme="minorHAnsi"/>
+                <w:color w:val="171717" w:themeColor="background2" w:themeShade="1A"/>
                 <w:sz w:val="24"/>
                 <w:szCs w:val="28"/>
               </w:rPr>
@@ -1752,7 +1678,7 @@
       <w:pPr>
         <w:rPr>
           <w:rFonts w:ascii="Roboto" w:hAnsi="Roboto"/>
-          <w:color w:val="3B3838" w:themeColor="background2" w:themeShade="40"/>
+          <w:color w:val="171717" w:themeColor="background2" w:themeShade="1A"/>
         </w:rPr>
       </w:pPr>
     </w:p>
@@ -3675,7 +3601,7 @@
 </file>
 
 <file path=customXml/itemProps1.xml><?xml version="1.0" encoding="utf-8"?>
-<ds:datastoreItem xmlns:ds="http://schemas.openxmlformats.org/officeDocument/2006/customXml" ds:itemID="{99AD993B-1C74-4971-AD30-BCCAF8806E7B}">
+<ds:datastoreItem xmlns:ds="http://schemas.openxmlformats.org/officeDocument/2006/customXml" ds:itemID="{AA833FBF-3C9F-4E04-B39A-3524C116901A}">
   <ds:schemaRefs>
     <ds:schemaRef ds:uri="http://schemas.openxmlformats.org/officeDocument/2006/bibliography"/>
   </ds:schemaRefs>

</xml_diff>

<commit_message>
Reordered resume bullet points
</commit_message>
<xml_diff>
--- a/MarkJenningsResume.docx
+++ b/MarkJenningsResume.docx
@@ -176,8 +176,6 @@
             </w:r>
           </w:p>
         </w:tc>
-        <w:bookmarkStart w:id="0" w:name="_GoBack"/>
-        <w:bookmarkEnd w:id="0"/>
       </w:tr>
       <w:tr>
         <w:trPr>
@@ -935,7 +933,7 @@
                 <w:ilvl w:val="0"/>
                 <w:numId w:val="8"/>
               </w:numPr>
-              <w:spacing w:line="300" w:lineRule="auto"/>
+              <w:spacing w:after="160" w:line="300" w:lineRule="auto"/>
               <w:rPr>
                 <w:rFonts w:ascii="Roboto" w:hAnsi="Roboto" w:cstheme="minorHAnsi"/>
                 <w:color w:val="171717" w:themeColor="background2" w:themeShade="1A"/>
@@ -951,6 +949,15 @@
                 <w:szCs w:val="24"/>
               </w:rPr>
               <w:t>C++</w:t>
+            </w:r>
+            <w:r>
+              <w:rPr>
+                <w:rFonts w:ascii="Roboto" w:hAnsi="Roboto" w:cstheme="minorHAnsi"/>
+                <w:color w:val="171717" w:themeColor="background2" w:themeShade="1A"/>
+                <w:sz w:val="24"/>
+                <w:szCs w:val="24"/>
+              </w:rPr>
+              <w:t xml:space="preserve"> </w:t>
             </w:r>
           </w:p>
           <w:p>
@@ -975,7 +982,34 @@
                 <w:sz w:val="24"/>
                 <w:szCs w:val="24"/>
               </w:rPr>
-              <w:t>Robot Operating System (ROS)</w:t>
+              <w:t>CAD</w:t>
+            </w:r>
+            <w:r>
+              <w:rPr>
+                <w:rFonts w:ascii="Roboto" w:hAnsi="Roboto" w:cstheme="minorHAnsi"/>
+                <w:color w:val="171717" w:themeColor="background2" w:themeShade="1A"/>
+                <w:sz w:val="24"/>
+                <w:szCs w:val="24"/>
+              </w:rPr>
+              <w:t xml:space="preserve"> (</w:t>
+            </w:r>
+            <w:r>
+              <w:rPr>
+                <w:rFonts w:ascii="Roboto" w:hAnsi="Roboto" w:cstheme="minorHAnsi"/>
+                <w:color w:val="171717" w:themeColor="background2" w:themeShade="1A"/>
+                <w:sz w:val="24"/>
+                <w:szCs w:val="24"/>
+              </w:rPr>
+              <w:t>SolidWorks</w:t>
+            </w:r>
+            <w:r>
+              <w:rPr>
+                <w:rFonts w:ascii="Roboto" w:hAnsi="Roboto" w:cstheme="minorHAnsi"/>
+                <w:color w:val="171717" w:themeColor="background2" w:themeShade="1A"/>
+                <w:sz w:val="24"/>
+                <w:szCs w:val="24"/>
+              </w:rPr>
+              <w:t>)</w:t>
             </w:r>
           </w:p>
           <w:p>
@@ -985,7 +1019,7 @@
                 <w:ilvl w:val="0"/>
                 <w:numId w:val="8"/>
               </w:numPr>
-              <w:spacing w:line="300" w:lineRule="auto"/>
+              <w:spacing w:after="160" w:line="300" w:lineRule="auto"/>
               <w:rPr>
                 <w:rFonts w:ascii="Roboto" w:hAnsi="Roboto" w:cstheme="minorHAnsi"/>
                 <w:color w:val="171717" w:themeColor="background2" w:themeShade="1A"/>
@@ -1000,7 +1034,7 @@
                 <w:sz w:val="24"/>
                 <w:szCs w:val="24"/>
               </w:rPr>
-              <w:t>MATLAB</w:t>
+              <w:t>Robot Operating System (ROS)</w:t>
             </w:r>
           </w:p>
           <w:p>
@@ -1025,25 +1059,7 @@
                 <w:sz w:val="24"/>
                 <w:szCs w:val="24"/>
               </w:rPr>
-              <w:t>CAD</w:t>
-            </w:r>
-            <w:r>
-              <w:rPr>
-                <w:rFonts w:ascii="Roboto" w:hAnsi="Roboto" w:cstheme="minorHAnsi"/>
-                <w:color w:val="171717" w:themeColor="background2" w:themeShade="1A"/>
-                <w:sz w:val="24"/>
-                <w:szCs w:val="24"/>
-              </w:rPr>
-              <w:t>, mainly S</w:t>
-            </w:r>
-            <w:r>
-              <w:rPr>
-                <w:rFonts w:ascii="Roboto" w:hAnsi="Roboto" w:cstheme="minorHAnsi"/>
-                <w:color w:val="171717" w:themeColor="background2" w:themeShade="1A"/>
-                <w:sz w:val="24"/>
-                <w:szCs w:val="24"/>
-              </w:rPr>
-              <w:t>olidWorks</w:t>
+              <w:t>MATLAB</w:t>
             </w:r>
           </w:p>
           <w:p>
@@ -1459,6 +1475,8 @@
                 <w:szCs w:val="28"/>
               </w:rPr>
             </w:pPr>
+            <w:bookmarkStart w:id="0" w:name="_GoBack"/>
+            <w:bookmarkEnd w:id="0"/>
           </w:p>
           <w:p>
             <w:pPr>
@@ -3601,7 +3619,7 @@
 </file>
 
 <file path=customXml/itemProps1.xml><?xml version="1.0" encoding="utf-8"?>
-<ds:datastoreItem xmlns:ds="http://schemas.openxmlformats.org/officeDocument/2006/customXml" ds:itemID="{AA833FBF-3C9F-4E04-B39A-3524C116901A}">
+<ds:datastoreItem xmlns:ds="http://schemas.openxmlformats.org/officeDocument/2006/customXml" ds:itemID="{9A2AC16A-D5DF-443F-AD01-4709404178D1}">
   <ds:schemaRefs>
     <ds:schemaRef ds:uri="http://schemas.openxmlformats.org/officeDocument/2006/bibliography"/>
   </ds:schemaRefs>

</xml_diff>

<commit_message>
Post-Master's Updates, mostly to Scorpio page
</commit_message>
<xml_diff>
--- a/MarkJenningsResume.docx
+++ b/MarkJenningsResume.docx
@@ -13,8 +13,8 @@
         <w:tblLook w:val="04A0" w:firstRow="1" w:lastRow="0" w:firstColumn="1" w:lastColumn="0" w:noHBand="0" w:noVBand="1"/>
       </w:tblPr>
       <w:tblGrid>
-        <w:gridCol w:w="5102"/>
-        <w:gridCol w:w="4546"/>
+        <w:gridCol w:w="4949"/>
+        <w:gridCol w:w="4699"/>
       </w:tblGrid>
       <w:tr>
         <w:trPr>
@@ -22,7 +22,7 @@
         </w:trPr>
         <w:tc>
           <w:tcPr>
-            <w:tcW w:w="2644" w:type="pct"/>
+            <w:tcW w:w="2565" w:type="pct"/>
             <w:tcBorders>
               <w:top w:val="nil"/>
               <w:left w:val="nil"/>
@@ -84,7 +84,7 @@
         </w:tc>
         <w:tc>
           <w:tcPr>
-            <w:tcW w:w="2356" w:type="pct"/>
+            <w:tcW w:w="2435" w:type="pct"/>
             <w:tcBorders>
               <w:top w:val="nil"/>
               <w:left w:val="nil"/>
@@ -191,7 +191,7 @@
         </w:trPr>
         <w:tc>
           <w:tcPr>
-            <w:tcW w:w="2644" w:type="pct"/>
+            <w:tcW w:w="2565" w:type="pct"/>
             <w:tcBorders>
               <w:top w:val="single" w:sz="12" w:space="0" w:color="3B3838" w:themeColor="background2" w:themeShade="40"/>
               <w:left w:val="nil"/>
@@ -225,7 +225,7 @@
         </w:tc>
         <w:tc>
           <w:tcPr>
-            <w:tcW w:w="2356" w:type="pct"/>
+            <w:tcW w:w="2435" w:type="pct"/>
             <w:tcBorders>
               <w:top w:val="single" w:sz="12" w:space="0" w:color="3B3838" w:themeColor="background2" w:themeShade="40"/>
               <w:left w:val="single" w:sz="12" w:space="0" w:color="3B3838" w:themeColor="background2" w:themeShade="40"/>
@@ -264,7 +264,7 @@
         </w:trPr>
         <w:tc>
           <w:tcPr>
-            <w:tcW w:w="2644" w:type="pct"/>
+            <w:tcW w:w="2565" w:type="pct"/>
             <w:vMerge w:val="restart"/>
             <w:tcBorders>
               <w:top w:val="nil"/>
@@ -581,6 +581,8 @@
               </w:rPr>
               <w:t xml:space="preserve"> place intern presentation</w:t>
             </w:r>
+            <w:bookmarkStart w:id="0" w:name="_GoBack"/>
+            <w:bookmarkEnd w:id="0"/>
           </w:p>
           <w:p>
             <w:pPr>
@@ -930,7 +932,7 @@
         </w:tc>
         <w:tc>
           <w:tcPr>
-            <w:tcW w:w="2356" w:type="pct"/>
+            <w:tcW w:w="2435" w:type="pct"/>
             <w:tcBorders>
               <w:top w:val="nil"/>
               <w:left w:val="single" w:sz="12" w:space="0" w:color="3B3838" w:themeColor="background2" w:themeShade="40"/>
@@ -978,6 +980,7 @@
                 <w:numId w:val="8"/>
               </w:numPr>
               <w:spacing w:after="160" w:line="300" w:lineRule="auto"/>
+              <w:ind w:left="424" w:hanging="64"/>
               <w:rPr>
                 <w:rFonts w:ascii="Roboto" w:hAnsi="Roboto" w:cstheme="minorHAnsi"/>
                 <w:color w:val="171717" w:themeColor="background2" w:themeShade="1A"/>
@@ -1209,6 +1212,26 @@
                 <w:szCs w:val="24"/>
               </w:rPr>
             </w:pPr>
+            <w:proofErr w:type="spellStart"/>
+            <w:r>
+              <w:rPr>
+                <w:rFonts w:ascii="Roboto" w:hAnsi="Roboto" w:cstheme="minorHAnsi"/>
+                <w:color w:val="171717" w:themeColor="background2" w:themeShade="1A"/>
+                <w:sz w:val="24"/>
+                <w:szCs w:val="24"/>
+              </w:rPr>
+              <w:t>Git</w:t>
+            </w:r>
+            <w:proofErr w:type="spellEnd"/>
+            <w:r>
+              <w:rPr>
+                <w:rFonts w:ascii="Roboto" w:hAnsi="Roboto" w:cstheme="minorHAnsi"/>
+                <w:color w:val="171717" w:themeColor="background2" w:themeShade="1A"/>
+                <w:sz w:val="24"/>
+                <w:szCs w:val="24"/>
+              </w:rPr>
+              <w:t xml:space="preserve">, </w:t>
+            </w:r>
             <w:r>
               <w:rPr>
                 <w:rFonts w:ascii="Roboto" w:hAnsi="Roboto" w:cstheme="minorHAnsi"/>
@@ -1247,7 +1270,7 @@
         </w:trPr>
         <w:tc>
           <w:tcPr>
-            <w:tcW w:w="2644" w:type="pct"/>
+            <w:tcW w:w="2565" w:type="pct"/>
             <w:vMerge/>
             <w:tcBorders>
               <w:left w:val="nil"/>
@@ -1269,7 +1292,7 @@
         </w:tc>
         <w:tc>
           <w:tcPr>
-            <w:tcW w:w="2356" w:type="pct"/>
+            <w:tcW w:w="2435" w:type="pct"/>
             <w:tcBorders>
               <w:top w:val="single" w:sz="12" w:space="0" w:color="3B3838" w:themeColor="background2" w:themeShade="40"/>
               <w:left w:val="single" w:sz="12" w:space="0" w:color="3B3838" w:themeColor="background2" w:themeShade="40"/>
@@ -1308,7 +1331,7 @@
         </w:trPr>
         <w:tc>
           <w:tcPr>
-            <w:tcW w:w="2644" w:type="pct"/>
+            <w:tcW w:w="2565" w:type="pct"/>
             <w:vMerge/>
             <w:tcBorders>
               <w:left w:val="nil"/>
@@ -1331,7 +1354,7 @@
         </w:tc>
         <w:tc>
           <w:tcPr>
-            <w:tcW w:w="2356" w:type="pct"/>
+            <w:tcW w:w="2435" w:type="pct"/>
             <w:tcBorders>
               <w:top w:val="nil"/>
               <w:left w:val="single" w:sz="12" w:space="0" w:color="3B3838" w:themeColor="background2" w:themeShade="40"/>
@@ -1483,20 +1506,30 @@
             <w:r>
               <w:rPr>
                 <w:rFonts w:ascii="Roboto" w:hAnsi="Roboto" w:cstheme="minorHAnsi"/>
-                <w:color w:val="171717" w:themeColor="background2" w:themeShade="1A"/>
-                <w:sz w:val="24"/>
-                <w:szCs w:val="28"/>
-              </w:rPr>
-              <w:t>Department of Energy</w:t>
-            </w:r>
-            <w:r>
-              <w:rPr>
-                <w:rFonts w:ascii="Roboto" w:hAnsi="Roboto" w:cstheme="minorHAnsi"/>
-                <w:color w:val="171717" w:themeColor="background2" w:themeShade="1A"/>
-                <w:sz w:val="24"/>
-                <w:szCs w:val="28"/>
-              </w:rPr>
-              <w:t xml:space="preserve"> Funded</w:t>
+                <w:i/>
+                <w:color w:val="171717" w:themeColor="background2" w:themeShade="1A"/>
+                <w:sz w:val="24"/>
+                <w:szCs w:val="28"/>
+              </w:rPr>
+              <w:t>Teaching Assistant</w:t>
+            </w:r>
+            <w:r>
+              <w:rPr>
+                <w:rFonts w:ascii="Roboto" w:hAnsi="Roboto" w:cstheme="minorHAnsi"/>
+                <w:color w:val="171717" w:themeColor="background2" w:themeShade="1A"/>
+                <w:sz w:val="24"/>
+                <w:szCs w:val="28"/>
+              </w:rPr>
+              <w:t>:</w:t>
+            </w:r>
+            <w:r>
+              <w:rPr>
+                <w:rFonts w:ascii="Roboto" w:hAnsi="Roboto" w:cstheme="minorHAnsi"/>
+                <w:color w:val="171717" w:themeColor="background2" w:themeShade="1A"/>
+                <w:sz w:val="24"/>
+                <w:szCs w:val="28"/>
+              </w:rPr>
+              <w:t xml:space="preserve"> Nuclear Environmental Protection</w:t>
             </w:r>
           </w:p>
           <w:p>
@@ -1722,8 +1755,6 @@
             </w:r>
           </w:p>
         </w:tc>
-        <w:bookmarkStart w:id="0" w:name="_GoBack"/>
-        <w:bookmarkEnd w:id="0"/>
       </w:tr>
     </w:tbl>
     <w:p>
@@ -3653,7 +3684,7 @@
 </file>
 
 <file path=customXml/itemProps1.xml><?xml version="1.0" encoding="utf-8"?>
-<ds:datastoreItem xmlns:ds="http://schemas.openxmlformats.org/officeDocument/2006/customXml" ds:itemID="{20B4832A-5EC8-4532-BEEC-235157942783}">
+<ds:datastoreItem xmlns:ds="http://schemas.openxmlformats.org/officeDocument/2006/customXml" ds:itemID="{2EE3A16D-040D-4563-BAFB-7188E6E76CE3}">
   <ds:schemaRefs>
     <ds:schemaRef ds:uri="http://schemas.openxmlformats.org/officeDocument/2006/bibliography"/>
   </ds:schemaRefs>

</xml_diff>

<commit_message>
Updated resume, fixed format, and swapped RC car pic
</commit_message>
<xml_diff>
--- a/MarkJenningsResume.docx
+++ b/MarkJenningsResume.docx
@@ -1,6 +1,6 @@
 
 <file path=word/document.xml><?xml version="1.0" encoding="utf-8"?>
-<w:document xmlns:wpc="http://schemas.microsoft.com/office/word/2010/wordprocessingCanvas" xmlns:mc="http://schemas.openxmlformats.org/markup-compatibility/2006" xmlns:o="urn:schemas-microsoft-com:office:office" xmlns:r="http://schemas.openxmlformats.org/officeDocument/2006/relationships" xmlns:m="http://schemas.openxmlformats.org/officeDocument/2006/math" xmlns:v="urn:schemas-microsoft-com:vml" xmlns:wp14="http://schemas.microsoft.com/office/word/2010/wordprocessingDrawing" xmlns:wp="http://schemas.openxmlformats.org/drawingml/2006/wordprocessingDrawing" xmlns:w10="urn:schemas-microsoft-com:office:word" xmlns:w="http://schemas.openxmlformats.org/wordprocessingml/2006/main" xmlns:w14="http://schemas.microsoft.com/office/word/2010/wordml" xmlns:w15="http://schemas.microsoft.com/office/word/2012/wordml" xmlns:wpg="http://schemas.microsoft.com/office/word/2010/wordprocessingGroup" xmlns:wpi="http://schemas.microsoft.com/office/word/2010/wordprocessingInk" xmlns:wne="http://schemas.microsoft.com/office/word/2006/wordml" xmlns:wps="http://schemas.microsoft.com/office/word/2010/wordprocessingShape" mc:Ignorable="w14 w15 wp14">
+<w:document xmlns:wpc="http://schemas.microsoft.com/office/word/2010/wordprocessingCanvas" xmlns:cx="http://schemas.microsoft.com/office/drawing/2014/chartex" xmlns:cx1="http://schemas.microsoft.com/office/drawing/2015/9/8/chartex" xmlns:cx2="http://schemas.microsoft.com/office/drawing/2015/10/21/chartex" xmlns:cx3="http://schemas.microsoft.com/office/drawing/2016/5/9/chartex" xmlns:cx4="http://schemas.microsoft.com/office/drawing/2016/5/10/chartex" xmlns:cx5="http://schemas.microsoft.com/office/drawing/2016/5/11/chartex" xmlns:cx6="http://schemas.microsoft.com/office/drawing/2016/5/12/chartex" xmlns:cx7="http://schemas.microsoft.com/office/drawing/2016/5/13/chartex" xmlns:cx8="http://schemas.microsoft.com/office/drawing/2016/5/14/chartex" xmlns:mc="http://schemas.openxmlformats.org/markup-compatibility/2006" xmlns:aink="http://schemas.microsoft.com/office/drawing/2016/ink" xmlns:am3d="http://schemas.microsoft.com/office/drawing/2017/model3d" xmlns:o="urn:schemas-microsoft-com:office:office" xmlns:r="http://schemas.openxmlformats.org/officeDocument/2006/relationships" xmlns:m="http://schemas.openxmlformats.org/officeDocument/2006/math" xmlns:v="urn:schemas-microsoft-com:vml" xmlns:wp14="http://schemas.microsoft.com/office/word/2010/wordprocessingDrawing" xmlns:wp="http://schemas.openxmlformats.org/drawingml/2006/wordprocessingDrawing" xmlns:w10="urn:schemas-microsoft-com:office:word" xmlns:w="http://schemas.openxmlformats.org/wordprocessingml/2006/main" xmlns:w14="http://schemas.microsoft.com/office/word/2010/wordml" xmlns:w15="http://schemas.microsoft.com/office/word/2012/wordml" xmlns:w16cex="http://schemas.microsoft.com/office/word/2018/wordml/cex" xmlns:w16cid="http://schemas.microsoft.com/office/word/2016/wordml/cid" xmlns:w16="http://schemas.microsoft.com/office/word/2018/wordml" xmlns:w16sdtdh="http://schemas.microsoft.com/office/word/2020/wordml/sdtdatahash" xmlns:w16se="http://schemas.microsoft.com/office/word/2015/wordml/symex" xmlns:wpg="http://schemas.microsoft.com/office/word/2010/wordprocessingGroup" xmlns:wpi="http://schemas.microsoft.com/office/word/2010/wordprocessingInk" xmlns:wne="http://schemas.microsoft.com/office/word/2006/wordml" xmlns:wps="http://schemas.microsoft.com/office/word/2010/wordprocessingShape" mc:Ignorable="w14 w15 w16se w16cid w16 w16cex w16sdtdh wp14">
   <w:body>
     <w:tbl>
       <w:tblPr>
@@ -718,27 +718,7 @@
                 <w:sz w:val="24"/>
                 <w:szCs w:val="28"/>
               </w:rPr>
-              <w:t xml:space="preserve">Updated actuator </w:t>
-            </w:r>
-            <w:proofErr w:type="spellStart"/>
-            <w:r>
-              <w:rPr>
-                <w:rFonts w:ascii="Roboto" w:hAnsi="Roboto" w:cstheme="minorHAnsi"/>
-                <w:color w:val="171717" w:themeColor="background2" w:themeShade="1A"/>
-                <w:sz w:val="24"/>
-                <w:szCs w:val="28"/>
-              </w:rPr>
-              <w:t>testbed</w:t>
-            </w:r>
-            <w:proofErr w:type="spellEnd"/>
-            <w:r>
-              <w:rPr>
-                <w:rFonts w:ascii="Roboto" w:hAnsi="Roboto" w:cstheme="minorHAnsi"/>
-                <w:color w:val="171717" w:themeColor="background2" w:themeShade="1A"/>
-                <w:sz w:val="24"/>
-                <w:szCs w:val="28"/>
-              </w:rPr>
-              <w:t xml:space="preserve"> product to achieve higher payloads with lower fabrication costs</w:t>
+              <w:t>Updated actuator testbed product to achieve higher payloads with lower fabrication costs</w:t>
             </w:r>
           </w:p>
           <w:p>
@@ -1111,23 +1091,30 @@
                 <w:sz w:val="24"/>
                 <w:szCs w:val="24"/>
               </w:rPr>
-              <w:t>3D-Printing,</w:t>
-            </w:r>
-            <w:r>
-              <w:rPr>
-                <w:rFonts w:ascii="Roboto" w:hAnsi="Roboto" w:cstheme="minorHAnsi"/>
-                <w:color w:val="171717" w:themeColor="background2" w:themeShade="1A"/>
-                <w:sz w:val="24"/>
+              <w:t>Additive Manufacturing</w:t>
+            </w:r>
+          </w:p>
+          <w:p>
+            <w:pPr>
+              <w:pStyle w:val="ListParagraph"/>
+              <w:numPr>
+                <w:ilvl w:val="0"/>
+                <w:numId w:val="8"/>
+              </w:numPr>
+              <w:spacing w:line="300" w:lineRule="auto"/>
+              <w:rPr>
+                <w:rFonts w:ascii="Roboto" w:hAnsi="Roboto" w:cstheme="minorHAnsi"/>
+                <w:color w:val="171717" w:themeColor="background2" w:themeShade="1A"/>
+                <w:sz w:val="20"/>
                 <w:szCs w:val="24"/>
               </w:rPr>
-              <w:t xml:space="preserve"> </w:t>
-            </w:r>
-            <w:r>
-              <w:rPr>
-                <w:rFonts w:ascii="Roboto" w:hAnsi="Roboto" w:cstheme="minorHAnsi"/>
-                <w:color w:val="171717" w:themeColor="background2" w:themeShade="1A"/>
-                <w:sz w:val="24"/>
-                <w:szCs w:val="24"/>
+            </w:pPr>
+            <w:r>
+              <w:rPr>
+                <w:rFonts w:ascii="Roboto" w:hAnsi="Roboto" w:cstheme="minorHAnsi"/>
+                <w:color w:val="171717" w:themeColor="background2" w:themeShade="1A"/>
+                <w:sz w:val="24"/>
+                <w:szCs w:val="32"/>
               </w:rPr>
               <w:t>Machining, CNC</w:t>
             </w:r>
@@ -1174,36 +1161,10 @@
               <w:rPr>
                 <w:rFonts w:ascii="Roboto" w:hAnsi="Roboto" w:cstheme="minorHAnsi"/>
                 <w:color w:val="171717" w:themeColor="background2" w:themeShade="1A"/>
-                <w:sz w:val="24"/>
-                <w:szCs w:val="24"/>
-              </w:rPr>
-            </w:pPr>
-            <w:r>
-              <w:rPr>
-                <w:rFonts w:ascii="Roboto" w:hAnsi="Roboto" w:cstheme="minorHAnsi"/>
-                <w:color w:val="171717" w:themeColor="background2" w:themeShade="1A"/>
-                <w:sz w:val="24"/>
-                <w:szCs w:val="24"/>
-              </w:rPr>
-              <w:t>Python</w:t>
-            </w:r>
-          </w:p>
-          <w:p>
-            <w:pPr>
-              <w:pStyle w:val="ListParagraph"/>
-              <w:numPr>
-                <w:ilvl w:val="0"/>
-                <w:numId w:val="9"/>
-              </w:numPr>
-              <w:spacing w:line="300" w:lineRule="auto"/>
-              <w:rPr>
-                <w:rFonts w:ascii="Roboto" w:hAnsi="Roboto" w:cstheme="minorHAnsi"/>
-                <w:color w:val="171717" w:themeColor="background2" w:themeShade="1A"/>
                 <w:sz w:val="20"/>
                 <w:szCs w:val="24"/>
               </w:rPr>
             </w:pPr>
-            <w:proofErr w:type="spellStart"/>
             <w:r>
               <w:rPr>
                 <w:rFonts w:ascii="Roboto" w:hAnsi="Roboto" w:cstheme="minorHAnsi"/>
@@ -1211,17 +1172,7 @@
                 <w:sz w:val="24"/>
                 <w:szCs w:val="24"/>
               </w:rPr>
-              <w:t>Git</w:t>
-            </w:r>
-            <w:proofErr w:type="spellEnd"/>
-            <w:r>
-              <w:rPr>
-                <w:rFonts w:ascii="Roboto" w:hAnsi="Roboto" w:cstheme="minorHAnsi"/>
-                <w:color w:val="171717" w:themeColor="background2" w:themeShade="1A"/>
-                <w:sz w:val="24"/>
-                <w:szCs w:val="24"/>
-              </w:rPr>
-              <w:t xml:space="preserve"> workflow</w:t>
+              <w:t>Python</w:t>
             </w:r>
           </w:p>
           <w:p>
@@ -1769,8 +1720,6 @@
             </w:r>
           </w:p>
         </w:tc>
-        <w:bookmarkStart w:id="0" w:name="_GoBack"/>
-        <w:bookmarkEnd w:id="0"/>
       </w:tr>
     </w:tbl>
     <w:p>
@@ -1792,8 +1741,8 @@
 </file>
 
 <file path=word/numbering.xml><?xml version="1.0" encoding="utf-8"?>
-<w:numbering xmlns:wpc="http://schemas.microsoft.com/office/word/2010/wordprocessingCanvas" xmlns:mc="http://schemas.openxmlformats.org/markup-compatibility/2006" xmlns:o="urn:schemas-microsoft-com:office:office" xmlns:r="http://schemas.openxmlformats.org/officeDocument/2006/relationships" xmlns:m="http://schemas.openxmlformats.org/officeDocument/2006/math" xmlns:v="urn:schemas-microsoft-com:vml" xmlns:wp14="http://schemas.microsoft.com/office/word/2010/wordprocessingDrawing" xmlns:wp="http://schemas.openxmlformats.org/drawingml/2006/wordprocessingDrawing" xmlns:w10="urn:schemas-microsoft-com:office:word" xmlns:w="http://schemas.openxmlformats.org/wordprocessingml/2006/main" xmlns:w14="http://schemas.microsoft.com/office/word/2010/wordml" xmlns:w15="http://schemas.microsoft.com/office/word/2012/wordml" xmlns:wpg="http://schemas.microsoft.com/office/word/2010/wordprocessingGroup" xmlns:wpi="http://schemas.microsoft.com/office/word/2010/wordprocessingInk" xmlns:wne="http://schemas.microsoft.com/office/word/2006/wordml" xmlns:wps="http://schemas.microsoft.com/office/word/2010/wordprocessingShape" mc:Ignorable="w14 w15 wp14">
-  <w:abstractNum w:abstractNumId="0">
+<w:numbering xmlns:wpc="http://schemas.microsoft.com/office/word/2010/wordprocessingCanvas" xmlns:cx="http://schemas.microsoft.com/office/drawing/2014/chartex" xmlns:cx1="http://schemas.microsoft.com/office/drawing/2015/9/8/chartex" xmlns:cx2="http://schemas.microsoft.com/office/drawing/2015/10/21/chartex" xmlns:cx3="http://schemas.microsoft.com/office/drawing/2016/5/9/chartex" xmlns:cx4="http://schemas.microsoft.com/office/drawing/2016/5/10/chartex" xmlns:cx5="http://schemas.microsoft.com/office/drawing/2016/5/11/chartex" xmlns:cx6="http://schemas.microsoft.com/office/drawing/2016/5/12/chartex" xmlns:cx7="http://schemas.microsoft.com/office/drawing/2016/5/13/chartex" xmlns:cx8="http://schemas.microsoft.com/office/drawing/2016/5/14/chartex" xmlns:mc="http://schemas.openxmlformats.org/markup-compatibility/2006" xmlns:aink="http://schemas.microsoft.com/office/drawing/2016/ink" xmlns:am3d="http://schemas.microsoft.com/office/drawing/2017/model3d" xmlns:o="urn:schemas-microsoft-com:office:office" xmlns:r="http://schemas.openxmlformats.org/officeDocument/2006/relationships" xmlns:m="http://schemas.openxmlformats.org/officeDocument/2006/math" xmlns:v="urn:schemas-microsoft-com:vml" xmlns:wp14="http://schemas.microsoft.com/office/word/2010/wordprocessingDrawing" xmlns:wp="http://schemas.openxmlformats.org/drawingml/2006/wordprocessingDrawing" xmlns:w10="urn:schemas-microsoft-com:office:word" xmlns:w="http://schemas.openxmlformats.org/wordprocessingml/2006/main" xmlns:w14="http://schemas.microsoft.com/office/word/2010/wordml" xmlns:w15="http://schemas.microsoft.com/office/word/2012/wordml" xmlns:w16cex="http://schemas.microsoft.com/office/word/2018/wordml/cex" xmlns:w16cid="http://schemas.microsoft.com/office/word/2016/wordml/cid" xmlns:w16="http://schemas.microsoft.com/office/word/2018/wordml" xmlns:w16sdtdh="http://schemas.microsoft.com/office/word/2020/wordml/sdtdatahash" xmlns:w16se="http://schemas.microsoft.com/office/word/2015/wordml/symex" xmlns:wpg="http://schemas.microsoft.com/office/word/2010/wordprocessingGroup" xmlns:wpi="http://schemas.microsoft.com/office/word/2010/wordprocessingInk" xmlns:wne="http://schemas.microsoft.com/office/word/2006/wordml" xmlns:wps="http://schemas.microsoft.com/office/word/2010/wordprocessingShape" mc:Ignorable="w14 w15 w16se w16cid w16 w16cex w16sdtdh wp14">
+  <w:abstractNum w:abstractNumId="0" w15:restartNumberingAfterBreak="0">
     <w:nsid w:val="052476A5"/>
     <w:multiLevelType w:val="hybridMultilevel"/>
     <w:tmpl w:val="94BEAE86"/>
@@ -1907,7 +1856,7 @@
       </w:rPr>
     </w:lvl>
   </w:abstractNum>
-  <w:abstractNum w:abstractNumId="1">
+  <w:abstractNum w:abstractNumId="1" w15:restartNumberingAfterBreak="0">
     <w:nsid w:val="05F529B3"/>
     <w:multiLevelType w:val="hybridMultilevel"/>
     <w:tmpl w:val="CADAA2C0"/>
@@ -2020,7 +1969,7 @@
       </w:rPr>
     </w:lvl>
   </w:abstractNum>
-  <w:abstractNum w:abstractNumId="2">
+  <w:abstractNum w:abstractNumId="2" w15:restartNumberingAfterBreak="0">
     <w:nsid w:val="09512823"/>
     <w:multiLevelType w:val="hybridMultilevel"/>
     <w:tmpl w:val="A6FA717A"/>
@@ -2134,7 +2083,7 @@
       </w:rPr>
     </w:lvl>
   </w:abstractNum>
-  <w:abstractNum w:abstractNumId="3">
+  <w:abstractNum w:abstractNumId="3" w15:restartNumberingAfterBreak="0">
     <w:nsid w:val="2C7D015A"/>
     <w:multiLevelType w:val="hybridMultilevel"/>
     <w:tmpl w:val="A12232EC"/>
@@ -2248,7 +2197,7 @@
       </w:rPr>
     </w:lvl>
   </w:abstractNum>
-  <w:abstractNum w:abstractNumId="4">
+  <w:abstractNum w:abstractNumId="4" w15:restartNumberingAfterBreak="0">
     <w:nsid w:val="31176D30"/>
     <w:multiLevelType w:val="hybridMultilevel"/>
     <w:tmpl w:val="1F7644E0"/>
@@ -2361,7 +2310,7 @@
       </w:rPr>
     </w:lvl>
   </w:abstractNum>
-  <w:abstractNum w:abstractNumId="5">
+  <w:abstractNum w:abstractNumId="5" w15:restartNumberingAfterBreak="0">
     <w:nsid w:val="35F52366"/>
     <w:multiLevelType w:val="hybridMultilevel"/>
     <w:tmpl w:val="CD92149E"/>
@@ -2475,7 +2424,7 @@
       </w:rPr>
     </w:lvl>
   </w:abstractNum>
-  <w:abstractNum w:abstractNumId="6">
+  <w:abstractNum w:abstractNumId="6" w15:restartNumberingAfterBreak="0">
     <w:nsid w:val="3F002C36"/>
     <w:multiLevelType w:val="hybridMultilevel"/>
     <w:tmpl w:val="BD748384"/>
@@ -2588,7 +2537,7 @@
       </w:rPr>
     </w:lvl>
   </w:abstractNum>
-  <w:abstractNum w:abstractNumId="7">
+  <w:abstractNum w:abstractNumId="7" w15:restartNumberingAfterBreak="0">
     <w:nsid w:val="42BF5F6C"/>
     <w:multiLevelType w:val="hybridMultilevel"/>
     <w:tmpl w:val="0A5A6940"/>
@@ -2701,7 +2650,7 @@
       </w:rPr>
     </w:lvl>
   </w:abstractNum>
-  <w:abstractNum w:abstractNumId="8">
+  <w:abstractNum w:abstractNumId="8" w15:restartNumberingAfterBreak="0">
     <w:nsid w:val="5C1E25B5"/>
     <w:multiLevelType w:val="hybridMultilevel"/>
     <w:tmpl w:val="48D44616"/>
@@ -2814,7 +2763,7 @@
       </w:rPr>
     </w:lvl>
   </w:abstractNum>
-  <w:abstractNum w:abstractNumId="9">
+  <w:abstractNum w:abstractNumId="9" w15:restartNumberingAfterBreak="0">
     <w:nsid w:val="6CE72FB0"/>
     <w:multiLevelType w:val="hybridMultilevel"/>
     <w:tmpl w:val="CEE0151E"/>
@@ -2962,7 +2911,7 @@
 </file>
 
 <file path=word/styles.xml><?xml version="1.0" encoding="utf-8"?>
-<w:styles xmlns:mc="http://schemas.openxmlformats.org/markup-compatibility/2006" xmlns:r="http://schemas.openxmlformats.org/officeDocument/2006/relationships" xmlns:w="http://schemas.openxmlformats.org/wordprocessingml/2006/main" xmlns:w14="http://schemas.microsoft.com/office/word/2010/wordml" xmlns:w15="http://schemas.microsoft.com/office/word/2012/wordml" mc:Ignorable="w14 w15">
+<w:styles xmlns:mc="http://schemas.openxmlformats.org/markup-compatibility/2006" xmlns:r="http://schemas.openxmlformats.org/officeDocument/2006/relationships" xmlns:w="http://schemas.openxmlformats.org/wordprocessingml/2006/main" xmlns:w14="http://schemas.microsoft.com/office/word/2010/wordml" xmlns:w15="http://schemas.microsoft.com/office/word/2012/wordml" xmlns:w16cex="http://schemas.microsoft.com/office/word/2018/wordml/cex" xmlns:w16cid="http://schemas.microsoft.com/office/word/2016/wordml/cid" xmlns:w16="http://schemas.microsoft.com/office/word/2018/wordml" xmlns:w16sdtdh="http://schemas.microsoft.com/office/word/2020/wordml/sdtdatahash" xmlns:w16se="http://schemas.microsoft.com/office/word/2015/wordml/symex" mc:Ignorable="w14 w15 w16se w16cid w16 w16cex w16sdtdh">
   <w:docDefaults>
     <w:rPrDefault>
       <w:rPr>
@@ -2978,7 +2927,7 @@
       </w:pPr>
     </w:pPrDefault>
   </w:docDefaults>
-  <w:latentStyles w:defLockedState="0" w:defUIPriority="99" w:defSemiHidden="0" w:defUnhideWhenUsed="0" w:defQFormat="0" w:count="371">
+  <w:latentStyles w:defLockedState="0" w:defUIPriority="99" w:defSemiHidden="0" w:defUnhideWhenUsed="0" w:defQFormat="0" w:count="376">
     <w:lsdException w:name="Normal" w:uiPriority="0" w:qFormat="1"/>
     <w:lsdException w:name="heading 1" w:uiPriority="9" w:qFormat="1"/>
     <w:lsdException w:name="heading 2" w:semiHidden="1" w:uiPriority="9" w:unhideWhenUsed="1" w:qFormat="1"/>
@@ -3084,7 +3033,6 @@
     <w:lsdException w:name="HTML Sample" w:semiHidden="1" w:unhideWhenUsed="1"/>
     <w:lsdException w:name="HTML Typewriter" w:semiHidden="1" w:unhideWhenUsed="1"/>
     <w:lsdException w:name="HTML Variable" w:semiHidden="1" w:unhideWhenUsed="1"/>
-    <w:lsdException w:name="Normal Table" w:semiHidden="1" w:unhideWhenUsed="1"/>
     <w:lsdException w:name="annotation subject" w:semiHidden="1" w:unhideWhenUsed="1"/>
     <w:lsdException w:name="No List" w:semiHidden="1" w:unhideWhenUsed="1"/>
     <w:lsdException w:name="Outline List 1" w:semiHidden="1" w:unhideWhenUsed="1"/>
@@ -3127,11 +3075,8 @@
     <w:lsdException w:name="Table Contemporary" w:semiHidden="1" w:unhideWhenUsed="1"/>
     <w:lsdException w:name="Table Elegant" w:semiHidden="1" w:unhideWhenUsed="1"/>
     <w:lsdException w:name="Table Professional" w:semiHidden="1" w:unhideWhenUsed="1"/>
-    <w:lsdException w:name="Table Subtle 1" w:semiHidden="1" w:unhideWhenUsed="1"/>
     <w:lsdException w:name="Table Subtle 2" w:semiHidden="1" w:unhideWhenUsed="1"/>
     <w:lsdException w:name="Table Web 1" w:semiHidden="1" w:unhideWhenUsed="1"/>
-    <w:lsdException w:name="Table Web 2" w:semiHidden="1" w:unhideWhenUsed="1"/>
-    <w:lsdException w:name="Table Web 3" w:semiHidden="1" w:unhideWhenUsed="1"/>
     <w:lsdException w:name="Balloon Text" w:semiHidden="1" w:unhideWhenUsed="1"/>
     <w:lsdException w:name="Table Grid" w:uiPriority="39"/>
     <w:lsdException w:name="Table Theme" w:semiHidden="1" w:unhideWhenUsed="1"/>
@@ -3350,6 +3295,11 @@
     <w:lsdException w:name="List Table 5 Dark Accent 6" w:uiPriority="50"/>
     <w:lsdException w:name="List Table 6 Colorful Accent 6" w:uiPriority="51"/>
     <w:lsdException w:name="List Table 7 Colorful Accent 6" w:uiPriority="52"/>
+    <w:lsdException w:name="Mention" w:semiHidden="1" w:unhideWhenUsed="1"/>
+    <w:lsdException w:name="Smart Hyperlink" w:semiHidden="1" w:unhideWhenUsed="1"/>
+    <w:lsdException w:name="Hashtag" w:semiHidden="1" w:unhideWhenUsed="1"/>
+    <w:lsdException w:name="Unresolved Mention" w:semiHidden="1" w:unhideWhenUsed="1"/>
+    <w:lsdException w:name="Smart Link" w:semiHidden="1" w:unhideWhenUsed="1"/>
   </w:latentStyles>
   <w:style w:type="paragraph" w:default="1" w:styleId="Normal">
     <w:name w:val="Normal"/>
@@ -3392,7 +3342,6 @@
       <w:spacing w:after="0" w:line="240" w:lineRule="auto"/>
     </w:pPr>
     <w:tblPr>
-      <w:tblInd w:w="0" w:type="dxa"/>
       <w:tblBorders>
         <w:top w:val="single" w:sz="4" w:space="0" w:color="auto"/>
         <w:left w:val="single" w:sz="4" w:space="0" w:color="auto"/>
@@ -3401,12 +3350,6 @@
         <w:insideH w:val="single" w:sz="4" w:space="0" w:color="auto"/>
         <w:insideV w:val="single" w:sz="4" w:space="0" w:color="auto"/>
       </w:tblBorders>
-      <w:tblCellMar>
-        <w:top w:w="0" w:type="dxa"/>
-        <w:left w:w="108" w:type="dxa"/>
-        <w:bottom w:w="0" w:type="dxa"/>
-        <w:right w:w="108" w:type="dxa"/>
-      </w:tblCellMar>
     </w:tblPr>
   </w:style>
   <w:style w:type="character" w:styleId="Hyperlink">

</xml_diff>

<commit_message>
Super minor resume tweak
</commit_message>
<xml_diff>
--- a/MarkJenningsResume.docx
+++ b/MarkJenningsResume.docx
@@ -365,7 +365,27 @@
                 <w:sz w:val="20"/>
                 <w:szCs w:val="20"/>
               </w:rPr>
-              <w:t>Master | 2021</w:t>
+              <w:t>Master</w:t>
+            </w:r>
+            <w:r>
+              <w:rPr>
+                <w:rFonts w:ascii="Roboto" w:hAnsi="Roboto" w:cstheme="minorHAnsi"/>
+                <w:color w:val="171717" w:themeColor="background2" w:themeShade="1A"/>
+                <w:sz w:val="20"/>
+                <w:szCs w:val="20"/>
+              </w:rPr>
+              <w:t xml:space="preserve"> |</w:t>
+            </w:r>
+            <w:r>
+              <w:rPr>
+                <w:rFonts w:ascii="Roboto" w:hAnsi="Roboto" w:cstheme="minorHAnsi"/>
+                <w:i/>
+                <w:iCs/>
+                <w:color w:val="171717" w:themeColor="background2" w:themeShade="1A"/>
+                <w:sz w:val="20"/>
+                <w:szCs w:val="20"/>
+              </w:rPr>
+              <w:t xml:space="preserve"> 2021</w:t>
             </w:r>
             <w:r>
               <w:rPr>
@@ -4295,6 +4315,7 @@
     <w:lsdException w:name="HTML Sample" w:semiHidden="1" w:unhideWhenUsed="1"/>
     <w:lsdException w:name="HTML Typewriter" w:semiHidden="1" w:unhideWhenUsed="1"/>
     <w:lsdException w:name="HTML Variable" w:semiHidden="1" w:unhideWhenUsed="1"/>
+    <w:lsdException w:name="Normal Table" w:semiHidden="1" w:unhideWhenUsed="1"/>
     <w:lsdException w:name="annotation subject" w:semiHidden="1" w:unhideWhenUsed="1"/>
     <w:lsdException w:name="No List" w:semiHidden="1" w:unhideWhenUsed="1"/>
     <w:lsdException w:name="Outline List 1" w:semiHidden="1" w:unhideWhenUsed="1"/>
@@ -4337,8 +4358,11 @@
     <w:lsdException w:name="Table Contemporary" w:semiHidden="1" w:unhideWhenUsed="1"/>
     <w:lsdException w:name="Table Elegant" w:semiHidden="1" w:unhideWhenUsed="1"/>
     <w:lsdException w:name="Table Professional" w:semiHidden="1" w:unhideWhenUsed="1"/>
+    <w:lsdException w:name="Table Subtle 1" w:semiHidden="1" w:unhideWhenUsed="1"/>
     <w:lsdException w:name="Table Subtle 2" w:semiHidden="1" w:unhideWhenUsed="1"/>
     <w:lsdException w:name="Table Web 1" w:semiHidden="1" w:unhideWhenUsed="1"/>
+    <w:lsdException w:name="Table Web 2" w:semiHidden="1" w:unhideWhenUsed="1"/>
+    <w:lsdException w:name="Table Web 3" w:semiHidden="1" w:unhideWhenUsed="1"/>
     <w:lsdException w:name="Balloon Text" w:semiHidden="1" w:unhideWhenUsed="1"/>
     <w:lsdException w:name="Table Grid" w:uiPriority="39"/>
     <w:lsdException w:name="Table Theme" w:semiHidden="1" w:unhideWhenUsed="1"/>

</xml_diff>

<commit_message>
Another tiny resume change
</commit_message>
<xml_diff>
--- a/MarkJenningsResume.docx
+++ b/MarkJenningsResume.docx
@@ -619,7 +619,25 @@
                 <w:sz w:val="20"/>
                 <w:szCs w:val="20"/>
               </w:rPr>
-              <w:t>Helped with technical procedures, readiness documents, and maintenance plans</w:t>
+              <w:t>Helped w</w:t>
+            </w:r>
+            <w:r>
+              <w:rPr>
+                <w:rFonts w:ascii="Roboto" w:hAnsi="Roboto" w:cstheme="minorHAnsi"/>
+                <w:color w:val="171717" w:themeColor="background2" w:themeShade="1A"/>
+                <w:sz w:val="20"/>
+                <w:szCs w:val="20"/>
+              </w:rPr>
+              <w:t>rite</w:t>
+            </w:r>
+            <w:r>
+              <w:rPr>
+                <w:rFonts w:ascii="Roboto" w:hAnsi="Roboto" w:cstheme="minorHAnsi"/>
+                <w:color w:val="171717" w:themeColor="background2" w:themeShade="1A"/>
+                <w:sz w:val="20"/>
+                <w:szCs w:val="20"/>
+              </w:rPr>
+              <w:t xml:space="preserve"> technical procedures, readiness documents, and maintenance plans</w:t>
             </w:r>
           </w:p>
           <w:p>
@@ -1056,7 +1074,6 @@
                 <w:vertAlign w:val="superscript"/>
               </w:rPr>
             </w:pPr>
-            <w:proofErr w:type="spellStart"/>
             <w:r>
               <w:rPr>
                 <w:rFonts w:ascii="Roboto" w:hAnsi="Roboto" w:cstheme="minorHAnsi"/>
@@ -1066,7 +1083,6 @@
               </w:rPr>
               <w:t>Apptronik</w:t>
             </w:r>
-            <w:proofErr w:type="spellEnd"/>
             <w:r>
               <w:rPr>
                 <w:rFonts w:ascii="Roboto" w:hAnsi="Roboto" w:cstheme="minorHAnsi"/>
@@ -1205,7 +1221,6 @@
                 <w:vertAlign w:val="superscript"/>
               </w:rPr>
             </w:pPr>
-            <w:proofErr w:type="spellStart"/>
             <w:r>
               <w:rPr>
                 <w:rFonts w:ascii="Roboto" w:hAnsi="Roboto" w:cstheme="minorHAnsi"/>
@@ -1213,17 +1228,7 @@
                 <w:sz w:val="24"/>
                 <w:szCs w:val="24"/>
               </w:rPr>
-              <w:t>ReNeu</w:t>
-            </w:r>
-            <w:proofErr w:type="spellEnd"/>
-            <w:r>
-              <w:rPr>
-                <w:rFonts w:ascii="Roboto" w:hAnsi="Roboto" w:cstheme="minorHAnsi"/>
-                <w:color w:val="171717" w:themeColor="background2" w:themeShade="1A"/>
-                <w:sz w:val="24"/>
-                <w:szCs w:val="24"/>
-              </w:rPr>
-              <w:t xml:space="preserve"> Robotics Lab</w:t>
+              <w:t>ReNeu Robotics Lab</w:t>
             </w:r>
           </w:p>
           <w:p>
@@ -1668,19 +1673,8 @@
                 <w:sz w:val="20"/>
                 <w:szCs w:val="24"/>
               </w:rPr>
-              <w:t xml:space="preserve">, </w:t>
-            </w:r>
-            <w:proofErr w:type="spellStart"/>
-            <w:r>
-              <w:rPr>
-                <w:rFonts w:ascii="Roboto" w:hAnsi="Roboto" w:cstheme="minorHAnsi"/>
-                <w:color w:val="171717" w:themeColor="background2" w:themeShade="1A"/>
-                <w:sz w:val="20"/>
-                <w:szCs w:val="24"/>
-              </w:rPr>
-              <w:t>RobotStudio</w:t>
-            </w:r>
-            <w:proofErr w:type="spellEnd"/>
+              <w:t>, RobotStudio</w:t>
+            </w:r>
           </w:p>
           <w:p>
             <w:pPr>

</xml_diff>

<commit_message>
Updated resume and added simple FTC page
</commit_message>
<xml_diff>
--- a/MarkJenningsResume.docx
+++ b/MarkJenningsResume.docx
@@ -13,8 +13,8 @@
         <w:tblLook w:val="04A0" w:firstRow="1" w:lastRow="0" w:firstColumn="1" w:lastColumn="0" w:noHBand="0" w:noVBand="1"/>
       </w:tblPr>
       <w:tblGrid>
-        <w:gridCol w:w="5310"/>
-        <w:gridCol w:w="4338"/>
+        <w:gridCol w:w="5669"/>
+        <w:gridCol w:w="3979"/>
       </w:tblGrid>
       <w:tr>
         <w:trPr>
@@ -22,7 +22,8 @@
         </w:trPr>
         <w:tc>
           <w:tcPr>
-            <w:tcW w:w="2752" w:type="pct"/>
+            <w:tcW w:w="5000" w:type="pct"/>
+            <w:gridSpan w:val="2"/>
             <w:tcBorders>
               <w:top w:val="nil"/>
               <w:left w:val="nil"/>
@@ -33,19 +34,20 @@
           <w:p>
             <w:pPr>
               <w:ind w:right="-14"/>
+              <w:jc w:val="center"/>
               <w:rPr>
                 <w:rFonts w:ascii="Roboto Light" w:hAnsi="Roboto Light" w:cstheme="minorHAnsi"/>
                 <w:color w:val="171717" w:themeColor="background2" w:themeShade="1A"/>
-                <w:sz w:val="64"/>
-                <w:szCs w:val="64"/>
+                <w:sz w:val="72"/>
+                <w:szCs w:val="72"/>
               </w:rPr>
             </w:pPr>
             <w:r>
               <w:rPr>
                 <w:rFonts w:ascii="Roboto Light" w:hAnsi="Roboto Light" w:cstheme="minorHAnsi"/>
                 <w:color w:val="171717" w:themeColor="background2" w:themeShade="1A"/>
-                <w:sz w:val="64"/>
-                <w:szCs w:val="64"/>
+                <w:sz w:val="72"/>
+                <w:szCs w:val="72"/>
               </w:rPr>
               <w:t>M</w:t>
             </w:r>
@@ -53,81 +55,144 @@
               <w:rPr>
                 <w:rFonts w:ascii="Roboto Light" w:hAnsi="Roboto Light" w:cstheme="minorHAnsi"/>
                 <w:color w:val="171717" w:themeColor="background2" w:themeShade="1A"/>
-                <w:sz w:val="64"/>
-                <w:szCs w:val="64"/>
-              </w:rPr>
-              <w:t>ARK</w:t>
+                <w:sz w:val="72"/>
+                <w:szCs w:val="72"/>
+              </w:rPr>
+              <w:t>ark</w:t>
+            </w:r>
+            <w:r>
+              <w:rPr>
+                <w:rFonts w:ascii="Roboto Light" w:hAnsi="Roboto Light" w:cstheme="minorHAnsi"/>
+                <w:color w:val="171717" w:themeColor="background2" w:themeShade="1A"/>
+                <w:sz w:val="72"/>
+                <w:szCs w:val="72"/>
+              </w:rPr>
+              <w:t xml:space="preserve"> J</w:t>
+            </w:r>
+            <w:r>
+              <w:rPr>
+                <w:rFonts w:ascii="Roboto Light" w:hAnsi="Roboto Light" w:cstheme="minorHAnsi"/>
+                <w:color w:val="171717" w:themeColor="background2" w:themeShade="1A"/>
+                <w:sz w:val="72"/>
+                <w:szCs w:val="72"/>
+              </w:rPr>
+              <w:t>ennings</w:t>
             </w:r>
           </w:p>
           <w:p>
             <w:pPr>
               <w:ind w:right="-14"/>
-              <w:rPr>
-                <w:rFonts w:ascii="Roboto Light" w:hAnsi="Roboto Light" w:cstheme="minorHAnsi"/>
-                <w:color w:val="171717" w:themeColor="background2" w:themeShade="1A"/>
-                <w:sz w:val="64"/>
-                <w:szCs w:val="64"/>
-              </w:rPr>
-            </w:pPr>
-            <w:r>
-              <w:rPr>
-                <w:rFonts w:ascii="Roboto Light" w:hAnsi="Roboto Light" w:cstheme="minorHAnsi"/>
-                <w:color w:val="171717" w:themeColor="background2" w:themeShade="1A"/>
-                <w:sz w:val="64"/>
-                <w:szCs w:val="64"/>
-              </w:rPr>
-              <w:t>J</w:t>
-            </w:r>
-            <w:r>
-              <w:rPr>
-                <w:rFonts w:ascii="Roboto Light" w:hAnsi="Roboto Light" w:cstheme="minorHAnsi"/>
-                <w:color w:val="171717" w:themeColor="background2" w:themeShade="1A"/>
-                <w:sz w:val="64"/>
-                <w:szCs w:val="64"/>
-              </w:rPr>
-              <w:t>ENNINGS</w:t>
-            </w:r>
-          </w:p>
-          <w:p>
-            <w:pPr>
-              <w:ind w:right="-14"/>
-              <w:rPr>
-                <w:rFonts w:ascii="Roboto" w:hAnsi="Roboto" w:cstheme="minorHAnsi"/>
-                <w:color w:val="171717" w:themeColor="background2" w:themeShade="1A"/>
-                <w:sz w:val="20"/>
-                <w:szCs w:val="24"/>
-              </w:rPr>
-            </w:pPr>
-          </w:p>
-        </w:tc>
-        <w:tc>
-          <w:tcPr>
-            <w:tcW w:w="2248" w:type="pct"/>
-            <w:tcBorders>
-              <w:top w:val="nil"/>
-              <w:left w:val="nil"/>
-              <w:bottom w:val="single" w:sz="12" w:space="0" w:color="3B3838" w:themeColor="background2" w:themeShade="40"/>
-              <w:right w:val="nil"/>
-            </w:tcBorders>
-          </w:tcPr>
-          <w:p>
-            <w:pPr>
-              <w:spacing w:before="100" w:line="336" w:lineRule="auto"/>
-              <w:jc w:val="right"/>
-              <w:rPr>
-                <w:rFonts w:ascii="Roboto" w:hAnsi="Roboto"/>
-                <w:sz w:val="28"/>
-                <w:szCs w:val="28"/>
-              </w:rPr>
-            </w:pPr>
+              <w:jc w:val="center"/>
+              <w:rPr>
+                <w:rFonts w:ascii="Roboto" w:hAnsi="Roboto" w:cstheme="minorHAnsi"/>
+                <w:color w:val="171717" w:themeColor="background2" w:themeShade="1A"/>
+                <w:sz w:val="24"/>
+                <w:szCs w:val="32"/>
+              </w:rPr>
+            </w:pPr>
+            <w:r>
+              <w:rPr>
+                <w:rFonts w:ascii="Roboto" w:hAnsi="Roboto" w:cstheme="minorHAnsi"/>
+                <w:i/>
+                <w:iCs/>
+                <w:color w:val="171717" w:themeColor="background2" w:themeShade="1A"/>
+                <w:sz w:val="24"/>
+                <w:szCs w:val="32"/>
+              </w:rPr>
+              <w:t xml:space="preserve">Applied </w:t>
+            </w:r>
+            <w:r>
+              <w:rPr>
+                <w:rFonts w:ascii="Roboto" w:hAnsi="Roboto" w:cstheme="minorHAnsi"/>
+                <w:i/>
+                <w:iCs/>
+                <w:color w:val="171717" w:themeColor="background2" w:themeShade="1A"/>
+                <w:sz w:val="24"/>
+                <w:szCs w:val="32"/>
+              </w:rPr>
+              <w:t>Roboticis</w:t>
+            </w:r>
+            <w:r>
+              <w:rPr>
+                <w:rFonts w:ascii="Roboto" w:hAnsi="Roboto" w:cstheme="minorHAnsi"/>
+                <w:i/>
+                <w:iCs/>
+                <w:sz w:val="24"/>
+                <w:szCs w:val="32"/>
+              </w:rPr>
+              <w:t xml:space="preserve">t </w:t>
+            </w:r>
+            <w:r>
+              <w:rPr>
+                <w:rFonts w:ascii="Roboto" w:hAnsi="Roboto" w:cstheme="minorHAnsi"/>
+                <w:sz w:val="24"/>
+                <w:szCs w:val="32"/>
+              </w:rPr>
+              <w:t>|</w:t>
+            </w:r>
+            <w:r>
+              <w:rPr>
+                <w:rFonts w:ascii="Roboto" w:hAnsi="Roboto" w:cstheme="minorHAnsi"/>
+                <w:i/>
+                <w:iCs/>
+                <w:sz w:val="24"/>
+                <w:szCs w:val="32"/>
+              </w:rPr>
+              <w:t xml:space="preserve"> </w:t>
+            </w:r>
             <w:hyperlink r:id="rId6" w:history="1">
               <w:r>
                 <w:rPr>
                   <w:rStyle w:val="Hyperlink"/>
                   <w:rFonts w:ascii="Roboto" w:hAnsi="Roboto" w:cstheme="minorHAnsi"/>
+                  <w:i/>
+                  <w:iCs/>
                   <w:color w:val="auto"/>
-                  <w:sz w:val="28"/>
-                  <w:szCs w:val="28"/>
+                  <w:sz w:val="24"/>
+                  <w:szCs w:val="32"/>
+                  <w:u w:val="none"/>
+                </w:rPr>
+                <w:t>markjennings97@gmail.com</w:t>
+              </w:r>
+            </w:hyperlink>
+            <w:r>
+              <w:rPr>
+                <w:rFonts w:ascii="Roboto" w:hAnsi="Roboto" w:cstheme="minorHAnsi"/>
+                <w:i/>
+                <w:iCs/>
+                <w:sz w:val="24"/>
+                <w:szCs w:val="32"/>
+              </w:rPr>
+              <w:t xml:space="preserve"> </w:t>
+            </w:r>
+            <w:r>
+              <w:rPr>
+                <w:rFonts w:ascii="Roboto" w:hAnsi="Roboto" w:cstheme="minorHAnsi"/>
+                <w:sz w:val="24"/>
+                <w:szCs w:val="32"/>
+              </w:rPr>
+              <w:t>|</w:t>
+            </w:r>
+            <w:r>
+              <w:rPr>
+                <w:rFonts w:ascii="Roboto" w:hAnsi="Roboto" w:cstheme="minorHAnsi"/>
+                <w:i/>
+                <w:iCs/>
+                <w:sz w:val="24"/>
+                <w:szCs w:val="32"/>
+              </w:rPr>
+              <w:t xml:space="preserve"> </w:t>
+            </w:r>
+            <w:hyperlink r:id="rId7" w:history="1">
+              <w:r>
+                <w:rPr>
+                  <w:rStyle w:val="Hyperlink"/>
+                  <w:rFonts w:ascii="Roboto" w:hAnsi="Roboto" w:cstheme="minorHAnsi"/>
+                  <w:i/>
+                  <w:iCs/>
+                  <w:color w:val="auto"/>
+                  <w:sz w:val="24"/>
+                  <w:szCs w:val="32"/>
                   <w:u w:val="none"/>
                 </w:rPr>
                 <w:t>https://makr.org</w:t>
@@ -136,63 +201,15 @@
           </w:p>
           <w:p>
             <w:pPr>
-              <w:spacing w:line="336" w:lineRule="auto"/>
-              <w:jc w:val="right"/>
-              <w:rPr>
-                <w:rStyle w:val="Hyperlink"/>
-                <w:rFonts w:ascii="Roboto" w:hAnsi="Roboto" w:cstheme="minorHAnsi"/>
-                <w:color w:val="auto"/>
-                <w:sz w:val="28"/>
-                <w:szCs w:val="28"/>
-                <w:u w:val="none"/>
-              </w:rPr>
-            </w:pPr>
-            <w:hyperlink r:id="rId7" w:history="1">
-              <w:r>
-                <w:rPr>
-                  <w:rStyle w:val="Hyperlink"/>
-                  <w:rFonts w:ascii="Roboto" w:hAnsi="Roboto" w:cstheme="minorHAnsi"/>
-                  <w:color w:val="auto"/>
-                  <w:sz w:val="28"/>
-                  <w:szCs w:val="28"/>
-                  <w:u w:val="none"/>
-                </w:rPr>
-                <w:t>markjennings97@gmail.com</w:t>
-              </w:r>
-            </w:hyperlink>
-          </w:p>
-          <w:p>
-            <w:pPr>
-              <w:spacing w:line="336" w:lineRule="auto"/>
-              <w:jc w:val="right"/>
-              <w:rPr>
-                <w:rFonts w:ascii="Roboto" w:hAnsi="Roboto" w:cstheme="minorHAnsi"/>
-                <w:sz w:val="28"/>
-                <w:szCs w:val="28"/>
-              </w:rPr>
-            </w:pPr>
-            <w:r>
-              <w:rPr>
-                <w:rStyle w:val="Hyperlink"/>
-                <w:rFonts w:ascii="Roboto" w:hAnsi="Roboto" w:cstheme="minorHAnsi"/>
-                <w:color w:val="auto"/>
-                <w:sz w:val="28"/>
-                <w:szCs w:val="28"/>
-                <w:u w:val="none"/>
-              </w:rPr>
-              <w:t>(254)760-</w:t>
-            </w:r>
-            <w:r>
-              <w:rPr>
-                <w:rStyle w:val="Hyperlink"/>
-                <w:rFonts w:ascii="Roboto" w:hAnsi="Roboto" w:cstheme="minorHAnsi"/>
-                <w:color w:val="auto"/>
-                <w:sz w:val="28"/>
-                <w:szCs w:val="28"/>
-                <w:u w:val="none"/>
-              </w:rPr>
-              <w:t>5530</w:t>
-            </w:r>
+              <w:ind w:right="-14"/>
+              <w:jc w:val="center"/>
+              <w:rPr>
+                <w:rFonts w:ascii="Roboto" w:hAnsi="Roboto" w:cstheme="minorHAnsi"/>
+                <w:color w:val="171717" w:themeColor="background2" w:themeShade="1A"/>
+                <w:sz w:val="24"/>
+                <w:szCs w:val="32"/>
+              </w:rPr>
+            </w:pPr>
             <w:r>
               <w:rPr>
                 <w:rFonts w:ascii="Roboto" w:hAnsi="Roboto"/>
@@ -205,11 +222,11 @@
       </w:tr>
       <w:tr>
         <w:trPr>
-          <w:trHeight w:val="537"/>
+          <w:trHeight w:val="429"/>
         </w:trPr>
         <w:tc>
           <w:tcPr>
-            <w:tcW w:w="2752" w:type="pct"/>
+            <w:tcW w:w="2938" w:type="pct"/>
             <w:tcBorders>
               <w:top w:val="single" w:sz="12" w:space="0" w:color="3B3838" w:themeColor="background2" w:themeShade="40"/>
               <w:left w:val="nil"/>
@@ -226,16 +243,16 @@
               <w:rPr>
                 <w:rFonts w:ascii="Roboto" w:hAnsi="Roboto" w:cstheme="minorHAnsi"/>
                 <w:color w:val="171717" w:themeColor="background2" w:themeShade="1A"/>
-                <w:sz w:val="28"/>
-                <w:szCs w:val="28"/>
-              </w:rPr>
-            </w:pPr>
-            <w:r>
-              <w:rPr>
-                <w:rFonts w:ascii="Roboto" w:hAnsi="Roboto" w:cstheme="minorHAnsi"/>
-                <w:color w:val="171717" w:themeColor="background2" w:themeShade="1A"/>
-                <w:sz w:val="28"/>
-                <w:szCs w:val="28"/>
+                <w:sz w:val="24"/>
+                <w:szCs w:val="24"/>
+              </w:rPr>
+            </w:pPr>
+            <w:r>
+              <w:rPr>
+                <w:rFonts w:ascii="Roboto" w:hAnsi="Roboto" w:cstheme="minorHAnsi"/>
+                <w:color w:val="171717" w:themeColor="background2" w:themeShade="1A"/>
+                <w:sz w:val="24"/>
+                <w:szCs w:val="24"/>
               </w:rPr>
               <w:t>Work Experience</w:t>
             </w:r>
@@ -243,7 +260,7 @@
         </w:tc>
         <w:tc>
           <w:tcPr>
-            <w:tcW w:w="2248" w:type="pct"/>
+            <w:tcW w:w="2062" w:type="pct"/>
             <w:tcBorders>
               <w:top w:val="single" w:sz="12" w:space="0" w:color="3B3838" w:themeColor="background2" w:themeShade="40"/>
               <w:left w:val="single" w:sz="12" w:space="0" w:color="3B3838" w:themeColor="background2" w:themeShade="40"/>
@@ -260,29 +277,27 @@
               <w:rPr>
                 <w:rFonts w:ascii="Roboto" w:hAnsi="Roboto" w:cstheme="minorHAnsi"/>
                 <w:color w:val="171717" w:themeColor="background2" w:themeShade="1A"/>
-                <w:sz w:val="28"/>
-                <w:szCs w:val="24"/>
-              </w:rPr>
-            </w:pPr>
-            <w:r>
-              <w:rPr>
-                <w:rFonts w:ascii="Roboto" w:hAnsi="Roboto" w:cstheme="minorHAnsi"/>
-                <w:color w:val="171717" w:themeColor="background2" w:themeShade="1A"/>
-                <w:sz w:val="28"/>
-                <w:szCs w:val="24"/>
-              </w:rPr>
-              <w:t>Skills</w:t>
+                <w:sz w:val="24"/>
+              </w:rPr>
+            </w:pPr>
+            <w:r>
+              <w:rPr>
+                <w:rFonts w:ascii="Roboto" w:hAnsi="Roboto" w:cstheme="minorHAnsi"/>
+                <w:color w:val="171717" w:themeColor="background2" w:themeShade="1A"/>
+                <w:sz w:val="24"/>
+              </w:rPr>
+              <w:t>Education</w:t>
             </w:r>
           </w:p>
         </w:tc>
       </w:tr>
       <w:tr>
         <w:trPr>
-          <w:trHeight w:val="5319"/>
+          <w:trHeight w:val="2421"/>
         </w:trPr>
         <w:tc>
           <w:tcPr>
-            <w:tcW w:w="2752" w:type="pct"/>
+            <w:tcW w:w="2938" w:type="pct"/>
             <w:vMerge w:val="restart"/>
             <w:tcBorders>
               <w:top w:val="nil"/>
@@ -297,8 +312,8 @@
               <w:rPr>
                 <w:rFonts w:ascii="Roboto" w:hAnsi="Roboto" w:cstheme="minorHAnsi"/>
                 <w:color w:val="171717" w:themeColor="background2" w:themeShade="1A"/>
-                <w:sz w:val="20"/>
-                <w:szCs w:val="20"/>
+                <w:sz w:val="12"/>
+                <w:szCs w:val="12"/>
               </w:rPr>
             </w:pPr>
           </w:p>
@@ -343,7 +358,7 @@
                 <w:sz w:val="20"/>
                 <w:szCs w:val="20"/>
               </w:rPr>
-              <w:t>Post</w:t>
+              <w:t xml:space="preserve">R&amp;D </w:t>
             </w:r>
             <w:r>
               <w:rPr>
@@ -354,7 +369,16 @@
                 <w:sz w:val="20"/>
                 <w:szCs w:val="20"/>
               </w:rPr>
-              <w:t xml:space="preserve"> </w:t>
+              <w:t xml:space="preserve">Engineer </w:t>
+            </w:r>
+            <w:r>
+              <w:rPr>
+                <w:rFonts w:ascii="Roboto" w:hAnsi="Roboto" w:cstheme="minorHAnsi"/>
+                <w:color w:val="171717" w:themeColor="background2" w:themeShade="1A"/>
+                <w:sz w:val="20"/>
+                <w:szCs w:val="20"/>
+              </w:rPr>
+              <w:t>|</w:t>
             </w:r>
             <w:r>
               <w:rPr>
@@ -365,16 +389,7 @@
                 <w:sz w:val="20"/>
                 <w:szCs w:val="20"/>
               </w:rPr>
-              <w:t>Master</w:t>
-            </w:r>
-            <w:r>
-              <w:rPr>
-                <w:rFonts w:ascii="Roboto" w:hAnsi="Roboto" w:cstheme="minorHAnsi"/>
-                <w:color w:val="171717" w:themeColor="background2" w:themeShade="1A"/>
-                <w:sz w:val="20"/>
-                <w:szCs w:val="20"/>
-              </w:rPr>
-              <w:t xml:space="preserve"> |</w:t>
+              <w:t xml:space="preserve"> 2021</w:t>
             </w:r>
             <w:r>
               <w:rPr>
@@ -385,40 +400,7 @@
                 <w:sz w:val="20"/>
                 <w:szCs w:val="20"/>
               </w:rPr>
-              <w:t xml:space="preserve"> 2021</w:t>
-            </w:r>
-            <w:r>
-              <w:rPr>
-                <w:rFonts w:ascii="Roboto" w:hAnsi="Roboto" w:cstheme="minorHAnsi"/>
-                <w:i/>
-                <w:iCs/>
-                <w:color w:val="171717" w:themeColor="background2" w:themeShade="1A"/>
-                <w:sz w:val="20"/>
-                <w:szCs w:val="20"/>
-              </w:rPr>
-              <w:t xml:space="preserve"> – </w:t>
-            </w:r>
-            <w:r>
-              <w:rPr>
-                <w:rFonts w:ascii="Roboto" w:hAnsi="Roboto" w:cstheme="minorHAnsi"/>
-                <w:i/>
-                <w:iCs/>
-                <w:color w:val="171717" w:themeColor="background2" w:themeShade="1A"/>
-                <w:sz w:val="20"/>
-                <w:szCs w:val="20"/>
-              </w:rPr>
-              <w:t>P</w:t>
-            </w:r>
-            <w:r>
-              <w:rPr>
-                <w:rFonts w:ascii="Roboto" w:hAnsi="Roboto" w:cstheme="minorHAnsi"/>
-                <w:i/>
-                <w:iCs/>
-                <w:color w:val="171717" w:themeColor="background2" w:themeShade="1A"/>
-                <w:sz w:val="20"/>
-                <w:szCs w:val="20"/>
-              </w:rPr>
-              <w:t>resent</w:t>
+              <w:t xml:space="preserve"> – Present</w:t>
             </w:r>
           </w:p>
           <w:p>
@@ -443,52 +425,43 @@
                 <w:sz w:val="20"/>
                 <w:szCs w:val="20"/>
               </w:rPr>
-              <w:t>Programmed</w:t>
-            </w:r>
-            <w:r>
-              <w:rPr>
-                <w:rFonts w:ascii="Roboto" w:hAnsi="Roboto" w:cstheme="minorHAnsi"/>
-                <w:color w:val="171717" w:themeColor="background2" w:themeShade="1A"/>
-                <w:sz w:val="20"/>
-                <w:szCs w:val="20"/>
-              </w:rPr>
-              <w:t xml:space="preserve"> </w:t>
-            </w:r>
-            <w:r>
-              <w:rPr>
-                <w:rFonts w:ascii="Roboto" w:hAnsi="Roboto" w:cstheme="minorHAnsi"/>
-                <w:color w:val="171717" w:themeColor="background2" w:themeShade="1A"/>
-                <w:sz w:val="20"/>
-                <w:szCs w:val="20"/>
-              </w:rPr>
-              <w:t xml:space="preserve">robotic manipulators to automate </w:t>
-            </w:r>
-            <w:r>
-              <w:rPr>
-                <w:rFonts w:ascii="Roboto" w:hAnsi="Roboto" w:cstheme="minorHAnsi"/>
-                <w:color w:val="171717" w:themeColor="background2" w:themeShade="1A"/>
-                <w:sz w:val="20"/>
-                <w:szCs w:val="20"/>
-              </w:rPr>
-              <w:t xml:space="preserve">nuclear </w:t>
-            </w:r>
-            <w:r>
-              <w:rPr>
-                <w:rFonts w:ascii="Roboto" w:hAnsi="Roboto" w:cstheme="minorHAnsi"/>
-                <w:color w:val="171717" w:themeColor="background2" w:themeShade="1A"/>
-                <w:sz w:val="20"/>
-                <w:szCs w:val="20"/>
-              </w:rPr>
-              <w:t xml:space="preserve">manufacturing </w:t>
-            </w:r>
-            <w:r>
-              <w:rPr>
-                <w:rFonts w:ascii="Roboto" w:hAnsi="Roboto" w:cstheme="minorHAnsi"/>
-                <w:color w:val="171717" w:themeColor="background2" w:themeShade="1A"/>
-                <w:sz w:val="20"/>
-                <w:szCs w:val="20"/>
-              </w:rPr>
-              <w:t>processes</w:t>
+              <w:t xml:space="preserve">Overhauled nuclear glovebox with </w:t>
+            </w:r>
+            <w:r>
+              <w:rPr>
+                <w:rFonts w:ascii="Roboto" w:hAnsi="Roboto" w:cstheme="minorHAnsi"/>
+                <w:color w:val="171717" w:themeColor="background2" w:themeShade="1A"/>
+                <w:sz w:val="20"/>
+                <w:szCs w:val="20"/>
+              </w:rPr>
+              <w:t xml:space="preserve">the </w:t>
+            </w:r>
+            <w:r>
+              <w:rPr>
+                <w:rFonts w:ascii="Roboto" w:hAnsi="Roboto" w:cstheme="minorHAnsi"/>
+                <w:color w:val="171717" w:themeColor="background2" w:themeShade="1A"/>
+                <w:sz w:val="20"/>
+                <w:szCs w:val="20"/>
+              </w:rPr>
+              <w:t xml:space="preserve">first autonomous </w:t>
+            </w:r>
+            <w:r>
+              <w:rPr>
+                <w:rFonts w:ascii="Roboto" w:hAnsi="Roboto" w:cstheme="minorHAnsi"/>
+                <w:color w:val="171717" w:themeColor="background2" w:themeShade="1A"/>
+                <w:sz w:val="20"/>
+                <w:szCs w:val="20"/>
+              </w:rPr>
+              <w:t>robotic arm</w:t>
+            </w:r>
+            <w:r>
+              <w:rPr>
+                <w:rFonts w:ascii="Roboto" w:hAnsi="Roboto" w:cstheme="minorHAnsi"/>
+                <w:color w:val="171717" w:themeColor="background2" w:themeShade="1A"/>
+                <w:sz w:val="20"/>
+                <w:szCs w:val="20"/>
+              </w:rPr>
+              <w:t xml:space="preserve"> in US plutonium production</w:t>
             </w:r>
           </w:p>
           <w:p>
@@ -513,88 +486,25 @@
                 <w:sz w:val="20"/>
                 <w:szCs w:val="20"/>
               </w:rPr>
-              <w:t>Implemented</w:t>
-            </w:r>
-            <w:r>
-              <w:rPr>
-                <w:rFonts w:ascii="Roboto" w:hAnsi="Roboto" w:cstheme="minorHAnsi"/>
-                <w:color w:val="171717" w:themeColor="background2" w:themeShade="1A"/>
-                <w:sz w:val="20"/>
-                <w:szCs w:val="20"/>
-              </w:rPr>
-              <w:t xml:space="preserve"> </w:t>
-            </w:r>
-            <w:r>
-              <w:rPr>
-                <w:rFonts w:ascii="Roboto" w:hAnsi="Roboto" w:cstheme="minorHAnsi"/>
-                <w:color w:val="171717" w:themeColor="background2" w:themeShade="1A"/>
-                <w:sz w:val="20"/>
-                <w:szCs w:val="20"/>
-              </w:rPr>
-              <w:t xml:space="preserve">custom </w:t>
-            </w:r>
-            <w:r>
-              <w:rPr>
-                <w:rFonts w:ascii="Roboto" w:hAnsi="Roboto" w:cstheme="minorHAnsi"/>
-                <w:color w:val="171717" w:themeColor="background2" w:themeShade="1A"/>
-                <w:sz w:val="20"/>
-                <w:szCs w:val="20"/>
-              </w:rPr>
-              <w:t>end-eff</w:t>
-            </w:r>
-            <w:r>
-              <w:rPr>
-                <w:rFonts w:ascii="Roboto" w:hAnsi="Roboto" w:cstheme="minorHAnsi"/>
-                <w:color w:val="171717" w:themeColor="background2" w:themeShade="1A"/>
-                <w:sz w:val="20"/>
-                <w:szCs w:val="20"/>
-              </w:rPr>
-              <w:t>ector</w:t>
-            </w:r>
-            <w:r>
-              <w:rPr>
-                <w:rFonts w:ascii="Roboto" w:hAnsi="Roboto" w:cstheme="minorHAnsi"/>
-                <w:color w:val="171717" w:themeColor="background2" w:themeShade="1A"/>
-                <w:sz w:val="20"/>
-                <w:szCs w:val="20"/>
-              </w:rPr>
-              <w:t xml:space="preserve"> and peripheral </w:t>
-            </w:r>
-            <w:r>
-              <w:rPr>
-                <w:rFonts w:ascii="Roboto" w:hAnsi="Roboto" w:cstheme="minorHAnsi"/>
-                <w:color w:val="171717" w:themeColor="background2" w:themeShade="1A"/>
-                <w:sz w:val="20"/>
-                <w:szCs w:val="20"/>
-              </w:rPr>
-              <w:t>sensors</w:t>
-            </w:r>
-            <w:r>
-              <w:rPr>
-                <w:rFonts w:ascii="Roboto" w:hAnsi="Roboto" w:cstheme="minorHAnsi"/>
-                <w:color w:val="171717" w:themeColor="background2" w:themeShade="1A"/>
-                <w:sz w:val="20"/>
-                <w:szCs w:val="20"/>
-              </w:rPr>
-              <w:t xml:space="preserve"> in</w:t>
-            </w:r>
-            <w:r>
-              <w:rPr>
-                <w:rFonts w:ascii="Roboto" w:hAnsi="Roboto" w:cstheme="minorHAnsi"/>
-                <w:color w:val="171717" w:themeColor="background2" w:themeShade="1A"/>
-                <w:sz w:val="20"/>
-                <w:szCs w:val="20"/>
-              </w:rPr>
-              <w:t xml:space="preserve"> </w:t>
-            </w:r>
-            <w:r>
-              <w:rPr>
-                <w:rFonts w:ascii="Roboto" w:hAnsi="Roboto" w:cstheme="minorHAnsi"/>
-                <w:color w:val="171717" w:themeColor="background2" w:themeShade="1A"/>
-                <w:sz w:val="20"/>
-                <w:szCs w:val="20"/>
-              </w:rPr>
-              <w:t>confined glovebox</w:t>
+              <w:t xml:space="preserve">Contributed automation and programming expertise to </w:t>
+            </w:r>
+            <w:r>
+              <w:rPr>
+                <w:rFonts w:ascii="Roboto" w:hAnsi="Roboto" w:cstheme="minorHAnsi"/>
+                <w:color w:val="171717" w:themeColor="background2" w:themeShade="1A"/>
+                <w:sz w:val="20"/>
+                <w:szCs w:val="20"/>
+              </w:rPr>
+              <w:t xml:space="preserve">a </w:t>
+            </w:r>
+            <w:r>
+              <w:rPr>
+                <w:rFonts w:ascii="Roboto" w:hAnsi="Roboto" w:cstheme="minorHAnsi"/>
+                <w:color w:val="171717" w:themeColor="background2" w:themeShade="1A"/>
+                <w:sz w:val="20"/>
+                <w:szCs w:val="20"/>
+              </w:rPr>
+              <w:t>variety of other manufacturing processes</w:t>
             </w:r>
           </w:p>
           <w:p>
@@ -619,35 +529,69 @@
                 <w:sz w:val="20"/>
                 <w:szCs w:val="20"/>
               </w:rPr>
-              <w:t>Helped w</w:t>
-            </w:r>
-            <w:r>
-              <w:rPr>
-                <w:rFonts w:ascii="Roboto" w:hAnsi="Roboto" w:cstheme="minorHAnsi"/>
-                <w:color w:val="171717" w:themeColor="background2" w:themeShade="1A"/>
-                <w:sz w:val="20"/>
-                <w:szCs w:val="20"/>
-              </w:rPr>
-              <w:t>rite</w:t>
-            </w:r>
-            <w:r>
-              <w:rPr>
-                <w:rFonts w:ascii="Roboto" w:hAnsi="Roboto" w:cstheme="minorHAnsi"/>
-                <w:color w:val="171717" w:themeColor="background2" w:themeShade="1A"/>
-                <w:sz w:val="20"/>
-                <w:szCs w:val="20"/>
-              </w:rPr>
-              <w:t xml:space="preserve"> technical procedures, readiness documents, and maintenance plans</w:t>
-            </w:r>
-          </w:p>
-          <w:p>
-            <w:pPr>
-              <w:spacing w:line="300" w:lineRule="auto"/>
-              <w:rPr>
-                <w:rFonts w:ascii="Roboto" w:hAnsi="Roboto" w:cstheme="minorHAnsi"/>
-                <w:color w:val="171717" w:themeColor="background2" w:themeShade="1A"/>
-                <w:sz w:val="20"/>
-                <w:szCs w:val="20"/>
+              <w:t xml:space="preserve">Coordinated intern </w:t>
+            </w:r>
+            <w:r>
+              <w:rPr>
+                <w:rFonts w:ascii="Roboto" w:hAnsi="Roboto" w:cstheme="minorHAnsi"/>
+                <w:color w:val="171717" w:themeColor="background2" w:themeShade="1A"/>
+                <w:sz w:val="20"/>
+                <w:szCs w:val="20"/>
+              </w:rPr>
+              <w:t>program and advised projects</w:t>
+            </w:r>
+          </w:p>
+          <w:p>
+            <w:pPr>
+              <w:pStyle w:val="ListParagraph"/>
+              <w:numPr>
+                <w:ilvl w:val="0"/>
+                <w:numId w:val="11"/>
+              </w:numPr>
+              <w:spacing w:line="300" w:lineRule="auto"/>
+              <w:rPr>
+                <w:rFonts w:ascii="Roboto" w:hAnsi="Roboto" w:cstheme="minorHAnsi"/>
+                <w:color w:val="171717" w:themeColor="background2" w:themeShade="1A"/>
+                <w:sz w:val="20"/>
+                <w:szCs w:val="20"/>
+              </w:rPr>
+            </w:pPr>
+            <w:r>
+              <w:rPr>
+                <w:rFonts w:ascii="Roboto" w:hAnsi="Roboto" w:cstheme="minorHAnsi"/>
+                <w:color w:val="171717" w:themeColor="background2" w:themeShade="1A"/>
+                <w:sz w:val="20"/>
+                <w:szCs w:val="20"/>
+              </w:rPr>
+              <w:t>DOE Q (Top Secret</w:t>
+            </w:r>
+            <w:r>
+              <w:rPr>
+                <w:rFonts w:ascii="Roboto" w:hAnsi="Roboto" w:cstheme="minorHAnsi"/>
+                <w:color w:val="171717" w:themeColor="background2" w:themeShade="1A"/>
+                <w:sz w:val="20"/>
+                <w:szCs w:val="20"/>
+              </w:rPr>
+              <w:t xml:space="preserve"> equivalent</w:t>
+            </w:r>
+            <w:r>
+              <w:rPr>
+                <w:rFonts w:ascii="Roboto" w:hAnsi="Roboto" w:cstheme="minorHAnsi"/>
+                <w:color w:val="171717" w:themeColor="background2" w:themeShade="1A"/>
+                <w:sz w:val="20"/>
+                <w:szCs w:val="20"/>
+              </w:rPr>
+              <w:t>) security clearance</w:t>
+            </w:r>
+          </w:p>
+          <w:p>
+            <w:pPr>
+              <w:spacing w:line="300" w:lineRule="auto"/>
+              <w:rPr>
+                <w:rFonts w:ascii="Roboto" w:hAnsi="Roboto" w:cstheme="minorHAnsi"/>
+                <w:color w:val="171717" w:themeColor="background2" w:themeShade="1A"/>
+                <w:sz w:val="12"/>
+                <w:szCs w:val="12"/>
               </w:rPr>
             </w:pPr>
           </w:p>
@@ -689,6 +633,33 @@
               </w:rPr>
               <w:t xml:space="preserve"> Applied Robotics Group</w:t>
             </w:r>
+            <w:r>
+              <w:rPr>
+                <w:rFonts w:ascii="Roboto" w:hAnsi="Roboto" w:cstheme="minorHAnsi"/>
+                <w:color w:val="171717" w:themeColor="background2" w:themeShade="1A"/>
+                <w:sz w:val="24"/>
+                <w:szCs w:val="24"/>
+              </w:rPr>
+              <w:t xml:space="preserve"> </w:t>
+            </w:r>
+            <w:r>
+              <w:rPr>
+                <w:rFonts w:ascii="Roboto" w:hAnsi="Roboto" w:cstheme="minorHAnsi"/>
+                <w:color w:val="171717" w:themeColor="background2" w:themeShade="1A"/>
+                <w:sz w:val="24"/>
+                <w:szCs w:val="24"/>
+              </w:rPr>
+              <w:t>at</w:t>
+            </w:r>
+            <w:r>
+              <w:rPr>
+                <w:rFonts w:ascii="Roboto" w:hAnsi="Roboto" w:cstheme="minorHAnsi"/>
+                <w:color w:val="171717" w:themeColor="background2" w:themeShade="1A"/>
+                <w:sz w:val="24"/>
+                <w:szCs w:val="24"/>
+              </w:rPr>
+              <w:t xml:space="preserve"> UT Austin</w:t>
+            </w:r>
           </w:p>
           <w:p>
             <w:pPr>
@@ -710,17 +681,17 @@
                 <w:sz w:val="20"/>
                 <w:szCs w:val="20"/>
               </w:rPr>
-              <w:t>Graduate Research</w:t>
-            </w:r>
-            <w:r>
-              <w:rPr>
-                <w:rFonts w:ascii="Roboto" w:hAnsi="Roboto" w:cstheme="minorHAnsi"/>
-                <w:i/>
-                <w:color w:val="171717" w:themeColor="background2" w:themeShade="1A"/>
-                <w:sz w:val="20"/>
-                <w:szCs w:val="20"/>
-              </w:rPr>
-              <w:t xml:space="preserve"> Assistant</w:t>
+              <w:t xml:space="preserve">Graduate </w:t>
+            </w:r>
+            <w:r>
+              <w:rPr>
+                <w:rFonts w:ascii="Roboto" w:hAnsi="Roboto" w:cstheme="minorHAnsi"/>
+                <w:i/>
+                <w:color w:val="171717" w:themeColor="background2" w:themeShade="1A"/>
+                <w:sz w:val="20"/>
+                <w:szCs w:val="20"/>
+              </w:rPr>
+              <w:t>Research Assistant</w:t>
             </w:r>
             <w:r>
               <w:rPr>
@@ -735,6 +706,7 @@
             <w:r>
               <w:rPr>
                 <w:rFonts w:ascii="Roboto" w:hAnsi="Roboto" w:cstheme="minorHAnsi"/>
+                <w:iCs/>
                 <w:color w:val="171717" w:themeColor="background2" w:themeShade="1A"/>
                 <w:sz w:val="20"/>
                 <w:szCs w:val="20"/>
@@ -749,7 +721,17 @@
                 <w:sz w:val="20"/>
                 <w:szCs w:val="20"/>
               </w:rPr>
-              <w:t xml:space="preserve"> 2019 – 2021</w:t>
+              <w:t xml:space="preserve"> 2019</w:t>
+            </w:r>
+            <w:r>
+              <w:rPr>
+                <w:rFonts w:ascii="Roboto" w:hAnsi="Roboto" w:cstheme="minorHAnsi"/>
+                <w:i/>
+                <w:color w:val="171717" w:themeColor="background2" w:themeShade="1A"/>
+                <w:sz w:val="20"/>
+                <w:szCs w:val="20"/>
+              </w:rPr>
+              <w:t xml:space="preserve"> – 2021</w:t>
             </w:r>
           </w:p>
           <w:p>
@@ -757,61 +739,33 @@
               <w:pStyle w:val="ListParagraph"/>
               <w:numPr>
                 <w:ilvl w:val="0"/>
-                <w:numId w:val="1"/>
+                <w:numId w:val="11"/>
               </w:numPr>
               <w:spacing w:line="300" w:lineRule="auto"/>
-              <w:ind w:right="1"/>
-              <w:rPr>
-                <w:rFonts w:ascii="Roboto" w:hAnsi="Roboto" w:cstheme="minorHAnsi"/>
-                <w:color w:val="171717" w:themeColor="background2" w:themeShade="1A"/>
-                <w:sz w:val="20"/>
-                <w:szCs w:val="20"/>
-              </w:rPr>
-            </w:pPr>
-            <w:r>
-              <w:rPr>
-                <w:rFonts w:ascii="Roboto" w:hAnsi="Roboto" w:cstheme="minorHAnsi"/>
-                <w:color w:val="171717" w:themeColor="background2" w:themeShade="1A"/>
-                <w:sz w:val="20"/>
-                <w:szCs w:val="20"/>
-              </w:rPr>
-              <w:t>Developed</w:t>
-            </w:r>
-            <w:r>
-              <w:rPr>
-                <w:rFonts w:ascii="Roboto" w:hAnsi="Roboto" w:cstheme="minorHAnsi"/>
-                <w:color w:val="171717" w:themeColor="background2" w:themeShade="1A"/>
-                <w:sz w:val="20"/>
-                <w:szCs w:val="20"/>
-              </w:rPr>
-              <w:t xml:space="preserve"> contact-based</w:t>
-            </w:r>
-            <w:r>
-              <w:rPr>
-                <w:rFonts w:ascii="Roboto" w:hAnsi="Roboto" w:cstheme="minorHAnsi"/>
-                <w:color w:val="171717" w:themeColor="background2" w:themeShade="1A"/>
-                <w:sz w:val="20"/>
-                <w:szCs w:val="20"/>
-              </w:rPr>
-              <w:t xml:space="preserve"> controller for novel </w:t>
-            </w:r>
-            <w:r>
-              <w:rPr>
-                <w:rFonts w:ascii="Roboto" w:hAnsi="Roboto" w:cstheme="minorHAnsi"/>
-                <w:color w:val="171717" w:themeColor="background2" w:themeShade="1A"/>
-                <w:sz w:val="20"/>
-                <w:szCs w:val="20"/>
-              </w:rPr>
-              <w:t>collaborative</w:t>
-            </w:r>
-            <w:r>
-              <w:rPr>
-                <w:rFonts w:ascii="Roboto" w:hAnsi="Roboto" w:cstheme="minorHAnsi"/>
-                <w:color w:val="171717" w:themeColor="background2" w:themeShade="1A"/>
-                <w:sz w:val="20"/>
-                <w:szCs w:val="20"/>
-              </w:rPr>
-              <w:t xml:space="preserve"> manipulator</w:t>
+              <w:rPr>
+                <w:rFonts w:ascii="Roboto" w:hAnsi="Roboto" w:cstheme="minorHAnsi"/>
+                <w:color w:val="171717" w:themeColor="background2" w:themeShade="1A"/>
+                <w:sz w:val="20"/>
+                <w:szCs w:val="20"/>
+              </w:rPr>
+            </w:pPr>
+            <w:r>
+              <w:rPr>
+                <w:rFonts w:ascii="Roboto" w:hAnsi="Roboto" w:cstheme="minorHAnsi"/>
+                <w:color w:val="171717" w:themeColor="background2" w:themeShade="1A"/>
+                <w:sz w:val="20"/>
+                <w:szCs w:val="20"/>
+              </w:rPr>
+              <w:t xml:space="preserve">Developed </w:t>
+            </w:r>
+            <w:r>
+              <w:rPr>
+                <w:rFonts w:ascii="Roboto" w:hAnsi="Roboto" w:cstheme="minorHAnsi"/>
+                <w:color w:val="171717" w:themeColor="background2" w:themeShade="1A"/>
+                <w:sz w:val="20"/>
+                <w:szCs w:val="20"/>
+              </w:rPr>
+              <w:t>a software package to augment assembly tasks with a collaborative robot, reducing reported worker physical effort by up to 57%</w:t>
             </w:r>
           </w:p>
           <w:p>
@@ -819,10 +773,9 @@
               <w:pStyle w:val="ListParagraph"/>
               <w:numPr>
                 <w:ilvl w:val="0"/>
-                <w:numId w:val="1"/>
+                <w:numId w:val="11"/>
               </w:numPr>
               <w:spacing w:line="300" w:lineRule="auto"/>
-              <w:ind w:right="-14"/>
               <w:rPr>
                 <w:rFonts w:ascii="Roboto" w:hAnsi="Roboto" w:cstheme="minorHAnsi"/>
                 <w:color w:val="171717" w:themeColor="background2" w:themeShade="1A"/>
@@ -846,36 +799,78 @@
                 <w:sz w:val="20"/>
                 <w:szCs w:val="20"/>
               </w:rPr>
-              <w:t>custom robot</w:t>
-            </w:r>
-            <w:r>
-              <w:rPr>
-                <w:rFonts w:ascii="Roboto" w:hAnsi="Roboto" w:cstheme="minorHAnsi"/>
-                <w:color w:val="171717" w:themeColor="background2" w:themeShade="1A"/>
-                <w:sz w:val="20"/>
-                <w:szCs w:val="20"/>
-              </w:rPr>
-              <w:t xml:space="preserve"> codebase </w:t>
-            </w:r>
-            <w:r>
-              <w:rPr>
-                <w:rFonts w:ascii="Roboto" w:hAnsi="Roboto" w:cstheme="minorHAnsi"/>
-                <w:color w:val="171717" w:themeColor="background2" w:themeShade="1A"/>
-                <w:sz w:val="20"/>
-                <w:szCs w:val="20"/>
-              </w:rPr>
-              <w:t>to leverage open-source libraries and increase modularity</w:t>
-            </w:r>
-          </w:p>
-          <w:p>
-            <w:pPr>
-              <w:spacing w:line="300" w:lineRule="auto"/>
-              <w:ind w:right="-14"/>
-              <w:rPr>
-                <w:rFonts w:ascii="Roboto" w:hAnsi="Roboto" w:cstheme="minorHAnsi"/>
-                <w:color w:val="171717" w:themeColor="background2" w:themeShade="1A"/>
-                <w:sz w:val="20"/>
-                <w:szCs w:val="20"/>
+              <w:t xml:space="preserve">custom codebase </w:t>
+            </w:r>
+            <w:r>
+              <w:rPr>
+                <w:rFonts w:ascii="Roboto" w:hAnsi="Roboto" w:cstheme="minorHAnsi"/>
+                <w:color w:val="171717" w:themeColor="background2" w:themeShade="1A"/>
+                <w:sz w:val="20"/>
+                <w:szCs w:val="20"/>
+              </w:rPr>
+              <w:t>to leverage open-source libraries</w:t>
+            </w:r>
+            <w:r>
+              <w:rPr>
+                <w:rFonts w:ascii="Roboto" w:hAnsi="Roboto" w:cstheme="minorHAnsi"/>
+                <w:color w:val="171717" w:themeColor="background2" w:themeShade="1A"/>
+                <w:sz w:val="20"/>
+                <w:szCs w:val="20"/>
+              </w:rPr>
+              <w:t xml:space="preserve"> for a more robust r</w:t>
+            </w:r>
+            <w:r>
+              <w:rPr>
+                <w:rFonts w:ascii="Roboto" w:hAnsi="Roboto" w:cstheme="minorHAnsi"/>
+                <w:color w:val="171717" w:themeColor="background2" w:themeShade="1A"/>
+                <w:sz w:val="20"/>
+                <w:szCs w:val="20"/>
+              </w:rPr>
+              <w:t>obotic research</w:t>
+            </w:r>
+            <w:r>
+              <w:rPr>
+                <w:rFonts w:ascii="Roboto" w:hAnsi="Roboto" w:cstheme="minorHAnsi"/>
+                <w:color w:val="171717" w:themeColor="background2" w:themeShade="1A"/>
+                <w:sz w:val="20"/>
+                <w:szCs w:val="20"/>
+              </w:rPr>
+              <w:t xml:space="preserve"> platform</w:t>
+            </w:r>
+          </w:p>
+          <w:p>
+            <w:pPr>
+              <w:pStyle w:val="ListParagraph"/>
+              <w:numPr>
+                <w:ilvl w:val="0"/>
+                <w:numId w:val="11"/>
+              </w:numPr>
+              <w:spacing w:line="300" w:lineRule="auto"/>
+              <w:rPr>
+                <w:rFonts w:ascii="Roboto" w:hAnsi="Roboto" w:cstheme="minorHAnsi"/>
+                <w:color w:val="171717" w:themeColor="background2" w:themeShade="1A"/>
+                <w:sz w:val="20"/>
+                <w:szCs w:val="20"/>
+              </w:rPr>
+            </w:pPr>
+            <w:r>
+              <w:rPr>
+                <w:rFonts w:ascii="Roboto" w:hAnsi="Roboto" w:cstheme="minorHAnsi"/>
+                <w:color w:val="171717" w:themeColor="background2" w:themeShade="1A"/>
+                <w:sz w:val="20"/>
+                <w:szCs w:val="20"/>
+              </w:rPr>
+              <w:t>Presented at American Nuclear Society conference</w:t>
+            </w:r>
+          </w:p>
+          <w:p>
+            <w:pPr>
+              <w:spacing w:line="300" w:lineRule="auto"/>
+              <w:rPr>
+                <w:rFonts w:ascii="Roboto" w:hAnsi="Roboto" w:cstheme="minorHAnsi"/>
+                <w:color w:val="171717" w:themeColor="background2" w:themeShade="1A"/>
+                <w:sz w:val="12"/>
+                <w:szCs w:val="12"/>
               </w:rPr>
             </w:pPr>
           </w:p>
@@ -898,7 +893,7 @@
                 <w:sz w:val="24"/>
                 <w:szCs w:val="24"/>
               </w:rPr>
-              <w:t>Sandia National Lab</w:t>
+              <w:t>Sandia National Laborator</w:t>
             </w:r>
             <w:r>
               <w:rPr>
@@ -907,7 +902,7 @@
                 <w:sz w:val="24"/>
                 <w:szCs w:val="24"/>
               </w:rPr>
-              <w:t>oratories</w:t>
+              <w:t>y</w:t>
             </w:r>
           </w:p>
           <w:p>
@@ -930,11 +925,22 @@
                 <w:sz w:val="20"/>
                 <w:szCs w:val="20"/>
               </w:rPr>
-              <w:t xml:space="preserve">R&amp;D Intern </w:t>
-            </w:r>
-            <w:r>
-              <w:rPr>
-                <w:rFonts w:ascii="Roboto" w:hAnsi="Roboto" w:cstheme="minorHAnsi"/>
+              <w:t xml:space="preserve">R&amp;D </w:t>
+            </w:r>
+            <w:r>
+              <w:rPr>
+                <w:rFonts w:ascii="Roboto" w:hAnsi="Roboto" w:cstheme="minorHAnsi"/>
+                <w:i/>
+                <w:color w:val="171717" w:themeColor="background2" w:themeShade="1A"/>
+                <w:sz w:val="20"/>
+                <w:szCs w:val="20"/>
+              </w:rPr>
+              <w:t xml:space="preserve">Intern </w:t>
+            </w:r>
+            <w:r>
+              <w:rPr>
+                <w:rFonts w:ascii="Roboto" w:hAnsi="Roboto" w:cstheme="minorHAnsi"/>
+                <w:iCs/>
                 <w:color w:val="171717" w:themeColor="background2" w:themeShade="1A"/>
                 <w:sz w:val="20"/>
                 <w:szCs w:val="20"/>
@@ -949,7 +955,17 @@
                 <w:sz w:val="20"/>
                 <w:szCs w:val="20"/>
               </w:rPr>
-              <w:t xml:space="preserve"> Summer 2019</w:t>
+              <w:t xml:space="preserve"> Summer</w:t>
+            </w:r>
+            <w:r>
+              <w:rPr>
+                <w:rFonts w:ascii="Roboto" w:hAnsi="Roboto" w:cstheme="minorHAnsi"/>
+                <w:i/>
+                <w:color w:val="171717" w:themeColor="background2" w:themeShade="1A"/>
+                <w:sz w:val="20"/>
+                <w:szCs w:val="20"/>
+              </w:rPr>
+              <w:t xml:space="preserve"> 2019</w:t>
             </w:r>
           </w:p>
           <w:p>
@@ -957,25 +973,24 @@
               <w:pStyle w:val="ListParagraph"/>
               <w:numPr>
                 <w:ilvl w:val="0"/>
-                <w:numId w:val="2"/>
+                <w:numId w:val="11"/>
               </w:numPr>
               <w:spacing w:line="300" w:lineRule="auto"/>
-              <w:ind w:right="-14"/>
-              <w:rPr>
-                <w:rFonts w:ascii="Roboto" w:hAnsi="Roboto" w:cstheme="minorHAnsi"/>
-                <w:color w:val="171717" w:themeColor="background2" w:themeShade="1A"/>
-                <w:sz w:val="20"/>
-                <w:szCs w:val="20"/>
-              </w:rPr>
-            </w:pPr>
-            <w:r>
-              <w:rPr>
-                <w:rFonts w:ascii="Roboto" w:hAnsi="Roboto" w:cstheme="minorHAnsi"/>
-                <w:color w:val="171717" w:themeColor="background2" w:themeShade="1A"/>
-                <w:sz w:val="20"/>
-                <w:szCs w:val="20"/>
-              </w:rPr>
-              <w:t>Designed and qualified additively</w:t>
+              <w:rPr>
+                <w:rFonts w:ascii="Roboto" w:hAnsi="Roboto" w:cstheme="minorHAnsi"/>
+                <w:color w:val="171717" w:themeColor="background2" w:themeShade="1A"/>
+                <w:sz w:val="20"/>
+                <w:szCs w:val="20"/>
+              </w:rPr>
+            </w:pPr>
+            <w:r>
+              <w:rPr>
+                <w:rFonts w:ascii="Roboto" w:hAnsi="Roboto" w:cstheme="minorHAnsi"/>
+                <w:color w:val="171717" w:themeColor="background2" w:themeShade="1A"/>
+                <w:sz w:val="20"/>
+                <w:szCs w:val="20"/>
+              </w:rPr>
+              <w:t>Designed additively</w:t>
             </w:r>
             <w:r>
               <w:rPr>
@@ -1002,7 +1017,34 @@
                 <w:sz w:val="20"/>
                 <w:szCs w:val="20"/>
               </w:rPr>
-              <w:t xml:space="preserve"> (DMLS)</w:t>
+              <w:t xml:space="preserve"> and developed </w:t>
+            </w:r>
+            <w:r>
+              <w:rPr>
+                <w:rFonts w:ascii="Roboto" w:hAnsi="Roboto" w:cstheme="minorHAnsi"/>
+                <w:color w:val="171717" w:themeColor="background2" w:themeShade="1A"/>
+                <w:sz w:val="20"/>
+                <w:szCs w:val="20"/>
+              </w:rPr>
+              <w:t xml:space="preserve">corresponding </w:t>
+            </w:r>
+            <w:r>
+              <w:rPr>
+                <w:rFonts w:ascii="Roboto" w:hAnsi="Roboto" w:cstheme="minorHAnsi"/>
+                <w:color w:val="171717" w:themeColor="background2" w:themeShade="1A"/>
+                <w:sz w:val="20"/>
+                <w:szCs w:val="20"/>
+              </w:rPr>
+              <w:t>qualification s</w:t>
+            </w:r>
+            <w:r>
+              <w:rPr>
+                <w:rFonts w:ascii="Roboto" w:hAnsi="Roboto" w:cstheme="minorHAnsi"/>
+                <w:color w:val="171717" w:themeColor="background2" w:themeShade="1A"/>
+                <w:sz w:val="20"/>
+                <w:szCs w:val="20"/>
+              </w:rPr>
+              <w:t>tandards</w:t>
             </w:r>
           </w:p>
           <w:p>
@@ -1010,55 +1052,81 @@
               <w:pStyle w:val="ListParagraph"/>
               <w:numPr>
                 <w:ilvl w:val="0"/>
-                <w:numId w:val="2"/>
+                <w:numId w:val="11"/>
               </w:numPr>
               <w:spacing w:line="300" w:lineRule="auto"/>
+              <w:rPr>
+                <w:rFonts w:ascii="Roboto" w:hAnsi="Roboto" w:cstheme="minorHAnsi"/>
+                <w:color w:val="171717" w:themeColor="background2" w:themeShade="1A"/>
+                <w:sz w:val="20"/>
+                <w:szCs w:val="20"/>
+              </w:rPr>
+            </w:pPr>
+            <w:r>
+              <w:rPr>
+                <w:rFonts w:ascii="Roboto" w:hAnsi="Roboto" w:cstheme="minorHAnsi"/>
+                <w:color w:val="171717" w:themeColor="background2" w:themeShade="1A"/>
+                <w:sz w:val="20"/>
+                <w:szCs w:val="20"/>
+              </w:rPr>
+              <w:t>Led</w:t>
+            </w:r>
+            <w:r>
+              <w:rPr>
+                <w:rFonts w:ascii="Roboto" w:hAnsi="Roboto" w:cstheme="minorHAnsi"/>
+                <w:color w:val="171717" w:themeColor="background2" w:themeShade="1A"/>
+                <w:sz w:val="20"/>
+                <w:szCs w:val="20"/>
+              </w:rPr>
+              <w:t xml:space="preserve"> 1</w:t>
+            </w:r>
+            <w:r>
+              <w:rPr>
+                <w:rFonts w:ascii="Roboto" w:hAnsi="Roboto" w:cstheme="minorHAnsi"/>
+                <w:color w:val="171717" w:themeColor="background2" w:themeShade="1A"/>
+                <w:sz w:val="20"/>
+                <w:szCs w:val="20"/>
+                <w:vertAlign w:val="superscript"/>
+              </w:rPr>
+              <w:t>st</w:t>
+            </w:r>
+            <w:r>
+              <w:rPr>
+                <w:rFonts w:ascii="Roboto" w:hAnsi="Roboto" w:cstheme="minorHAnsi"/>
+                <w:color w:val="171717" w:themeColor="background2" w:themeShade="1A"/>
+                <w:sz w:val="20"/>
+                <w:szCs w:val="20"/>
+              </w:rPr>
+              <w:t xml:space="preserve"> place intern</w:t>
+            </w:r>
+            <w:r>
+              <w:rPr>
+                <w:rFonts w:ascii="Roboto" w:hAnsi="Roboto" w:cstheme="minorHAnsi"/>
+                <w:color w:val="171717" w:themeColor="background2" w:themeShade="1A"/>
+                <w:sz w:val="20"/>
+                <w:szCs w:val="20"/>
+              </w:rPr>
+              <w:t xml:space="preserve"> team in </w:t>
+            </w:r>
+            <w:r>
+              <w:rPr>
+                <w:rFonts w:ascii="Roboto" w:hAnsi="Roboto" w:cstheme="minorHAnsi"/>
+                <w:color w:val="171717" w:themeColor="background2" w:themeShade="1A"/>
+                <w:sz w:val="20"/>
+                <w:szCs w:val="20"/>
+              </w:rPr>
+              <w:t>design competition</w:t>
+            </w:r>
+          </w:p>
+          <w:p>
+            <w:pPr>
+              <w:spacing w:line="300" w:lineRule="auto"/>
               <w:ind w:right="-14"/>
               <w:rPr>
                 <w:rFonts w:ascii="Roboto" w:hAnsi="Roboto" w:cstheme="minorHAnsi"/>
                 <w:color w:val="171717" w:themeColor="background2" w:themeShade="1A"/>
-                <w:sz w:val="20"/>
-                <w:szCs w:val="20"/>
-              </w:rPr>
-            </w:pPr>
-            <w:r>
-              <w:rPr>
-                <w:rFonts w:ascii="Roboto" w:hAnsi="Roboto" w:cstheme="minorHAnsi"/>
-                <w:color w:val="171717" w:themeColor="background2" w:themeShade="1A"/>
-                <w:sz w:val="20"/>
-                <w:szCs w:val="20"/>
-              </w:rPr>
-              <w:t>Received 1</w:t>
-            </w:r>
-            <w:r>
-              <w:rPr>
-                <w:rFonts w:ascii="Roboto" w:hAnsi="Roboto" w:cstheme="minorHAnsi"/>
-                <w:color w:val="171717" w:themeColor="background2" w:themeShade="1A"/>
-                <w:sz w:val="20"/>
-                <w:szCs w:val="20"/>
-                <w:vertAlign w:val="superscript"/>
-              </w:rPr>
-              <w:t>st</w:t>
-            </w:r>
-            <w:r>
-              <w:rPr>
-                <w:rFonts w:ascii="Roboto" w:hAnsi="Roboto" w:cstheme="minorHAnsi"/>
-                <w:color w:val="171717" w:themeColor="background2" w:themeShade="1A"/>
-                <w:sz w:val="20"/>
-                <w:szCs w:val="20"/>
-              </w:rPr>
-              <w:t xml:space="preserve"> place intern presentation</w:t>
-            </w:r>
-          </w:p>
-          <w:p>
-            <w:pPr>
-              <w:spacing w:line="300" w:lineRule="auto"/>
-              <w:ind w:right="-14"/>
-              <w:rPr>
-                <w:rFonts w:ascii="Roboto" w:hAnsi="Roboto" w:cstheme="minorHAnsi"/>
-                <w:color w:val="171717" w:themeColor="background2" w:themeShade="1A"/>
-                <w:sz w:val="20"/>
-                <w:szCs w:val="20"/>
+                <w:sz w:val="12"/>
+                <w:szCs w:val="12"/>
               </w:rPr>
             </w:pPr>
           </w:p>
@@ -1074,6 +1142,7 @@
                 <w:vertAlign w:val="superscript"/>
               </w:rPr>
             </w:pPr>
+            <w:proofErr w:type="spellStart"/>
             <w:r>
               <w:rPr>
                 <w:rFonts w:ascii="Roboto" w:hAnsi="Roboto" w:cstheme="minorHAnsi"/>
@@ -1083,15 +1152,7 @@
               </w:rPr>
               <w:t>Apptronik</w:t>
             </w:r>
-            <w:r>
-              <w:rPr>
-                <w:rFonts w:ascii="Roboto" w:hAnsi="Roboto" w:cstheme="minorHAnsi"/>
-                <w:color w:val="171717" w:themeColor="background2" w:themeShade="1A"/>
-                <w:sz w:val="24"/>
-                <w:szCs w:val="24"/>
-              </w:rPr>
-              <w:t xml:space="preserve"> Systems</w:t>
-            </w:r>
+            <w:proofErr w:type="spellEnd"/>
           </w:p>
           <w:p>
             <w:pPr>
@@ -1123,11 +1184,42 @@
                 <w:sz w:val="20"/>
                 <w:szCs w:val="20"/>
               </w:rPr>
-              <w:t xml:space="preserve">Engineer Intern </w:t>
-            </w:r>
-            <w:r>
-              <w:rPr>
-                <w:rFonts w:ascii="Roboto" w:hAnsi="Roboto" w:cstheme="minorHAnsi"/>
+              <w:t>Engineer</w:t>
+            </w:r>
+            <w:r>
+              <w:rPr>
+                <w:rFonts w:ascii="Roboto" w:hAnsi="Roboto" w:cstheme="minorHAnsi"/>
+                <w:i/>
+                <w:color w:val="171717" w:themeColor="background2" w:themeShade="1A"/>
+                <w:sz w:val="20"/>
+                <w:szCs w:val="20"/>
+              </w:rPr>
+              <w:t>ing</w:t>
+            </w:r>
+            <w:r>
+              <w:rPr>
+                <w:rFonts w:ascii="Roboto" w:hAnsi="Roboto" w:cstheme="minorHAnsi"/>
+                <w:i/>
+                <w:color w:val="171717" w:themeColor="background2" w:themeShade="1A"/>
+                <w:sz w:val="20"/>
+                <w:szCs w:val="20"/>
+              </w:rPr>
+              <w:t xml:space="preserve"> </w:t>
+            </w:r>
+            <w:r>
+              <w:rPr>
+                <w:rFonts w:ascii="Roboto" w:hAnsi="Roboto" w:cstheme="minorHAnsi"/>
+                <w:i/>
+                <w:color w:val="171717" w:themeColor="background2" w:themeShade="1A"/>
+                <w:sz w:val="20"/>
+                <w:szCs w:val="20"/>
+              </w:rPr>
+              <w:t xml:space="preserve">Intern </w:t>
+            </w:r>
+            <w:r>
+              <w:rPr>
+                <w:rFonts w:ascii="Roboto" w:hAnsi="Roboto" w:cstheme="minorHAnsi"/>
+                <w:iCs/>
                 <w:color w:val="171717" w:themeColor="background2" w:themeShade="1A"/>
                 <w:sz w:val="20"/>
                 <w:szCs w:val="20"/>
@@ -1142,7 +1234,17 @@
                 <w:sz w:val="20"/>
                 <w:szCs w:val="20"/>
               </w:rPr>
-              <w:t xml:space="preserve"> Summer 2018</w:t>
+              <w:t xml:space="preserve"> Summer</w:t>
+            </w:r>
+            <w:r>
+              <w:rPr>
+                <w:rFonts w:ascii="Roboto" w:hAnsi="Roboto" w:cstheme="minorHAnsi"/>
+                <w:i/>
+                <w:color w:val="171717" w:themeColor="background2" w:themeShade="1A"/>
+                <w:sz w:val="20"/>
+                <w:szCs w:val="20"/>
+              </w:rPr>
+              <w:t xml:space="preserve"> 2018</w:t>
             </w:r>
           </w:p>
           <w:p>
@@ -1150,25 +1252,60 @@
               <w:pStyle w:val="ListParagraph"/>
               <w:numPr>
                 <w:ilvl w:val="0"/>
-                <w:numId w:val="3"/>
+                <w:numId w:val="11"/>
               </w:numPr>
               <w:spacing w:line="300" w:lineRule="auto"/>
-              <w:ind w:right="1"/>
-              <w:rPr>
-                <w:rFonts w:ascii="Roboto" w:hAnsi="Roboto" w:cstheme="minorHAnsi"/>
-                <w:color w:val="171717" w:themeColor="background2" w:themeShade="1A"/>
-                <w:sz w:val="20"/>
-                <w:szCs w:val="20"/>
-              </w:rPr>
-            </w:pPr>
-            <w:r>
-              <w:rPr>
-                <w:rFonts w:ascii="Roboto" w:hAnsi="Roboto" w:cstheme="minorHAnsi"/>
-                <w:color w:val="171717" w:themeColor="background2" w:themeShade="1A"/>
-                <w:sz w:val="20"/>
-                <w:szCs w:val="20"/>
-              </w:rPr>
-              <w:t>Derived forward kinematic equations for 10DoF humanoid bipedal robot</w:t>
+              <w:rPr>
+                <w:rFonts w:ascii="Roboto" w:hAnsi="Roboto" w:cstheme="minorHAnsi"/>
+                <w:color w:val="171717" w:themeColor="background2" w:themeShade="1A"/>
+                <w:sz w:val="20"/>
+                <w:szCs w:val="20"/>
+              </w:rPr>
+            </w:pPr>
+            <w:r>
+              <w:rPr>
+                <w:rFonts w:ascii="Roboto" w:hAnsi="Roboto" w:cstheme="minorHAnsi"/>
+                <w:color w:val="171717" w:themeColor="background2" w:themeShade="1A"/>
+                <w:sz w:val="20"/>
+                <w:szCs w:val="20"/>
+              </w:rPr>
+              <w:t>Derived forward kinematic equations for</w:t>
+            </w:r>
+            <w:r>
+              <w:rPr>
+                <w:rFonts w:ascii="Roboto" w:hAnsi="Roboto" w:cstheme="minorHAnsi"/>
+                <w:color w:val="171717" w:themeColor="background2" w:themeShade="1A"/>
+                <w:sz w:val="20"/>
+                <w:szCs w:val="20"/>
+              </w:rPr>
+              <w:t xml:space="preserve"> an</w:t>
+            </w:r>
+            <w:r>
+              <w:rPr>
+                <w:rFonts w:ascii="Roboto" w:hAnsi="Roboto" w:cstheme="minorHAnsi"/>
+                <w:color w:val="171717" w:themeColor="background2" w:themeShade="1A"/>
+                <w:sz w:val="20"/>
+                <w:szCs w:val="20"/>
+              </w:rPr>
+              <w:t xml:space="preserve"> </w:t>
+            </w:r>
+            <w:r>
+              <w:rPr>
+                <w:rFonts w:ascii="Roboto" w:hAnsi="Roboto" w:cstheme="minorHAnsi"/>
+                <w:color w:val="171717" w:themeColor="background2" w:themeShade="1A"/>
+                <w:sz w:val="20"/>
+                <w:szCs w:val="20"/>
+              </w:rPr>
+              <w:t>advanced</w:t>
+            </w:r>
+            <w:r>
+              <w:rPr>
+                <w:rFonts w:ascii="Roboto" w:hAnsi="Roboto" w:cstheme="minorHAnsi"/>
+                <w:color w:val="171717" w:themeColor="background2" w:themeShade="1A"/>
+                <w:sz w:val="20"/>
+                <w:szCs w:val="20"/>
+              </w:rPr>
+              <w:t xml:space="preserve"> humanoid bipedal robot</w:t>
             </w:r>
           </w:p>
           <w:p>
@@ -1176,10 +1313,9 @@
               <w:pStyle w:val="ListParagraph"/>
               <w:numPr>
                 <w:ilvl w:val="0"/>
-                <w:numId w:val="3"/>
+                <w:numId w:val="11"/>
               </w:numPr>
               <w:spacing w:line="300" w:lineRule="auto"/>
-              <w:ind w:right="1"/>
               <w:rPr>
                 <w:rFonts w:ascii="Roboto" w:hAnsi="Roboto" w:cstheme="minorHAnsi"/>
                 <w:color w:val="171717" w:themeColor="background2" w:themeShade="1A"/>
@@ -1199,13 +1335,46 @@
           </w:p>
           <w:p>
             <w:pPr>
-              <w:spacing w:line="300" w:lineRule="auto"/>
-              <w:ind w:right="1"/>
-              <w:rPr>
-                <w:rFonts w:ascii="Roboto" w:hAnsi="Roboto" w:cstheme="minorHAnsi"/>
-                <w:color w:val="171717" w:themeColor="background2" w:themeShade="1A"/>
-                <w:sz w:val="20"/>
-                <w:szCs w:val="20"/>
+              <w:pStyle w:val="ListParagraph"/>
+              <w:numPr>
+                <w:ilvl w:val="0"/>
+                <w:numId w:val="11"/>
+              </w:numPr>
+              <w:spacing w:line="300" w:lineRule="auto"/>
+              <w:rPr>
+                <w:rFonts w:ascii="Roboto" w:hAnsi="Roboto" w:cstheme="minorHAnsi"/>
+                <w:color w:val="171717" w:themeColor="background2" w:themeShade="1A"/>
+                <w:sz w:val="20"/>
+                <w:szCs w:val="20"/>
+              </w:rPr>
+            </w:pPr>
+            <w:r>
+              <w:rPr>
+                <w:rFonts w:ascii="Roboto" w:hAnsi="Roboto" w:cstheme="minorHAnsi"/>
+                <w:color w:val="171717" w:themeColor="background2" w:themeShade="1A"/>
+                <w:sz w:val="20"/>
+                <w:szCs w:val="20"/>
+              </w:rPr>
+              <w:t xml:space="preserve">Developed </w:t>
+            </w:r>
+            <w:r>
+              <w:rPr>
+                <w:rFonts w:ascii="Roboto" w:hAnsi="Roboto" w:cstheme="minorHAnsi"/>
+                <w:color w:val="171717" w:themeColor="background2" w:themeShade="1A"/>
+                <w:sz w:val="20"/>
+                <w:szCs w:val="20"/>
+              </w:rPr>
+              <w:t>heat transfer model for liquid-cooled motors</w:t>
+            </w:r>
+          </w:p>
+          <w:p>
+            <w:pPr>
+              <w:spacing w:line="300" w:lineRule="auto"/>
+              <w:rPr>
+                <w:rFonts w:ascii="Roboto" w:hAnsi="Roboto" w:cstheme="minorHAnsi"/>
+                <w:color w:val="171717" w:themeColor="background2" w:themeShade="1A"/>
+                <w:sz w:val="12"/>
+                <w:szCs w:val="12"/>
               </w:rPr>
             </w:pPr>
           </w:p>
@@ -1221,6 +1390,7 @@
                 <w:vertAlign w:val="superscript"/>
               </w:rPr>
             </w:pPr>
+            <w:proofErr w:type="spellStart"/>
             <w:r>
               <w:rPr>
                 <w:rFonts w:ascii="Roboto" w:hAnsi="Roboto" w:cstheme="minorHAnsi"/>
@@ -1228,20 +1398,57 @@
                 <w:sz w:val="24"/>
                 <w:szCs w:val="24"/>
               </w:rPr>
-              <w:t>ReNeu Robotics Lab</w:t>
-            </w:r>
-          </w:p>
-          <w:p>
-            <w:pPr>
-              <w:spacing w:line="300" w:lineRule="auto"/>
-              <w:ind w:right="-14"/>
-              <w:rPr>
-                <w:rFonts w:ascii="Roboto" w:hAnsi="Roboto" w:cstheme="minorHAnsi"/>
-                <w:i/>
+              <w:t>ReNeu</w:t>
+            </w:r>
+            <w:proofErr w:type="spellEnd"/>
+            <w:r>
+              <w:rPr>
+                <w:rFonts w:ascii="Roboto" w:hAnsi="Roboto" w:cstheme="minorHAnsi"/>
                 <w:color w:val="171717" w:themeColor="background2" w:themeShade="1A"/>
                 <w:sz w:val="24"/>
                 <w:szCs w:val="24"/>
               </w:rPr>
+              <w:t xml:space="preserve"> Robotics Lab</w:t>
+            </w:r>
+            <w:r>
+              <w:rPr>
+                <w:rFonts w:ascii="Roboto" w:hAnsi="Roboto" w:cstheme="minorHAnsi"/>
+                <w:color w:val="171717" w:themeColor="background2" w:themeShade="1A"/>
+                <w:sz w:val="24"/>
+                <w:szCs w:val="24"/>
+              </w:rPr>
+              <w:t xml:space="preserve"> </w:t>
+            </w:r>
+            <w:r>
+              <w:rPr>
+                <w:rFonts w:ascii="Roboto" w:hAnsi="Roboto" w:cstheme="minorHAnsi"/>
+                <w:color w:val="171717" w:themeColor="background2" w:themeShade="1A"/>
+                <w:sz w:val="24"/>
+                <w:szCs w:val="24"/>
+              </w:rPr>
+              <w:t>at</w:t>
+            </w:r>
+            <w:r>
+              <w:rPr>
+                <w:rFonts w:ascii="Roboto" w:hAnsi="Roboto" w:cstheme="minorHAnsi"/>
+                <w:color w:val="171717" w:themeColor="background2" w:themeShade="1A"/>
+                <w:sz w:val="24"/>
+                <w:szCs w:val="24"/>
+              </w:rPr>
+              <w:t xml:space="preserve"> UT Austin</w:t>
+            </w:r>
+          </w:p>
+          <w:p>
+            <w:pPr>
+              <w:spacing w:line="300" w:lineRule="auto"/>
+              <w:ind w:right="-14"/>
+              <w:rPr>
+                <w:rFonts w:ascii="Roboto" w:hAnsi="Roboto" w:cstheme="minorHAnsi"/>
+                <w:i/>
+                <w:color w:val="171717" w:themeColor="background2" w:themeShade="1A"/>
+                <w:sz w:val="24"/>
+                <w:szCs w:val="24"/>
+              </w:rPr>
             </w:pPr>
             <w:r>
               <w:rPr>
@@ -1261,21 +1468,22 @@
                 <w:sz w:val="20"/>
                 <w:szCs w:val="20"/>
               </w:rPr>
-              <w:t xml:space="preserve"> Assistant</w:t>
-            </w:r>
-            <w:r>
-              <w:rPr>
-                <w:rFonts w:ascii="Roboto" w:hAnsi="Roboto" w:cstheme="minorHAnsi"/>
-                <w:i/>
-                <w:color w:val="171717" w:themeColor="background2" w:themeShade="1A"/>
-                <w:sz w:val="20"/>
-                <w:szCs w:val="20"/>
-              </w:rPr>
               <w:t xml:space="preserve"> </w:t>
             </w:r>
             <w:r>
               <w:rPr>
                 <w:rFonts w:ascii="Roboto" w:hAnsi="Roboto" w:cstheme="minorHAnsi"/>
+                <w:i/>
+                <w:color w:val="171717" w:themeColor="background2" w:themeShade="1A"/>
+                <w:sz w:val="20"/>
+                <w:szCs w:val="20"/>
+              </w:rPr>
+              <w:t xml:space="preserve">Assistant </w:t>
+            </w:r>
+            <w:r>
+              <w:rPr>
+                <w:rFonts w:ascii="Roboto" w:hAnsi="Roboto" w:cstheme="minorHAnsi"/>
+                <w:iCs/>
                 <w:color w:val="171717" w:themeColor="background2" w:themeShade="1A"/>
                 <w:sz w:val="20"/>
                 <w:szCs w:val="20"/>
@@ -1308,34 +1516,24 @@
               <w:pStyle w:val="ListParagraph"/>
               <w:numPr>
                 <w:ilvl w:val="0"/>
-                <w:numId w:val="4"/>
+                <w:numId w:val="11"/>
               </w:numPr>
               <w:spacing w:line="300" w:lineRule="auto"/>
-              <w:ind w:right="-14"/>
-              <w:rPr>
-                <w:rFonts w:ascii="Roboto" w:hAnsi="Roboto" w:cstheme="minorHAnsi"/>
-                <w:color w:val="171717" w:themeColor="background2" w:themeShade="1A"/>
-                <w:sz w:val="20"/>
-                <w:szCs w:val="20"/>
-              </w:rPr>
-            </w:pPr>
-            <w:r>
-              <w:rPr>
-                <w:rFonts w:ascii="Roboto" w:hAnsi="Roboto" w:cstheme="minorHAnsi"/>
-                <w:color w:val="171717" w:themeColor="background2" w:themeShade="1A"/>
-                <w:sz w:val="20"/>
-                <w:szCs w:val="20"/>
-              </w:rPr>
-              <w:t xml:space="preserve">Fabricated </w:t>
-            </w:r>
-            <w:r>
-              <w:rPr>
-                <w:rFonts w:ascii="Roboto" w:hAnsi="Roboto" w:cstheme="minorHAnsi"/>
-                <w:color w:val="171717" w:themeColor="background2" w:themeShade="1A"/>
-                <w:sz w:val="20"/>
-                <w:szCs w:val="20"/>
-              </w:rPr>
-              <w:t>metal components with both manual and CNC machines</w:t>
+              <w:rPr>
+                <w:rFonts w:ascii="Roboto" w:hAnsi="Roboto" w:cstheme="minorHAnsi"/>
+                <w:color w:val="171717" w:themeColor="background2" w:themeShade="1A"/>
+                <w:sz w:val="20"/>
+                <w:szCs w:val="20"/>
+              </w:rPr>
+            </w:pPr>
+            <w:r>
+              <w:rPr>
+                <w:rFonts w:ascii="Roboto" w:hAnsi="Roboto" w:cstheme="minorHAnsi"/>
+                <w:color w:val="171717" w:themeColor="background2" w:themeShade="1A"/>
+                <w:sz w:val="20"/>
+                <w:szCs w:val="20"/>
+              </w:rPr>
+              <w:t>Fabricated metal components with both manual and CNC machines</w:t>
             </w:r>
           </w:p>
           <w:p>
@@ -1343,40 +1541,39 @@
               <w:pStyle w:val="ListParagraph"/>
               <w:numPr>
                 <w:ilvl w:val="0"/>
-                <w:numId w:val="4"/>
+                <w:numId w:val="11"/>
               </w:numPr>
               <w:spacing w:line="300" w:lineRule="auto"/>
-              <w:ind w:right="-14"/>
-              <w:rPr>
-                <w:rFonts w:ascii="Roboto" w:hAnsi="Roboto" w:cstheme="minorHAnsi"/>
-                <w:color w:val="171717" w:themeColor="background2" w:themeShade="1A"/>
-                <w:sz w:val="20"/>
-                <w:szCs w:val="20"/>
-              </w:rPr>
-            </w:pPr>
-            <w:r>
-              <w:rPr>
-                <w:rFonts w:ascii="Roboto" w:hAnsi="Roboto" w:cstheme="minorHAnsi"/>
-                <w:color w:val="171717" w:themeColor="background2" w:themeShade="1A"/>
-                <w:sz w:val="20"/>
-                <w:szCs w:val="20"/>
-              </w:rPr>
-              <w:t xml:space="preserve">3D-printed </w:t>
-            </w:r>
-            <w:r>
-              <w:rPr>
-                <w:rFonts w:ascii="Roboto" w:hAnsi="Roboto" w:cstheme="minorHAnsi"/>
-                <w:color w:val="171717" w:themeColor="background2" w:themeShade="1A"/>
-                <w:sz w:val="20"/>
-                <w:szCs w:val="20"/>
-              </w:rPr>
-              <w:t>custom hand and finger prosthetics</w:t>
+              <w:rPr>
+                <w:rFonts w:ascii="Roboto" w:hAnsi="Roboto" w:cstheme="minorHAnsi"/>
+                <w:color w:val="171717" w:themeColor="background2" w:themeShade="1A"/>
+                <w:sz w:val="20"/>
+                <w:szCs w:val="20"/>
+              </w:rPr>
+            </w:pPr>
+            <w:r>
+              <w:rPr>
+                <w:rFonts w:ascii="Roboto" w:hAnsi="Roboto" w:cstheme="minorHAnsi"/>
+                <w:color w:val="171717" w:themeColor="background2" w:themeShade="1A"/>
+                <w:sz w:val="20"/>
+                <w:szCs w:val="20"/>
+              </w:rPr>
+              <w:t>3D-printed custom hand and finger prosthetic</w:t>
+            </w:r>
+            <w:r>
+              <w:rPr>
+                <w:rFonts w:ascii="Roboto" w:hAnsi="Roboto" w:cstheme="minorHAnsi"/>
+                <w:color w:val="171717" w:themeColor="background2" w:themeShade="1A"/>
+                <w:sz w:val="20"/>
+                <w:szCs w:val="20"/>
+              </w:rPr>
+              <w:t>s</w:t>
             </w:r>
           </w:p>
         </w:tc>
         <w:tc>
           <w:tcPr>
-            <w:tcW w:w="2248" w:type="pct"/>
+            <w:tcW w:w="2062" w:type="pct"/>
             <w:tcBorders>
               <w:top w:val="nil"/>
               <w:left w:val="single" w:sz="12" w:space="0" w:color="3B3838" w:themeColor="background2" w:themeShade="40"/>
@@ -1391,29 +1588,111 @@
               <w:rPr>
                 <w:rFonts w:ascii="Roboto" w:hAnsi="Roboto" w:cstheme="minorHAnsi"/>
                 <w:color w:val="171717" w:themeColor="background2" w:themeShade="1A"/>
-                <w:sz w:val="20"/>
+                <w:sz w:val="12"/>
+                <w:szCs w:val="16"/>
+              </w:rPr>
+            </w:pPr>
+          </w:p>
+          <w:p>
+            <w:pPr>
+              <w:spacing w:line="300" w:lineRule="auto"/>
+              <w:rPr>
+                <w:rFonts w:ascii="Roboto" w:hAnsi="Roboto" w:cstheme="minorHAnsi"/>
+                <w:color w:val="171717" w:themeColor="background2" w:themeShade="1A"/>
+                <w:sz w:val="24"/>
                 <w:szCs w:val="24"/>
               </w:rPr>
             </w:pPr>
-          </w:p>
-          <w:p>
-            <w:pPr>
-              <w:spacing w:line="300" w:lineRule="auto"/>
+            <w:r>
               <w:rPr>
                 <w:rFonts w:ascii="Roboto" w:hAnsi="Roboto" w:cstheme="minorHAnsi"/>
                 <w:color w:val="171717" w:themeColor="background2" w:themeShade="1A"/>
                 <w:sz w:val="24"/>
-                <w:szCs w:val="32"/>
-              </w:rPr>
-            </w:pPr>
-            <w:r>
-              <w:rPr>
-                <w:rFonts w:ascii="Roboto" w:hAnsi="Roboto" w:cstheme="minorHAnsi"/>
-                <w:color w:val="171717" w:themeColor="background2" w:themeShade="1A"/>
-                <w:sz w:val="24"/>
-                <w:szCs w:val="32"/>
-              </w:rPr>
-              <w:t>Mechanical:</w:t>
+                <w:szCs w:val="24"/>
+              </w:rPr>
+              <w:t>MS Mechanical Engineering</w:t>
+            </w:r>
+          </w:p>
+          <w:p>
+            <w:pPr>
+              <w:spacing w:line="300" w:lineRule="auto"/>
+              <w:rPr>
+                <w:rFonts w:ascii="Roboto" w:hAnsi="Roboto" w:cstheme="minorHAnsi"/>
+                <w:i/>
+                <w:color w:val="171717" w:themeColor="background2" w:themeShade="1A"/>
+                <w:sz w:val="20"/>
+                <w:szCs w:val="20"/>
+              </w:rPr>
+            </w:pPr>
+            <w:r>
+              <w:rPr>
+                <w:rFonts w:ascii="Roboto" w:hAnsi="Roboto" w:cstheme="minorHAnsi"/>
+                <w:i/>
+                <w:color w:val="171717" w:themeColor="background2" w:themeShade="1A"/>
+                <w:sz w:val="20"/>
+                <w:szCs w:val="20"/>
+              </w:rPr>
+              <w:t xml:space="preserve">UT </w:t>
+            </w:r>
+            <w:r>
+              <w:rPr>
+                <w:rFonts w:ascii="Roboto" w:hAnsi="Roboto" w:cstheme="minorHAnsi"/>
+                <w:i/>
+                <w:color w:val="171717" w:themeColor="background2" w:themeShade="1A"/>
+                <w:sz w:val="20"/>
+                <w:szCs w:val="20"/>
+              </w:rPr>
+              <w:t xml:space="preserve">Austin </w:t>
+            </w:r>
+            <w:r>
+              <w:rPr>
+                <w:rFonts w:ascii="Roboto" w:hAnsi="Roboto" w:cstheme="minorHAnsi"/>
+                <w:iCs/>
+                <w:color w:val="171717" w:themeColor="background2" w:themeShade="1A"/>
+                <w:sz w:val="20"/>
+                <w:szCs w:val="20"/>
+              </w:rPr>
+              <w:t>|</w:t>
+            </w:r>
+            <w:r>
+              <w:rPr>
+                <w:rFonts w:ascii="Roboto" w:hAnsi="Roboto" w:cstheme="minorHAnsi"/>
+                <w:i/>
+                <w:color w:val="171717" w:themeColor="background2" w:themeShade="1A"/>
+                <w:sz w:val="20"/>
+                <w:szCs w:val="20"/>
+              </w:rPr>
+              <w:t xml:space="preserve"> 2019 – 2021 </w:t>
+            </w:r>
+            <w:r>
+              <w:rPr>
+                <w:rFonts w:ascii="Roboto" w:hAnsi="Roboto" w:cstheme="minorHAnsi"/>
+                <w:iCs/>
+                <w:color w:val="171717" w:themeColor="background2" w:themeShade="1A"/>
+                <w:sz w:val="20"/>
+                <w:szCs w:val="20"/>
+              </w:rPr>
+              <w:t>|</w:t>
+            </w:r>
+            <w:r>
+              <w:rPr>
+                <w:rFonts w:ascii="Roboto" w:hAnsi="Roboto" w:cstheme="minorHAnsi"/>
+                <w:i/>
+                <w:color w:val="171717" w:themeColor="background2" w:themeShade="1A"/>
+                <w:sz w:val="20"/>
+                <w:szCs w:val="20"/>
+              </w:rPr>
+              <w:t xml:space="preserve"> 3.96</w:t>
+            </w:r>
+            <w:r>
+              <w:rPr>
+                <w:rFonts w:ascii="Roboto" w:hAnsi="Roboto" w:cstheme="minorHAnsi"/>
+                <w:i/>
+                <w:color w:val="171717" w:themeColor="background2" w:themeShade="1A"/>
+                <w:sz w:val="20"/>
+                <w:szCs w:val="20"/>
+              </w:rPr>
+              <w:t xml:space="preserve"> GPA</w:t>
             </w:r>
           </w:p>
           <w:p>
@@ -1421,42 +1700,25 @@
               <w:pStyle w:val="ListParagraph"/>
               <w:numPr>
                 <w:ilvl w:val="0"/>
-                <w:numId w:val="14"/>
+                <w:numId w:val="11"/>
               </w:numPr>
               <w:spacing w:line="300" w:lineRule="auto"/>
               <w:rPr>
                 <w:rFonts w:ascii="Roboto" w:hAnsi="Roboto" w:cstheme="minorHAnsi"/>
                 <w:color w:val="171717" w:themeColor="background2" w:themeShade="1A"/>
                 <w:sz w:val="20"/>
-                <w:szCs w:val="24"/>
-              </w:rPr>
-            </w:pPr>
-            <w:r>
-              <w:rPr>
-                <w:rFonts w:ascii="Roboto" w:hAnsi="Roboto" w:cstheme="minorHAnsi"/>
-                <w:color w:val="171717" w:themeColor="background2" w:themeShade="1A"/>
-                <w:sz w:val="20"/>
-                <w:szCs w:val="24"/>
-              </w:rPr>
-              <w:t>Design: CAD,</w:t>
-            </w:r>
-            <w:r>
-              <w:rPr>
-                <w:rFonts w:ascii="Roboto" w:hAnsi="Roboto" w:cstheme="minorHAnsi"/>
-                <w:color w:val="171717" w:themeColor="background2" w:themeShade="1A"/>
-                <w:sz w:val="20"/>
-                <w:szCs w:val="24"/>
-              </w:rPr>
-              <w:t xml:space="preserve"> FEA, </w:t>
-            </w:r>
-            <w:r>
-              <w:rPr>
-                <w:rFonts w:ascii="Roboto" w:hAnsi="Roboto" w:cstheme="minorHAnsi"/>
-                <w:color w:val="171717" w:themeColor="background2" w:themeShade="1A"/>
-                <w:sz w:val="20"/>
-                <w:szCs w:val="24"/>
-              </w:rPr>
-              <w:t>DFMA</w:t>
+                <w:szCs w:val="20"/>
+              </w:rPr>
+            </w:pPr>
+            <w:r>
+              <w:rPr>
+                <w:rFonts w:ascii="Roboto" w:hAnsi="Roboto" w:cstheme="minorHAnsi"/>
+                <w:iCs/>
+                <w:color w:val="171717" w:themeColor="background2" w:themeShade="1A"/>
+                <w:sz w:val="20"/>
+                <w:szCs w:val="20"/>
+              </w:rPr>
+              <w:t>Robotics graduate program</w:t>
             </w:r>
           </w:p>
           <w:p>
@@ -1464,13 +1726,55 @@
               <w:pStyle w:val="ListParagraph"/>
               <w:numPr>
                 <w:ilvl w:val="0"/>
-                <w:numId w:val="14"/>
+                <w:numId w:val="11"/>
               </w:numPr>
               <w:spacing w:line="300" w:lineRule="auto"/>
               <w:rPr>
                 <w:rFonts w:ascii="Roboto" w:hAnsi="Roboto" w:cstheme="minorHAnsi"/>
                 <w:color w:val="171717" w:themeColor="background2" w:themeShade="1A"/>
                 <w:sz w:val="20"/>
+                <w:szCs w:val="20"/>
+              </w:rPr>
+            </w:pPr>
+            <w:r>
+              <w:rPr>
+                <w:rFonts w:ascii="Roboto" w:hAnsi="Roboto" w:cstheme="minorHAnsi"/>
+                <w:iCs/>
+                <w:color w:val="171717" w:themeColor="background2" w:themeShade="1A"/>
+                <w:sz w:val="20"/>
+                <w:szCs w:val="20"/>
+              </w:rPr>
+              <w:t xml:space="preserve">Thesis: </w:t>
+            </w:r>
+            <w:r>
+              <w:rPr>
+                <w:rFonts w:ascii="Roboto" w:hAnsi="Roboto" w:cstheme="minorHAnsi"/>
+                <w:i/>
+                <w:color w:val="171717" w:themeColor="background2" w:themeShade="1A"/>
+                <w:sz w:val="20"/>
+                <w:szCs w:val="20"/>
+              </w:rPr>
+              <w:t>Manipulator Control in Collaborative Assembly</w:t>
+            </w:r>
+          </w:p>
+          <w:p>
+            <w:pPr>
+              <w:spacing w:line="300" w:lineRule="auto"/>
+              <w:rPr>
+                <w:rFonts w:ascii="Roboto" w:hAnsi="Roboto" w:cstheme="minorHAnsi"/>
+                <w:color w:val="171717" w:themeColor="background2" w:themeShade="1A"/>
+                <w:sz w:val="12"/>
+                <w:szCs w:val="12"/>
+              </w:rPr>
+            </w:pPr>
+          </w:p>
+          <w:p>
+            <w:pPr>
+              <w:spacing w:line="300" w:lineRule="auto"/>
+              <w:rPr>
+                <w:rFonts w:ascii="Roboto" w:hAnsi="Roboto" w:cstheme="minorHAnsi"/>
+                <w:color w:val="171717" w:themeColor="background2" w:themeShade="1A"/>
+                <w:sz w:val="24"/>
                 <w:szCs w:val="24"/>
               </w:rPr>
             </w:pPr>
@@ -1478,337 +1782,115 @@
               <w:rPr>
                 <w:rFonts w:ascii="Roboto" w:hAnsi="Roboto" w:cstheme="minorHAnsi"/>
                 <w:color w:val="171717" w:themeColor="background2" w:themeShade="1A"/>
-                <w:sz w:val="20"/>
+                <w:sz w:val="24"/>
                 <w:szCs w:val="24"/>
               </w:rPr>
-              <w:t>Manual</w:t>
-            </w:r>
-            <w:r>
-              <w:rPr>
-                <w:rFonts w:ascii="Roboto" w:hAnsi="Roboto" w:cstheme="minorHAnsi"/>
-                <w:color w:val="171717" w:themeColor="background2" w:themeShade="1A"/>
-                <w:sz w:val="20"/>
-                <w:szCs w:val="24"/>
-              </w:rPr>
-              <w:t>/CNC</w:t>
-            </w:r>
-            <w:r>
-              <w:rPr>
-                <w:rFonts w:ascii="Roboto" w:hAnsi="Roboto" w:cstheme="minorHAnsi"/>
-                <w:color w:val="171717" w:themeColor="background2" w:themeShade="1A"/>
-                <w:sz w:val="20"/>
-                <w:szCs w:val="24"/>
-              </w:rPr>
-              <w:t xml:space="preserve"> Machining</w:t>
-            </w:r>
-          </w:p>
-          <w:p>
-            <w:pPr>
-              <w:pStyle w:val="ListParagraph"/>
-              <w:numPr>
-                <w:ilvl w:val="0"/>
-                <w:numId w:val="14"/>
-              </w:numPr>
-              <w:spacing w:line="300" w:lineRule="auto"/>
-              <w:rPr>
-                <w:rFonts w:ascii="Roboto" w:hAnsi="Roboto" w:cstheme="minorHAnsi"/>
-                <w:color w:val="171717" w:themeColor="background2" w:themeShade="1A"/>
-                <w:sz w:val="20"/>
-                <w:szCs w:val="24"/>
-              </w:rPr>
-            </w:pPr>
-            <w:r>
-              <w:rPr>
-                <w:rFonts w:ascii="Roboto" w:hAnsi="Roboto" w:cstheme="minorHAnsi"/>
-                <w:color w:val="171717" w:themeColor="background2" w:themeShade="1A"/>
-                <w:sz w:val="20"/>
-                <w:szCs w:val="24"/>
-              </w:rPr>
-              <w:t>Additive Manufacturing</w:t>
-            </w:r>
-          </w:p>
-          <w:p>
-            <w:pPr>
-              <w:spacing w:line="300" w:lineRule="auto"/>
-              <w:rPr>
-                <w:rFonts w:ascii="Roboto" w:hAnsi="Roboto" w:cstheme="minorHAnsi"/>
-                <w:color w:val="171717" w:themeColor="background2" w:themeShade="1A"/>
-                <w:sz w:val="20"/>
-                <w:szCs w:val="24"/>
-              </w:rPr>
-            </w:pPr>
-          </w:p>
-          <w:p>
-            <w:pPr>
-              <w:spacing w:line="300" w:lineRule="auto"/>
-              <w:rPr>
-                <w:rFonts w:ascii="Roboto" w:hAnsi="Roboto" w:cstheme="minorHAnsi"/>
-                <w:color w:val="171717" w:themeColor="background2" w:themeShade="1A"/>
-                <w:sz w:val="24"/>
-                <w:szCs w:val="32"/>
-              </w:rPr>
-            </w:pPr>
-            <w:r>
-              <w:rPr>
-                <w:rFonts w:ascii="Roboto" w:hAnsi="Roboto" w:cstheme="minorHAnsi"/>
-                <w:color w:val="171717" w:themeColor="background2" w:themeShade="1A"/>
-                <w:sz w:val="24"/>
-                <w:szCs w:val="32"/>
-              </w:rPr>
-              <w:t>Software:</w:t>
-            </w:r>
-          </w:p>
-          <w:p>
-            <w:pPr>
-              <w:pStyle w:val="ListParagraph"/>
-              <w:numPr>
-                <w:ilvl w:val="0"/>
-                <w:numId w:val="15"/>
-              </w:numPr>
-              <w:spacing w:line="300" w:lineRule="auto"/>
-              <w:rPr>
-                <w:rFonts w:ascii="Roboto" w:hAnsi="Roboto" w:cstheme="minorHAnsi"/>
-                <w:color w:val="171717" w:themeColor="background2" w:themeShade="1A"/>
-                <w:sz w:val="20"/>
-                <w:szCs w:val="24"/>
-              </w:rPr>
-            </w:pPr>
-            <w:r>
-              <w:rPr>
-                <w:rFonts w:ascii="Roboto" w:hAnsi="Roboto" w:cstheme="minorHAnsi"/>
-                <w:color w:val="171717" w:themeColor="background2" w:themeShade="1A"/>
-                <w:sz w:val="20"/>
-                <w:szCs w:val="24"/>
-              </w:rPr>
-              <w:t xml:space="preserve">C, C++, </w:t>
-            </w:r>
-            <w:r>
-              <w:rPr>
-                <w:rFonts w:ascii="Roboto" w:hAnsi="Roboto" w:cstheme="minorHAnsi"/>
-                <w:color w:val="171717" w:themeColor="background2" w:themeShade="1A"/>
-                <w:sz w:val="20"/>
-                <w:szCs w:val="24"/>
-              </w:rPr>
-              <w:t>Python</w:t>
-            </w:r>
-          </w:p>
-          <w:p>
-            <w:pPr>
-              <w:pStyle w:val="ListParagraph"/>
-              <w:numPr>
-                <w:ilvl w:val="0"/>
-                <w:numId w:val="15"/>
-              </w:numPr>
-              <w:spacing w:line="300" w:lineRule="auto"/>
-              <w:rPr>
-                <w:rFonts w:ascii="Roboto" w:hAnsi="Roboto" w:cstheme="minorHAnsi"/>
-                <w:color w:val="171717" w:themeColor="background2" w:themeShade="1A"/>
-                <w:sz w:val="20"/>
-                <w:szCs w:val="24"/>
-              </w:rPr>
-            </w:pPr>
-            <w:r>
-              <w:rPr>
-                <w:rFonts w:ascii="Roboto" w:hAnsi="Roboto" w:cstheme="minorHAnsi"/>
-                <w:color w:val="171717" w:themeColor="background2" w:themeShade="1A"/>
-                <w:sz w:val="20"/>
-                <w:szCs w:val="24"/>
-              </w:rPr>
-              <w:t>MATLAB</w:t>
-            </w:r>
-          </w:p>
-          <w:p>
-            <w:pPr>
-              <w:pStyle w:val="ListParagraph"/>
-              <w:numPr>
-                <w:ilvl w:val="0"/>
-                <w:numId w:val="15"/>
-              </w:numPr>
-              <w:spacing w:line="300" w:lineRule="auto"/>
-              <w:rPr>
-                <w:rFonts w:ascii="Roboto" w:hAnsi="Roboto" w:cstheme="minorHAnsi"/>
-                <w:color w:val="171717" w:themeColor="background2" w:themeShade="1A"/>
-                <w:sz w:val="20"/>
-                <w:szCs w:val="24"/>
-              </w:rPr>
-            </w:pPr>
-            <w:r>
-              <w:rPr>
-                <w:rFonts w:ascii="Roboto" w:hAnsi="Roboto" w:cstheme="minorHAnsi"/>
-                <w:color w:val="171717" w:themeColor="background2" w:themeShade="1A"/>
-                <w:sz w:val="20"/>
-                <w:szCs w:val="24"/>
-              </w:rPr>
-              <w:t>Robot Operating System (ROS)</w:t>
-            </w:r>
-          </w:p>
-          <w:p>
-            <w:pPr>
-              <w:pStyle w:val="ListParagraph"/>
-              <w:numPr>
-                <w:ilvl w:val="0"/>
-                <w:numId w:val="15"/>
-              </w:numPr>
-              <w:spacing w:line="300" w:lineRule="auto"/>
-              <w:rPr>
-                <w:rFonts w:ascii="Roboto" w:hAnsi="Roboto" w:cstheme="minorHAnsi"/>
-                <w:color w:val="171717" w:themeColor="background2" w:themeShade="1A"/>
-                <w:sz w:val="20"/>
-                <w:szCs w:val="24"/>
-              </w:rPr>
-            </w:pPr>
-            <w:r>
-              <w:rPr>
-                <w:rFonts w:ascii="Roboto" w:hAnsi="Roboto" w:cstheme="minorHAnsi"/>
-                <w:color w:val="171717" w:themeColor="background2" w:themeShade="1A"/>
-                <w:sz w:val="20"/>
-                <w:szCs w:val="24"/>
-              </w:rPr>
-              <w:t>ABB RAPID</w:t>
-            </w:r>
-            <w:r>
-              <w:rPr>
-                <w:rFonts w:ascii="Roboto" w:hAnsi="Roboto" w:cstheme="minorHAnsi"/>
-                <w:color w:val="171717" w:themeColor="background2" w:themeShade="1A"/>
-                <w:sz w:val="20"/>
-                <w:szCs w:val="24"/>
-              </w:rPr>
-              <w:t>, RobotStudio</w:t>
-            </w:r>
-          </w:p>
-          <w:p>
-            <w:pPr>
-              <w:pStyle w:val="ListParagraph"/>
-              <w:numPr>
-                <w:ilvl w:val="0"/>
-                <w:numId w:val="15"/>
-              </w:numPr>
-              <w:spacing w:line="300" w:lineRule="auto"/>
-              <w:rPr>
-                <w:rFonts w:ascii="Roboto" w:hAnsi="Roboto" w:cstheme="minorHAnsi"/>
-                <w:color w:val="171717" w:themeColor="background2" w:themeShade="1A"/>
-                <w:sz w:val="20"/>
-                <w:szCs w:val="24"/>
-              </w:rPr>
-            </w:pPr>
-            <w:r>
-              <w:rPr>
-                <w:rFonts w:ascii="Roboto" w:hAnsi="Roboto" w:cstheme="minorHAnsi"/>
-                <w:color w:val="171717" w:themeColor="background2" w:themeShade="1A"/>
-                <w:sz w:val="20"/>
-                <w:szCs w:val="24"/>
-              </w:rPr>
-              <w:t>Microsoft Office Suite, LaTeX</w:t>
-            </w:r>
-          </w:p>
-          <w:p>
-            <w:pPr>
-              <w:spacing w:line="300" w:lineRule="auto"/>
-              <w:rPr>
-                <w:rFonts w:ascii="Roboto" w:hAnsi="Roboto" w:cstheme="minorHAnsi"/>
-                <w:color w:val="171717" w:themeColor="background2" w:themeShade="1A"/>
-                <w:sz w:val="20"/>
-                <w:szCs w:val="24"/>
-              </w:rPr>
-            </w:pPr>
-          </w:p>
-          <w:p>
-            <w:pPr>
-              <w:spacing w:line="300" w:lineRule="auto"/>
-              <w:rPr>
-                <w:rFonts w:ascii="Roboto" w:hAnsi="Roboto" w:cstheme="minorHAnsi"/>
-                <w:color w:val="171717" w:themeColor="background2" w:themeShade="1A"/>
-                <w:sz w:val="24"/>
-                <w:szCs w:val="32"/>
-              </w:rPr>
-            </w:pPr>
-            <w:r>
-              <w:rPr>
-                <w:rFonts w:ascii="Roboto" w:hAnsi="Roboto" w:cstheme="minorHAnsi"/>
-                <w:color w:val="171717" w:themeColor="background2" w:themeShade="1A"/>
-                <w:sz w:val="24"/>
-                <w:szCs w:val="32"/>
-              </w:rPr>
-              <w:t>Certificates:</w:t>
-            </w:r>
-          </w:p>
-          <w:p>
-            <w:pPr>
-              <w:pStyle w:val="ListParagraph"/>
-              <w:numPr>
-                <w:ilvl w:val="0"/>
-                <w:numId w:val="16"/>
-              </w:numPr>
-              <w:spacing w:line="300" w:lineRule="auto"/>
-              <w:rPr>
-                <w:rFonts w:ascii="Roboto" w:hAnsi="Roboto" w:cstheme="minorHAnsi"/>
-                <w:color w:val="171717" w:themeColor="background2" w:themeShade="1A"/>
-                <w:sz w:val="20"/>
-                <w:szCs w:val="24"/>
-              </w:rPr>
-            </w:pPr>
-            <w:r>
-              <w:rPr>
-                <w:rFonts w:ascii="Roboto" w:hAnsi="Roboto" w:cstheme="minorHAnsi"/>
-                <w:color w:val="171717" w:themeColor="background2" w:themeShade="1A"/>
-                <w:sz w:val="20"/>
-                <w:szCs w:val="24"/>
-              </w:rPr>
-              <w:t>DOE Q Security Clearance</w:t>
-            </w:r>
-          </w:p>
-          <w:p>
-            <w:pPr>
-              <w:pStyle w:val="ListParagraph"/>
-              <w:numPr>
-                <w:ilvl w:val="0"/>
-                <w:numId w:val="16"/>
-              </w:numPr>
-              <w:spacing w:line="300" w:lineRule="auto"/>
-              <w:rPr>
-                <w:rFonts w:ascii="Roboto" w:hAnsi="Roboto" w:cstheme="minorHAnsi"/>
-                <w:color w:val="171717" w:themeColor="background2" w:themeShade="1A"/>
-                <w:sz w:val="20"/>
-                <w:szCs w:val="24"/>
-              </w:rPr>
-            </w:pPr>
-            <w:r>
-              <w:rPr>
-                <w:rFonts w:ascii="Roboto" w:hAnsi="Roboto" w:cstheme="minorHAnsi"/>
-                <w:color w:val="171717" w:themeColor="background2" w:themeShade="1A"/>
-                <w:sz w:val="20"/>
-                <w:szCs w:val="24"/>
-              </w:rPr>
-              <w:t>ABB Accelerat</w:t>
-            </w:r>
-            <w:r>
-              <w:rPr>
-                <w:rFonts w:ascii="Roboto" w:hAnsi="Roboto" w:cstheme="minorHAnsi"/>
-                <w:color w:val="171717" w:themeColor="background2" w:themeShade="1A"/>
-                <w:sz w:val="20"/>
-                <w:szCs w:val="24"/>
-              </w:rPr>
-              <w:t>ed</w:t>
-            </w:r>
-            <w:r>
-              <w:rPr>
-                <w:rFonts w:ascii="Roboto" w:hAnsi="Roboto" w:cstheme="minorHAnsi"/>
-                <w:color w:val="171717" w:themeColor="background2" w:themeShade="1A"/>
-                <w:sz w:val="20"/>
-                <w:szCs w:val="24"/>
-              </w:rPr>
-              <w:t xml:space="preserve"> Programming</w:t>
-            </w:r>
+              <w:t>BS Mechanical Engineering</w:t>
+            </w:r>
+          </w:p>
+          <w:p>
+            <w:pPr>
+              <w:spacing w:line="300" w:lineRule="auto"/>
+              <w:rPr>
+                <w:rFonts w:ascii="Roboto" w:hAnsi="Roboto" w:cstheme="minorHAnsi"/>
+                <w:i/>
+                <w:color w:val="171717" w:themeColor="background2" w:themeShade="1A"/>
+                <w:sz w:val="20"/>
+                <w:szCs w:val="20"/>
+              </w:rPr>
+            </w:pPr>
+            <w:r>
+              <w:rPr>
+                <w:rFonts w:ascii="Roboto" w:hAnsi="Roboto" w:cstheme="minorHAnsi"/>
+                <w:i/>
+                <w:color w:val="171717" w:themeColor="background2" w:themeShade="1A"/>
+                <w:sz w:val="20"/>
+                <w:szCs w:val="20"/>
+              </w:rPr>
+              <w:t xml:space="preserve">UT </w:t>
+            </w:r>
+            <w:r>
+              <w:rPr>
+                <w:rFonts w:ascii="Roboto" w:hAnsi="Roboto" w:cstheme="minorHAnsi"/>
+                <w:i/>
+                <w:color w:val="171717" w:themeColor="background2" w:themeShade="1A"/>
+                <w:sz w:val="20"/>
+                <w:szCs w:val="20"/>
+              </w:rPr>
+              <w:t xml:space="preserve">Austin </w:t>
+            </w:r>
+            <w:r>
+              <w:rPr>
+                <w:rFonts w:ascii="Roboto" w:hAnsi="Roboto" w:cstheme="minorHAnsi"/>
+                <w:iCs/>
+                <w:color w:val="171717" w:themeColor="background2" w:themeShade="1A"/>
+                <w:sz w:val="20"/>
+                <w:szCs w:val="20"/>
+              </w:rPr>
+              <w:t>|</w:t>
+            </w:r>
+            <w:r>
+              <w:rPr>
+                <w:rFonts w:ascii="Roboto" w:hAnsi="Roboto" w:cstheme="minorHAnsi"/>
+                <w:i/>
+                <w:color w:val="171717" w:themeColor="background2" w:themeShade="1A"/>
+                <w:sz w:val="20"/>
+                <w:szCs w:val="20"/>
+              </w:rPr>
+              <w:t xml:space="preserve"> 2015 – 2019 </w:t>
+            </w:r>
+            <w:r>
+              <w:rPr>
+                <w:rFonts w:ascii="Roboto" w:hAnsi="Roboto" w:cstheme="minorHAnsi"/>
+                <w:iCs/>
+                <w:color w:val="171717" w:themeColor="background2" w:themeShade="1A"/>
+                <w:sz w:val="20"/>
+                <w:szCs w:val="20"/>
+              </w:rPr>
+              <w:t>|</w:t>
+            </w:r>
+            <w:r>
+              <w:rPr>
+                <w:rFonts w:ascii="Roboto" w:hAnsi="Roboto" w:cstheme="minorHAnsi"/>
+                <w:i/>
+                <w:color w:val="171717" w:themeColor="background2" w:themeShade="1A"/>
+                <w:sz w:val="20"/>
+                <w:szCs w:val="20"/>
+              </w:rPr>
+              <w:t xml:space="preserve"> 3.84</w:t>
+            </w:r>
+            <w:r>
+              <w:rPr>
+                <w:rFonts w:ascii="Roboto" w:hAnsi="Roboto" w:cstheme="minorHAnsi"/>
+                <w:i/>
+                <w:color w:val="171717" w:themeColor="background2" w:themeShade="1A"/>
+                <w:sz w:val="20"/>
+                <w:szCs w:val="20"/>
+              </w:rPr>
+              <w:t xml:space="preserve"> GPA</w:t>
+            </w:r>
+          </w:p>
+          <w:p>
+            <w:pPr>
+              <w:spacing w:line="300" w:lineRule="auto"/>
+              <w:rPr>
+                <w:rFonts w:ascii="Roboto" w:hAnsi="Roboto" w:cstheme="minorHAnsi"/>
+                <w:iCs/>
+                <w:color w:val="171717" w:themeColor="background2" w:themeShade="1A"/>
+                <w:sz w:val="12"/>
+                <w:szCs w:val="12"/>
+              </w:rPr>
+            </w:pPr>
           </w:p>
         </w:tc>
       </w:tr>
       <w:tr>
         <w:trPr>
-          <w:trHeight w:val="519"/>
+          <w:trHeight w:val="429"/>
         </w:trPr>
         <w:tc>
           <w:tcPr>
-            <w:tcW w:w="2752" w:type="pct"/>
+            <w:tcW w:w="2938" w:type="pct"/>
             <w:vMerge/>
             <w:tcBorders>
               <w:left w:val="nil"/>
@@ -1830,7 +1912,7 @@
         </w:tc>
         <w:tc>
           <w:tcPr>
-            <w:tcW w:w="2248" w:type="pct"/>
+            <w:tcW w:w="2062" w:type="pct"/>
             <w:tcBorders>
               <w:top w:val="single" w:sz="12" w:space="0" w:color="3B3838" w:themeColor="background2" w:themeShade="40"/>
               <w:left w:val="single" w:sz="12" w:space="0" w:color="3B3838" w:themeColor="background2" w:themeShade="40"/>
@@ -1847,29 +1929,377 @@
               <w:rPr>
                 <w:rFonts w:ascii="Roboto" w:hAnsi="Roboto" w:cstheme="minorHAnsi"/>
                 <w:color w:val="171717" w:themeColor="background2" w:themeShade="1A"/>
-                <w:sz w:val="24"/>
-                <w:szCs w:val="28"/>
-              </w:rPr>
-            </w:pPr>
-            <w:r>
-              <w:rPr>
-                <w:rFonts w:ascii="Roboto" w:hAnsi="Roboto" w:cstheme="minorHAnsi"/>
-                <w:color w:val="171717" w:themeColor="background2" w:themeShade="1A"/>
-                <w:sz w:val="28"/>
-                <w:szCs w:val="28"/>
-              </w:rPr>
-              <w:t>Education</w:t>
+                <w:szCs w:val="24"/>
+              </w:rPr>
+            </w:pPr>
+            <w:r>
+              <w:rPr>
+                <w:rFonts w:ascii="Roboto" w:hAnsi="Roboto" w:cstheme="minorHAnsi"/>
+                <w:color w:val="171717" w:themeColor="background2" w:themeShade="1A"/>
+                <w:szCs w:val="24"/>
+              </w:rPr>
+              <w:t>Skills</w:t>
             </w:r>
           </w:p>
         </w:tc>
       </w:tr>
       <w:tr>
         <w:trPr>
-          <w:trHeight w:val="5129"/>
+          <w:trHeight w:val="2519"/>
         </w:trPr>
         <w:tc>
           <w:tcPr>
-            <w:tcW w:w="2752" w:type="pct"/>
+            <w:tcW w:w="2938" w:type="pct"/>
+            <w:vMerge/>
+            <w:tcBorders>
+              <w:left w:val="nil"/>
+              <w:right w:val="single" w:sz="12" w:space="0" w:color="3B3838" w:themeColor="background2" w:themeShade="40"/>
+            </w:tcBorders>
+          </w:tcPr>
+          <w:p>
+            <w:pPr>
+              <w:spacing w:line="300" w:lineRule="auto"/>
+              <w:ind w:right="3810"/>
+              <w:rPr>
+                <w:rFonts w:ascii="Roboto" w:hAnsi="Roboto" w:cstheme="minorHAnsi"/>
+                <w:color w:val="171717" w:themeColor="background2" w:themeShade="1A"/>
+                <w:sz w:val="28"/>
+                <w:szCs w:val="28"/>
+              </w:rPr>
+            </w:pPr>
+          </w:p>
+        </w:tc>
+        <w:tc>
+          <w:tcPr>
+            <w:tcW w:w="2062" w:type="pct"/>
+            <w:tcBorders>
+              <w:top w:val="nil"/>
+              <w:left w:val="single" w:sz="12" w:space="0" w:color="3B3838" w:themeColor="background2" w:themeShade="40"/>
+              <w:bottom w:val="single" w:sz="12" w:space="0" w:color="auto"/>
+              <w:right w:val="nil"/>
+            </w:tcBorders>
+          </w:tcPr>
+          <w:p>
+            <w:pPr>
+              <w:spacing w:line="300" w:lineRule="auto"/>
+              <w:rPr>
+                <w:rFonts w:ascii="Roboto" w:hAnsi="Roboto" w:cstheme="minorHAnsi"/>
+                <w:color w:val="171717" w:themeColor="background2" w:themeShade="1A"/>
+                <w:sz w:val="12"/>
+                <w:szCs w:val="12"/>
+              </w:rPr>
+            </w:pPr>
+          </w:p>
+          <w:p>
+            <w:pPr>
+              <w:spacing w:line="300" w:lineRule="auto"/>
+              <w:rPr>
+                <w:rFonts w:ascii="Roboto" w:hAnsi="Roboto" w:cstheme="minorHAnsi"/>
+                <w:color w:val="171717" w:themeColor="background2" w:themeShade="1A"/>
+                <w:sz w:val="24"/>
+                <w:szCs w:val="32"/>
+              </w:rPr>
+            </w:pPr>
+            <w:r>
+              <w:rPr>
+                <w:rFonts w:ascii="Roboto" w:hAnsi="Roboto" w:cstheme="minorHAnsi"/>
+                <w:color w:val="171717" w:themeColor="background2" w:themeShade="1A"/>
+                <w:sz w:val="24"/>
+                <w:szCs w:val="32"/>
+              </w:rPr>
+              <w:t>Mechanical:</w:t>
+            </w:r>
+          </w:p>
+          <w:p>
+            <w:pPr>
+              <w:pStyle w:val="ListParagraph"/>
+              <w:numPr>
+                <w:ilvl w:val="0"/>
+                <w:numId w:val="11"/>
+              </w:numPr>
+              <w:spacing w:line="300" w:lineRule="auto"/>
+              <w:rPr>
+                <w:rFonts w:ascii="Roboto" w:hAnsi="Roboto" w:cstheme="minorHAnsi"/>
+                <w:color w:val="171717" w:themeColor="background2" w:themeShade="1A"/>
+                <w:sz w:val="20"/>
+                <w:szCs w:val="24"/>
+              </w:rPr>
+            </w:pPr>
+            <w:r>
+              <w:rPr>
+                <w:rFonts w:ascii="Roboto" w:hAnsi="Roboto" w:cstheme="minorHAnsi"/>
+                <w:color w:val="171717" w:themeColor="background2" w:themeShade="1A"/>
+                <w:sz w:val="20"/>
+                <w:szCs w:val="24"/>
+              </w:rPr>
+              <w:t>CAD (SolidWorks &amp; Creo), FEA</w:t>
+            </w:r>
+          </w:p>
+          <w:p>
+            <w:pPr>
+              <w:pStyle w:val="ListParagraph"/>
+              <w:numPr>
+                <w:ilvl w:val="0"/>
+                <w:numId w:val="11"/>
+              </w:numPr>
+              <w:spacing w:line="300" w:lineRule="auto"/>
+              <w:rPr>
+                <w:rFonts w:ascii="Roboto" w:hAnsi="Roboto" w:cstheme="minorHAnsi"/>
+                <w:color w:val="171717" w:themeColor="background2" w:themeShade="1A"/>
+                <w:sz w:val="20"/>
+                <w:szCs w:val="24"/>
+              </w:rPr>
+            </w:pPr>
+            <w:r>
+              <w:rPr>
+                <w:rFonts w:ascii="Roboto" w:hAnsi="Roboto" w:cstheme="minorHAnsi"/>
+                <w:color w:val="171717" w:themeColor="background2" w:themeShade="1A"/>
+                <w:sz w:val="20"/>
+                <w:szCs w:val="24"/>
+              </w:rPr>
+              <w:t>Manual/CNC Machining</w:t>
+            </w:r>
+          </w:p>
+          <w:p>
+            <w:pPr>
+              <w:pStyle w:val="ListParagraph"/>
+              <w:numPr>
+                <w:ilvl w:val="0"/>
+                <w:numId w:val="11"/>
+              </w:numPr>
+              <w:spacing w:line="300" w:lineRule="auto"/>
+              <w:rPr>
+                <w:rFonts w:ascii="Roboto" w:hAnsi="Roboto" w:cstheme="minorHAnsi"/>
+                <w:color w:val="171717" w:themeColor="background2" w:themeShade="1A"/>
+                <w:sz w:val="20"/>
+                <w:szCs w:val="24"/>
+              </w:rPr>
+            </w:pPr>
+            <w:r>
+              <w:rPr>
+                <w:rFonts w:ascii="Roboto" w:hAnsi="Roboto" w:cstheme="minorHAnsi"/>
+                <w:color w:val="171717" w:themeColor="background2" w:themeShade="1A"/>
+                <w:sz w:val="20"/>
+                <w:szCs w:val="24"/>
+              </w:rPr>
+              <w:t>Additive Manufacturing</w:t>
+            </w:r>
+          </w:p>
+          <w:p>
+            <w:pPr>
+              <w:spacing w:line="300" w:lineRule="auto"/>
+              <w:rPr>
+                <w:rFonts w:ascii="Roboto" w:hAnsi="Roboto" w:cstheme="minorHAnsi"/>
+                <w:color w:val="171717" w:themeColor="background2" w:themeShade="1A"/>
+                <w:sz w:val="12"/>
+                <w:szCs w:val="16"/>
+              </w:rPr>
+            </w:pPr>
+          </w:p>
+          <w:p>
+            <w:pPr>
+              <w:spacing w:line="300" w:lineRule="auto"/>
+              <w:rPr>
+                <w:rFonts w:ascii="Roboto" w:hAnsi="Roboto" w:cstheme="minorHAnsi"/>
+                <w:color w:val="171717" w:themeColor="background2" w:themeShade="1A"/>
+                <w:sz w:val="24"/>
+                <w:szCs w:val="32"/>
+              </w:rPr>
+            </w:pPr>
+            <w:r>
+              <w:rPr>
+                <w:rFonts w:ascii="Roboto" w:hAnsi="Roboto" w:cstheme="minorHAnsi"/>
+                <w:color w:val="171717" w:themeColor="background2" w:themeShade="1A"/>
+                <w:sz w:val="24"/>
+                <w:szCs w:val="32"/>
+              </w:rPr>
+              <w:t>Software:</w:t>
+            </w:r>
+          </w:p>
+          <w:p>
+            <w:pPr>
+              <w:pStyle w:val="ListParagraph"/>
+              <w:numPr>
+                <w:ilvl w:val="0"/>
+                <w:numId w:val="11"/>
+              </w:numPr>
+              <w:spacing w:line="300" w:lineRule="auto"/>
+              <w:rPr>
+                <w:rFonts w:ascii="Roboto" w:hAnsi="Roboto" w:cstheme="minorHAnsi"/>
+                <w:color w:val="171717" w:themeColor="background2" w:themeShade="1A"/>
+                <w:sz w:val="20"/>
+                <w:szCs w:val="24"/>
+              </w:rPr>
+            </w:pPr>
+            <w:r>
+              <w:rPr>
+                <w:rFonts w:ascii="Roboto" w:hAnsi="Roboto" w:cstheme="minorHAnsi"/>
+                <w:color w:val="171717" w:themeColor="background2" w:themeShade="1A"/>
+                <w:sz w:val="20"/>
+                <w:szCs w:val="24"/>
+              </w:rPr>
+              <w:t xml:space="preserve">C++, </w:t>
+            </w:r>
+            <w:r>
+              <w:rPr>
+                <w:rFonts w:ascii="Roboto" w:hAnsi="Roboto" w:cstheme="minorHAnsi"/>
+                <w:color w:val="171717" w:themeColor="background2" w:themeShade="1A"/>
+                <w:sz w:val="20"/>
+                <w:szCs w:val="24"/>
+              </w:rPr>
+              <w:t>Python</w:t>
+            </w:r>
+            <w:r>
+              <w:rPr>
+                <w:rFonts w:ascii="Roboto" w:hAnsi="Roboto" w:cstheme="minorHAnsi"/>
+                <w:color w:val="171717" w:themeColor="background2" w:themeShade="1A"/>
+                <w:sz w:val="20"/>
+                <w:szCs w:val="24"/>
+              </w:rPr>
+              <w:t xml:space="preserve">, </w:t>
+            </w:r>
+            <w:r>
+              <w:rPr>
+                <w:rFonts w:ascii="Roboto" w:hAnsi="Roboto" w:cstheme="minorHAnsi"/>
+                <w:color w:val="171717" w:themeColor="background2" w:themeShade="1A"/>
+                <w:sz w:val="20"/>
+                <w:szCs w:val="24"/>
+              </w:rPr>
+              <w:t>MATLAB</w:t>
+            </w:r>
+          </w:p>
+          <w:p>
+            <w:pPr>
+              <w:pStyle w:val="ListParagraph"/>
+              <w:numPr>
+                <w:ilvl w:val="0"/>
+                <w:numId w:val="11"/>
+              </w:numPr>
+              <w:spacing w:line="300" w:lineRule="auto"/>
+              <w:rPr>
+                <w:rFonts w:ascii="Roboto" w:hAnsi="Roboto" w:cstheme="minorHAnsi"/>
+                <w:color w:val="171717" w:themeColor="background2" w:themeShade="1A"/>
+                <w:sz w:val="20"/>
+                <w:szCs w:val="24"/>
+              </w:rPr>
+            </w:pPr>
+            <w:r>
+              <w:rPr>
+                <w:rFonts w:ascii="Roboto" w:hAnsi="Roboto" w:cstheme="minorHAnsi"/>
+                <w:color w:val="171717" w:themeColor="background2" w:themeShade="1A"/>
+                <w:sz w:val="20"/>
+                <w:szCs w:val="24"/>
+              </w:rPr>
+              <w:t>Robot Operating System (ROS)</w:t>
+            </w:r>
+          </w:p>
+          <w:p>
+            <w:pPr>
+              <w:pStyle w:val="ListParagraph"/>
+              <w:numPr>
+                <w:ilvl w:val="0"/>
+                <w:numId w:val="11"/>
+              </w:numPr>
+              <w:spacing w:line="300" w:lineRule="auto"/>
+              <w:rPr>
+                <w:rFonts w:ascii="Roboto" w:hAnsi="Roboto" w:cstheme="minorHAnsi"/>
+                <w:color w:val="171717" w:themeColor="background2" w:themeShade="1A"/>
+                <w:sz w:val="20"/>
+                <w:szCs w:val="24"/>
+              </w:rPr>
+            </w:pPr>
+            <w:r>
+              <w:rPr>
+                <w:rFonts w:ascii="Roboto" w:hAnsi="Roboto" w:cstheme="minorHAnsi"/>
+                <w:color w:val="171717" w:themeColor="background2" w:themeShade="1A"/>
+                <w:sz w:val="20"/>
+                <w:szCs w:val="24"/>
+              </w:rPr>
+              <w:t>Microsoft Office Suite, LaTeX</w:t>
+            </w:r>
+          </w:p>
+          <w:p>
+            <w:pPr>
+              <w:spacing w:line="300" w:lineRule="auto"/>
+              <w:rPr>
+                <w:rFonts w:ascii="Roboto" w:hAnsi="Roboto" w:cstheme="minorHAnsi"/>
+                <w:iCs/>
+                <w:color w:val="171717" w:themeColor="background2" w:themeShade="1A"/>
+                <w:sz w:val="12"/>
+                <w:szCs w:val="12"/>
+              </w:rPr>
+            </w:pPr>
+          </w:p>
+        </w:tc>
+      </w:tr>
+      <w:tr>
+        <w:trPr>
+          <w:trHeight w:val="429"/>
+        </w:trPr>
+        <w:tc>
+          <w:tcPr>
+            <w:tcW w:w="2938" w:type="pct"/>
+            <w:vMerge/>
+            <w:tcBorders>
+              <w:left w:val="nil"/>
+              <w:right w:val="single" w:sz="12" w:space="0" w:color="3B3838" w:themeColor="background2" w:themeShade="40"/>
+            </w:tcBorders>
+          </w:tcPr>
+          <w:p>
+            <w:pPr>
+              <w:spacing w:line="300" w:lineRule="auto"/>
+              <w:ind w:right="3810"/>
+              <w:rPr>
+                <w:rFonts w:ascii="Roboto" w:hAnsi="Roboto" w:cstheme="minorHAnsi"/>
+                <w:color w:val="171717" w:themeColor="background2" w:themeShade="1A"/>
+                <w:sz w:val="28"/>
+                <w:szCs w:val="28"/>
+              </w:rPr>
+            </w:pPr>
+          </w:p>
+        </w:tc>
+        <w:tc>
+          <w:tcPr>
+            <w:tcW w:w="2062" w:type="pct"/>
+            <w:tcBorders>
+              <w:top w:val="single" w:sz="12" w:space="0" w:color="auto"/>
+              <w:left w:val="single" w:sz="12" w:space="0" w:color="3B3838" w:themeColor="background2" w:themeShade="40"/>
+              <w:bottom w:val="nil"/>
+              <w:right w:val="nil"/>
+            </w:tcBorders>
+            <w:shd w:val="clear" w:color="auto" w:fill="DEEAF6" w:themeFill="accent1" w:themeFillTint="33"/>
+            <w:vAlign w:val="bottom"/>
+          </w:tcPr>
+          <w:p>
+            <w:pPr>
+              <w:spacing w:line="300" w:lineRule="auto"/>
+              <w:jc w:val="center"/>
+              <w:rPr>
+                <w:rFonts w:ascii="Roboto" w:hAnsi="Roboto" w:cstheme="minorHAnsi"/>
+                <w:color w:val="171717" w:themeColor="background2" w:themeShade="1A"/>
+                <w:sz w:val="24"/>
+                <w:szCs w:val="24"/>
+              </w:rPr>
+            </w:pPr>
+            <w:r>
+              <w:rPr>
+                <w:rFonts w:ascii="Roboto" w:hAnsi="Roboto" w:cstheme="minorHAnsi"/>
+                <w:color w:val="171717" w:themeColor="background2" w:themeShade="1A"/>
+                <w:sz w:val="24"/>
+                <w:szCs w:val="24"/>
+              </w:rPr>
+              <w:t>Outreach</w:t>
+            </w:r>
+          </w:p>
+        </w:tc>
+      </w:tr>
+      <w:tr>
+        <w:trPr>
+          <w:trHeight w:val="3104"/>
+        </w:trPr>
+        <w:tc>
+          <w:tcPr>
+            <w:tcW w:w="2938" w:type="pct"/>
             <w:vMerge/>
             <w:tcBorders>
               <w:left w:val="nil"/>
@@ -1892,7 +2322,7 @@
         </w:tc>
         <w:tc>
           <w:tcPr>
-            <w:tcW w:w="2248" w:type="pct"/>
+            <w:tcW w:w="2062" w:type="pct"/>
             <w:tcBorders>
               <w:top w:val="nil"/>
               <w:left w:val="single" w:sz="12" w:space="0" w:color="3B3838" w:themeColor="background2" w:themeShade="40"/>
@@ -1906,8 +2336,8 @@
               <w:rPr>
                 <w:rFonts w:ascii="Roboto" w:hAnsi="Roboto" w:cstheme="minorHAnsi"/>
                 <w:color w:val="171717" w:themeColor="background2" w:themeShade="1A"/>
-                <w:sz w:val="20"/>
-                <w:szCs w:val="28"/>
+                <w:sz w:val="12"/>
+                <w:szCs w:val="18"/>
               </w:rPr>
             </w:pPr>
           </w:p>
@@ -1928,33 +2358,63 @@
                 <w:sz w:val="24"/>
                 <w:szCs w:val="24"/>
               </w:rPr>
-              <w:t>MS Mechanical Engineering</w:t>
-            </w:r>
-          </w:p>
-          <w:p>
-            <w:pPr>
-              <w:spacing w:line="300" w:lineRule="auto"/>
-              <w:rPr>
-                <w:rFonts w:ascii="Roboto" w:hAnsi="Roboto" w:cstheme="minorHAnsi"/>
-                <w:i/>
-                <w:color w:val="171717" w:themeColor="background2" w:themeShade="1A"/>
-                <w:sz w:val="20"/>
-                <w:szCs w:val="20"/>
-              </w:rPr>
-            </w:pPr>
-            <w:r>
-              <w:rPr>
-                <w:rFonts w:ascii="Roboto" w:hAnsi="Roboto" w:cstheme="minorHAnsi"/>
-                <w:i/>
-                <w:color w:val="171717" w:themeColor="background2" w:themeShade="1A"/>
-                <w:sz w:val="20"/>
-                <w:szCs w:val="20"/>
-              </w:rPr>
-              <w:t xml:space="preserve">UT Austin </w:t>
-            </w:r>
-            <w:r>
-              <w:rPr>
-                <w:rFonts w:ascii="Roboto" w:hAnsi="Roboto" w:cstheme="minorHAnsi"/>
+              <w:t>Los Alamos F</w:t>
+            </w:r>
+            <w:r>
+              <w:rPr>
+                <w:rFonts w:ascii="Roboto" w:hAnsi="Roboto" w:cstheme="minorHAnsi"/>
+                <w:color w:val="171717" w:themeColor="background2" w:themeShade="1A"/>
+                <w:sz w:val="24"/>
+                <w:szCs w:val="24"/>
+              </w:rPr>
+              <w:t>IRST Tech Challenge</w:t>
+            </w:r>
+          </w:p>
+          <w:p>
+            <w:pPr>
+              <w:spacing w:line="300" w:lineRule="auto"/>
+              <w:rPr>
+                <w:rFonts w:ascii="Roboto" w:hAnsi="Roboto" w:cstheme="minorHAnsi"/>
+                <w:i/>
+                <w:color w:val="171717" w:themeColor="background2" w:themeShade="1A"/>
+                <w:sz w:val="20"/>
+                <w:szCs w:val="20"/>
+              </w:rPr>
+            </w:pPr>
+            <w:r>
+              <w:rPr>
+                <w:rFonts w:ascii="Roboto" w:hAnsi="Roboto" w:cstheme="minorHAnsi"/>
+                <w:i/>
+                <w:color w:val="171717" w:themeColor="background2" w:themeShade="1A"/>
+                <w:sz w:val="20"/>
+                <w:szCs w:val="20"/>
+              </w:rPr>
+              <w:t>M</w:t>
+            </w:r>
+            <w:r>
+              <w:rPr>
+                <w:rFonts w:ascii="Roboto" w:hAnsi="Roboto" w:cstheme="minorHAnsi"/>
+                <w:i/>
+                <w:color w:val="171717" w:themeColor="background2" w:themeShade="1A"/>
+                <w:sz w:val="20"/>
+                <w:szCs w:val="20"/>
+              </w:rPr>
+              <w:t>entor/</w:t>
+            </w:r>
+            <w:r>
+              <w:rPr>
+                <w:rFonts w:ascii="Roboto" w:hAnsi="Roboto" w:cstheme="minorHAnsi"/>
+                <w:i/>
+                <w:color w:val="171717" w:themeColor="background2" w:themeShade="1A"/>
+                <w:sz w:val="20"/>
+                <w:szCs w:val="20"/>
+              </w:rPr>
+              <w:t xml:space="preserve">Coach </w:t>
+            </w:r>
+            <w:r>
+              <w:rPr>
+                <w:rFonts w:ascii="Roboto" w:hAnsi="Roboto" w:cstheme="minorHAnsi"/>
+                <w:iCs/>
                 <w:color w:val="171717" w:themeColor="background2" w:themeShade="1A"/>
                 <w:sz w:val="20"/>
                 <w:szCs w:val="20"/>
@@ -1969,26 +2429,7 @@
                 <w:sz w:val="20"/>
                 <w:szCs w:val="20"/>
               </w:rPr>
-              <w:t xml:space="preserve"> 2019 – 2021 </w:t>
-            </w:r>
-            <w:r>
-              <w:rPr>
-                <w:rFonts w:ascii="Roboto" w:hAnsi="Roboto" w:cstheme="minorHAnsi"/>
-                <w:color w:val="171717" w:themeColor="background2" w:themeShade="1A"/>
-                <w:sz w:val="20"/>
-                <w:szCs w:val="20"/>
-              </w:rPr>
-              <w:t>|</w:t>
-            </w:r>
-            <w:r>
-              <w:rPr>
-                <w:rFonts w:ascii="Roboto" w:hAnsi="Roboto" w:cstheme="minorHAnsi"/>
-                <w:i/>
-                <w:color w:val="171717" w:themeColor="background2" w:themeShade="1A"/>
-                <w:sz w:val="20"/>
-                <w:szCs w:val="20"/>
-              </w:rPr>
-              <w:t xml:space="preserve"> 3.96 GPA</w:t>
+              <w:t xml:space="preserve"> 2022-2024</w:t>
             </w:r>
           </w:p>
           <w:p>
@@ -1996,7 +2437,7 @@
               <w:pStyle w:val="ListParagraph"/>
               <w:numPr>
                 <w:ilvl w:val="0"/>
-                <w:numId w:val="10"/>
+                <w:numId w:val="11"/>
               </w:numPr>
               <w:spacing w:line="300" w:lineRule="auto"/>
               <w:rPr>
@@ -2009,22 +2450,74 @@
             <w:r>
               <w:rPr>
                 <w:rFonts w:ascii="Roboto" w:hAnsi="Roboto" w:cstheme="minorHAnsi"/>
-                <w:iCs/>
-                <w:color w:val="171717" w:themeColor="background2" w:themeShade="1A"/>
-                <w:sz w:val="20"/>
-                <w:szCs w:val="20"/>
-              </w:rPr>
-              <w:t xml:space="preserve">Thesis: </w:t>
-            </w:r>
-            <w:r>
-              <w:rPr>
-                <w:rFonts w:ascii="Roboto" w:hAnsi="Roboto" w:cstheme="minorHAnsi"/>
-                <w:i/>
-                <w:color w:val="171717" w:themeColor="background2" w:themeShade="1A"/>
-                <w:sz w:val="20"/>
-                <w:szCs w:val="20"/>
-              </w:rPr>
-              <w:t>Manipulator Control in Collaborative Assembly</w:t>
+                <w:color w:val="171717" w:themeColor="background2" w:themeShade="1A"/>
+                <w:sz w:val="20"/>
+                <w:szCs w:val="20"/>
+              </w:rPr>
+              <w:t>Taught</w:t>
+            </w:r>
+            <w:r>
+              <w:rPr>
+                <w:rFonts w:ascii="Roboto" w:hAnsi="Roboto" w:cstheme="minorHAnsi"/>
+                <w:color w:val="171717" w:themeColor="background2" w:themeShade="1A"/>
+                <w:sz w:val="20"/>
+                <w:szCs w:val="20"/>
+              </w:rPr>
+              <w:t xml:space="preserve"> </w:t>
+            </w:r>
+            <w:r>
+              <w:rPr>
+                <w:rFonts w:ascii="Roboto" w:hAnsi="Roboto" w:cstheme="minorHAnsi"/>
+                <w:color w:val="171717" w:themeColor="background2" w:themeShade="1A"/>
+                <w:sz w:val="20"/>
+                <w:szCs w:val="20"/>
+              </w:rPr>
+              <w:t xml:space="preserve">~12 </w:t>
+            </w:r>
+            <w:r>
+              <w:rPr>
+                <w:rFonts w:ascii="Roboto" w:hAnsi="Roboto" w:cstheme="minorHAnsi"/>
+                <w:color w:val="171717" w:themeColor="background2" w:themeShade="1A"/>
+                <w:sz w:val="20"/>
+                <w:szCs w:val="20"/>
+              </w:rPr>
+              <w:t>middle school</w:t>
+            </w:r>
+            <w:r>
+              <w:rPr>
+                <w:rFonts w:ascii="Roboto" w:hAnsi="Roboto" w:cstheme="minorHAnsi"/>
+                <w:color w:val="171717" w:themeColor="background2" w:themeShade="1A"/>
+                <w:sz w:val="20"/>
+                <w:szCs w:val="20"/>
+              </w:rPr>
+              <w:t>ers STEM,</w:t>
+            </w:r>
+            <w:r>
+              <w:rPr>
+                <w:rFonts w:ascii="Roboto" w:hAnsi="Roboto" w:cstheme="minorHAnsi"/>
+                <w:color w:val="171717" w:themeColor="background2" w:themeShade="1A"/>
+                <w:sz w:val="20"/>
+                <w:szCs w:val="20"/>
+              </w:rPr>
+              <w:t xml:space="preserve"> </w:t>
+            </w:r>
+            <w:r>
+              <w:rPr>
+                <w:rFonts w:ascii="Roboto" w:hAnsi="Roboto" w:cstheme="minorHAnsi"/>
+                <w:color w:val="171717" w:themeColor="background2" w:themeShade="1A"/>
+                <w:sz w:val="20"/>
+                <w:szCs w:val="20"/>
+              </w:rPr>
+              <w:t>problem-solving</w:t>
+            </w:r>
+            <w:r>
+              <w:rPr>
+                <w:rFonts w:ascii="Roboto" w:hAnsi="Roboto" w:cstheme="minorHAnsi"/>
+                <w:color w:val="171717" w:themeColor="background2" w:themeShade="1A"/>
+                <w:sz w:val="20"/>
+                <w:szCs w:val="20"/>
+              </w:rPr>
+              <w:t>, and teamwork</w:t>
             </w:r>
           </w:p>
           <w:p>
@@ -2032,7 +2525,7 @@
               <w:pStyle w:val="ListParagraph"/>
               <w:numPr>
                 <w:ilvl w:val="0"/>
-                <w:numId w:val="10"/>
+                <w:numId w:val="11"/>
               </w:numPr>
               <w:spacing w:line="300" w:lineRule="auto"/>
               <w:rPr>
@@ -2045,22 +2538,66 @@
             <w:r>
               <w:rPr>
                 <w:rFonts w:ascii="Roboto" w:hAnsi="Roboto" w:cstheme="minorHAnsi"/>
-                <w:iCs/>
-                <w:color w:val="171717" w:themeColor="background2" w:themeShade="1A"/>
-                <w:sz w:val="20"/>
-                <w:szCs w:val="20"/>
-              </w:rPr>
-              <w:t>Teaching Assistant: Nuclear Environmental Protection</w:t>
-            </w:r>
-          </w:p>
-          <w:p>
-            <w:pPr>
-              <w:spacing w:line="300" w:lineRule="auto"/>
-              <w:rPr>
-                <w:rFonts w:ascii="Roboto" w:hAnsi="Roboto" w:cstheme="minorHAnsi"/>
-                <w:color w:val="171717" w:themeColor="background2" w:themeShade="1A"/>
-                <w:sz w:val="20"/>
-                <w:szCs w:val="20"/>
+                <w:color w:val="171717" w:themeColor="background2" w:themeShade="1A"/>
+                <w:sz w:val="20"/>
+                <w:szCs w:val="20"/>
+              </w:rPr>
+              <w:t>Inspired</w:t>
+            </w:r>
+            <w:r>
+              <w:rPr>
+                <w:rFonts w:ascii="Roboto" w:hAnsi="Roboto" w:cstheme="minorHAnsi"/>
+                <w:color w:val="171717" w:themeColor="background2" w:themeShade="1A"/>
+                <w:sz w:val="20"/>
+                <w:szCs w:val="20"/>
+              </w:rPr>
+              <w:t xml:space="preserve"> eligible students to continue</w:t>
+            </w:r>
+            <w:r>
+              <w:rPr>
+                <w:rFonts w:ascii="Roboto" w:hAnsi="Roboto" w:cstheme="minorHAnsi"/>
+                <w:color w:val="171717" w:themeColor="background2" w:themeShade="1A"/>
+                <w:sz w:val="20"/>
+                <w:szCs w:val="20"/>
+              </w:rPr>
+              <w:t xml:space="preserve"> </w:t>
+            </w:r>
+            <w:r>
+              <w:rPr>
+                <w:rFonts w:ascii="Roboto" w:hAnsi="Roboto" w:cstheme="minorHAnsi"/>
+                <w:color w:val="171717" w:themeColor="background2" w:themeShade="1A"/>
+                <w:sz w:val="20"/>
+                <w:szCs w:val="20"/>
+              </w:rPr>
+              <w:t>with</w:t>
+            </w:r>
+            <w:r>
+              <w:rPr>
+                <w:rFonts w:ascii="Roboto" w:hAnsi="Roboto" w:cstheme="minorHAnsi"/>
+                <w:color w:val="171717" w:themeColor="background2" w:themeShade="1A"/>
+                <w:sz w:val="20"/>
+                <w:szCs w:val="20"/>
+              </w:rPr>
+              <w:t xml:space="preserve"> high school</w:t>
+            </w:r>
+            <w:r>
+              <w:rPr>
+                <w:rFonts w:ascii="Roboto" w:hAnsi="Roboto" w:cstheme="minorHAnsi"/>
+                <w:color w:val="171717" w:themeColor="background2" w:themeShade="1A"/>
+                <w:sz w:val="20"/>
+                <w:szCs w:val="20"/>
+              </w:rPr>
+              <w:t xml:space="preserve"> robotics</w:t>
+            </w:r>
+          </w:p>
+          <w:p>
+            <w:pPr>
+              <w:spacing w:line="300" w:lineRule="auto"/>
+              <w:rPr>
+                <w:rFonts w:ascii="Roboto" w:hAnsi="Roboto" w:cstheme="minorHAnsi"/>
+                <w:color w:val="171717" w:themeColor="background2" w:themeShade="1A"/>
+                <w:sz w:val="12"/>
+                <w:szCs w:val="12"/>
               </w:rPr>
             </w:pPr>
           </w:p>
@@ -2081,12 +2618,71 @@
                 <w:sz w:val="24"/>
                 <w:szCs w:val="24"/>
               </w:rPr>
-              <w:t>BS Mechanical Engineering</w:t>
-            </w:r>
-          </w:p>
-          <w:p>
-            <w:pPr>
-              <w:spacing w:line="300" w:lineRule="auto"/>
+              <w:t>UT Robotics &amp; Automation Society</w:t>
+            </w:r>
+          </w:p>
+          <w:p>
+            <w:pPr>
+              <w:spacing w:line="300" w:lineRule="auto"/>
+              <w:rPr>
+                <w:rFonts w:ascii="Roboto" w:hAnsi="Roboto" w:cstheme="minorHAnsi"/>
+                <w:i/>
+                <w:color w:val="171717" w:themeColor="background2" w:themeShade="1A"/>
+                <w:sz w:val="20"/>
+                <w:szCs w:val="20"/>
+              </w:rPr>
+            </w:pPr>
+            <w:r>
+              <w:rPr>
+                <w:rFonts w:ascii="Roboto" w:hAnsi="Roboto" w:cstheme="minorHAnsi"/>
+                <w:i/>
+                <w:color w:val="171717" w:themeColor="background2" w:themeShade="1A"/>
+                <w:sz w:val="20"/>
+                <w:szCs w:val="20"/>
+              </w:rPr>
+              <w:t>Me</w:t>
+            </w:r>
+            <w:r>
+              <w:rPr>
+                <w:rFonts w:ascii="Roboto" w:hAnsi="Roboto" w:cstheme="minorHAnsi"/>
+                <w:i/>
+                <w:color w:val="171717" w:themeColor="background2" w:themeShade="1A"/>
+                <w:sz w:val="20"/>
+                <w:szCs w:val="20"/>
+              </w:rPr>
+              <w:t>ntor</w:t>
+            </w:r>
+            <w:r>
+              <w:rPr>
+                <w:rFonts w:ascii="Roboto" w:hAnsi="Roboto" w:cstheme="minorHAnsi"/>
+                <w:i/>
+                <w:color w:val="171717" w:themeColor="background2" w:themeShade="1A"/>
+                <w:sz w:val="20"/>
+                <w:szCs w:val="20"/>
+              </w:rPr>
+              <w:t>/</w:t>
+            </w:r>
+            <w:r>
+              <w:rPr>
+                <w:rFonts w:ascii="Roboto" w:hAnsi="Roboto" w:cstheme="minorHAnsi"/>
+                <w:i/>
+                <w:color w:val="171717" w:themeColor="background2" w:themeShade="1A"/>
+                <w:sz w:val="20"/>
+                <w:szCs w:val="20"/>
+              </w:rPr>
+              <w:t>Officer</w:t>
+            </w:r>
+            <w:r>
+              <w:rPr>
+                <w:rFonts w:ascii="Roboto" w:hAnsi="Roboto" w:cstheme="minorHAnsi"/>
+                <w:i/>
+                <w:color w:val="171717" w:themeColor="background2" w:themeShade="1A"/>
+                <w:sz w:val="20"/>
+                <w:szCs w:val="20"/>
+              </w:rPr>
+              <w:t xml:space="preserve"> </w:t>
+            </w:r>
+            <w:r>
               <w:rPr>
                 <w:rFonts w:ascii="Roboto" w:hAnsi="Roboto" w:cstheme="minorHAnsi"/>
                 <w:iCs/>
@@ -2094,24 +2690,6 @@
                 <w:sz w:val="20"/>
                 <w:szCs w:val="20"/>
               </w:rPr>
-            </w:pPr>
-            <w:r>
-              <w:rPr>
-                <w:rFonts w:ascii="Roboto" w:hAnsi="Roboto" w:cstheme="minorHAnsi"/>
-                <w:i/>
-                <w:color w:val="171717" w:themeColor="background2" w:themeShade="1A"/>
-                <w:sz w:val="20"/>
-                <w:szCs w:val="20"/>
-              </w:rPr>
-              <w:t xml:space="preserve">UT Austin </w:t>
-            </w:r>
-            <w:r>
-              <w:rPr>
-                <w:rFonts w:ascii="Roboto" w:hAnsi="Roboto" w:cstheme="minorHAnsi"/>
-                <w:color w:val="171717" w:themeColor="background2" w:themeShade="1A"/>
-                <w:sz w:val="20"/>
-                <w:szCs w:val="20"/>
-              </w:rPr>
               <w:t>|</w:t>
             </w:r>
             <w:r>
@@ -2122,57 +2700,37 @@
                 <w:sz w:val="20"/>
                 <w:szCs w:val="20"/>
               </w:rPr>
-              <w:t xml:space="preserve"> 2015 – 2019 </w:t>
-            </w:r>
-            <w:r>
-              <w:rPr>
-                <w:rFonts w:ascii="Roboto" w:hAnsi="Roboto" w:cstheme="minorHAnsi"/>
-                <w:color w:val="171717" w:themeColor="background2" w:themeShade="1A"/>
-                <w:sz w:val="20"/>
-                <w:szCs w:val="20"/>
-              </w:rPr>
-              <w:t>|</w:t>
-            </w:r>
-            <w:r>
-              <w:rPr>
-                <w:rFonts w:ascii="Roboto" w:hAnsi="Roboto" w:cstheme="minorHAnsi"/>
-                <w:i/>
-                <w:color w:val="171717" w:themeColor="background2" w:themeShade="1A"/>
-                <w:sz w:val="20"/>
-                <w:szCs w:val="20"/>
-              </w:rPr>
-              <w:t xml:space="preserve"> 3.84 GPA</w:t>
-            </w:r>
-          </w:p>
-          <w:p>
-            <w:pPr>
-              <w:spacing w:line="300" w:lineRule="auto"/>
-              <w:rPr>
-                <w:rFonts w:ascii="Roboto" w:hAnsi="Roboto" w:cstheme="minorHAnsi"/>
-                <w:color w:val="171717" w:themeColor="background2" w:themeShade="1A"/>
-                <w:sz w:val="20"/>
-                <w:szCs w:val="20"/>
-              </w:rPr>
-            </w:pPr>
-          </w:p>
-          <w:p>
-            <w:pPr>
-              <w:spacing w:line="300" w:lineRule="auto"/>
-              <w:rPr>
-                <w:rFonts w:ascii="Roboto" w:hAnsi="Roboto" w:cstheme="minorHAnsi"/>
-                <w:color w:val="171717" w:themeColor="background2" w:themeShade="1A"/>
-                <w:sz w:val="24"/>
-                <w:szCs w:val="24"/>
-              </w:rPr>
-            </w:pPr>
-            <w:r>
-              <w:rPr>
-                <w:rFonts w:ascii="Roboto" w:hAnsi="Roboto" w:cstheme="minorHAnsi"/>
-                <w:color w:val="171717" w:themeColor="background2" w:themeShade="1A"/>
-                <w:sz w:val="24"/>
-                <w:szCs w:val="24"/>
-              </w:rPr>
-              <w:t>Coursework topics:</w:t>
+              <w:t xml:space="preserve"> 201</w:t>
+            </w:r>
+            <w:r>
+              <w:rPr>
+                <w:rFonts w:ascii="Roboto" w:hAnsi="Roboto" w:cstheme="minorHAnsi"/>
+                <w:i/>
+                <w:color w:val="171717" w:themeColor="background2" w:themeShade="1A"/>
+                <w:sz w:val="20"/>
+                <w:szCs w:val="20"/>
+              </w:rPr>
+              <w:t>5</w:t>
+            </w:r>
+            <w:r>
+              <w:rPr>
+                <w:rFonts w:ascii="Roboto" w:hAnsi="Roboto" w:cstheme="minorHAnsi"/>
+                <w:i/>
+                <w:color w:val="171717" w:themeColor="background2" w:themeShade="1A"/>
+                <w:sz w:val="20"/>
+                <w:szCs w:val="20"/>
+              </w:rPr>
+              <w:t xml:space="preserve"> – 20</w:t>
+            </w:r>
+            <w:r>
+              <w:rPr>
+                <w:rFonts w:ascii="Roboto" w:hAnsi="Roboto" w:cstheme="minorHAnsi"/>
+                <w:i/>
+                <w:color w:val="171717" w:themeColor="background2" w:themeShade="1A"/>
+                <w:sz w:val="20"/>
+                <w:szCs w:val="20"/>
+              </w:rPr>
+              <w:t>19</w:t>
             </w:r>
           </w:p>
           <w:p>
@@ -2180,7 +2738,7 @@
               <w:pStyle w:val="ListParagraph"/>
               <w:numPr>
                 <w:ilvl w:val="0"/>
-                <w:numId w:val="6"/>
+                <w:numId w:val="11"/>
               </w:numPr>
               <w:spacing w:line="300" w:lineRule="auto"/>
               <w:rPr>
@@ -2197,25 +2755,26 @@
                 <w:sz w:val="20"/>
                 <w:szCs w:val="20"/>
               </w:rPr>
-              <w:t>Autonomous Robot</w:t>
-            </w:r>
-            <w:r>
-              <w:rPr>
-                <w:rFonts w:ascii="Roboto" w:hAnsi="Roboto" w:cstheme="minorHAnsi"/>
-                <w:color w:val="171717" w:themeColor="background2" w:themeShade="1A"/>
-                <w:sz w:val="20"/>
-                <w:szCs w:val="20"/>
-              </w:rPr>
-              <w:t>ic</w:t>
-            </w:r>
-            <w:r>
-              <w:rPr>
-                <w:rFonts w:ascii="Roboto" w:hAnsi="Roboto" w:cstheme="minorHAnsi"/>
-                <w:color w:val="171717" w:themeColor="background2" w:themeShade="1A"/>
-                <w:sz w:val="20"/>
-                <w:szCs w:val="20"/>
-              </w:rPr>
-              <w:t>s</w:t>
+              <w:t>Competed in 1</w:t>
+            </w:r>
+            <w:r>
+              <w:rPr>
+                <w:rFonts w:ascii="Roboto" w:hAnsi="Roboto" w:cstheme="minorHAnsi"/>
+                <w:color w:val="171717" w:themeColor="background2" w:themeShade="1A"/>
+                <w:sz w:val="20"/>
+                <w:szCs w:val="20"/>
+                <w:vertAlign w:val="superscript"/>
+              </w:rPr>
+              <w:t>st</w:t>
+            </w:r>
+            <w:r>
+              <w:rPr>
+                <w:rFonts w:ascii="Roboto" w:hAnsi="Roboto" w:cstheme="minorHAnsi"/>
+                <w:color w:val="171717" w:themeColor="background2" w:themeShade="1A"/>
+                <w:sz w:val="20"/>
+                <w:szCs w:val="20"/>
+              </w:rPr>
+              <w:t xml:space="preserve"> year robotics challenge and then mentored teams throughout undergrad</w:t>
             </w:r>
           </w:p>
           <w:p>
@@ -2223,7 +2782,7 @@
               <w:pStyle w:val="ListParagraph"/>
               <w:numPr>
                 <w:ilvl w:val="0"/>
-                <w:numId w:val="6"/>
+                <w:numId w:val="11"/>
               </w:numPr>
               <w:spacing w:line="300" w:lineRule="auto"/>
               <w:rPr>
@@ -2240,57 +2799,25 @@
                 <w:sz w:val="20"/>
                 <w:szCs w:val="20"/>
               </w:rPr>
-              <w:t>Manipulator Algorithms</w:t>
-            </w:r>
-          </w:p>
-          <w:p>
-            <w:pPr>
-              <w:pStyle w:val="ListParagraph"/>
-              <w:numPr>
-                <w:ilvl w:val="0"/>
-                <w:numId w:val="6"/>
-              </w:numPr>
-              <w:spacing w:line="300" w:lineRule="auto"/>
-              <w:rPr>
-                <w:rFonts w:ascii="Roboto" w:hAnsi="Roboto" w:cstheme="minorHAnsi"/>
-                <w:color w:val="171717" w:themeColor="background2" w:themeShade="1A"/>
-                <w:sz w:val="20"/>
-                <w:szCs w:val="20"/>
-              </w:rPr>
-            </w:pPr>
-            <w:r>
-              <w:rPr>
-                <w:rFonts w:ascii="Roboto" w:hAnsi="Roboto" w:cstheme="minorHAnsi"/>
-                <w:color w:val="171717" w:themeColor="background2" w:themeShade="1A"/>
-                <w:sz w:val="20"/>
-                <w:szCs w:val="20"/>
-              </w:rPr>
-              <w:t>Classical &amp; Modern Control</w:t>
-            </w:r>
-          </w:p>
-          <w:p>
-            <w:pPr>
-              <w:pStyle w:val="ListParagraph"/>
-              <w:numPr>
-                <w:ilvl w:val="0"/>
-                <w:numId w:val="6"/>
-              </w:numPr>
-              <w:spacing w:line="300" w:lineRule="auto"/>
-              <w:rPr>
-                <w:rFonts w:ascii="Roboto" w:hAnsi="Roboto" w:cstheme="minorHAnsi"/>
-                <w:color w:val="171717" w:themeColor="background2" w:themeShade="1A"/>
-                <w:sz w:val="24"/>
-                <w:szCs w:val="28"/>
-              </w:rPr>
-            </w:pPr>
-            <w:r>
-              <w:rPr>
-                <w:rFonts w:ascii="Roboto" w:hAnsi="Roboto" w:cstheme="minorHAnsi"/>
-                <w:color w:val="171717" w:themeColor="background2" w:themeShade="1A"/>
-                <w:sz w:val="20"/>
-                <w:szCs w:val="20"/>
-              </w:rPr>
-              <w:t>Robot Mechanism Design</w:t>
+              <w:t>Headed</w:t>
+            </w:r>
+            <w:r>
+              <w:rPr>
+                <w:rFonts w:ascii="Roboto" w:hAnsi="Roboto" w:cstheme="minorHAnsi"/>
+                <w:color w:val="171717" w:themeColor="background2" w:themeShade="1A"/>
+                <w:sz w:val="20"/>
+                <w:szCs w:val="20"/>
+              </w:rPr>
+              <w:t xml:space="preserve"> </w:t>
+            </w:r>
+            <w:r>
+              <w:rPr>
+                <w:rFonts w:ascii="Roboto" w:hAnsi="Roboto" w:cstheme="minorHAnsi"/>
+                <w:color w:val="171717" w:themeColor="background2" w:themeShade="1A"/>
+                <w:sz w:val="20"/>
+                <w:szCs w:val="20"/>
+              </w:rPr>
+              <w:t>committee that made eye-catching outreach robots</w:t>
             </w:r>
           </w:p>
         </w:tc>
@@ -2306,7 +2833,7 @@
     </w:p>
     <w:sectPr>
       <w:pgSz w:w="12240" w:h="15840"/>
-      <w:pgMar w:top="1296" w:right="1296" w:bottom="720" w:left="1296" w:header="720" w:footer="720" w:gutter="0"/>
+      <w:pgMar w:top="1152" w:right="1296" w:bottom="720" w:left="1296" w:header="720" w:footer="720" w:gutter="0"/>
       <w:cols w:space="720"/>
       <w:docGrid w:linePitch="360"/>
     </w:sectPr>
@@ -3342,6 +3869,119 @@
     </w:lvl>
   </w:abstractNum>
   <w:abstractNum w:abstractNumId="9" w15:restartNumberingAfterBreak="0">
+    <w:nsid w:val="3E841C9C"/>
+    <w:multiLevelType w:val="hybridMultilevel"/>
+    <w:tmpl w:val="925EBE72"/>
+    <w:lvl w:ilvl="0" w:tplc="04090001">
+      <w:start w:val="1"/>
+      <w:numFmt w:val="bullet"/>
+      <w:lvlText w:val=""/>
+      <w:lvlJc w:val="left"/>
+      <w:pPr>
+        <w:ind w:left="720" w:hanging="360"/>
+      </w:pPr>
+      <w:rPr>
+        <w:rFonts w:ascii="Symbol" w:hAnsi="Symbol" w:hint="default"/>
+      </w:rPr>
+    </w:lvl>
+    <w:lvl w:ilvl="1" w:tplc="04090003" w:tentative="1">
+      <w:start w:val="1"/>
+      <w:numFmt w:val="bullet"/>
+      <w:lvlText w:val="o"/>
+      <w:lvlJc w:val="left"/>
+      <w:pPr>
+        <w:ind w:left="1440" w:hanging="360"/>
+      </w:pPr>
+      <w:rPr>
+        <w:rFonts w:ascii="Courier New" w:hAnsi="Courier New" w:cs="Courier New" w:hint="default"/>
+      </w:rPr>
+    </w:lvl>
+    <w:lvl w:ilvl="2" w:tplc="04090005" w:tentative="1">
+      <w:start w:val="1"/>
+      <w:numFmt w:val="bullet"/>
+      <w:lvlText w:val=""/>
+      <w:lvlJc w:val="left"/>
+      <w:pPr>
+        <w:ind w:left="2160" w:hanging="360"/>
+      </w:pPr>
+      <w:rPr>
+        <w:rFonts w:ascii="Wingdings" w:hAnsi="Wingdings" w:hint="default"/>
+      </w:rPr>
+    </w:lvl>
+    <w:lvl w:ilvl="3" w:tplc="04090001" w:tentative="1">
+      <w:start w:val="1"/>
+      <w:numFmt w:val="bullet"/>
+      <w:lvlText w:val=""/>
+      <w:lvlJc w:val="left"/>
+      <w:pPr>
+        <w:ind w:left="2880" w:hanging="360"/>
+      </w:pPr>
+      <w:rPr>
+        <w:rFonts w:ascii="Symbol" w:hAnsi="Symbol" w:hint="default"/>
+      </w:rPr>
+    </w:lvl>
+    <w:lvl w:ilvl="4" w:tplc="04090003" w:tentative="1">
+      <w:start w:val="1"/>
+      <w:numFmt w:val="bullet"/>
+      <w:lvlText w:val="o"/>
+      <w:lvlJc w:val="left"/>
+      <w:pPr>
+        <w:ind w:left="3600" w:hanging="360"/>
+      </w:pPr>
+      <w:rPr>
+        <w:rFonts w:ascii="Courier New" w:hAnsi="Courier New" w:cs="Courier New" w:hint="default"/>
+      </w:rPr>
+    </w:lvl>
+    <w:lvl w:ilvl="5" w:tplc="04090005" w:tentative="1">
+      <w:start w:val="1"/>
+      <w:numFmt w:val="bullet"/>
+      <w:lvlText w:val=""/>
+      <w:lvlJc w:val="left"/>
+      <w:pPr>
+        <w:ind w:left="4320" w:hanging="360"/>
+      </w:pPr>
+      <w:rPr>
+        <w:rFonts w:ascii="Wingdings" w:hAnsi="Wingdings" w:hint="default"/>
+      </w:rPr>
+    </w:lvl>
+    <w:lvl w:ilvl="6" w:tplc="04090001" w:tentative="1">
+      <w:start w:val="1"/>
+      <w:numFmt w:val="bullet"/>
+      <w:lvlText w:val=""/>
+      <w:lvlJc w:val="left"/>
+      <w:pPr>
+        <w:ind w:left="5040" w:hanging="360"/>
+      </w:pPr>
+      <w:rPr>
+        <w:rFonts w:ascii="Symbol" w:hAnsi="Symbol" w:hint="default"/>
+      </w:rPr>
+    </w:lvl>
+    <w:lvl w:ilvl="7" w:tplc="04090003" w:tentative="1">
+      <w:start w:val="1"/>
+      <w:numFmt w:val="bullet"/>
+      <w:lvlText w:val="o"/>
+      <w:lvlJc w:val="left"/>
+      <w:pPr>
+        <w:ind w:left="5760" w:hanging="360"/>
+      </w:pPr>
+      <w:rPr>
+        <w:rFonts w:ascii="Courier New" w:hAnsi="Courier New" w:cs="Courier New" w:hint="default"/>
+      </w:rPr>
+    </w:lvl>
+    <w:lvl w:ilvl="8" w:tplc="04090005" w:tentative="1">
+      <w:start w:val="1"/>
+      <w:numFmt w:val="bullet"/>
+      <w:lvlText w:val=""/>
+      <w:lvlJc w:val="left"/>
+      <w:pPr>
+        <w:ind w:left="6480" w:hanging="360"/>
+      </w:pPr>
+      <w:rPr>
+        <w:rFonts w:ascii="Wingdings" w:hAnsi="Wingdings" w:hint="default"/>
+      </w:rPr>
+    </w:lvl>
+  </w:abstractNum>
+  <w:abstractNum w:abstractNumId="10" w15:restartNumberingAfterBreak="0">
     <w:nsid w:val="3F002C36"/>
     <w:multiLevelType w:val="hybridMultilevel"/>
     <w:tmpl w:val="BD748384"/>
@@ -3454,7 +4094,7 @@
       </w:rPr>
     </w:lvl>
   </w:abstractNum>
-  <w:abstractNum w:abstractNumId="10" w15:restartNumberingAfterBreak="0">
+  <w:abstractNum w:abstractNumId="11" w15:restartNumberingAfterBreak="0">
     <w:nsid w:val="42BF5F6C"/>
     <w:multiLevelType w:val="hybridMultilevel"/>
     <w:tmpl w:val="1444F2B2"/>
@@ -3569,17 +4209,17 @@
       </w:rPr>
     </w:lvl>
   </w:abstractNum>
-  <w:abstractNum w:abstractNumId="11" w15:restartNumberingAfterBreak="0">
+  <w:abstractNum w:abstractNumId="12" w15:restartNumberingAfterBreak="0">
     <w:nsid w:val="454C3B3D"/>
     <w:multiLevelType w:val="hybridMultilevel"/>
-    <w:tmpl w:val="ABB0282E"/>
-    <w:lvl w:ilvl="0" w:tplc="04090001">
+    <w:tmpl w:val="7B74A18C"/>
+    <w:lvl w:ilvl="0" w:tplc="5B10DC8A">
       <w:start w:val="1"/>
       <w:numFmt w:val="bullet"/>
       <w:lvlText w:val=""/>
       <w:lvlJc w:val="left"/>
       <w:pPr>
-        <w:ind w:left="720" w:hanging="360"/>
+        <w:ind w:left="432" w:hanging="288"/>
       </w:pPr>
       <w:rPr>
         <w:rFonts w:ascii="Symbol" w:hAnsi="Symbol" w:hint="default"/>
@@ -3682,7 +4322,7 @@
       </w:rPr>
     </w:lvl>
   </w:abstractNum>
-  <w:abstractNum w:abstractNumId="12" w15:restartNumberingAfterBreak="0">
+  <w:abstractNum w:abstractNumId="13" w15:restartNumberingAfterBreak="0">
     <w:nsid w:val="5C1E25B5"/>
     <w:multiLevelType w:val="hybridMultilevel"/>
     <w:tmpl w:val="48D44616"/>
@@ -3795,7 +4435,7 @@
       </w:rPr>
     </w:lvl>
   </w:abstractNum>
-  <w:abstractNum w:abstractNumId="13" w15:restartNumberingAfterBreak="0">
+  <w:abstractNum w:abstractNumId="14" w15:restartNumberingAfterBreak="0">
     <w:nsid w:val="6CE72FB0"/>
     <w:multiLevelType w:val="hybridMultilevel"/>
     <w:tmpl w:val="CEE0151E"/>
@@ -3909,7 +4549,7 @@
       </w:rPr>
     </w:lvl>
   </w:abstractNum>
-  <w:abstractNum w:abstractNumId="14" w15:restartNumberingAfterBreak="0">
+  <w:abstractNum w:abstractNumId="15" w15:restartNumberingAfterBreak="0">
     <w:nsid w:val="748723A3"/>
     <w:multiLevelType w:val="hybridMultilevel"/>
     <w:tmpl w:val="CC6CF666"/>
@@ -4022,7 +4662,7 @@
       </w:rPr>
     </w:lvl>
   </w:abstractNum>
-  <w:abstractNum w:abstractNumId="15" w15:restartNumberingAfterBreak="0">
+  <w:abstractNum w:abstractNumId="16" w15:restartNumberingAfterBreak="0">
     <w:nsid w:val="7C6915AF"/>
     <w:multiLevelType w:val="hybridMultilevel"/>
     <w:tmpl w:val="16CCD142"/>
@@ -4148,10 +4788,10 @@
     <w:abstractNumId w:val="7"/>
   </w:num>
   <w:num w:numId="5" w16cid:durableId="574508317">
-    <w:abstractNumId w:val="9"/>
+    <w:abstractNumId w:val="10"/>
   </w:num>
   <w:num w:numId="6" w16cid:durableId="72163018">
-    <w:abstractNumId w:val="10"/>
+    <w:abstractNumId w:val="11"/>
   </w:num>
   <w:num w:numId="7" w16cid:durableId="330067088">
     <w:abstractNumId w:val="2"/>
@@ -4160,28 +4800,31 @@
     <w:abstractNumId w:val="0"/>
   </w:num>
   <w:num w:numId="9" w16cid:durableId="271785474">
+    <w:abstractNumId w:val="14"/>
+  </w:num>
+  <w:num w:numId="10" w16cid:durableId="116727054">
     <w:abstractNumId w:val="13"/>
   </w:num>
-  <w:num w:numId="10" w16cid:durableId="116727054">
+  <w:num w:numId="11" w16cid:durableId="206528276">
     <w:abstractNumId w:val="12"/>
-  </w:num>
-  <w:num w:numId="11" w16cid:durableId="206528276">
-    <w:abstractNumId w:val="11"/>
   </w:num>
   <w:num w:numId="12" w16cid:durableId="1555431864">
     <w:abstractNumId w:val="1"/>
   </w:num>
   <w:num w:numId="13" w16cid:durableId="1848790253">
-    <w:abstractNumId w:val="14"/>
+    <w:abstractNumId w:val="15"/>
   </w:num>
   <w:num w:numId="14" w16cid:durableId="1006204650">
-    <w:abstractNumId w:val="15"/>
+    <w:abstractNumId w:val="16"/>
   </w:num>
   <w:num w:numId="15" w16cid:durableId="1826628201">
     <w:abstractNumId w:val="4"/>
   </w:num>
   <w:num w:numId="16" w16cid:durableId="1837839013">
     <w:abstractNumId w:val="5"/>
+  </w:num>
+  <w:num w:numId="17" w16cid:durableId="1407800797">
+    <w:abstractNumId w:val="9"/>
   </w:num>
 </w:numbering>
 </file>
@@ -4654,6 +5297,86 @@
       <w:contextualSpacing/>
     </w:pPr>
   </w:style>
+  <w:style w:type="character" w:styleId="UnresolvedMention">
+    <w:name w:val="Unresolved Mention"/>
+    <w:basedOn w:val="DefaultParagraphFont"/>
+    <w:uiPriority w:val="99"/>
+    <w:semiHidden/>
+    <w:unhideWhenUsed/>
+    <w:rsid w:val="009F53ED"/>
+    <w:rPr>
+      <w:color w:val="605E5C"/>
+      <w:shd w:val="clear" w:color="auto" w:fill="E1DFDD"/>
+    </w:rPr>
+  </w:style>
+  <w:style w:type="character" w:styleId="CommentReference">
+    <w:name w:val="annotation reference"/>
+    <w:basedOn w:val="DefaultParagraphFont"/>
+    <w:uiPriority w:val="99"/>
+    <w:semiHidden/>
+    <w:unhideWhenUsed/>
+    <w:rsid w:val="000B5C8C"/>
+    <w:rPr>
+      <w:sz w:val="16"/>
+      <w:szCs w:val="16"/>
+    </w:rPr>
+  </w:style>
+  <w:style w:type="paragraph" w:styleId="CommentText">
+    <w:name w:val="annotation text"/>
+    <w:basedOn w:val="Normal"/>
+    <w:link w:val="CommentTextChar"/>
+    <w:uiPriority w:val="99"/>
+    <w:semiHidden/>
+    <w:unhideWhenUsed/>
+    <w:rsid w:val="000B5C8C"/>
+    <w:pPr>
+      <w:spacing w:line="240" w:lineRule="auto"/>
+    </w:pPr>
+    <w:rPr>
+      <w:sz w:val="20"/>
+      <w:szCs w:val="20"/>
+    </w:rPr>
+  </w:style>
+  <w:style w:type="character" w:customStyle="1" w:styleId="CommentTextChar">
+    <w:name w:val="Comment Text Char"/>
+    <w:basedOn w:val="DefaultParagraphFont"/>
+    <w:link w:val="CommentText"/>
+    <w:uiPriority w:val="99"/>
+    <w:semiHidden/>
+    <w:rsid w:val="000B5C8C"/>
+    <w:rPr>
+      <w:sz w:val="20"/>
+      <w:szCs w:val="20"/>
+    </w:rPr>
+  </w:style>
+  <w:style w:type="paragraph" w:styleId="CommentSubject">
+    <w:name w:val="annotation subject"/>
+    <w:basedOn w:val="CommentText"/>
+    <w:next w:val="CommentText"/>
+    <w:link w:val="CommentSubjectChar"/>
+    <w:uiPriority w:val="99"/>
+    <w:semiHidden/>
+    <w:unhideWhenUsed/>
+    <w:rsid w:val="000B5C8C"/>
+    <w:rPr>
+      <w:b/>
+      <w:bCs/>
+    </w:rPr>
+  </w:style>
+  <w:style w:type="character" w:customStyle="1" w:styleId="CommentSubjectChar">
+    <w:name w:val="Comment Subject Char"/>
+    <w:basedOn w:val="CommentTextChar"/>
+    <w:link w:val="CommentSubject"/>
+    <w:uiPriority w:val="99"/>
+    <w:semiHidden/>
+    <w:rsid w:val="000B5C8C"/>
+    <w:rPr>
+      <w:b/>
+      <w:bCs/>
+      <w:sz w:val="20"/>
+      <w:szCs w:val="20"/>
+    </w:rPr>
+  </w:style>
 </w:styles>
 </file>
 

</xml_diff>

<commit_message>
Updated favicon, removed Sandia and turtle soccer pages
</commit_message>
<xml_diff>
--- a/MarkJenningsResume.docx
+++ b/MarkJenningsResume.docx
@@ -1,6 +1,6 @@
 
 <file path=word/document.xml><?xml version="1.0" encoding="utf-8"?>
-<w:document xmlns:wpc="http://schemas.microsoft.com/office/word/2010/wordprocessingCanvas" xmlns:cx="http://schemas.microsoft.com/office/drawing/2014/chartex" xmlns:cx1="http://schemas.microsoft.com/office/drawing/2015/9/8/chartex" xmlns:cx2="http://schemas.microsoft.com/office/drawing/2015/10/21/chartex" xmlns:cx3="http://schemas.microsoft.com/office/drawing/2016/5/9/chartex" xmlns:cx4="http://schemas.microsoft.com/office/drawing/2016/5/10/chartex" xmlns:cx5="http://schemas.microsoft.com/office/drawing/2016/5/11/chartex" xmlns:cx6="http://schemas.microsoft.com/office/drawing/2016/5/12/chartex" xmlns:cx7="http://schemas.microsoft.com/office/drawing/2016/5/13/chartex" xmlns:cx8="http://schemas.microsoft.com/office/drawing/2016/5/14/chartex" xmlns:mc="http://schemas.openxmlformats.org/markup-compatibility/2006" xmlns:aink="http://schemas.microsoft.com/office/drawing/2016/ink" xmlns:am3d="http://schemas.microsoft.com/office/drawing/2017/model3d" xmlns:o="urn:schemas-microsoft-com:office:office" xmlns:oel="http://schemas.microsoft.com/office/2019/extlst" xmlns:r="http://schemas.openxmlformats.org/officeDocument/2006/relationships" xmlns:m="http://schemas.openxmlformats.org/officeDocument/2006/math" xmlns:v="urn:schemas-microsoft-com:vml" xmlns:wp14="http://schemas.microsoft.com/office/word/2010/wordprocessingDrawing" xmlns:wp="http://schemas.openxmlformats.org/drawingml/2006/wordprocessingDrawing" xmlns:w10="urn:schemas-microsoft-com:office:word" xmlns:w="http://schemas.openxmlformats.org/wordprocessingml/2006/main" xmlns:w14="http://schemas.microsoft.com/office/word/2010/wordml" xmlns:w15="http://schemas.microsoft.com/office/word/2012/wordml" xmlns:w16cex="http://schemas.microsoft.com/office/word/2018/wordml/cex" xmlns:w16cid="http://schemas.microsoft.com/office/word/2016/wordml/cid" xmlns:w16="http://schemas.microsoft.com/office/word/2018/wordml" xmlns:w16sdtdh="http://schemas.microsoft.com/office/word/2020/wordml/sdtdatahash" xmlns:w16se="http://schemas.microsoft.com/office/word/2015/wordml/symex" xmlns:wpg="http://schemas.microsoft.com/office/word/2010/wordprocessingGroup" xmlns:wpi="http://schemas.microsoft.com/office/word/2010/wordprocessingInk" xmlns:wne="http://schemas.microsoft.com/office/word/2006/wordml" xmlns:wps="http://schemas.microsoft.com/office/word/2010/wordprocessingShape" mc:Ignorable="w14 w15 w16se w16cid w16 w16cex w16sdtdh wp14">
+<w:document xmlns:wpc="http://schemas.microsoft.com/office/word/2010/wordprocessingCanvas" xmlns:cx="http://schemas.microsoft.com/office/drawing/2014/chartex" xmlns:cx1="http://schemas.microsoft.com/office/drawing/2015/9/8/chartex" xmlns:cx2="http://schemas.microsoft.com/office/drawing/2015/10/21/chartex" xmlns:cx3="http://schemas.microsoft.com/office/drawing/2016/5/9/chartex" xmlns:cx4="http://schemas.microsoft.com/office/drawing/2016/5/10/chartex" xmlns:cx5="http://schemas.microsoft.com/office/drawing/2016/5/11/chartex" xmlns:cx6="http://schemas.microsoft.com/office/drawing/2016/5/12/chartex" xmlns:cx7="http://schemas.microsoft.com/office/drawing/2016/5/13/chartex" xmlns:cx8="http://schemas.microsoft.com/office/drawing/2016/5/14/chartex" xmlns:mc="http://schemas.openxmlformats.org/markup-compatibility/2006" xmlns:aink="http://schemas.microsoft.com/office/drawing/2016/ink" xmlns:am3d="http://schemas.microsoft.com/office/drawing/2017/model3d" xmlns:o="urn:schemas-microsoft-com:office:office" xmlns:oel="http://schemas.microsoft.com/office/2019/extlst" xmlns:r="http://schemas.openxmlformats.org/officeDocument/2006/relationships" xmlns:m="http://schemas.openxmlformats.org/officeDocument/2006/math" xmlns:v="urn:schemas-microsoft-com:vml" xmlns:wp14="http://schemas.microsoft.com/office/word/2010/wordprocessingDrawing" xmlns:wp="http://schemas.openxmlformats.org/drawingml/2006/wordprocessingDrawing" xmlns:w10="urn:schemas-microsoft-com:office:word" xmlns:w="http://schemas.openxmlformats.org/wordprocessingml/2006/main" xmlns:w14="http://schemas.microsoft.com/office/word/2010/wordml" xmlns:w15="http://schemas.microsoft.com/office/word/2012/wordml" xmlns:w16cex="http://schemas.microsoft.com/office/word/2018/wordml/cex" xmlns:w16cid="http://schemas.microsoft.com/office/word/2016/wordml/cid" xmlns:w16="http://schemas.microsoft.com/office/word/2018/wordml" xmlns:w16du="http://schemas.microsoft.com/office/word/2023/wordml/word16du" xmlns:w16sdtdh="http://schemas.microsoft.com/office/word/2020/wordml/sdtdatahash" xmlns:w16se="http://schemas.microsoft.com/office/word/2015/wordml/symex" xmlns:wpg="http://schemas.microsoft.com/office/word/2010/wordprocessingGroup" xmlns:wpi="http://schemas.microsoft.com/office/word/2010/wordprocessingInk" xmlns:wne="http://schemas.microsoft.com/office/word/2006/wordml" xmlns:wps="http://schemas.microsoft.com/office/word/2010/wordprocessingShape" mc:Ignorable="w14 w15 w16se w16cid w16 w16cex w16sdtdh w16du wp14">
   <w:body>
     <w:tbl>
       <w:tblPr>
@@ -13,12 +13,12 @@
         <w:tblLook w:val="04A0" w:firstRow="1" w:lastRow="0" w:firstColumn="1" w:lastColumn="0" w:noHBand="0" w:noVBand="1"/>
       </w:tblPr>
       <w:tblGrid>
-        <w:gridCol w:w="5669"/>
-        <w:gridCol w:w="3979"/>
+        <w:gridCol w:w="5580"/>
+        <w:gridCol w:w="4068"/>
       </w:tblGrid>
       <w:tr>
         <w:trPr>
-          <w:trHeight w:val="340"/>
+          <w:trHeight w:val="891"/>
         </w:trPr>
         <w:tc>
           <w:tcPr>
@@ -36,16 +36,14 @@
               <w:ind w:right="-14"/>
               <w:jc w:val="center"/>
               <w:rPr>
-                <w:rFonts w:ascii="Roboto Light" w:hAnsi="Roboto Light" w:cstheme="majorHAnsi"/>
-                <w:color w:val="171717" w:themeColor="background2" w:themeShade="1A"/>
+                <w:rFonts w:asciiTheme="majorHAnsi" w:hAnsiTheme="majorHAnsi" w:cstheme="majorHAnsi"/>
                 <w:sz w:val="72"/>
                 <w:szCs w:val="72"/>
               </w:rPr>
             </w:pPr>
             <w:r>
               <w:rPr>
-                <w:rFonts w:ascii="Roboto Light" w:hAnsi="Roboto Light" w:cstheme="majorHAnsi"/>
-                <w:color w:val="171717" w:themeColor="background2" w:themeShade="1A"/>
+                <w:rFonts w:asciiTheme="majorHAnsi" w:hAnsiTheme="majorHAnsi" w:cstheme="majorHAnsi"/>
                 <w:sz w:val="72"/>
                 <w:szCs w:val="72"/>
               </w:rPr>
@@ -53,8 +51,7 @@
             </w:r>
             <w:r>
               <w:rPr>
-                <w:rFonts w:ascii="Roboto Light" w:hAnsi="Roboto Light" w:cstheme="majorHAnsi"/>
-                <w:color w:val="171717" w:themeColor="background2" w:themeShade="1A"/>
+                <w:rFonts w:asciiTheme="majorHAnsi" w:hAnsiTheme="majorHAnsi" w:cstheme="majorHAnsi"/>
                 <w:sz w:val="72"/>
                 <w:szCs w:val="72"/>
               </w:rPr>
@@ -62,8 +59,7 @@
             </w:r>
             <w:r>
               <w:rPr>
-                <w:rFonts w:ascii="Roboto Light" w:hAnsi="Roboto Light" w:cstheme="majorHAnsi"/>
-                <w:color w:val="171717" w:themeColor="background2" w:themeShade="1A"/>
+                <w:rFonts w:asciiTheme="majorHAnsi" w:hAnsiTheme="majorHAnsi" w:cstheme="majorHAnsi"/>
                 <w:sz w:val="72"/>
                 <w:szCs w:val="72"/>
               </w:rPr>
@@ -71,8 +67,7 @@
             </w:r>
             <w:r>
               <w:rPr>
-                <w:rFonts w:ascii="Roboto Light" w:hAnsi="Roboto Light" w:cstheme="majorHAnsi"/>
-                <w:color w:val="171717" w:themeColor="background2" w:themeShade="1A"/>
+                <w:rFonts w:asciiTheme="majorHAnsi" w:hAnsiTheme="majorHAnsi" w:cstheme="majorHAnsi"/>
                 <w:sz w:val="72"/>
                 <w:szCs w:val="72"/>
               </w:rPr>
@@ -84,36 +79,24 @@
               <w:ind w:right="-14"/>
               <w:jc w:val="center"/>
               <w:rPr>
-                <w:rFonts w:ascii="Roboto" w:hAnsi="Roboto" w:cstheme="minorHAnsi"/>
-                <w:color w:val="171717" w:themeColor="background2" w:themeShade="1A"/>
+                <w:rFonts w:cstheme="minorHAnsi"/>
                 <w:sz w:val="24"/>
                 <w:szCs w:val="32"/>
               </w:rPr>
             </w:pPr>
             <w:r>
               <w:rPr>
-                <w:rFonts w:ascii="Roboto" w:hAnsi="Roboto" w:cstheme="minorHAnsi"/>
-                <w:i/>
-                <w:iCs/>
-                <w:color w:val="171717" w:themeColor="background2" w:themeShade="1A"/>
-                <w:sz w:val="24"/>
-                <w:szCs w:val="32"/>
-              </w:rPr>
-              <w:t>Applied Roboticis</w:t>
-            </w:r>
-            <w:r>
-              <w:rPr>
-                <w:rFonts w:ascii="Roboto" w:hAnsi="Roboto" w:cstheme="minorHAnsi"/>
+                <w:rFonts w:cstheme="minorHAnsi"/>
                 <w:i/>
                 <w:iCs/>
                 <w:sz w:val="24"/>
                 <w:szCs w:val="32"/>
               </w:rPr>
-              <w:t xml:space="preserve">t </w:t>
-            </w:r>
-            <w:r>
-              <w:rPr>
-                <w:rFonts w:ascii="Roboto" w:hAnsi="Roboto" w:cstheme="minorHAnsi"/>
+              <w:t xml:space="preserve">Applied Roboticist </w:t>
+            </w:r>
+            <w:r>
+              <w:rPr>
+                <w:rFonts w:cstheme="minorHAnsi"/>
                 <w:sz w:val="24"/>
                 <w:szCs w:val="32"/>
               </w:rPr>
@@ -121,7 +104,7 @@
             </w:r>
             <w:r>
               <w:rPr>
-                <w:rFonts w:ascii="Roboto" w:hAnsi="Roboto" w:cstheme="minorHAnsi"/>
+                <w:rFonts w:cstheme="minorHAnsi"/>
                 <w:i/>
                 <w:iCs/>
                 <w:sz w:val="24"/>
@@ -133,7 +116,7 @@
               <w:r>
                 <w:rPr>
                   <w:rStyle w:val="Hyperlink"/>
-                  <w:rFonts w:ascii="Roboto" w:hAnsi="Roboto" w:cstheme="minorHAnsi"/>
+                  <w:rFonts w:cstheme="minorHAnsi"/>
                   <w:i/>
                   <w:iCs/>
                   <w:color w:val="auto"/>
@@ -146,7 +129,7 @@
             </w:hyperlink>
             <w:r>
               <w:rPr>
-                <w:rFonts w:ascii="Roboto" w:hAnsi="Roboto" w:cstheme="minorHAnsi"/>
+                <w:rFonts w:cstheme="minorHAnsi"/>
                 <w:i/>
                 <w:iCs/>
                 <w:sz w:val="24"/>
@@ -156,7 +139,7 @@
             </w:r>
             <w:r>
               <w:rPr>
-                <w:rFonts w:ascii="Roboto" w:hAnsi="Roboto" w:cstheme="minorHAnsi"/>
+                <w:rFonts w:cstheme="minorHAnsi"/>
                 <w:sz w:val="24"/>
                 <w:szCs w:val="32"/>
               </w:rPr>
@@ -164,7 +147,7 @@
             </w:r>
             <w:r>
               <w:rPr>
-                <w:rFonts w:ascii="Roboto" w:hAnsi="Roboto" w:cstheme="minorHAnsi"/>
+                <w:rFonts w:cstheme="minorHAnsi"/>
                 <w:i/>
                 <w:iCs/>
                 <w:sz w:val="24"/>
@@ -176,7 +159,7 @@
               <w:r>
                 <w:rPr>
                   <w:rStyle w:val="Hyperlink"/>
-                  <w:rFonts w:ascii="Roboto" w:hAnsi="Roboto" w:cstheme="minorHAnsi"/>
+                  <w:rFonts w:cstheme="minorHAnsi"/>
                   <w:i/>
                   <w:iCs/>
                   <w:color w:val="auto"/>
@@ -193,15 +176,14 @@
               <w:ind w:right="-14"/>
               <w:jc w:val="center"/>
               <w:rPr>
-                <w:rFonts w:ascii="Roboto" w:hAnsi="Roboto" w:cstheme="minorHAnsi"/>
-                <w:color w:val="171717" w:themeColor="background2" w:themeShade="1A"/>
+                <w:rFonts w:cstheme="minorHAnsi"/>
                 <w:sz w:val="24"/>
                 <w:szCs w:val="32"/>
               </w:rPr>
             </w:pPr>
             <w:r>
               <w:rPr>
-                <w:rFonts w:ascii="Roboto" w:hAnsi="Roboto" w:cstheme="minorHAnsi"/>
+                <w:rFonts w:cstheme="minorHAnsi"/>
                 <w:noProof/>
               </w:rPr>
               <w:t xml:space="preserve"> </w:t>
@@ -215,14 +197,14 @@
         </w:trPr>
         <w:tc>
           <w:tcPr>
-            <w:tcW w:w="2938" w:type="pct"/>
+            <w:tcW w:w="2892" w:type="pct"/>
             <w:tcBorders>
               <w:top w:val="single" w:sz="12" w:space="0" w:color="3B3838" w:themeColor="background2" w:themeShade="40"/>
               <w:left w:val="nil"/>
               <w:bottom w:val="nil"/>
               <w:right w:val="single" w:sz="12" w:space="0" w:color="3B3838" w:themeColor="background2" w:themeShade="40"/>
             </w:tcBorders>
-            <w:shd w:val="clear" w:color="auto" w:fill="DEEAF6" w:themeFill="accent1" w:themeFillTint="33"/>
+            <w:shd w:val="clear" w:color="auto" w:fill="97DEDE"/>
             <w:vAlign w:val="bottom"/>
           </w:tcPr>
           <w:p>
@@ -230,16 +212,14 @@
               <w:spacing w:line="300" w:lineRule="auto"/>
               <w:jc w:val="center"/>
               <w:rPr>
-                <w:rFonts w:ascii="Roboto" w:hAnsi="Roboto" w:cstheme="minorHAnsi"/>
-                <w:color w:val="171717" w:themeColor="background2" w:themeShade="1A"/>
+                <w:rFonts w:cstheme="minorHAnsi"/>
                 <w:sz w:val="24"/>
                 <w:szCs w:val="24"/>
               </w:rPr>
             </w:pPr>
             <w:r>
               <w:rPr>
-                <w:rFonts w:ascii="Roboto" w:hAnsi="Roboto" w:cstheme="minorHAnsi"/>
-                <w:color w:val="171717" w:themeColor="background2" w:themeShade="1A"/>
+                <w:rFonts w:cstheme="minorHAnsi"/>
                 <w:sz w:val="24"/>
                 <w:szCs w:val="24"/>
               </w:rPr>
@@ -249,14 +229,14 @@
         </w:tc>
         <w:tc>
           <w:tcPr>
-            <w:tcW w:w="2062" w:type="pct"/>
+            <w:tcW w:w="2108" w:type="pct"/>
             <w:tcBorders>
               <w:top w:val="single" w:sz="12" w:space="0" w:color="3B3838" w:themeColor="background2" w:themeShade="40"/>
               <w:left w:val="single" w:sz="12" w:space="0" w:color="3B3838" w:themeColor="background2" w:themeShade="40"/>
               <w:bottom w:val="nil"/>
               <w:right w:val="nil"/>
             </w:tcBorders>
-            <w:shd w:val="clear" w:color="auto" w:fill="DEEAF6" w:themeFill="accent1" w:themeFillTint="33"/>
+            <w:shd w:val="clear" w:color="auto" w:fill="97DEDE"/>
             <w:vAlign w:val="bottom"/>
           </w:tcPr>
           <w:p>
@@ -264,15 +244,13 @@
               <w:spacing w:line="300" w:lineRule="auto"/>
               <w:jc w:val="center"/>
               <w:rPr>
-                <w:rFonts w:ascii="Roboto" w:hAnsi="Roboto" w:cstheme="minorHAnsi"/>
-                <w:color w:val="171717" w:themeColor="background2" w:themeShade="1A"/>
+                <w:rFonts w:cstheme="minorHAnsi"/>
                 <w:sz w:val="24"/>
               </w:rPr>
             </w:pPr>
             <w:r>
               <w:rPr>
-                <w:rFonts w:ascii="Roboto" w:hAnsi="Roboto" w:cstheme="minorHAnsi"/>
-                <w:color w:val="171717" w:themeColor="background2" w:themeShade="1A"/>
+                <w:rFonts w:cstheme="minorHAnsi"/>
                 <w:sz w:val="24"/>
               </w:rPr>
               <w:t>Education</w:t>
@@ -286,7 +264,7 @@
         </w:trPr>
         <w:tc>
           <w:tcPr>
-            <w:tcW w:w="2938" w:type="pct"/>
+            <w:tcW w:w="2892" w:type="pct"/>
             <w:vMerge w:val="restart"/>
             <w:tcBorders>
               <w:top w:val="nil"/>
@@ -299,8 +277,7 @@
             <w:pPr>
               <w:spacing w:line="300" w:lineRule="auto"/>
               <w:rPr>
-                <w:rFonts w:ascii="Roboto" w:hAnsi="Roboto" w:cstheme="minorHAnsi"/>
-                <w:color w:val="171717" w:themeColor="background2" w:themeShade="1A"/>
+                <w:rFonts w:cstheme="minorHAnsi"/>
                 <w:sz w:val="12"/>
                 <w:szCs w:val="12"/>
               </w:rPr>
@@ -310,16 +287,14 @@
             <w:pPr>
               <w:spacing w:line="300" w:lineRule="auto"/>
               <w:rPr>
-                <w:rFonts w:ascii="Roboto" w:hAnsi="Roboto" w:cstheme="minorHAnsi"/>
-                <w:color w:val="171717" w:themeColor="background2" w:themeShade="1A"/>
+                <w:rFonts w:cstheme="minorHAnsi"/>
                 <w:sz w:val="24"/>
                 <w:szCs w:val="24"/>
               </w:rPr>
             </w:pPr>
             <w:r>
               <w:rPr>
-                <w:rFonts w:ascii="Roboto" w:hAnsi="Roboto" w:cstheme="minorHAnsi"/>
-                <w:color w:val="171717" w:themeColor="background2" w:themeShade="1A"/>
+                <w:rFonts w:cstheme="minorHAnsi"/>
                 <w:sz w:val="24"/>
                 <w:szCs w:val="24"/>
               </w:rPr>
@@ -330,20 +305,18 @@
             <w:pPr>
               <w:spacing w:line="300" w:lineRule="auto"/>
               <w:rPr>
-                <w:rFonts w:ascii="Roboto" w:hAnsi="Roboto" w:cstheme="minorHAnsi"/>
+                <w:rFonts w:cstheme="minorHAnsi"/>
                 <w:i/>
                 <w:iCs/>
-                <w:color w:val="171717" w:themeColor="background2" w:themeShade="1A"/>
-                <w:sz w:val="20"/>
-                <w:szCs w:val="20"/>
-              </w:rPr>
-            </w:pPr>
-            <w:r>
-              <w:rPr>
-                <w:rFonts w:ascii="Roboto" w:hAnsi="Roboto" w:cstheme="minorHAnsi"/>
+                <w:sz w:val="20"/>
+                <w:szCs w:val="20"/>
+              </w:rPr>
+            </w:pPr>
+            <w:r>
+              <w:rPr>
+                <w:rFonts w:cstheme="minorHAnsi"/>
                 <w:i/>
                 <w:iCs/>
-                <w:color w:val="171717" w:themeColor="background2" w:themeShade="1A"/>
                 <w:sz w:val="20"/>
                 <w:szCs w:val="20"/>
               </w:rPr>
@@ -351,8 +324,7 @@
             </w:r>
             <w:r>
               <w:rPr>
-                <w:rFonts w:ascii="Roboto" w:hAnsi="Roboto" w:cstheme="minorHAnsi"/>
-                <w:color w:val="171717" w:themeColor="background2" w:themeShade="1A"/>
+                <w:rFonts w:cstheme="minorHAnsi"/>
                 <w:sz w:val="20"/>
                 <w:szCs w:val="20"/>
               </w:rPr>
@@ -360,14 +332,53 @@
             </w:r>
             <w:r>
               <w:rPr>
-                <w:rFonts w:ascii="Roboto" w:hAnsi="Roboto" w:cstheme="minorHAnsi"/>
+                <w:rFonts w:cstheme="minorHAnsi"/>
                 <w:i/>
                 <w:iCs/>
-                <w:color w:val="171717" w:themeColor="background2" w:themeShade="1A"/>
-                <w:sz w:val="20"/>
-                <w:szCs w:val="20"/>
-              </w:rPr>
-              <w:t xml:space="preserve"> 2021 – Present</w:t>
+                <w:sz w:val="20"/>
+                <w:szCs w:val="20"/>
+              </w:rPr>
+              <w:t xml:space="preserve"> </w:t>
+            </w:r>
+            <w:r>
+              <w:rPr>
+                <w:rFonts w:cstheme="minorHAnsi"/>
+                <w:i/>
+                <w:iCs/>
+                <w:sz w:val="20"/>
+                <w:szCs w:val="20"/>
+              </w:rPr>
+              <w:t>Oct</w:t>
+            </w:r>
+            <w:r>
+              <w:rPr>
+                <w:rFonts w:cstheme="minorHAnsi"/>
+                <w:i/>
+                <w:iCs/>
+                <w:sz w:val="20"/>
+                <w:szCs w:val="20"/>
+              </w:rPr>
+              <w:t>.</w:t>
+            </w:r>
+            <w:r>
+              <w:rPr>
+                <w:rFonts w:cstheme="minorHAnsi"/>
+                <w:i/>
+                <w:iCs/>
+                <w:sz w:val="20"/>
+                <w:szCs w:val="20"/>
+              </w:rPr>
+              <w:t xml:space="preserve"> </w:t>
+            </w:r>
+            <w:r>
+              <w:rPr>
+                <w:rFonts w:cstheme="minorHAnsi"/>
+                <w:i/>
+                <w:iCs/>
+                <w:sz w:val="20"/>
+                <w:szCs w:val="20"/>
+              </w:rPr>
+              <w:t>2021 – Present</w:t>
             </w:r>
           </w:p>
           <w:p>
@@ -379,16 +390,14 @@
               </w:numPr>
               <w:spacing w:line="300" w:lineRule="auto"/>
               <w:rPr>
-                <w:rFonts w:ascii="Roboto" w:hAnsi="Roboto" w:cstheme="minorHAnsi"/>
-                <w:color w:val="171717" w:themeColor="background2" w:themeShade="1A"/>
-                <w:sz w:val="20"/>
-                <w:szCs w:val="20"/>
-              </w:rPr>
-            </w:pPr>
-            <w:r>
-              <w:rPr>
-                <w:rFonts w:ascii="Roboto" w:hAnsi="Roboto" w:cstheme="minorHAnsi"/>
-                <w:color w:val="171717" w:themeColor="background2" w:themeShade="1A"/>
+                <w:rFonts w:cstheme="minorHAnsi"/>
+                <w:sz w:val="20"/>
+                <w:szCs w:val="20"/>
+              </w:rPr>
+            </w:pPr>
+            <w:r>
+              <w:rPr>
+                <w:rFonts w:cstheme="minorHAnsi"/>
                 <w:sz w:val="20"/>
                 <w:szCs w:val="20"/>
               </w:rPr>
@@ -396,8 +405,7 @@
             </w:r>
             <w:r>
               <w:rPr>
-                <w:rFonts w:ascii="Roboto" w:hAnsi="Roboto" w:cstheme="minorHAnsi"/>
-                <w:color w:val="171717" w:themeColor="background2" w:themeShade="1A"/>
+                <w:rFonts w:cstheme="minorHAnsi"/>
                 <w:sz w:val="20"/>
                 <w:szCs w:val="20"/>
               </w:rPr>
@@ -405,8 +413,7 @@
             </w:r>
             <w:r>
               <w:rPr>
-                <w:rFonts w:ascii="Roboto" w:hAnsi="Roboto" w:cstheme="minorHAnsi"/>
-                <w:color w:val="171717" w:themeColor="background2" w:themeShade="1A"/>
+                <w:rFonts w:cstheme="minorHAnsi"/>
                 <w:sz w:val="20"/>
                 <w:szCs w:val="20"/>
               </w:rPr>
@@ -414,8 +421,7 @@
             </w:r>
             <w:r>
               <w:rPr>
-                <w:rFonts w:ascii="Roboto" w:hAnsi="Roboto" w:cstheme="minorHAnsi"/>
-                <w:color w:val="171717" w:themeColor="background2" w:themeShade="1A"/>
+                <w:rFonts w:cstheme="minorHAnsi"/>
                 <w:sz w:val="20"/>
                 <w:szCs w:val="20"/>
               </w:rPr>
@@ -423,30 +429,27 @@
             </w:r>
             <w:r>
               <w:rPr>
-                <w:rFonts w:ascii="Roboto" w:hAnsi="Roboto" w:cstheme="minorHAnsi"/>
-                <w:color w:val="171717" w:themeColor="background2" w:themeShade="1A"/>
-                <w:sz w:val="20"/>
-                <w:szCs w:val="20"/>
-              </w:rPr>
-              <w:t xml:space="preserve"> in US plutonium </w:t>
-            </w:r>
-            <w:r>
-              <w:rPr>
-                <w:rFonts w:ascii="Roboto" w:hAnsi="Roboto" w:cstheme="minorHAnsi"/>
-                <w:color w:val="171717" w:themeColor="background2" w:themeShade="1A"/>
-                <w:sz w:val="20"/>
-                <w:szCs w:val="20"/>
-              </w:rPr>
-              <w:t xml:space="preserve">part </w:t>
-            </w:r>
-            <w:r>
-              <w:rPr>
-                <w:rFonts w:ascii="Roboto" w:hAnsi="Roboto" w:cstheme="minorHAnsi"/>
-                <w:color w:val="171717" w:themeColor="background2" w:themeShade="1A"/>
-                <w:sz w:val="20"/>
-                <w:szCs w:val="20"/>
-              </w:rPr>
-              <w:t>production</w:t>
+                <w:rFonts w:cstheme="minorHAnsi"/>
+                <w:sz w:val="20"/>
+                <w:szCs w:val="20"/>
+              </w:rPr>
+              <w:t xml:space="preserve"> in US plutonium</w:t>
+            </w:r>
+            <w:r>
+              <w:rPr>
+                <w:rFonts w:cstheme="minorHAnsi"/>
+                <w:sz w:val="20"/>
+                <w:szCs w:val="20"/>
+              </w:rPr>
+              <w:t xml:space="preserve"> part</w:t>
+            </w:r>
+            <w:r>
+              <w:rPr>
+                <w:rFonts w:cstheme="minorHAnsi"/>
+                <w:sz w:val="20"/>
+                <w:szCs w:val="20"/>
+              </w:rPr>
+              <w:t xml:space="preserve"> production</w:t>
             </w:r>
           </w:p>
           <w:p>
@@ -458,20 +461,50 @@
               </w:numPr>
               <w:spacing w:line="300" w:lineRule="auto"/>
               <w:rPr>
-                <w:rFonts w:ascii="Roboto" w:hAnsi="Roboto" w:cstheme="minorHAnsi"/>
-                <w:color w:val="171717" w:themeColor="background2" w:themeShade="1A"/>
-                <w:sz w:val="20"/>
-                <w:szCs w:val="20"/>
-              </w:rPr>
-            </w:pPr>
-            <w:r>
-              <w:rPr>
-                <w:rFonts w:ascii="Roboto" w:hAnsi="Roboto" w:cstheme="minorHAnsi"/>
-                <w:color w:val="171717" w:themeColor="background2" w:themeShade="1A"/>
-                <w:sz w:val="20"/>
-                <w:szCs w:val="20"/>
-              </w:rPr>
-              <w:t>Developed operating procedures, maintenance plans, control software, and tooling for robotic arm, hydraulic punch, and laser marking systems</w:t>
+                <w:rFonts w:cstheme="minorHAnsi"/>
+                <w:sz w:val="20"/>
+                <w:szCs w:val="20"/>
+              </w:rPr>
+            </w:pPr>
+            <w:r>
+              <w:rPr>
+                <w:rFonts w:cstheme="minorHAnsi"/>
+                <w:sz w:val="20"/>
+                <w:szCs w:val="20"/>
+              </w:rPr>
+              <w:t xml:space="preserve">Developed </w:t>
+            </w:r>
+            <w:r>
+              <w:rPr>
+                <w:rFonts w:cstheme="minorHAnsi"/>
+                <w:sz w:val="20"/>
+                <w:szCs w:val="20"/>
+              </w:rPr>
+              <w:t xml:space="preserve">control software, </w:t>
+            </w:r>
+            <w:r>
+              <w:rPr>
+                <w:rFonts w:cstheme="minorHAnsi"/>
+                <w:sz w:val="20"/>
+                <w:szCs w:val="20"/>
+              </w:rPr>
+              <w:t>operating procedures,</w:t>
+            </w:r>
+            <w:r>
+              <w:rPr>
+                <w:rFonts w:cstheme="minorHAnsi"/>
+                <w:sz w:val="20"/>
+                <w:szCs w:val="20"/>
+              </w:rPr>
+              <w:t xml:space="preserve"> and tooling</w:t>
+            </w:r>
+            <w:r>
+              <w:rPr>
+                <w:rFonts w:cstheme="minorHAnsi"/>
+                <w:sz w:val="20"/>
+                <w:szCs w:val="20"/>
+              </w:rPr>
+              <w:t xml:space="preserve"> for robotic arm, hydraulic punch, and multiple laser marking systems</w:t>
             </w:r>
           </w:p>
           <w:p>
@@ -483,16 +516,14 @@
               </w:numPr>
               <w:spacing w:line="300" w:lineRule="auto"/>
               <w:rPr>
-                <w:rFonts w:ascii="Roboto" w:hAnsi="Roboto" w:cstheme="minorHAnsi"/>
-                <w:color w:val="171717" w:themeColor="background2" w:themeShade="1A"/>
-                <w:sz w:val="20"/>
-                <w:szCs w:val="20"/>
-              </w:rPr>
-            </w:pPr>
-            <w:r>
-              <w:rPr>
-                <w:rFonts w:ascii="Roboto" w:hAnsi="Roboto" w:cstheme="minorHAnsi"/>
-                <w:color w:val="171717" w:themeColor="background2" w:themeShade="1A"/>
+                <w:rFonts w:cstheme="minorHAnsi"/>
+                <w:sz w:val="20"/>
+                <w:szCs w:val="20"/>
+              </w:rPr>
+            </w:pPr>
+            <w:r>
+              <w:rPr>
+                <w:rFonts w:cstheme="minorHAnsi"/>
                 <w:sz w:val="20"/>
                 <w:szCs w:val="20"/>
               </w:rPr>
@@ -500,21 +531,27 @@
             </w:r>
             <w:r>
               <w:rPr>
-                <w:rFonts w:ascii="Roboto" w:hAnsi="Roboto" w:cstheme="minorHAnsi"/>
-                <w:color w:val="171717" w:themeColor="background2" w:themeShade="1A"/>
-                <w:sz w:val="20"/>
-                <w:szCs w:val="20"/>
-              </w:rPr>
-              <w:t xml:space="preserve">program and </w:t>
-            </w:r>
-            <w:r>
-              <w:rPr>
-                <w:rFonts w:ascii="Roboto" w:hAnsi="Roboto" w:cstheme="minorHAnsi"/>
-                <w:color w:val="171717" w:themeColor="background2" w:themeShade="1A"/>
-                <w:sz w:val="20"/>
-                <w:szCs w:val="20"/>
-              </w:rPr>
-              <w:t>advised projects</w:t>
+                <w:rFonts w:cstheme="minorHAnsi"/>
+                <w:sz w:val="20"/>
+                <w:szCs w:val="20"/>
+              </w:rPr>
+              <w:t>program and advised</w:t>
+            </w:r>
+            <w:r>
+              <w:rPr>
+                <w:rFonts w:cstheme="minorHAnsi"/>
+                <w:sz w:val="20"/>
+                <w:szCs w:val="20"/>
+              </w:rPr>
+              <w:t xml:space="preserve"> technical</w:t>
+            </w:r>
+            <w:r>
+              <w:rPr>
+                <w:rFonts w:cstheme="minorHAnsi"/>
+                <w:sz w:val="20"/>
+                <w:szCs w:val="20"/>
+              </w:rPr>
+              <w:t xml:space="preserve"> projects</w:t>
             </w:r>
           </w:p>
           <w:p>
@@ -526,28 +563,33 @@
               </w:numPr>
               <w:spacing w:line="300" w:lineRule="auto"/>
               <w:rPr>
-                <w:rFonts w:ascii="Roboto" w:hAnsi="Roboto" w:cstheme="minorHAnsi"/>
-                <w:color w:val="171717" w:themeColor="background2" w:themeShade="1A"/>
-                <w:sz w:val="20"/>
-                <w:szCs w:val="20"/>
-              </w:rPr>
-            </w:pPr>
-            <w:r>
-              <w:rPr>
-                <w:rFonts w:ascii="Roboto" w:hAnsi="Roboto" w:cstheme="minorHAnsi"/>
-                <w:color w:val="171717" w:themeColor="background2" w:themeShade="1A"/>
-                <w:sz w:val="20"/>
-                <w:szCs w:val="20"/>
-              </w:rPr>
-              <w:t>DOE Q (Top Secret equivalent) security clearance</w:t>
-            </w:r>
-          </w:p>
-          <w:p>
-            <w:pPr>
-              <w:spacing w:line="300" w:lineRule="auto"/>
-              <w:rPr>
-                <w:rFonts w:ascii="Roboto" w:hAnsi="Roboto" w:cstheme="minorHAnsi"/>
-                <w:color w:val="171717" w:themeColor="background2" w:themeShade="1A"/>
+                <w:rFonts w:cstheme="minorHAnsi"/>
+                <w:sz w:val="20"/>
+                <w:szCs w:val="20"/>
+              </w:rPr>
+            </w:pPr>
+            <w:r>
+              <w:rPr>
+                <w:rFonts w:cstheme="minorHAnsi"/>
+                <w:sz w:val="20"/>
+                <w:szCs w:val="20"/>
+              </w:rPr>
+              <w:t xml:space="preserve">Held </w:t>
+            </w:r>
+            <w:r>
+              <w:rPr>
+                <w:rFonts w:cstheme="minorHAnsi"/>
+                <w:sz w:val="20"/>
+                <w:szCs w:val="20"/>
+              </w:rPr>
+              <w:t>DOE Q security clearance</w:t>
+            </w:r>
+          </w:p>
+          <w:p>
+            <w:pPr>
+              <w:spacing w:line="300" w:lineRule="auto"/>
+              <w:rPr>
+                <w:rFonts w:cstheme="minorHAnsi"/>
                 <w:sz w:val="12"/>
                 <w:szCs w:val="12"/>
               </w:rPr>
@@ -557,8 +599,7 @@
             <w:pPr>
               <w:spacing w:line="300" w:lineRule="auto"/>
               <w:rPr>
-                <w:rFonts w:ascii="Roboto" w:hAnsi="Roboto" w:cstheme="minorHAnsi"/>
-                <w:color w:val="171717" w:themeColor="background2" w:themeShade="1A"/>
+                <w:rFonts w:cstheme="minorHAnsi"/>
                 <w:sz w:val="24"/>
                 <w:szCs w:val="24"/>
                 <w:vertAlign w:val="superscript"/>
@@ -566,8 +607,7 @@
             </w:pPr>
             <w:r>
               <w:rPr>
-                <w:rFonts w:ascii="Roboto" w:hAnsi="Roboto" w:cstheme="minorHAnsi"/>
-                <w:color w:val="171717" w:themeColor="background2" w:themeShade="1A"/>
+                <w:rFonts w:cstheme="minorHAnsi"/>
                 <w:sz w:val="24"/>
                 <w:szCs w:val="24"/>
               </w:rPr>
@@ -575,8 +615,7 @@
             </w:r>
             <w:r>
               <w:rPr>
-                <w:rFonts w:ascii="Roboto" w:hAnsi="Roboto" w:cstheme="minorHAnsi"/>
-                <w:color w:val="171717" w:themeColor="background2" w:themeShade="1A"/>
+                <w:rFonts w:cstheme="minorHAnsi"/>
                 <w:sz w:val="24"/>
                 <w:szCs w:val="24"/>
               </w:rPr>
@@ -584,8 +623,7 @@
             </w:r>
             <w:r>
               <w:rPr>
-                <w:rFonts w:ascii="Roboto" w:hAnsi="Roboto" w:cstheme="minorHAnsi"/>
-                <w:color w:val="171717" w:themeColor="background2" w:themeShade="1A"/>
+                <w:rFonts w:cstheme="minorHAnsi"/>
                 <w:sz w:val="24"/>
                 <w:szCs w:val="24"/>
               </w:rPr>
@@ -593,8 +631,7 @@
             </w:r>
             <w:r>
               <w:rPr>
-                <w:rFonts w:ascii="Roboto" w:hAnsi="Roboto" w:cstheme="minorHAnsi"/>
-                <w:color w:val="171717" w:themeColor="background2" w:themeShade="1A"/>
+                <w:rFonts w:cstheme="minorHAnsi"/>
                 <w:sz w:val="24"/>
                 <w:szCs w:val="24"/>
               </w:rPr>
@@ -606,18 +643,16 @@
               <w:spacing w:line="300" w:lineRule="auto"/>
               <w:ind w:right="-14"/>
               <w:rPr>
-                <w:rFonts w:ascii="Roboto" w:hAnsi="Roboto" w:cstheme="minorHAnsi"/>
-                <w:i/>
-                <w:color w:val="171717" w:themeColor="background2" w:themeShade="1A"/>
-                <w:sz w:val="20"/>
-                <w:szCs w:val="20"/>
-              </w:rPr>
-            </w:pPr>
-            <w:r>
-              <w:rPr>
-                <w:rFonts w:ascii="Roboto" w:hAnsi="Roboto" w:cstheme="minorHAnsi"/>
-                <w:i/>
-                <w:color w:val="171717" w:themeColor="background2" w:themeShade="1A"/>
+                <w:rFonts w:cstheme="minorHAnsi"/>
+                <w:i/>
+                <w:sz w:val="20"/>
+                <w:szCs w:val="20"/>
+              </w:rPr>
+            </w:pPr>
+            <w:r>
+              <w:rPr>
+                <w:rFonts w:cstheme="minorHAnsi"/>
+                <w:i/>
                 <w:sz w:val="20"/>
                 <w:szCs w:val="20"/>
               </w:rPr>
@@ -625,9 +660,8 @@
             </w:r>
             <w:r>
               <w:rPr>
-                <w:rFonts w:ascii="Roboto" w:hAnsi="Roboto" w:cstheme="minorHAnsi"/>
-                <w:i/>
-                <w:color w:val="171717" w:themeColor="background2" w:themeShade="1A"/>
+                <w:rFonts w:cstheme="minorHAnsi"/>
+                <w:i/>
                 <w:sz w:val="20"/>
                 <w:szCs w:val="20"/>
               </w:rPr>
@@ -635,9 +669,8 @@
             </w:r>
             <w:r>
               <w:rPr>
-                <w:rFonts w:ascii="Roboto" w:hAnsi="Roboto" w:cstheme="minorHAnsi"/>
+                <w:rFonts w:cstheme="minorHAnsi"/>
                 <w:iCs/>
-                <w:color w:val="171717" w:themeColor="background2" w:themeShade="1A"/>
                 <w:sz w:val="20"/>
                 <w:szCs w:val="20"/>
               </w:rPr>
@@ -645,13 +678,84 @@
             </w:r>
             <w:r>
               <w:rPr>
-                <w:rFonts w:ascii="Roboto" w:hAnsi="Roboto" w:cstheme="minorHAnsi"/>
-                <w:i/>
-                <w:color w:val="171717" w:themeColor="background2" w:themeShade="1A"/>
-                <w:sz w:val="20"/>
-                <w:szCs w:val="20"/>
-              </w:rPr>
-              <w:t xml:space="preserve"> 2019 – 2021</w:t>
+                <w:rFonts w:cstheme="minorHAnsi"/>
+                <w:i/>
+                <w:sz w:val="20"/>
+                <w:szCs w:val="20"/>
+              </w:rPr>
+              <w:t xml:space="preserve"> </w:t>
+            </w:r>
+            <w:r>
+              <w:rPr>
+                <w:rFonts w:cstheme="minorHAnsi"/>
+                <w:i/>
+                <w:sz w:val="20"/>
+                <w:szCs w:val="20"/>
+              </w:rPr>
+              <w:t>Aug</w:t>
+            </w:r>
+            <w:r>
+              <w:rPr>
+                <w:rFonts w:cstheme="minorHAnsi"/>
+                <w:i/>
+                <w:sz w:val="20"/>
+                <w:szCs w:val="20"/>
+              </w:rPr>
+              <w:t>.</w:t>
+            </w:r>
+            <w:r>
+              <w:rPr>
+                <w:rFonts w:cstheme="minorHAnsi"/>
+                <w:i/>
+                <w:sz w:val="20"/>
+                <w:szCs w:val="20"/>
+              </w:rPr>
+              <w:t xml:space="preserve"> </w:t>
+            </w:r>
+            <w:r>
+              <w:rPr>
+                <w:rFonts w:cstheme="minorHAnsi"/>
+                <w:i/>
+                <w:sz w:val="20"/>
+                <w:szCs w:val="20"/>
+              </w:rPr>
+              <w:t xml:space="preserve">2019 – </w:t>
+            </w:r>
+            <w:r>
+              <w:rPr>
+                <w:rFonts w:cstheme="minorHAnsi"/>
+                <w:i/>
+                <w:sz w:val="20"/>
+                <w:szCs w:val="20"/>
+              </w:rPr>
+              <w:t>Aug</w:t>
+            </w:r>
+            <w:r>
+              <w:rPr>
+                <w:rFonts w:cstheme="minorHAnsi"/>
+                <w:i/>
+                <w:sz w:val="20"/>
+                <w:szCs w:val="20"/>
+              </w:rPr>
+              <w:t>.</w:t>
+            </w:r>
+            <w:r>
+              <w:rPr>
+                <w:rFonts w:cstheme="minorHAnsi"/>
+                <w:i/>
+                <w:sz w:val="20"/>
+                <w:szCs w:val="20"/>
+              </w:rPr>
+              <w:t xml:space="preserve"> </w:t>
+            </w:r>
+            <w:r>
+              <w:rPr>
+                <w:rFonts w:cstheme="minorHAnsi"/>
+                <w:i/>
+                <w:sz w:val="20"/>
+                <w:szCs w:val="20"/>
+              </w:rPr>
+              <w:t>2021</w:t>
             </w:r>
           </w:p>
           <w:p>
@@ -663,20 +767,34 @@
               </w:numPr>
               <w:spacing w:line="300" w:lineRule="auto"/>
               <w:rPr>
-                <w:rFonts w:ascii="Roboto" w:hAnsi="Roboto" w:cstheme="minorHAnsi"/>
-                <w:color w:val="171717" w:themeColor="background2" w:themeShade="1A"/>
-                <w:sz w:val="20"/>
-                <w:szCs w:val="20"/>
-              </w:rPr>
-            </w:pPr>
-            <w:r>
-              <w:rPr>
-                <w:rFonts w:ascii="Roboto" w:hAnsi="Roboto" w:cstheme="minorHAnsi"/>
-                <w:color w:val="171717" w:themeColor="background2" w:themeShade="1A"/>
-                <w:sz w:val="20"/>
-                <w:szCs w:val="20"/>
-              </w:rPr>
-              <w:t>Developed software to augment assembly tasks with a collaborative robot, reducing reported worker physical effort by up to 57%</w:t>
+                <w:rFonts w:cstheme="minorHAnsi"/>
+                <w:sz w:val="20"/>
+                <w:szCs w:val="20"/>
+              </w:rPr>
+            </w:pPr>
+            <w:r>
+              <w:rPr>
+                <w:rFonts w:cstheme="minorHAnsi"/>
+                <w:sz w:val="20"/>
+                <w:szCs w:val="20"/>
+              </w:rPr>
+              <w:t xml:space="preserve">Developed a </w:t>
+            </w:r>
+            <w:r>
+              <w:rPr>
+                <w:rFonts w:cstheme="minorHAnsi"/>
+                <w:sz w:val="20"/>
+                <w:szCs w:val="20"/>
+              </w:rPr>
+              <w:t>C++</w:t>
+            </w:r>
+            <w:r>
+              <w:rPr>
+                <w:rFonts w:cstheme="minorHAnsi"/>
+                <w:sz w:val="20"/>
+                <w:szCs w:val="20"/>
+              </w:rPr>
+              <w:t xml:space="preserve"> package to augment assembly tasks with a collaborative robot, reducing reported worker physical effort by up to 57%</w:t>
             </w:r>
           </w:p>
           <w:p>
@@ -688,25 +806,22 @@
               </w:numPr>
               <w:spacing w:line="300" w:lineRule="auto"/>
               <w:rPr>
-                <w:rFonts w:ascii="Roboto" w:hAnsi="Roboto" w:cstheme="minorHAnsi"/>
-                <w:color w:val="171717" w:themeColor="background2" w:themeShade="1A"/>
-                <w:sz w:val="20"/>
-                <w:szCs w:val="20"/>
-              </w:rPr>
-            </w:pPr>
-            <w:r>
-              <w:rPr>
-                <w:rFonts w:ascii="Roboto" w:hAnsi="Roboto" w:cstheme="minorHAnsi"/>
-                <w:color w:val="171717" w:themeColor="background2" w:themeShade="1A"/>
-                <w:sz w:val="20"/>
-                <w:szCs w:val="20"/>
-              </w:rPr>
-              <w:t>Refactored custom codebase to leverage open-source libraries for a robust r</w:t>
-            </w:r>
-            <w:r>
-              <w:rPr>
-                <w:rFonts w:ascii="Roboto" w:hAnsi="Roboto" w:cstheme="minorHAnsi"/>
-                <w:color w:val="171717" w:themeColor="background2" w:themeShade="1A"/>
+                <w:rFonts w:cstheme="minorHAnsi"/>
+                <w:sz w:val="20"/>
+                <w:szCs w:val="20"/>
+              </w:rPr>
+            </w:pPr>
+            <w:r>
+              <w:rPr>
+                <w:rFonts w:cstheme="minorHAnsi"/>
+                <w:sz w:val="20"/>
+                <w:szCs w:val="20"/>
+              </w:rPr>
+              <w:t>Refactored custom codebase to leverage open-source libraries for a more robust r</w:t>
+            </w:r>
+            <w:r>
+              <w:rPr>
+                <w:rFonts w:cstheme="minorHAnsi"/>
                 <w:sz w:val="20"/>
                 <w:szCs w:val="20"/>
               </w:rPr>
@@ -714,8 +829,7 @@
             </w:r>
             <w:r>
               <w:rPr>
-                <w:rFonts w:ascii="Roboto" w:hAnsi="Roboto" w:cstheme="minorHAnsi"/>
-                <w:color w:val="171717" w:themeColor="background2" w:themeShade="1A"/>
+                <w:rFonts w:cstheme="minorHAnsi"/>
                 <w:sz w:val="20"/>
                 <w:szCs w:val="20"/>
               </w:rPr>
@@ -726,8 +840,7 @@
             <w:pPr>
               <w:spacing w:line="300" w:lineRule="auto"/>
               <w:rPr>
-                <w:rFonts w:ascii="Roboto" w:hAnsi="Roboto" w:cstheme="minorHAnsi"/>
-                <w:color w:val="171717" w:themeColor="background2" w:themeShade="1A"/>
+                <w:rFonts w:cstheme="minorHAnsi"/>
                 <w:sz w:val="12"/>
                 <w:szCs w:val="12"/>
               </w:rPr>
@@ -738,8 +851,7 @@
               <w:spacing w:line="300" w:lineRule="auto"/>
               <w:ind w:right="-14"/>
               <w:rPr>
-                <w:rFonts w:ascii="Roboto" w:hAnsi="Roboto" w:cstheme="minorHAnsi"/>
-                <w:color w:val="171717" w:themeColor="background2" w:themeShade="1A"/>
+                <w:rFonts w:cstheme="minorHAnsi"/>
                 <w:sz w:val="24"/>
                 <w:szCs w:val="24"/>
                 <w:vertAlign w:val="superscript"/>
@@ -747,8 +859,7 @@
             </w:pPr>
             <w:r>
               <w:rPr>
-                <w:rFonts w:ascii="Roboto" w:hAnsi="Roboto" w:cstheme="minorHAnsi"/>
-                <w:color w:val="171717" w:themeColor="background2" w:themeShade="1A"/>
+                <w:rFonts w:cstheme="minorHAnsi"/>
                 <w:sz w:val="24"/>
                 <w:szCs w:val="24"/>
               </w:rPr>
@@ -760,18 +871,16 @@
               <w:spacing w:line="300" w:lineRule="auto"/>
               <w:ind w:right="-14"/>
               <w:rPr>
-                <w:rFonts w:ascii="Roboto" w:hAnsi="Roboto" w:cstheme="minorHAnsi"/>
-                <w:i/>
-                <w:color w:val="171717" w:themeColor="background2" w:themeShade="1A"/>
-                <w:sz w:val="20"/>
-                <w:szCs w:val="20"/>
-              </w:rPr>
-            </w:pPr>
-            <w:r>
-              <w:rPr>
-                <w:rFonts w:ascii="Roboto" w:hAnsi="Roboto" w:cstheme="minorHAnsi"/>
-                <w:i/>
-                <w:color w:val="171717" w:themeColor="background2" w:themeShade="1A"/>
+                <w:rFonts w:cstheme="minorHAnsi"/>
+                <w:i/>
+                <w:sz w:val="20"/>
+                <w:szCs w:val="20"/>
+              </w:rPr>
+            </w:pPr>
+            <w:r>
+              <w:rPr>
+                <w:rFonts w:cstheme="minorHAnsi"/>
+                <w:i/>
                 <w:sz w:val="20"/>
                 <w:szCs w:val="20"/>
               </w:rPr>
@@ -779,9 +888,8 @@
             </w:r>
             <w:r>
               <w:rPr>
-                <w:rFonts w:ascii="Roboto" w:hAnsi="Roboto" w:cstheme="minorHAnsi"/>
+                <w:rFonts w:cstheme="minorHAnsi"/>
                 <w:iCs/>
-                <w:color w:val="171717" w:themeColor="background2" w:themeShade="1A"/>
                 <w:sz w:val="20"/>
                 <w:szCs w:val="20"/>
               </w:rPr>
@@ -789,13 +897,57 @@
             </w:r>
             <w:r>
               <w:rPr>
-                <w:rFonts w:ascii="Roboto" w:hAnsi="Roboto" w:cstheme="minorHAnsi"/>
-                <w:i/>
-                <w:color w:val="171717" w:themeColor="background2" w:themeShade="1A"/>
-                <w:sz w:val="20"/>
-                <w:szCs w:val="20"/>
-              </w:rPr>
-              <w:t xml:space="preserve"> Summer 2019</w:t>
+                <w:rFonts w:cstheme="minorHAnsi"/>
+                <w:i/>
+                <w:sz w:val="20"/>
+                <w:szCs w:val="20"/>
+              </w:rPr>
+              <w:t xml:space="preserve"> </w:t>
+            </w:r>
+            <w:r>
+              <w:rPr>
+                <w:rFonts w:cstheme="minorHAnsi"/>
+                <w:i/>
+                <w:sz w:val="20"/>
+                <w:szCs w:val="20"/>
+              </w:rPr>
+              <w:t>June</w:t>
+            </w:r>
+            <w:r>
+              <w:rPr>
+                <w:rFonts w:cstheme="minorHAnsi"/>
+                <w:i/>
+                <w:sz w:val="20"/>
+                <w:szCs w:val="20"/>
+              </w:rPr>
+              <w:t xml:space="preserve"> </w:t>
+            </w:r>
+            <w:r>
+              <w:rPr>
+                <w:rFonts w:cstheme="minorHAnsi"/>
+                <w:i/>
+                <w:sz w:val="20"/>
+                <w:szCs w:val="20"/>
+              </w:rPr>
+              <w:t>2019 – Au</w:t>
+            </w:r>
+            <w:r>
+              <w:rPr>
+                <w:rFonts w:cstheme="minorHAnsi"/>
+                <w:i/>
+                <w:sz w:val="20"/>
+                <w:szCs w:val="20"/>
+              </w:rPr>
+              <w:t>g.</w:t>
+            </w:r>
+            <w:r>
+              <w:rPr>
+                <w:rFonts w:cstheme="minorHAnsi"/>
+                <w:i/>
+                <w:sz w:val="20"/>
+                <w:szCs w:val="20"/>
+              </w:rPr>
+              <w:t xml:space="preserve"> 2019</w:t>
             </w:r>
           </w:p>
           <w:p>
@@ -807,16 +959,14 @@
               </w:numPr>
               <w:spacing w:line="300" w:lineRule="auto"/>
               <w:rPr>
-                <w:rFonts w:ascii="Roboto" w:hAnsi="Roboto" w:cstheme="minorHAnsi"/>
-                <w:color w:val="171717" w:themeColor="background2" w:themeShade="1A"/>
-                <w:sz w:val="20"/>
-                <w:szCs w:val="20"/>
-              </w:rPr>
-            </w:pPr>
-            <w:r>
-              <w:rPr>
-                <w:rFonts w:ascii="Roboto" w:hAnsi="Roboto" w:cstheme="minorHAnsi"/>
-                <w:color w:val="171717" w:themeColor="background2" w:themeShade="1A"/>
+                <w:rFonts w:cstheme="minorHAnsi"/>
+                <w:sz w:val="20"/>
+                <w:szCs w:val="20"/>
+              </w:rPr>
+            </w:pPr>
+            <w:r>
+              <w:rPr>
+                <w:rFonts w:cstheme="minorHAnsi"/>
                 <w:sz w:val="20"/>
                 <w:szCs w:val="20"/>
               </w:rPr>
@@ -824,8 +974,7 @@
             </w:r>
             <w:r>
               <w:rPr>
-                <w:rFonts w:ascii="Roboto" w:hAnsi="Roboto" w:cstheme="minorHAnsi"/>
-                <w:color w:val="171717" w:themeColor="background2" w:themeShade="1A"/>
+                <w:rFonts w:cstheme="minorHAnsi"/>
                 <w:sz w:val="20"/>
                 <w:szCs w:val="20"/>
               </w:rPr>
@@ -833,8 +982,7 @@
             </w:r>
             <w:r>
               <w:rPr>
-                <w:rFonts w:ascii="Roboto" w:hAnsi="Roboto" w:cstheme="minorHAnsi"/>
-                <w:color w:val="171717" w:themeColor="background2" w:themeShade="1A"/>
+                <w:rFonts w:cstheme="minorHAnsi"/>
                 <w:sz w:val="20"/>
                 <w:szCs w:val="20"/>
               </w:rPr>
@@ -842,8 +990,7 @@
             </w:r>
             <w:r>
               <w:rPr>
-                <w:rFonts w:ascii="Roboto" w:hAnsi="Roboto" w:cstheme="minorHAnsi"/>
-                <w:color w:val="171717" w:themeColor="background2" w:themeShade="1A"/>
+                <w:rFonts w:cstheme="minorHAnsi"/>
                 <w:sz w:val="20"/>
                 <w:szCs w:val="20"/>
               </w:rPr>
@@ -851,8 +998,7 @@
             </w:r>
             <w:r>
               <w:rPr>
-                <w:rFonts w:ascii="Roboto" w:hAnsi="Roboto" w:cstheme="minorHAnsi"/>
-                <w:color w:val="171717" w:themeColor="background2" w:themeShade="1A"/>
+                <w:rFonts w:cstheme="minorHAnsi"/>
                 <w:sz w:val="20"/>
                 <w:szCs w:val="20"/>
               </w:rPr>
@@ -868,16 +1014,14 @@
               </w:numPr>
               <w:spacing w:line="300" w:lineRule="auto"/>
               <w:rPr>
-                <w:rFonts w:ascii="Roboto" w:hAnsi="Roboto" w:cstheme="minorHAnsi"/>
-                <w:color w:val="171717" w:themeColor="background2" w:themeShade="1A"/>
-                <w:sz w:val="20"/>
-                <w:szCs w:val="20"/>
-              </w:rPr>
-            </w:pPr>
-            <w:r>
-              <w:rPr>
-                <w:rFonts w:ascii="Roboto" w:hAnsi="Roboto" w:cstheme="minorHAnsi"/>
-                <w:color w:val="171717" w:themeColor="background2" w:themeShade="1A"/>
+                <w:rFonts w:cstheme="minorHAnsi"/>
+                <w:sz w:val="20"/>
+                <w:szCs w:val="20"/>
+              </w:rPr>
+            </w:pPr>
+            <w:r>
+              <w:rPr>
+                <w:rFonts w:cstheme="minorHAnsi"/>
                 <w:sz w:val="20"/>
                 <w:szCs w:val="20"/>
               </w:rPr>
@@ -885,8 +1029,7 @@
             </w:r>
             <w:r>
               <w:rPr>
-                <w:rFonts w:ascii="Roboto" w:hAnsi="Roboto" w:cstheme="minorHAnsi"/>
-                <w:color w:val="171717" w:themeColor="background2" w:themeShade="1A"/>
+                <w:rFonts w:cstheme="minorHAnsi"/>
                 <w:sz w:val="20"/>
                 <w:szCs w:val="20"/>
               </w:rPr>
@@ -894,8 +1037,7 @@
             </w:r>
             <w:r>
               <w:rPr>
-                <w:rFonts w:ascii="Roboto" w:hAnsi="Roboto" w:cstheme="minorHAnsi"/>
-                <w:color w:val="171717" w:themeColor="background2" w:themeShade="1A"/>
+                <w:rFonts w:cstheme="minorHAnsi"/>
                 <w:sz w:val="20"/>
                 <w:szCs w:val="20"/>
                 <w:vertAlign w:val="superscript"/>
@@ -904,8 +1046,7 @@
             </w:r>
             <w:r>
               <w:rPr>
-                <w:rFonts w:ascii="Roboto" w:hAnsi="Roboto" w:cstheme="minorHAnsi"/>
-                <w:color w:val="171717" w:themeColor="background2" w:themeShade="1A"/>
+                <w:rFonts w:cstheme="minorHAnsi"/>
                 <w:sz w:val="20"/>
                 <w:szCs w:val="20"/>
               </w:rPr>
@@ -913,8 +1054,7 @@
             </w:r>
             <w:r>
               <w:rPr>
-                <w:rFonts w:ascii="Roboto" w:hAnsi="Roboto" w:cstheme="minorHAnsi"/>
-                <w:color w:val="171717" w:themeColor="background2" w:themeShade="1A"/>
+                <w:rFonts w:cstheme="minorHAnsi"/>
                 <w:sz w:val="20"/>
                 <w:szCs w:val="20"/>
               </w:rPr>
@@ -922,8 +1062,7 @@
             </w:r>
             <w:r>
               <w:rPr>
-                <w:rFonts w:ascii="Roboto" w:hAnsi="Roboto" w:cstheme="minorHAnsi"/>
-                <w:color w:val="171717" w:themeColor="background2" w:themeShade="1A"/>
+                <w:rFonts w:cstheme="minorHAnsi"/>
                 <w:sz w:val="20"/>
                 <w:szCs w:val="20"/>
               </w:rPr>
@@ -935,8 +1074,7 @@
               <w:spacing w:line="300" w:lineRule="auto"/>
               <w:ind w:right="-14"/>
               <w:rPr>
-                <w:rFonts w:ascii="Roboto" w:hAnsi="Roboto" w:cstheme="minorHAnsi"/>
-                <w:color w:val="171717" w:themeColor="background2" w:themeShade="1A"/>
+                <w:rFonts w:cstheme="minorHAnsi"/>
                 <w:sz w:val="12"/>
                 <w:szCs w:val="12"/>
               </w:rPr>
@@ -947,42 +1085,36 @@
               <w:spacing w:line="300" w:lineRule="auto"/>
               <w:ind w:right="-14"/>
               <w:rPr>
-                <w:rFonts w:ascii="Roboto" w:hAnsi="Roboto" w:cstheme="minorHAnsi"/>
-                <w:color w:val="171717" w:themeColor="background2" w:themeShade="1A"/>
+                <w:rFonts w:cstheme="minorHAnsi"/>
                 <w:sz w:val="24"/>
                 <w:szCs w:val="24"/>
                 <w:vertAlign w:val="superscript"/>
               </w:rPr>
             </w:pPr>
-            <w:proofErr w:type="spellStart"/>
-            <w:r>
-              <w:rPr>
-                <w:rFonts w:ascii="Roboto" w:hAnsi="Roboto" w:cstheme="minorHAnsi"/>
-                <w:color w:val="171717" w:themeColor="background2" w:themeShade="1A"/>
+            <w:r>
+              <w:rPr>
+                <w:rFonts w:cstheme="minorHAnsi"/>
                 <w:sz w:val="24"/>
                 <w:szCs w:val="24"/>
               </w:rPr>
               <w:t>Apptronik</w:t>
             </w:r>
-            <w:proofErr w:type="spellEnd"/>
           </w:p>
           <w:p>
             <w:pPr>
               <w:spacing w:line="300" w:lineRule="auto"/>
               <w:ind w:right="-14"/>
               <w:rPr>
-                <w:rFonts w:ascii="Roboto" w:hAnsi="Roboto" w:cstheme="minorHAnsi"/>
-                <w:i/>
-                <w:color w:val="171717" w:themeColor="background2" w:themeShade="1A"/>
-                <w:sz w:val="20"/>
-                <w:szCs w:val="20"/>
-              </w:rPr>
-            </w:pPr>
-            <w:r>
-              <w:rPr>
-                <w:rFonts w:ascii="Roboto" w:hAnsi="Roboto" w:cstheme="minorHAnsi"/>
-                <w:i/>
-                <w:color w:val="171717" w:themeColor="background2" w:themeShade="1A"/>
+                <w:rFonts w:cstheme="minorHAnsi"/>
+                <w:i/>
+                <w:sz w:val="20"/>
+                <w:szCs w:val="20"/>
+              </w:rPr>
+            </w:pPr>
+            <w:r>
+              <w:rPr>
+                <w:rFonts w:cstheme="minorHAnsi"/>
+                <w:i/>
                 <w:sz w:val="20"/>
                 <w:szCs w:val="20"/>
               </w:rPr>
@@ -990,9 +1122,8 @@
             </w:r>
             <w:r>
               <w:rPr>
-                <w:rFonts w:ascii="Roboto" w:hAnsi="Roboto" w:cstheme="minorHAnsi"/>
+                <w:rFonts w:cstheme="minorHAnsi"/>
                 <w:iCs/>
-                <w:color w:val="171717" w:themeColor="background2" w:themeShade="1A"/>
                 <w:sz w:val="20"/>
                 <w:szCs w:val="20"/>
               </w:rPr>
@@ -1000,13 +1131,21 @@
             </w:r>
             <w:r>
               <w:rPr>
-                <w:rFonts w:ascii="Roboto" w:hAnsi="Roboto" w:cstheme="minorHAnsi"/>
-                <w:i/>
-                <w:color w:val="171717" w:themeColor="background2" w:themeShade="1A"/>
-                <w:sz w:val="20"/>
-                <w:szCs w:val="20"/>
-              </w:rPr>
-              <w:t xml:space="preserve"> Summer 2018</w:t>
+                <w:rFonts w:cstheme="minorHAnsi"/>
+                <w:i/>
+                <w:sz w:val="20"/>
+                <w:szCs w:val="20"/>
+              </w:rPr>
+              <w:t xml:space="preserve"> </w:t>
+            </w:r>
+            <w:r>
+              <w:rPr>
+                <w:rFonts w:cstheme="minorHAnsi"/>
+                <w:i/>
+                <w:sz w:val="20"/>
+                <w:szCs w:val="20"/>
+              </w:rPr>
+              <w:t>May 2018 – August 2018</w:t>
             </w:r>
           </w:p>
           <w:p>
@@ -1018,16 +1157,14 @@
               </w:numPr>
               <w:spacing w:line="300" w:lineRule="auto"/>
               <w:rPr>
-                <w:rFonts w:ascii="Roboto" w:hAnsi="Roboto" w:cstheme="minorHAnsi"/>
-                <w:color w:val="171717" w:themeColor="background2" w:themeShade="1A"/>
-                <w:sz w:val="20"/>
-                <w:szCs w:val="20"/>
-              </w:rPr>
-            </w:pPr>
-            <w:r>
-              <w:rPr>
-                <w:rFonts w:ascii="Roboto" w:hAnsi="Roboto" w:cstheme="minorHAnsi"/>
-                <w:color w:val="171717" w:themeColor="background2" w:themeShade="1A"/>
+                <w:rFonts w:cstheme="minorHAnsi"/>
+                <w:sz w:val="20"/>
+                <w:szCs w:val="20"/>
+              </w:rPr>
+            </w:pPr>
+            <w:r>
+              <w:rPr>
+                <w:rFonts w:cstheme="minorHAnsi"/>
                 <w:sz w:val="20"/>
                 <w:szCs w:val="20"/>
               </w:rPr>
@@ -1035,8 +1172,7 @@
             </w:r>
             <w:r>
               <w:rPr>
-                <w:rFonts w:ascii="Roboto" w:hAnsi="Roboto" w:cstheme="minorHAnsi"/>
-                <w:color w:val="171717" w:themeColor="background2" w:themeShade="1A"/>
+                <w:rFonts w:cstheme="minorHAnsi"/>
                 <w:sz w:val="20"/>
                 <w:szCs w:val="20"/>
               </w:rPr>
@@ -1044,8 +1180,7 @@
             </w:r>
             <w:r>
               <w:rPr>
-                <w:rFonts w:ascii="Roboto" w:hAnsi="Roboto" w:cstheme="minorHAnsi"/>
-                <w:color w:val="171717" w:themeColor="background2" w:themeShade="1A"/>
+                <w:rFonts w:cstheme="minorHAnsi"/>
                 <w:sz w:val="20"/>
                 <w:szCs w:val="20"/>
               </w:rPr>
@@ -1053,8 +1188,7 @@
             </w:r>
             <w:r>
               <w:rPr>
-                <w:rFonts w:ascii="Roboto" w:hAnsi="Roboto" w:cstheme="minorHAnsi"/>
-                <w:color w:val="171717" w:themeColor="background2" w:themeShade="1A"/>
+                <w:rFonts w:cstheme="minorHAnsi"/>
                 <w:sz w:val="20"/>
                 <w:szCs w:val="20"/>
               </w:rPr>
@@ -1062,8 +1196,7 @@
             </w:r>
             <w:r>
               <w:rPr>
-                <w:rFonts w:ascii="Roboto" w:hAnsi="Roboto" w:cstheme="minorHAnsi"/>
-                <w:color w:val="171717" w:themeColor="background2" w:themeShade="1A"/>
+                <w:rFonts w:cstheme="minorHAnsi"/>
                 <w:sz w:val="20"/>
                 <w:szCs w:val="20"/>
               </w:rPr>
@@ -1079,16 +1212,14 @@
               </w:numPr>
               <w:spacing w:line="300" w:lineRule="auto"/>
               <w:rPr>
-                <w:rFonts w:ascii="Roboto" w:hAnsi="Roboto" w:cstheme="minorHAnsi"/>
-                <w:color w:val="171717" w:themeColor="background2" w:themeShade="1A"/>
-                <w:sz w:val="20"/>
-                <w:szCs w:val="20"/>
-              </w:rPr>
-            </w:pPr>
-            <w:r>
-              <w:rPr>
-                <w:rFonts w:ascii="Roboto" w:hAnsi="Roboto" w:cstheme="minorHAnsi"/>
-                <w:color w:val="171717" w:themeColor="background2" w:themeShade="1A"/>
+                <w:rFonts w:cstheme="minorHAnsi"/>
+                <w:sz w:val="20"/>
+                <w:szCs w:val="20"/>
+              </w:rPr>
+            </w:pPr>
+            <w:r>
+              <w:rPr>
+                <w:rFonts w:cstheme="minorHAnsi"/>
                 <w:sz w:val="20"/>
                 <w:szCs w:val="20"/>
               </w:rPr>
@@ -1104,46 +1235,73 @@
               </w:numPr>
               <w:spacing w:line="300" w:lineRule="auto"/>
               <w:rPr>
-                <w:rFonts w:ascii="Roboto" w:hAnsi="Roboto" w:cstheme="minorHAnsi"/>
-                <w:color w:val="171717" w:themeColor="background2" w:themeShade="1A"/>
-                <w:sz w:val="20"/>
-                <w:szCs w:val="20"/>
-              </w:rPr>
-            </w:pPr>
-            <w:r>
-              <w:rPr>
-                <w:rFonts w:ascii="Roboto" w:hAnsi="Roboto" w:cstheme="minorHAnsi"/>
-                <w:color w:val="171717" w:themeColor="background2" w:themeShade="1A"/>
-                <w:sz w:val="20"/>
-                <w:szCs w:val="20"/>
-              </w:rPr>
-              <w:t>Modeled heat transfer in</w:t>
-            </w:r>
-            <w:r>
-              <w:rPr>
-                <w:rFonts w:ascii="Roboto" w:hAnsi="Roboto" w:cstheme="minorHAnsi"/>
-                <w:color w:val="171717" w:themeColor="background2" w:themeShade="1A"/>
-                <w:sz w:val="20"/>
-                <w:szCs w:val="20"/>
-              </w:rPr>
-              <w:t xml:space="preserve"> liquid-cooled </w:t>
-            </w:r>
-            <w:r>
-              <w:rPr>
-                <w:rFonts w:ascii="Roboto" w:hAnsi="Roboto" w:cstheme="minorHAnsi"/>
-                <w:color w:val="171717" w:themeColor="background2" w:themeShade="1A"/>
-                <w:sz w:val="20"/>
-                <w:szCs w:val="20"/>
-              </w:rPr>
-              <w:t>actuators</w:t>
-            </w:r>
-          </w:p>
-          <w:p>
-            <w:pPr>
-              <w:spacing w:line="300" w:lineRule="auto"/>
-              <w:rPr>
-                <w:rFonts w:ascii="Roboto" w:hAnsi="Roboto" w:cstheme="minorHAnsi"/>
-                <w:color w:val="171717" w:themeColor="background2" w:themeShade="1A"/>
+                <w:rFonts w:cstheme="minorHAnsi"/>
+                <w:sz w:val="20"/>
+                <w:szCs w:val="20"/>
+              </w:rPr>
+            </w:pPr>
+            <w:r>
+              <w:rPr>
+                <w:rFonts w:cstheme="minorHAnsi"/>
+                <w:sz w:val="20"/>
+                <w:szCs w:val="20"/>
+              </w:rPr>
+              <w:t>Tested</w:t>
+            </w:r>
+            <w:r>
+              <w:rPr>
+                <w:rFonts w:cstheme="minorHAnsi"/>
+                <w:sz w:val="20"/>
+                <w:szCs w:val="20"/>
+              </w:rPr>
+              <w:t xml:space="preserve"> firmware on </w:t>
+            </w:r>
+            <w:r>
+              <w:rPr>
+                <w:rFonts w:cstheme="minorHAnsi"/>
+                <w:sz w:val="20"/>
+                <w:szCs w:val="20"/>
+              </w:rPr>
+              <w:t>spring</w:t>
+            </w:r>
+            <w:r>
+              <w:rPr>
+                <w:rFonts w:cstheme="minorHAnsi"/>
+                <w:sz w:val="20"/>
+                <w:szCs w:val="20"/>
+              </w:rPr>
+              <w:t>-</w:t>
+            </w:r>
+            <w:r>
+              <w:rPr>
+                <w:rFonts w:cstheme="minorHAnsi"/>
+                <w:sz w:val="20"/>
+                <w:szCs w:val="20"/>
+              </w:rPr>
+              <w:t>damper</w:t>
+            </w:r>
+            <w:r>
+              <w:rPr>
+                <w:rFonts w:cstheme="minorHAnsi"/>
+                <w:sz w:val="20"/>
+                <w:szCs w:val="20"/>
+              </w:rPr>
+              <w:t xml:space="preserve"> classification system and tuned MATLAB model to derive </w:t>
+            </w:r>
+            <w:r>
+              <w:rPr>
+                <w:rFonts w:cstheme="minorHAnsi"/>
+                <w:sz w:val="20"/>
+                <w:szCs w:val="20"/>
+              </w:rPr>
+              <w:t>material parameters</w:t>
+            </w:r>
+          </w:p>
+          <w:p>
+            <w:pPr>
+              <w:spacing w:line="300" w:lineRule="auto"/>
+              <w:rPr>
+                <w:rFonts w:cstheme="minorHAnsi"/>
                 <w:sz w:val="12"/>
                 <w:szCs w:val="12"/>
               </w:rPr>
@@ -1154,78 +1312,60 @@
               <w:spacing w:line="300" w:lineRule="auto"/>
               <w:ind w:right="-14"/>
               <w:rPr>
-                <w:rFonts w:ascii="Roboto" w:hAnsi="Roboto" w:cstheme="minorHAnsi"/>
-                <w:color w:val="171717" w:themeColor="background2" w:themeShade="1A"/>
+                <w:rFonts w:cstheme="minorHAnsi"/>
                 <w:sz w:val="24"/>
                 <w:szCs w:val="24"/>
                 <w:vertAlign w:val="superscript"/>
               </w:rPr>
             </w:pPr>
-            <w:proofErr w:type="spellStart"/>
-            <w:r>
-              <w:rPr>
-                <w:rFonts w:ascii="Roboto" w:hAnsi="Roboto" w:cstheme="minorHAnsi"/>
-                <w:color w:val="171717" w:themeColor="background2" w:themeShade="1A"/>
+            <w:r>
+              <w:rPr>
+                <w:rFonts w:cstheme="minorHAnsi"/>
                 <w:sz w:val="24"/>
                 <w:szCs w:val="24"/>
               </w:rPr>
-              <w:t>ReNeu</w:t>
-            </w:r>
-            <w:proofErr w:type="spellEnd"/>
-            <w:r>
-              <w:rPr>
-                <w:rFonts w:ascii="Roboto" w:hAnsi="Roboto" w:cstheme="minorHAnsi"/>
-                <w:color w:val="171717" w:themeColor="background2" w:themeShade="1A"/>
+              <w:t>ReNeu Robotics Lab</w:t>
+            </w:r>
+            <w:r>
+              <w:rPr>
+                <w:rFonts w:cstheme="minorHAnsi"/>
                 <w:sz w:val="24"/>
                 <w:szCs w:val="24"/>
               </w:rPr>
-              <w:t xml:space="preserve"> Robotics Lab</w:t>
-            </w:r>
-            <w:r>
-              <w:rPr>
-                <w:rFonts w:ascii="Roboto" w:hAnsi="Roboto" w:cstheme="minorHAnsi"/>
-                <w:color w:val="171717" w:themeColor="background2" w:themeShade="1A"/>
+              <w:t xml:space="preserve"> </w:t>
+            </w:r>
+            <w:r>
+              <w:rPr>
+                <w:rFonts w:cstheme="minorHAnsi"/>
                 <w:sz w:val="24"/>
                 <w:szCs w:val="24"/>
               </w:rPr>
-              <w:t xml:space="preserve"> </w:t>
-            </w:r>
-            <w:r>
-              <w:rPr>
-                <w:rFonts w:ascii="Roboto" w:hAnsi="Roboto" w:cstheme="minorHAnsi"/>
-                <w:color w:val="171717" w:themeColor="background2" w:themeShade="1A"/>
+              <w:t>at</w:t>
+            </w:r>
+            <w:r>
+              <w:rPr>
+                <w:rFonts w:cstheme="minorHAnsi"/>
                 <w:sz w:val="24"/>
                 <w:szCs w:val="24"/>
               </w:rPr>
-              <w:t>at</w:t>
-            </w:r>
-            <w:r>
-              <w:rPr>
-                <w:rFonts w:ascii="Roboto" w:hAnsi="Roboto" w:cstheme="minorHAnsi"/>
-                <w:color w:val="171717" w:themeColor="background2" w:themeShade="1A"/>
+              <w:t xml:space="preserve"> UT Austin</w:t>
+            </w:r>
+          </w:p>
+          <w:p>
+            <w:pPr>
+              <w:spacing w:line="300" w:lineRule="auto"/>
+              <w:ind w:right="-14"/>
+              <w:rPr>
+                <w:rFonts w:cstheme="minorHAnsi"/>
+                <w:i/>
                 <w:sz w:val="24"/>
                 <w:szCs w:val="24"/>
               </w:rPr>
-              <w:t xml:space="preserve"> UT Austin</w:t>
-            </w:r>
-          </w:p>
-          <w:p>
-            <w:pPr>
-              <w:spacing w:line="300" w:lineRule="auto"/>
-              <w:ind w:right="-14"/>
-              <w:rPr>
-                <w:rFonts w:ascii="Roboto" w:hAnsi="Roboto" w:cstheme="minorHAnsi"/>
-                <w:i/>
-                <w:color w:val="171717" w:themeColor="background2" w:themeShade="1A"/>
-                <w:sz w:val="24"/>
-                <w:szCs w:val="24"/>
-              </w:rPr>
-            </w:pPr>
-            <w:r>
-              <w:rPr>
-                <w:rFonts w:ascii="Roboto" w:hAnsi="Roboto" w:cstheme="minorHAnsi"/>
-                <w:i/>
-                <w:color w:val="171717" w:themeColor="background2" w:themeShade="1A"/>
+            </w:pPr>
+            <w:r>
+              <w:rPr>
+                <w:rFonts w:cstheme="minorHAnsi"/>
+                <w:i/>
                 <w:sz w:val="20"/>
                 <w:szCs w:val="20"/>
               </w:rPr>
@@ -1233,9 +1373,8 @@
             </w:r>
             <w:r>
               <w:rPr>
-                <w:rFonts w:ascii="Roboto" w:hAnsi="Roboto" w:cstheme="minorHAnsi"/>
+                <w:rFonts w:cstheme="minorHAnsi"/>
                 <w:iCs/>
-                <w:color w:val="171717" w:themeColor="background2" w:themeShade="1A"/>
                 <w:sz w:val="20"/>
                 <w:szCs w:val="20"/>
               </w:rPr>
@@ -1243,13 +1382,48 @@
             </w:r>
             <w:r>
               <w:rPr>
-                <w:rFonts w:ascii="Roboto" w:hAnsi="Roboto" w:cstheme="minorHAnsi"/>
-                <w:i/>
-                <w:color w:val="171717" w:themeColor="background2" w:themeShade="1A"/>
-                <w:sz w:val="20"/>
-                <w:szCs w:val="20"/>
-              </w:rPr>
-              <w:t xml:space="preserve"> 2016 – 2019</w:t>
+                <w:rFonts w:cstheme="minorHAnsi"/>
+                <w:i/>
+                <w:sz w:val="20"/>
+                <w:szCs w:val="20"/>
+              </w:rPr>
+              <w:t xml:space="preserve"> </w:t>
+            </w:r>
+            <w:r>
+              <w:rPr>
+                <w:rFonts w:cstheme="minorHAnsi"/>
+                <w:i/>
+                <w:sz w:val="20"/>
+                <w:szCs w:val="20"/>
+              </w:rPr>
+              <w:t xml:space="preserve">May </w:t>
+            </w:r>
+            <w:r>
+              <w:rPr>
+                <w:rFonts w:cstheme="minorHAnsi"/>
+                <w:i/>
+                <w:sz w:val="20"/>
+                <w:szCs w:val="20"/>
+              </w:rPr>
+              <w:t xml:space="preserve">2016 – </w:t>
+            </w:r>
+            <w:r>
+              <w:rPr>
+                <w:rFonts w:cstheme="minorHAnsi"/>
+                <w:i/>
+                <w:sz w:val="20"/>
+                <w:szCs w:val="20"/>
+              </w:rPr>
+              <w:t xml:space="preserve">May </w:t>
+            </w:r>
+            <w:r>
+              <w:rPr>
+                <w:rFonts w:cstheme="minorHAnsi"/>
+                <w:i/>
+                <w:sz w:val="20"/>
+                <w:szCs w:val="20"/>
+              </w:rPr>
+              <w:t>2019</w:t>
             </w:r>
           </w:p>
           <w:p>
@@ -1261,20 +1435,50 @@
               </w:numPr>
               <w:spacing w:line="300" w:lineRule="auto"/>
               <w:rPr>
-                <w:rFonts w:ascii="Roboto" w:hAnsi="Roboto" w:cstheme="minorHAnsi"/>
-                <w:color w:val="171717" w:themeColor="background2" w:themeShade="1A"/>
-                <w:sz w:val="20"/>
-                <w:szCs w:val="20"/>
-              </w:rPr>
-            </w:pPr>
-            <w:r>
-              <w:rPr>
-                <w:rFonts w:ascii="Roboto" w:hAnsi="Roboto" w:cstheme="minorHAnsi"/>
-                <w:color w:val="171717" w:themeColor="background2" w:themeShade="1A"/>
-                <w:sz w:val="20"/>
-                <w:szCs w:val="20"/>
-              </w:rPr>
-              <w:t>Fabricated metal components with both manual and CNC machines</w:t>
+                <w:rFonts w:cstheme="minorHAnsi"/>
+                <w:sz w:val="20"/>
+                <w:szCs w:val="20"/>
+              </w:rPr>
+            </w:pPr>
+            <w:r>
+              <w:rPr>
+                <w:rFonts w:cstheme="minorHAnsi"/>
+                <w:sz w:val="20"/>
+                <w:szCs w:val="20"/>
+              </w:rPr>
+              <w:t>Designed</w:t>
+            </w:r>
+            <w:r>
+              <w:rPr>
+                <w:rFonts w:cstheme="minorHAnsi"/>
+                <w:sz w:val="20"/>
+                <w:szCs w:val="20"/>
+              </w:rPr>
+              <w:t xml:space="preserve"> </w:t>
+            </w:r>
+            <w:r>
+              <w:rPr>
+                <w:rFonts w:cstheme="minorHAnsi"/>
+                <w:sz w:val="20"/>
+                <w:szCs w:val="20"/>
+              </w:rPr>
+              <w:t xml:space="preserve">components and </w:t>
+            </w:r>
+            <w:r>
+              <w:rPr>
+                <w:rFonts w:cstheme="minorHAnsi"/>
+                <w:sz w:val="20"/>
+                <w:szCs w:val="20"/>
+              </w:rPr>
+              <w:t>actuators for rehabilitation exoskeleton</w:t>
+            </w:r>
+            <w:r>
+              <w:rPr>
+                <w:rFonts w:cstheme="minorHAnsi"/>
+                <w:sz w:val="20"/>
+                <w:szCs w:val="20"/>
+              </w:rPr>
+              <w:t xml:space="preserve"> robots</w:t>
             </w:r>
           </w:p>
           <w:p>
@@ -1286,16 +1490,37 @@
               </w:numPr>
               <w:spacing w:line="300" w:lineRule="auto"/>
               <w:rPr>
-                <w:rFonts w:ascii="Roboto" w:hAnsi="Roboto" w:cstheme="minorHAnsi"/>
-                <w:color w:val="171717" w:themeColor="background2" w:themeShade="1A"/>
-                <w:sz w:val="20"/>
-                <w:szCs w:val="20"/>
-              </w:rPr>
-            </w:pPr>
-            <w:r>
-              <w:rPr>
-                <w:rFonts w:ascii="Roboto" w:hAnsi="Roboto" w:cstheme="minorHAnsi"/>
-                <w:color w:val="171717" w:themeColor="background2" w:themeShade="1A"/>
+                <w:rFonts w:cstheme="minorHAnsi"/>
+                <w:sz w:val="20"/>
+                <w:szCs w:val="20"/>
+              </w:rPr>
+            </w:pPr>
+            <w:r>
+              <w:rPr>
+                <w:rFonts w:cstheme="minorHAnsi"/>
+                <w:sz w:val="20"/>
+                <w:szCs w:val="20"/>
+              </w:rPr>
+              <w:t>Machined metal parts with both manual and CNC machines</w:t>
+            </w:r>
+          </w:p>
+          <w:p>
+            <w:pPr>
+              <w:pStyle w:val="ListParagraph"/>
+              <w:numPr>
+                <w:ilvl w:val="0"/>
+                <w:numId w:val="11"/>
+              </w:numPr>
+              <w:spacing w:line="300" w:lineRule="auto"/>
+              <w:rPr>
+                <w:rFonts w:cstheme="minorHAnsi"/>
+                <w:sz w:val="20"/>
+                <w:szCs w:val="20"/>
+              </w:rPr>
+            </w:pPr>
+            <w:r>
+              <w:rPr>
+                <w:rFonts w:cstheme="minorHAnsi"/>
                 <w:sz w:val="20"/>
                 <w:szCs w:val="20"/>
               </w:rPr>
@@ -1303,8 +1528,7 @@
             </w:r>
             <w:r>
               <w:rPr>
-                <w:rFonts w:ascii="Roboto" w:hAnsi="Roboto" w:cstheme="minorHAnsi"/>
-                <w:color w:val="171717" w:themeColor="background2" w:themeShade="1A"/>
+                <w:rFonts w:cstheme="minorHAnsi"/>
                 <w:sz w:val="20"/>
                 <w:szCs w:val="20"/>
               </w:rPr>
@@ -1314,7 +1538,7 @@
         </w:tc>
         <w:tc>
           <w:tcPr>
-            <w:tcW w:w="2062" w:type="pct"/>
+            <w:tcW w:w="2108" w:type="pct"/>
             <w:tcBorders>
               <w:top w:val="nil"/>
               <w:left w:val="single" w:sz="12" w:space="0" w:color="3B3838" w:themeColor="background2" w:themeShade="40"/>
@@ -1327,8 +1551,7 @@
             <w:pPr>
               <w:spacing w:line="300" w:lineRule="auto"/>
               <w:rPr>
-                <w:rFonts w:ascii="Roboto" w:hAnsi="Roboto" w:cstheme="minorHAnsi"/>
-                <w:color w:val="171717" w:themeColor="background2" w:themeShade="1A"/>
+                <w:rFonts w:cstheme="minorHAnsi"/>
                 <w:sz w:val="12"/>
                 <w:szCs w:val="16"/>
               </w:rPr>
@@ -1338,16 +1561,14 @@
             <w:pPr>
               <w:spacing w:line="300" w:lineRule="auto"/>
               <w:rPr>
-                <w:rFonts w:ascii="Roboto" w:hAnsi="Roboto" w:cstheme="minorHAnsi"/>
-                <w:color w:val="171717" w:themeColor="background2" w:themeShade="1A"/>
+                <w:rFonts w:cstheme="minorHAnsi"/>
                 <w:sz w:val="24"/>
                 <w:szCs w:val="24"/>
               </w:rPr>
             </w:pPr>
             <w:r>
               <w:rPr>
-                <w:rFonts w:ascii="Roboto" w:hAnsi="Roboto" w:cstheme="minorHAnsi"/>
-                <w:color w:val="171717" w:themeColor="background2" w:themeShade="1A"/>
+                <w:rFonts w:cstheme="minorHAnsi"/>
                 <w:sz w:val="24"/>
                 <w:szCs w:val="24"/>
               </w:rPr>
@@ -1358,18 +1579,16 @@
             <w:pPr>
               <w:spacing w:line="300" w:lineRule="auto"/>
               <w:rPr>
-                <w:rFonts w:ascii="Roboto" w:hAnsi="Roboto" w:cstheme="minorHAnsi"/>
-                <w:i/>
-                <w:color w:val="171717" w:themeColor="background2" w:themeShade="1A"/>
-                <w:sz w:val="20"/>
-                <w:szCs w:val="20"/>
-              </w:rPr>
-            </w:pPr>
-            <w:r>
-              <w:rPr>
-                <w:rFonts w:ascii="Roboto" w:hAnsi="Roboto" w:cstheme="minorHAnsi"/>
-                <w:i/>
-                <w:color w:val="171717" w:themeColor="background2" w:themeShade="1A"/>
+                <w:rFonts w:cstheme="minorHAnsi"/>
+                <w:i/>
+                <w:sz w:val="20"/>
+                <w:szCs w:val="20"/>
+              </w:rPr>
+            </w:pPr>
+            <w:r>
+              <w:rPr>
+                <w:rFonts w:cstheme="minorHAnsi"/>
+                <w:i/>
                 <w:sz w:val="20"/>
                 <w:szCs w:val="20"/>
               </w:rPr>
@@ -1377,9 +1596,8 @@
             </w:r>
             <w:r>
               <w:rPr>
-                <w:rFonts w:ascii="Roboto" w:hAnsi="Roboto" w:cstheme="minorHAnsi"/>
+                <w:rFonts w:cstheme="minorHAnsi"/>
                 <w:iCs/>
-                <w:color w:val="171717" w:themeColor="background2" w:themeShade="1A"/>
                 <w:sz w:val="20"/>
                 <w:szCs w:val="20"/>
               </w:rPr>
@@ -1387,19 +1605,53 @@
             </w:r>
             <w:r>
               <w:rPr>
-                <w:rFonts w:ascii="Roboto" w:hAnsi="Roboto" w:cstheme="minorHAnsi"/>
-                <w:i/>
-                <w:color w:val="171717" w:themeColor="background2" w:themeShade="1A"/>
-                <w:sz w:val="20"/>
-                <w:szCs w:val="20"/>
-              </w:rPr>
-              <w:t xml:space="preserve"> 2019 – 2021 </w:t>
-            </w:r>
-            <w:r>
-              <w:rPr>
-                <w:rFonts w:ascii="Roboto" w:hAnsi="Roboto" w:cstheme="minorHAnsi"/>
+                <w:rFonts w:cstheme="minorHAnsi"/>
+                <w:i/>
+                <w:sz w:val="20"/>
+                <w:szCs w:val="20"/>
+              </w:rPr>
+              <w:t xml:space="preserve"> </w:t>
+            </w:r>
+            <w:r>
+              <w:rPr>
+                <w:rFonts w:cstheme="minorHAnsi"/>
+                <w:i/>
+                <w:sz w:val="20"/>
+                <w:szCs w:val="20"/>
+              </w:rPr>
+              <w:t xml:space="preserve">Aug. </w:t>
+            </w:r>
+            <w:r>
+              <w:rPr>
+                <w:rFonts w:cstheme="minorHAnsi"/>
+                <w:i/>
+                <w:sz w:val="20"/>
+                <w:szCs w:val="20"/>
+              </w:rPr>
+              <w:t xml:space="preserve">2019 – </w:t>
+            </w:r>
+            <w:r>
+              <w:rPr>
+                <w:rFonts w:cstheme="minorHAnsi"/>
+                <w:i/>
+                <w:sz w:val="20"/>
+                <w:szCs w:val="20"/>
+              </w:rPr>
+              <w:t xml:space="preserve">Aug. </w:t>
+            </w:r>
+            <w:r>
+              <w:rPr>
+                <w:rFonts w:cstheme="minorHAnsi"/>
+                <w:i/>
+                <w:sz w:val="20"/>
+                <w:szCs w:val="20"/>
+              </w:rPr>
+              <w:t xml:space="preserve">2021 </w:t>
+            </w:r>
+            <w:r>
+              <w:rPr>
+                <w:rFonts w:cstheme="minorHAnsi"/>
                 <w:iCs/>
-                <w:color w:val="171717" w:themeColor="background2" w:themeShade="1A"/>
                 <w:sz w:val="20"/>
                 <w:szCs w:val="20"/>
               </w:rPr>
@@ -1407,9 +1659,8 @@
             </w:r>
             <w:r>
               <w:rPr>
-                <w:rFonts w:ascii="Roboto" w:hAnsi="Roboto" w:cstheme="minorHAnsi"/>
-                <w:i/>
-                <w:color w:val="171717" w:themeColor="background2" w:themeShade="1A"/>
+                <w:rFonts w:cstheme="minorHAnsi"/>
+                <w:i/>
                 <w:sz w:val="20"/>
                 <w:szCs w:val="20"/>
               </w:rPr>
@@ -1425,21 +1676,82 @@
               </w:numPr>
               <w:spacing w:line="300" w:lineRule="auto"/>
               <w:rPr>
-                <w:rFonts w:ascii="Roboto" w:hAnsi="Roboto" w:cstheme="minorHAnsi"/>
-                <w:color w:val="171717" w:themeColor="background2" w:themeShade="1A"/>
-                <w:sz w:val="20"/>
-                <w:szCs w:val="20"/>
-              </w:rPr>
-            </w:pPr>
-            <w:r>
-              <w:rPr>
-                <w:rFonts w:ascii="Roboto" w:hAnsi="Roboto" w:cstheme="minorHAnsi"/>
-                <w:iCs/>
-                <w:color w:val="171717" w:themeColor="background2" w:themeShade="1A"/>
-                <w:sz w:val="20"/>
-                <w:szCs w:val="20"/>
-              </w:rPr>
-              <w:t>Robotics graduate program</w:t>
+                <w:rFonts w:cstheme="minorHAnsi"/>
+                <w:sz w:val="20"/>
+                <w:szCs w:val="20"/>
+              </w:rPr>
+            </w:pPr>
+            <w:r>
+              <w:rPr>
+                <w:rFonts w:cstheme="minorHAnsi"/>
+                <w:sz w:val="20"/>
+                <w:szCs w:val="20"/>
+              </w:rPr>
+              <w:t>Robotics courses</w:t>
+            </w:r>
+            <w:r>
+              <w:rPr>
+                <w:rFonts w:cstheme="minorHAnsi"/>
+                <w:sz w:val="20"/>
+                <w:szCs w:val="20"/>
+              </w:rPr>
+              <w:t xml:space="preserve"> in </w:t>
+            </w:r>
+            <w:r>
+              <w:rPr>
+                <w:rFonts w:cstheme="minorHAnsi"/>
+                <w:sz w:val="20"/>
+                <w:szCs w:val="20"/>
+              </w:rPr>
+              <w:t xml:space="preserve">ME, </w:t>
+            </w:r>
+            <w:r>
+              <w:rPr>
+                <w:rFonts w:cstheme="minorHAnsi"/>
+                <w:sz w:val="20"/>
+                <w:szCs w:val="20"/>
+              </w:rPr>
+              <w:t>CS</w:t>
+            </w:r>
+            <w:r>
+              <w:rPr>
+                <w:rFonts w:cstheme="minorHAnsi"/>
+                <w:sz w:val="20"/>
+                <w:szCs w:val="20"/>
+              </w:rPr>
+              <w:t>,</w:t>
+            </w:r>
+            <w:r>
+              <w:rPr>
+                <w:rFonts w:cstheme="minorHAnsi"/>
+                <w:sz w:val="20"/>
+                <w:szCs w:val="20"/>
+              </w:rPr>
+              <w:t xml:space="preserve"> </w:t>
+            </w:r>
+            <w:r>
+              <w:rPr>
+                <w:rFonts w:cstheme="minorHAnsi"/>
+                <w:sz w:val="20"/>
+                <w:szCs w:val="20"/>
+              </w:rPr>
+              <w:t xml:space="preserve">&amp; </w:t>
+            </w:r>
+            <w:r>
+              <w:rPr>
+                <w:rFonts w:cstheme="minorHAnsi"/>
+                <w:sz w:val="20"/>
+                <w:szCs w:val="20"/>
+              </w:rPr>
+              <w:t>Aero</w:t>
+            </w:r>
+            <w:r>
+              <w:rPr>
+                <w:rFonts w:cstheme="minorHAnsi"/>
+                <w:sz w:val="20"/>
+                <w:szCs w:val="20"/>
+              </w:rPr>
+              <w:t>space</w:t>
             </w:r>
           </w:p>
           <w:p>
@@ -1451,39 +1763,49 @@
               </w:numPr>
               <w:spacing w:line="300" w:lineRule="auto"/>
               <w:rPr>
-                <w:rFonts w:ascii="Roboto" w:hAnsi="Roboto" w:cstheme="minorHAnsi"/>
-                <w:color w:val="171717" w:themeColor="background2" w:themeShade="1A"/>
-                <w:sz w:val="20"/>
-                <w:szCs w:val="20"/>
-              </w:rPr>
-            </w:pPr>
-            <w:r>
-              <w:rPr>
-                <w:rFonts w:ascii="Roboto" w:hAnsi="Roboto" w:cstheme="minorHAnsi"/>
+                <w:rFonts w:cstheme="minorHAnsi"/>
+                <w:sz w:val="20"/>
+                <w:szCs w:val="20"/>
+              </w:rPr>
+            </w:pPr>
+            <w:r>
+              <w:rPr>
+                <w:rFonts w:cstheme="minorHAnsi"/>
                 <w:iCs/>
-                <w:color w:val="171717" w:themeColor="background2" w:themeShade="1A"/>
-                <w:sz w:val="20"/>
-                <w:szCs w:val="20"/>
-              </w:rPr>
-              <w:t xml:space="preserve">Thesis: </w:t>
-            </w:r>
-            <w:r>
-              <w:rPr>
-                <w:rFonts w:ascii="Roboto" w:hAnsi="Roboto" w:cstheme="minorHAnsi"/>
-                <w:i/>
-                <w:color w:val="171717" w:themeColor="background2" w:themeShade="1A"/>
-                <w:sz w:val="20"/>
-                <w:szCs w:val="20"/>
-              </w:rPr>
-              <w:t>Manipulator Control in Collaborative Assembly</w:t>
-            </w:r>
-          </w:p>
-          <w:p>
-            <w:pPr>
-              <w:spacing w:line="300" w:lineRule="auto"/>
-              <w:rPr>
-                <w:rFonts w:ascii="Roboto" w:hAnsi="Roboto" w:cstheme="minorHAnsi"/>
-                <w:color w:val="171717" w:themeColor="background2" w:themeShade="1A"/>
+                <w:sz w:val="20"/>
+                <w:szCs w:val="20"/>
+              </w:rPr>
+              <w:t>Research t</w:t>
+            </w:r>
+            <w:r>
+              <w:rPr>
+                <w:rFonts w:cstheme="minorHAnsi"/>
+                <w:iCs/>
+                <w:sz w:val="20"/>
+                <w:szCs w:val="20"/>
+              </w:rPr>
+              <w:t xml:space="preserve">hesis: </w:t>
+            </w:r>
+            <w:hyperlink r:id="rId8" w:history="1">
+              <w:r>
+                <w:rPr>
+                  <w:rStyle w:val="Hyperlink"/>
+                  <w:rFonts w:cstheme="minorHAnsi"/>
+                  <w:i/>
+                  <w:color w:val="auto"/>
+                  <w:sz w:val="20"/>
+                  <w:szCs w:val="20"/>
+                  <w:u w:val="none"/>
+                </w:rPr>
+                <w:t>Manipulator Control in Collaborative Assembly</w:t>
+              </w:r>
+            </w:hyperlink>
+          </w:p>
+          <w:p>
+            <w:pPr>
+              <w:spacing w:line="300" w:lineRule="auto"/>
+              <w:rPr>
+                <w:rFonts w:cstheme="minorHAnsi"/>
                 <w:sz w:val="12"/>
                 <w:szCs w:val="12"/>
               </w:rPr>
@@ -1493,16 +1815,14 @@
             <w:pPr>
               <w:spacing w:line="300" w:lineRule="auto"/>
               <w:rPr>
-                <w:rFonts w:ascii="Roboto" w:hAnsi="Roboto" w:cstheme="minorHAnsi"/>
-                <w:color w:val="171717" w:themeColor="background2" w:themeShade="1A"/>
+                <w:rFonts w:cstheme="minorHAnsi"/>
                 <w:sz w:val="24"/>
                 <w:szCs w:val="24"/>
               </w:rPr>
             </w:pPr>
             <w:r>
               <w:rPr>
-                <w:rFonts w:ascii="Roboto" w:hAnsi="Roboto" w:cstheme="minorHAnsi"/>
-                <w:color w:val="171717" w:themeColor="background2" w:themeShade="1A"/>
+                <w:rFonts w:cstheme="minorHAnsi"/>
                 <w:sz w:val="24"/>
                 <w:szCs w:val="24"/>
               </w:rPr>
@@ -1513,18 +1833,16 @@
             <w:pPr>
               <w:spacing w:line="300" w:lineRule="auto"/>
               <w:rPr>
-                <w:rFonts w:ascii="Roboto" w:hAnsi="Roboto" w:cstheme="minorHAnsi"/>
-                <w:i/>
-                <w:color w:val="171717" w:themeColor="background2" w:themeShade="1A"/>
-                <w:sz w:val="20"/>
-                <w:szCs w:val="20"/>
-              </w:rPr>
-            </w:pPr>
-            <w:r>
-              <w:rPr>
-                <w:rFonts w:ascii="Roboto" w:hAnsi="Roboto" w:cstheme="minorHAnsi"/>
-                <w:i/>
-                <w:color w:val="171717" w:themeColor="background2" w:themeShade="1A"/>
+                <w:rFonts w:cstheme="minorHAnsi"/>
+                <w:i/>
+                <w:sz w:val="20"/>
+                <w:szCs w:val="20"/>
+              </w:rPr>
+            </w:pPr>
+            <w:r>
+              <w:rPr>
+                <w:rFonts w:cstheme="minorHAnsi"/>
+                <w:i/>
                 <w:sz w:val="20"/>
                 <w:szCs w:val="20"/>
               </w:rPr>
@@ -1532,9 +1850,8 @@
             </w:r>
             <w:r>
               <w:rPr>
-                <w:rFonts w:ascii="Roboto" w:hAnsi="Roboto" w:cstheme="minorHAnsi"/>
+                <w:rFonts w:cstheme="minorHAnsi"/>
                 <w:iCs/>
-                <w:color w:val="171717" w:themeColor="background2" w:themeShade="1A"/>
                 <w:sz w:val="20"/>
                 <w:szCs w:val="20"/>
               </w:rPr>
@@ -1542,19 +1859,53 @@
             </w:r>
             <w:r>
               <w:rPr>
-                <w:rFonts w:ascii="Roboto" w:hAnsi="Roboto" w:cstheme="minorHAnsi"/>
-                <w:i/>
-                <w:color w:val="171717" w:themeColor="background2" w:themeShade="1A"/>
-                <w:sz w:val="20"/>
-                <w:szCs w:val="20"/>
-              </w:rPr>
-              <w:t xml:space="preserve"> 2015 – 2019 </w:t>
-            </w:r>
-            <w:r>
-              <w:rPr>
-                <w:rFonts w:ascii="Roboto" w:hAnsi="Roboto" w:cstheme="minorHAnsi"/>
+                <w:rFonts w:cstheme="minorHAnsi"/>
+                <w:i/>
+                <w:sz w:val="20"/>
+                <w:szCs w:val="20"/>
+              </w:rPr>
+              <w:t xml:space="preserve"> </w:t>
+            </w:r>
+            <w:r>
+              <w:rPr>
+                <w:rFonts w:cstheme="minorHAnsi"/>
+                <w:i/>
+                <w:sz w:val="20"/>
+                <w:szCs w:val="20"/>
+              </w:rPr>
+              <w:t xml:space="preserve">Aug. </w:t>
+            </w:r>
+            <w:r>
+              <w:rPr>
+                <w:rFonts w:cstheme="minorHAnsi"/>
+                <w:i/>
+                <w:sz w:val="20"/>
+                <w:szCs w:val="20"/>
+              </w:rPr>
+              <w:t xml:space="preserve">2015 – </w:t>
+            </w:r>
+            <w:r>
+              <w:rPr>
+                <w:rFonts w:cstheme="minorHAnsi"/>
+                <w:i/>
+                <w:sz w:val="20"/>
+                <w:szCs w:val="20"/>
+              </w:rPr>
+              <w:t xml:space="preserve">May </w:t>
+            </w:r>
+            <w:r>
+              <w:rPr>
+                <w:rFonts w:cstheme="minorHAnsi"/>
+                <w:i/>
+                <w:sz w:val="20"/>
+                <w:szCs w:val="20"/>
+              </w:rPr>
+              <w:t xml:space="preserve">2019 </w:t>
+            </w:r>
+            <w:r>
+              <w:rPr>
+                <w:rFonts w:cstheme="minorHAnsi"/>
                 <w:iCs/>
-                <w:color w:val="171717" w:themeColor="background2" w:themeShade="1A"/>
                 <w:sz w:val="20"/>
                 <w:szCs w:val="20"/>
               </w:rPr>
@@ -1562,9 +1913,8 @@
             </w:r>
             <w:r>
               <w:rPr>
-                <w:rFonts w:ascii="Roboto" w:hAnsi="Roboto" w:cstheme="minorHAnsi"/>
-                <w:i/>
-                <w:color w:val="171717" w:themeColor="background2" w:themeShade="1A"/>
+                <w:rFonts w:cstheme="minorHAnsi"/>
+                <w:i/>
                 <w:sz w:val="20"/>
                 <w:szCs w:val="20"/>
               </w:rPr>
@@ -1575,9 +1925,8 @@
             <w:pPr>
               <w:spacing w:line="300" w:lineRule="auto"/>
               <w:rPr>
-                <w:rFonts w:ascii="Roboto" w:hAnsi="Roboto" w:cstheme="minorHAnsi"/>
+                <w:rFonts w:cstheme="minorHAnsi"/>
                 <w:iCs/>
-                <w:color w:val="171717" w:themeColor="background2" w:themeShade="1A"/>
                 <w:sz w:val="12"/>
                 <w:szCs w:val="12"/>
               </w:rPr>
@@ -1591,7 +1940,7 @@
         </w:trPr>
         <w:tc>
           <w:tcPr>
-            <w:tcW w:w="2938" w:type="pct"/>
+            <w:tcW w:w="2892" w:type="pct"/>
             <w:vMerge/>
             <w:tcBorders>
               <w:left w:val="nil"/>
@@ -1603,8 +1952,7 @@
               <w:spacing w:line="300" w:lineRule="auto"/>
               <w:ind w:right="3810"/>
               <w:rPr>
-                <w:rFonts w:ascii="Roboto" w:hAnsi="Roboto" w:cstheme="minorHAnsi"/>
-                <w:color w:val="171717" w:themeColor="background2" w:themeShade="1A"/>
+                <w:rFonts w:cstheme="minorHAnsi"/>
                 <w:sz w:val="28"/>
                 <w:szCs w:val="28"/>
               </w:rPr>
@@ -1613,14 +1961,14 @@
         </w:tc>
         <w:tc>
           <w:tcPr>
-            <w:tcW w:w="2062" w:type="pct"/>
+            <w:tcW w:w="2108" w:type="pct"/>
             <w:tcBorders>
               <w:top w:val="single" w:sz="12" w:space="0" w:color="3B3838" w:themeColor="background2" w:themeShade="40"/>
               <w:left w:val="single" w:sz="12" w:space="0" w:color="3B3838" w:themeColor="background2" w:themeShade="40"/>
               <w:bottom w:val="nil"/>
               <w:right w:val="nil"/>
             </w:tcBorders>
-            <w:shd w:val="clear" w:color="auto" w:fill="DEEAF6" w:themeFill="accent1" w:themeFillTint="33"/>
+            <w:shd w:val="clear" w:color="auto" w:fill="97DEDE"/>
             <w:vAlign w:val="bottom"/>
           </w:tcPr>
           <w:p>
@@ -1628,15 +1976,14 @@
               <w:spacing w:line="300" w:lineRule="auto"/>
               <w:jc w:val="center"/>
               <w:rPr>
-                <w:rFonts w:ascii="Roboto" w:hAnsi="Roboto" w:cstheme="minorHAnsi"/>
-                <w:color w:val="171717" w:themeColor="background2" w:themeShade="1A"/>
-                <w:szCs w:val="24"/>
-              </w:rPr>
-            </w:pPr>
-            <w:r>
-              <w:rPr>
-                <w:rFonts w:ascii="Roboto" w:hAnsi="Roboto" w:cstheme="minorHAnsi"/>
-                <w:color w:val="171717" w:themeColor="background2" w:themeShade="1A"/>
+                <w:rFonts w:cstheme="minorHAnsi"/>
+                <w:sz w:val="24"/>
+                <w:szCs w:val="28"/>
+              </w:rPr>
+            </w:pPr>
+            <w:r>
+              <w:rPr>
+                <w:rFonts w:cstheme="minorHAnsi"/>
                 <w:sz w:val="24"/>
                 <w:szCs w:val="28"/>
               </w:rPr>
@@ -1647,11 +1994,11 @@
       </w:tr>
       <w:tr>
         <w:trPr>
-          <w:trHeight w:val="2519"/>
+          <w:trHeight w:val="3095"/>
         </w:trPr>
         <w:tc>
           <w:tcPr>
-            <w:tcW w:w="2938" w:type="pct"/>
+            <w:tcW w:w="2892" w:type="pct"/>
             <w:vMerge/>
             <w:tcBorders>
               <w:left w:val="nil"/>
@@ -1663,8 +2010,7 @@
               <w:spacing w:line="300" w:lineRule="auto"/>
               <w:ind w:right="3810"/>
               <w:rPr>
-                <w:rFonts w:ascii="Roboto" w:hAnsi="Roboto" w:cstheme="minorHAnsi"/>
-                <w:color w:val="171717" w:themeColor="background2" w:themeShade="1A"/>
+                <w:rFonts w:cstheme="minorHAnsi"/>
                 <w:sz w:val="28"/>
                 <w:szCs w:val="28"/>
               </w:rPr>
@@ -1673,7 +2019,7 @@
         </w:tc>
         <w:tc>
           <w:tcPr>
-            <w:tcW w:w="2062" w:type="pct"/>
+            <w:tcW w:w="2108" w:type="pct"/>
             <w:tcBorders>
               <w:top w:val="nil"/>
               <w:left w:val="single" w:sz="12" w:space="0" w:color="3B3838" w:themeColor="background2" w:themeShade="40"/>
@@ -1685,8 +2031,7 @@
             <w:pPr>
               <w:spacing w:line="300" w:lineRule="auto"/>
               <w:rPr>
-                <w:rFonts w:ascii="Roboto" w:hAnsi="Roboto" w:cstheme="minorHAnsi"/>
-                <w:color w:val="171717" w:themeColor="background2" w:themeShade="1A"/>
+                <w:rFonts w:cstheme="minorHAnsi"/>
                 <w:sz w:val="12"/>
                 <w:szCs w:val="12"/>
               </w:rPr>
@@ -1696,20 +2041,18 @@
             <w:pPr>
               <w:spacing w:line="300" w:lineRule="auto"/>
               <w:rPr>
-                <w:rFonts w:ascii="Roboto" w:hAnsi="Roboto" w:cstheme="minorHAnsi"/>
-                <w:color w:val="171717" w:themeColor="background2" w:themeShade="1A"/>
+                <w:rFonts w:cstheme="minorHAnsi"/>
                 <w:sz w:val="24"/>
                 <w:szCs w:val="32"/>
               </w:rPr>
             </w:pPr>
             <w:r>
               <w:rPr>
-                <w:rFonts w:ascii="Roboto" w:hAnsi="Roboto" w:cstheme="minorHAnsi"/>
-                <w:color w:val="171717" w:themeColor="background2" w:themeShade="1A"/>
+                <w:rFonts w:cstheme="minorHAnsi"/>
                 <w:sz w:val="24"/>
                 <w:szCs w:val="32"/>
               </w:rPr>
-              <w:t>Mechanical:</w:t>
+              <w:t>Software:</w:t>
             </w:r>
           </w:p>
           <w:p>
@@ -1721,20 +2064,50 @@
               </w:numPr>
               <w:spacing w:line="300" w:lineRule="auto"/>
               <w:rPr>
-                <w:rFonts w:ascii="Roboto" w:hAnsi="Roboto" w:cstheme="minorHAnsi"/>
-                <w:color w:val="171717" w:themeColor="background2" w:themeShade="1A"/>
+                <w:rFonts w:cstheme="minorHAnsi"/>
                 <w:sz w:val="20"/>
                 <w:szCs w:val="24"/>
               </w:rPr>
             </w:pPr>
             <w:r>
               <w:rPr>
-                <w:rFonts w:ascii="Roboto" w:hAnsi="Roboto" w:cstheme="minorHAnsi"/>
-                <w:color w:val="171717" w:themeColor="background2" w:themeShade="1A"/>
+                <w:rFonts w:cstheme="minorHAnsi"/>
                 <w:sz w:val="20"/>
                 <w:szCs w:val="24"/>
               </w:rPr>
-              <w:t>CAD (SolidWorks &amp; Creo), FEA</w:t>
+              <w:t xml:space="preserve">Languages: </w:t>
+            </w:r>
+            <w:r>
+              <w:rPr>
+                <w:rFonts w:cstheme="minorHAnsi"/>
+                <w:sz w:val="20"/>
+                <w:szCs w:val="24"/>
+              </w:rPr>
+              <w:t>C/</w:t>
+            </w:r>
+            <w:r>
+              <w:rPr>
+                <w:rFonts w:cstheme="minorHAnsi"/>
+                <w:sz w:val="20"/>
+                <w:szCs w:val="24"/>
+              </w:rPr>
+              <w:t>C++, Python,</w:t>
+            </w:r>
+            <w:r>
+              <w:rPr>
+                <w:rFonts w:cstheme="minorHAnsi"/>
+                <w:sz w:val="20"/>
+                <w:szCs w:val="24"/>
+              </w:rPr>
+              <w:t xml:space="preserve"> </w:t>
+            </w:r>
+            <w:r>
+              <w:rPr>
+                <w:rFonts w:cstheme="minorHAnsi"/>
+                <w:sz w:val="20"/>
+                <w:szCs w:val="24"/>
+              </w:rPr>
+              <w:t>Java</w:t>
             </w:r>
           </w:p>
           <w:p>
@@ -1746,20 +2119,50 @@
               </w:numPr>
               <w:spacing w:line="300" w:lineRule="auto"/>
               <w:rPr>
-                <w:rFonts w:ascii="Roboto" w:hAnsi="Roboto" w:cstheme="minorHAnsi"/>
-                <w:color w:val="171717" w:themeColor="background2" w:themeShade="1A"/>
+                <w:rFonts w:cstheme="minorHAnsi"/>
                 <w:sz w:val="20"/>
                 <w:szCs w:val="24"/>
               </w:rPr>
             </w:pPr>
             <w:r>
               <w:rPr>
-                <w:rFonts w:ascii="Roboto" w:hAnsi="Roboto" w:cstheme="minorHAnsi"/>
-                <w:color w:val="171717" w:themeColor="background2" w:themeShade="1A"/>
+                <w:rFonts w:cstheme="minorHAnsi"/>
                 <w:sz w:val="20"/>
                 <w:szCs w:val="24"/>
               </w:rPr>
-              <w:t>Manual/CNC Machining</w:t>
+              <w:t>Control</w:t>
+            </w:r>
+            <w:r>
+              <w:rPr>
+                <w:rFonts w:cstheme="minorHAnsi"/>
+                <w:sz w:val="20"/>
+                <w:szCs w:val="24"/>
+              </w:rPr>
+              <w:t xml:space="preserve">s: </w:t>
+            </w:r>
+            <w:r>
+              <w:rPr>
+                <w:rFonts w:cstheme="minorHAnsi"/>
+                <w:sz w:val="20"/>
+                <w:szCs w:val="24"/>
+              </w:rPr>
+              <w:t>MATLAB, LabView</w:t>
+            </w:r>
+            <w:r>
+              <w:rPr>
+                <w:rFonts w:cstheme="minorHAnsi"/>
+                <w:sz w:val="20"/>
+                <w:szCs w:val="24"/>
+              </w:rPr>
+              <w:t>, Simulin</w:t>
+            </w:r>
+            <w:r>
+              <w:rPr>
+                <w:rFonts w:cstheme="minorHAnsi"/>
+                <w:sz w:val="20"/>
+                <w:szCs w:val="24"/>
+              </w:rPr>
+              <w:t>k</w:t>
             </w:r>
           </w:p>
           <w:p>
@@ -1771,51 +2174,70 @@
               </w:numPr>
               <w:spacing w:line="300" w:lineRule="auto"/>
               <w:rPr>
-                <w:rFonts w:ascii="Roboto" w:hAnsi="Roboto" w:cstheme="minorHAnsi"/>
-                <w:color w:val="171717" w:themeColor="background2" w:themeShade="1A"/>
+                <w:rFonts w:cstheme="minorHAnsi"/>
                 <w:sz w:val="20"/>
                 <w:szCs w:val="24"/>
               </w:rPr>
             </w:pPr>
             <w:r>
               <w:rPr>
-                <w:rFonts w:ascii="Roboto" w:hAnsi="Roboto" w:cstheme="minorHAnsi"/>
-                <w:color w:val="171717" w:themeColor="background2" w:themeShade="1A"/>
+                <w:rFonts w:cstheme="minorHAnsi"/>
                 <w:sz w:val="20"/>
                 <w:szCs w:val="24"/>
               </w:rPr>
-              <w:t>Additive Manufacturing</w:t>
-            </w:r>
-          </w:p>
-          <w:p>
-            <w:pPr>
-              <w:spacing w:line="300" w:lineRule="auto"/>
-              <w:rPr>
-                <w:rFonts w:ascii="Roboto" w:hAnsi="Roboto" w:cstheme="minorHAnsi"/>
-                <w:color w:val="171717" w:themeColor="background2" w:themeShade="1A"/>
+              <w:t>Other tools</w:t>
+            </w:r>
+            <w:r>
+              <w:rPr>
+                <w:rFonts w:cstheme="minorHAnsi"/>
+                <w:sz w:val="20"/>
+                <w:szCs w:val="24"/>
+              </w:rPr>
+              <w:t xml:space="preserve">: Git, ROS, </w:t>
+            </w:r>
+            <w:r>
+              <w:rPr>
+                <w:rFonts w:cstheme="minorHAnsi"/>
+                <w:sz w:val="20"/>
+                <w:szCs w:val="24"/>
+              </w:rPr>
+              <w:t xml:space="preserve">Eigen, </w:t>
+            </w:r>
+            <w:r>
+              <w:rPr>
+                <w:rFonts w:cstheme="minorHAnsi"/>
+                <w:sz w:val="20"/>
+                <w:szCs w:val="24"/>
+              </w:rPr>
+              <w:t>Linux OS</w:t>
+            </w:r>
+          </w:p>
+          <w:p>
+            <w:pPr>
+              <w:spacing w:line="300" w:lineRule="auto"/>
+              <w:rPr>
+                <w:rFonts w:cstheme="minorHAnsi"/>
                 <w:sz w:val="12"/>
-                <w:szCs w:val="16"/>
-              </w:rPr>
-            </w:pPr>
-          </w:p>
-          <w:p>
-            <w:pPr>
-              <w:spacing w:line="300" w:lineRule="auto"/>
-              <w:rPr>
-                <w:rFonts w:ascii="Roboto" w:hAnsi="Roboto" w:cstheme="minorHAnsi"/>
-                <w:color w:val="171717" w:themeColor="background2" w:themeShade="1A"/>
+                <w:szCs w:val="12"/>
+              </w:rPr>
+            </w:pPr>
+          </w:p>
+          <w:p>
+            <w:pPr>
+              <w:spacing w:line="300" w:lineRule="auto"/>
+              <w:rPr>
+                <w:rFonts w:cstheme="minorHAnsi"/>
                 <w:sz w:val="24"/>
                 <w:szCs w:val="32"/>
               </w:rPr>
             </w:pPr>
             <w:r>
               <w:rPr>
-                <w:rFonts w:ascii="Roboto" w:hAnsi="Roboto" w:cstheme="minorHAnsi"/>
-                <w:color w:val="171717" w:themeColor="background2" w:themeShade="1A"/>
+                <w:rFonts w:cstheme="minorHAnsi"/>
                 <w:sz w:val="24"/>
                 <w:szCs w:val="32"/>
               </w:rPr>
-              <w:t>Software:</w:t>
+              <w:t>Mechanical:</w:t>
             </w:r>
           </w:p>
           <w:p>
@@ -1827,20 +2249,18 @@
               </w:numPr>
               <w:spacing w:line="300" w:lineRule="auto"/>
               <w:rPr>
-                <w:rFonts w:ascii="Roboto" w:hAnsi="Roboto" w:cstheme="minorHAnsi"/>
-                <w:color w:val="171717" w:themeColor="background2" w:themeShade="1A"/>
+                <w:rFonts w:cstheme="minorHAnsi"/>
                 <w:sz w:val="20"/>
                 <w:szCs w:val="24"/>
               </w:rPr>
             </w:pPr>
             <w:r>
               <w:rPr>
-                <w:rFonts w:ascii="Roboto" w:hAnsi="Roboto" w:cstheme="minorHAnsi"/>
-                <w:color w:val="171717" w:themeColor="background2" w:themeShade="1A"/>
+                <w:rFonts w:cstheme="minorHAnsi"/>
                 <w:sz w:val="20"/>
                 <w:szCs w:val="24"/>
               </w:rPr>
-              <w:t>C++, Python, MATLAB</w:t>
+              <w:t>CAD (SolidWorks &amp; Creo), FEA, DFMA</w:t>
             </w:r>
           </w:p>
           <w:p>
@@ -1852,20 +2272,46 @@
               </w:numPr>
               <w:spacing w:line="300" w:lineRule="auto"/>
               <w:rPr>
-                <w:rFonts w:ascii="Roboto" w:hAnsi="Roboto" w:cstheme="minorHAnsi"/>
-                <w:color w:val="171717" w:themeColor="background2" w:themeShade="1A"/>
+                <w:rFonts w:cstheme="minorHAnsi"/>
                 <w:sz w:val="20"/>
                 <w:szCs w:val="24"/>
               </w:rPr>
             </w:pPr>
             <w:r>
               <w:rPr>
-                <w:rFonts w:ascii="Roboto" w:hAnsi="Roboto" w:cstheme="minorHAnsi"/>
-                <w:color w:val="171717" w:themeColor="background2" w:themeShade="1A"/>
+                <w:rFonts w:cstheme="minorHAnsi"/>
                 <w:sz w:val="20"/>
                 <w:szCs w:val="24"/>
               </w:rPr>
-              <w:t>Robot Operating System (ROS)</w:t>
+              <w:t>Machining, Additive Manufacturing</w:t>
+            </w:r>
+          </w:p>
+          <w:p>
+            <w:pPr>
+              <w:spacing w:line="300" w:lineRule="auto"/>
+              <w:rPr>
+                <w:rFonts w:cstheme="minorHAnsi"/>
+                <w:sz w:val="12"/>
+                <w:szCs w:val="16"/>
+              </w:rPr>
+            </w:pPr>
+          </w:p>
+          <w:p>
+            <w:pPr>
+              <w:spacing w:line="300" w:lineRule="auto"/>
+              <w:rPr>
+                <w:rFonts w:cstheme="minorHAnsi"/>
+                <w:sz w:val="20"/>
+                <w:szCs w:val="20"/>
+              </w:rPr>
+            </w:pPr>
+            <w:r>
+              <w:rPr>
+                <w:rFonts w:cstheme="minorHAnsi"/>
+                <w:sz w:val="24"/>
+                <w:szCs w:val="32"/>
+              </w:rPr>
+              <w:t>Algorithms:</w:t>
             </w:r>
           </w:p>
           <w:p>
@@ -1877,29 +2323,219 @@
               </w:numPr>
               <w:spacing w:line="300" w:lineRule="auto"/>
               <w:rPr>
-                <w:rFonts w:ascii="Roboto" w:hAnsi="Roboto" w:cstheme="minorHAnsi"/>
-                <w:color w:val="171717" w:themeColor="background2" w:themeShade="1A"/>
-                <w:sz w:val="20"/>
-                <w:szCs w:val="24"/>
-              </w:rPr>
-            </w:pPr>
-            <w:r>
-              <w:rPr>
-                <w:rFonts w:ascii="Roboto" w:hAnsi="Roboto" w:cstheme="minorHAnsi"/>
-                <w:color w:val="171717" w:themeColor="background2" w:themeShade="1A"/>
-                <w:sz w:val="20"/>
-                <w:szCs w:val="24"/>
-              </w:rPr>
-              <w:t>Microsoft Office Suite, LaTeX</w:t>
-            </w:r>
-          </w:p>
-          <w:p>
-            <w:pPr>
-              <w:spacing w:line="300" w:lineRule="auto"/>
-              <w:rPr>
-                <w:rFonts w:ascii="Roboto" w:hAnsi="Roboto" w:cstheme="minorHAnsi"/>
-                <w:iCs/>
-                <w:color w:val="171717" w:themeColor="background2" w:themeShade="1A"/>
+                <w:rFonts w:cstheme="minorHAnsi"/>
+                <w:sz w:val="20"/>
+                <w:szCs w:val="20"/>
+              </w:rPr>
+            </w:pPr>
+            <w:r>
+              <w:rPr>
+                <w:rFonts w:cstheme="minorHAnsi"/>
+                <w:sz w:val="20"/>
+                <w:szCs w:val="20"/>
+              </w:rPr>
+              <w:t xml:space="preserve">Mobile </w:t>
+            </w:r>
+            <w:r>
+              <w:rPr>
+                <w:rFonts w:cstheme="minorHAnsi"/>
+                <w:sz w:val="20"/>
+                <w:szCs w:val="20"/>
+              </w:rPr>
+              <w:t xml:space="preserve">robot </w:t>
+            </w:r>
+            <w:r>
+              <w:rPr>
+                <w:rFonts w:cstheme="minorHAnsi"/>
+                <w:sz w:val="20"/>
+                <w:szCs w:val="20"/>
+              </w:rPr>
+              <w:t>navigation and localization</w:t>
+            </w:r>
+          </w:p>
+          <w:p>
+            <w:pPr>
+              <w:pStyle w:val="ListParagraph"/>
+              <w:spacing w:line="300" w:lineRule="auto"/>
+              <w:ind w:left="432"/>
+              <w:rPr>
+                <w:rFonts w:cstheme="minorHAnsi"/>
+                <w:sz w:val="20"/>
+                <w:szCs w:val="20"/>
+              </w:rPr>
+            </w:pPr>
+            <w:r>
+              <w:rPr>
+                <w:rFonts w:cstheme="minorHAnsi"/>
+                <w:sz w:val="20"/>
+                <w:szCs w:val="20"/>
+              </w:rPr>
+              <w:t xml:space="preserve">(SLAM, </w:t>
+            </w:r>
+            <w:r>
+              <w:rPr>
+                <w:rFonts w:cstheme="minorHAnsi"/>
+                <w:sz w:val="20"/>
+                <w:szCs w:val="20"/>
+              </w:rPr>
+              <w:t>Kalman/particle</w:t>
+            </w:r>
+            <w:r>
+              <w:rPr>
+                <w:rFonts w:cstheme="minorHAnsi"/>
+                <w:sz w:val="20"/>
+                <w:szCs w:val="20"/>
+              </w:rPr>
+              <w:t xml:space="preserve"> filters, </w:t>
+            </w:r>
+            <w:r>
+              <w:rPr>
+                <w:rFonts w:cstheme="minorHAnsi"/>
+                <w:sz w:val="20"/>
+                <w:szCs w:val="20"/>
+              </w:rPr>
+              <w:t>A*)</w:t>
+            </w:r>
+          </w:p>
+          <w:p>
+            <w:pPr>
+              <w:pStyle w:val="ListParagraph"/>
+              <w:numPr>
+                <w:ilvl w:val="0"/>
+                <w:numId w:val="11"/>
+              </w:numPr>
+              <w:spacing w:line="300" w:lineRule="auto"/>
+              <w:rPr>
+                <w:rFonts w:cstheme="minorHAnsi"/>
+                <w:sz w:val="20"/>
+                <w:szCs w:val="20"/>
+              </w:rPr>
+            </w:pPr>
+            <w:r>
+              <w:rPr>
+                <w:rFonts w:cstheme="minorHAnsi"/>
+                <w:sz w:val="20"/>
+                <w:szCs w:val="20"/>
+              </w:rPr>
+              <w:t>Redundant manipulator control</w:t>
+            </w:r>
+          </w:p>
+          <w:p>
+            <w:pPr>
+              <w:pStyle w:val="ListParagraph"/>
+              <w:spacing w:line="300" w:lineRule="auto"/>
+              <w:ind w:left="432"/>
+              <w:rPr>
+                <w:rFonts w:cstheme="minorHAnsi"/>
+                <w:sz w:val="20"/>
+                <w:szCs w:val="20"/>
+              </w:rPr>
+            </w:pPr>
+            <w:r>
+              <w:rPr>
+                <w:rFonts w:cstheme="minorHAnsi"/>
+                <w:sz w:val="20"/>
+                <w:szCs w:val="20"/>
+              </w:rPr>
+              <w:t>(Jacobian inverse,</w:t>
+            </w:r>
+            <w:r>
+              <w:rPr>
+                <w:rFonts w:cstheme="minorHAnsi"/>
+                <w:sz w:val="20"/>
+                <w:szCs w:val="20"/>
+              </w:rPr>
+              <w:t xml:space="preserve"> human-robot control</w:t>
+            </w:r>
+            <w:r>
+              <w:rPr>
+                <w:rFonts w:cstheme="minorHAnsi"/>
+                <w:sz w:val="20"/>
+                <w:szCs w:val="20"/>
+              </w:rPr>
+              <w:t>)</w:t>
+            </w:r>
+          </w:p>
+          <w:p>
+            <w:pPr>
+              <w:pStyle w:val="ListParagraph"/>
+              <w:numPr>
+                <w:ilvl w:val="0"/>
+                <w:numId w:val="11"/>
+              </w:numPr>
+              <w:spacing w:line="300" w:lineRule="auto"/>
+              <w:rPr>
+                <w:rFonts w:cstheme="minorHAnsi"/>
+                <w:sz w:val="20"/>
+                <w:szCs w:val="20"/>
+              </w:rPr>
+            </w:pPr>
+            <w:r>
+              <w:rPr>
+                <w:rFonts w:cstheme="minorHAnsi"/>
+                <w:sz w:val="20"/>
+                <w:szCs w:val="20"/>
+              </w:rPr>
+              <w:t>Vision</w:t>
+            </w:r>
+            <w:r>
+              <w:rPr>
+                <w:rFonts w:cstheme="minorHAnsi"/>
+                <w:sz w:val="20"/>
+                <w:szCs w:val="20"/>
+              </w:rPr>
+              <w:t xml:space="preserve"> and c</w:t>
+            </w:r>
+            <w:r>
+              <w:rPr>
+                <w:rFonts w:cstheme="minorHAnsi"/>
+                <w:sz w:val="20"/>
+                <w:szCs w:val="20"/>
+              </w:rPr>
+              <w:t>alibration algorithms</w:t>
+            </w:r>
+          </w:p>
+          <w:p>
+            <w:pPr>
+              <w:pStyle w:val="ListParagraph"/>
+              <w:spacing w:line="300" w:lineRule="auto"/>
+              <w:ind w:left="432"/>
+              <w:rPr>
+                <w:rFonts w:cstheme="minorHAnsi"/>
+                <w:sz w:val="20"/>
+                <w:szCs w:val="20"/>
+              </w:rPr>
+            </w:pPr>
+            <w:r>
+              <w:rPr>
+                <w:rFonts w:cstheme="minorHAnsi"/>
+                <w:sz w:val="20"/>
+                <w:szCs w:val="20"/>
+              </w:rPr>
+              <w:t>(Point cloud registration, ICP</w:t>
+            </w:r>
+            <w:r>
+              <w:rPr>
+                <w:rFonts w:cstheme="minorHAnsi"/>
+                <w:sz w:val="20"/>
+                <w:szCs w:val="20"/>
+              </w:rPr>
+              <w:t>, Hand-Eye</w:t>
+            </w:r>
+            <w:r>
+              <w:rPr>
+                <w:rFonts w:cstheme="minorHAnsi"/>
+                <w:sz w:val="20"/>
+                <w:szCs w:val="20"/>
+              </w:rPr>
+              <w:t>)</w:t>
+            </w:r>
+          </w:p>
+          <w:p>
+            <w:pPr>
+              <w:spacing w:line="300" w:lineRule="auto"/>
+              <w:rPr>
+                <w:rFonts w:cstheme="minorHAnsi"/>
                 <w:sz w:val="12"/>
                 <w:szCs w:val="12"/>
               </w:rPr>
@@ -1913,7 +2549,7 @@
         </w:trPr>
         <w:tc>
           <w:tcPr>
-            <w:tcW w:w="2938" w:type="pct"/>
+            <w:tcW w:w="2892" w:type="pct"/>
             <w:vMerge/>
             <w:tcBorders>
               <w:left w:val="nil"/>
@@ -1925,8 +2561,7 @@
               <w:spacing w:line="300" w:lineRule="auto"/>
               <w:ind w:right="3810"/>
               <w:rPr>
-                <w:rFonts w:ascii="Roboto" w:hAnsi="Roboto" w:cstheme="minorHAnsi"/>
-                <w:color w:val="171717" w:themeColor="background2" w:themeShade="1A"/>
+                <w:rFonts w:cstheme="minorHAnsi"/>
                 <w:sz w:val="28"/>
                 <w:szCs w:val="28"/>
               </w:rPr>
@@ -1935,14 +2570,14 @@
         </w:tc>
         <w:tc>
           <w:tcPr>
-            <w:tcW w:w="2062" w:type="pct"/>
+            <w:tcW w:w="2108" w:type="pct"/>
             <w:tcBorders>
               <w:top w:val="single" w:sz="12" w:space="0" w:color="auto"/>
               <w:left w:val="single" w:sz="12" w:space="0" w:color="3B3838" w:themeColor="background2" w:themeShade="40"/>
               <w:bottom w:val="nil"/>
               <w:right w:val="nil"/>
             </w:tcBorders>
-            <w:shd w:val="clear" w:color="auto" w:fill="DEEAF6" w:themeFill="accent1" w:themeFillTint="33"/>
+            <w:shd w:val="clear" w:color="auto" w:fill="97DEDE"/>
             <w:vAlign w:val="bottom"/>
           </w:tcPr>
           <w:p>
@@ -1950,16 +2585,14 @@
               <w:spacing w:line="300" w:lineRule="auto"/>
               <w:jc w:val="center"/>
               <w:rPr>
-                <w:rFonts w:ascii="Roboto" w:hAnsi="Roboto" w:cstheme="minorHAnsi"/>
-                <w:color w:val="171717" w:themeColor="background2" w:themeShade="1A"/>
+                <w:rFonts w:cstheme="minorHAnsi"/>
                 <w:sz w:val="24"/>
                 <w:szCs w:val="24"/>
               </w:rPr>
             </w:pPr>
             <w:r>
               <w:rPr>
-                <w:rFonts w:ascii="Roboto" w:hAnsi="Roboto" w:cstheme="minorHAnsi"/>
-                <w:color w:val="171717" w:themeColor="background2" w:themeShade="1A"/>
+                <w:rFonts w:cstheme="minorHAnsi"/>
                 <w:sz w:val="24"/>
                 <w:szCs w:val="24"/>
               </w:rPr>
@@ -1970,11 +2603,11 @@
       </w:tr>
       <w:tr>
         <w:trPr>
-          <w:trHeight w:val="3104"/>
+          <w:trHeight w:val="2789"/>
         </w:trPr>
         <w:tc>
           <w:tcPr>
-            <w:tcW w:w="2938" w:type="pct"/>
+            <w:tcW w:w="2892" w:type="pct"/>
             <w:vMerge/>
             <w:tcBorders>
               <w:left w:val="nil"/>
@@ -1987,8 +2620,7 @@
               <w:spacing w:line="300" w:lineRule="auto"/>
               <w:ind w:right="3810"/>
               <w:rPr>
-                <w:rFonts w:ascii="Roboto" w:hAnsi="Roboto" w:cstheme="minorHAnsi"/>
-                <w:color w:val="171717" w:themeColor="background2" w:themeShade="1A"/>
+                <w:rFonts w:cstheme="minorHAnsi"/>
                 <w:sz w:val="28"/>
                 <w:szCs w:val="28"/>
               </w:rPr>
@@ -1997,7 +2629,7 @@
         </w:tc>
         <w:tc>
           <w:tcPr>
-            <w:tcW w:w="2062" w:type="pct"/>
+            <w:tcW w:w="2108" w:type="pct"/>
             <w:tcBorders>
               <w:top w:val="nil"/>
               <w:left w:val="single" w:sz="12" w:space="0" w:color="3B3838" w:themeColor="background2" w:themeShade="40"/>
@@ -2009,8 +2641,7 @@
             <w:pPr>
               <w:spacing w:line="300" w:lineRule="auto"/>
               <w:rPr>
-                <w:rFonts w:ascii="Roboto" w:hAnsi="Roboto" w:cstheme="minorHAnsi"/>
-                <w:color w:val="171717" w:themeColor="background2" w:themeShade="1A"/>
+                <w:rFonts w:cstheme="minorHAnsi"/>
                 <w:sz w:val="12"/>
                 <w:szCs w:val="18"/>
               </w:rPr>
@@ -2020,16 +2651,14 @@
             <w:pPr>
               <w:spacing w:line="300" w:lineRule="auto"/>
               <w:rPr>
-                <w:rFonts w:ascii="Roboto" w:hAnsi="Roboto" w:cstheme="minorHAnsi"/>
-                <w:color w:val="171717" w:themeColor="background2" w:themeShade="1A"/>
+                <w:rFonts w:cstheme="minorHAnsi"/>
                 <w:sz w:val="24"/>
                 <w:szCs w:val="24"/>
               </w:rPr>
             </w:pPr>
             <w:r>
               <w:rPr>
-                <w:rFonts w:ascii="Roboto" w:hAnsi="Roboto" w:cstheme="minorHAnsi"/>
-                <w:color w:val="171717" w:themeColor="background2" w:themeShade="1A"/>
+                <w:rFonts w:cstheme="minorHAnsi"/>
                 <w:sz w:val="24"/>
                 <w:szCs w:val="24"/>
               </w:rPr>
@@ -2037,8 +2666,7 @@
             </w:r>
             <w:r>
               <w:rPr>
-                <w:rFonts w:ascii="Roboto" w:hAnsi="Roboto" w:cstheme="minorHAnsi"/>
-                <w:color w:val="171717" w:themeColor="background2" w:themeShade="1A"/>
+                <w:rFonts w:cstheme="minorHAnsi"/>
                 <w:sz w:val="24"/>
                 <w:szCs w:val="24"/>
               </w:rPr>
@@ -2049,18 +2677,16 @@
             <w:pPr>
               <w:spacing w:line="300" w:lineRule="auto"/>
               <w:rPr>
-                <w:rFonts w:ascii="Roboto" w:hAnsi="Roboto" w:cstheme="minorHAnsi"/>
-                <w:i/>
-                <w:color w:val="171717" w:themeColor="background2" w:themeShade="1A"/>
-                <w:sz w:val="20"/>
-                <w:szCs w:val="20"/>
-              </w:rPr>
-            </w:pPr>
-            <w:r>
-              <w:rPr>
-                <w:rFonts w:ascii="Roboto" w:hAnsi="Roboto" w:cstheme="minorHAnsi"/>
-                <w:i/>
-                <w:color w:val="171717" w:themeColor="background2" w:themeShade="1A"/>
+                <w:rFonts w:cstheme="minorHAnsi"/>
+                <w:i/>
+                <w:sz w:val="20"/>
+                <w:szCs w:val="20"/>
+              </w:rPr>
+            </w:pPr>
+            <w:r>
+              <w:rPr>
+                <w:rFonts w:cstheme="minorHAnsi"/>
+                <w:i/>
                 <w:sz w:val="20"/>
                 <w:szCs w:val="20"/>
               </w:rPr>
@@ -2068,9 +2694,8 @@
             </w:r>
             <w:r>
               <w:rPr>
-                <w:rFonts w:ascii="Roboto" w:hAnsi="Roboto" w:cstheme="minorHAnsi"/>
+                <w:rFonts w:cstheme="minorHAnsi"/>
                 <w:iCs/>
-                <w:color w:val="171717" w:themeColor="background2" w:themeShade="1A"/>
                 <w:sz w:val="20"/>
                 <w:szCs w:val="20"/>
               </w:rPr>
@@ -2078,23 +2703,66 @@
             </w:r>
             <w:r>
               <w:rPr>
-                <w:rFonts w:ascii="Roboto" w:hAnsi="Roboto" w:cstheme="minorHAnsi"/>
-                <w:i/>
-                <w:color w:val="171717" w:themeColor="background2" w:themeShade="1A"/>
-                <w:sz w:val="20"/>
-                <w:szCs w:val="20"/>
-              </w:rPr>
-              <w:t xml:space="preserve"> 2022</w:t>
-            </w:r>
-            <w:r>
-              <w:rPr>
-                <w:rFonts w:ascii="Roboto" w:hAnsi="Roboto" w:cstheme="minorHAnsi"/>
-                <w:i/>
-                <w:color w:val="171717" w:themeColor="background2" w:themeShade="1A"/>
-                <w:sz w:val="20"/>
-                <w:szCs w:val="20"/>
-              </w:rPr>
-              <w:t xml:space="preserve"> – 2024</w:t>
+                <w:rFonts w:cstheme="minorHAnsi"/>
+                <w:i/>
+                <w:sz w:val="20"/>
+                <w:szCs w:val="20"/>
+              </w:rPr>
+              <w:t xml:space="preserve"> </w:t>
+            </w:r>
+            <w:r>
+              <w:rPr>
+                <w:rFonts w:cstheme="minorHAnsi"/>
+                <w:i/>
+                <w:sz w:val="20"/>
+                <w:szCs w:val="20"/>
+              </w:rPr>
+              <w:t xml:space="preserve">Sept. </w:t>
+            </w:r>
+            <w:r>
+              <w:rPr>
+                <w:rFonts w:cstheme="minorHAnsi"/>
+                <w:i/>
+                <w:sz w:val="20"/>
+                <w:szCs w:val="20"/>
+              </w:rPr>
+              <w:t>2022</w:t>
+            </w:r>
+            <w:r>
+              <w:rPr>
+                <w:rFonts w:cstheme="minorHAnsi"/>
+                <w:i/>
+                <w:sz w:val="20"/>
+                <w:szCs w:val="20"/>
+              </w:rPr>
+              <w:t xml:space="preserve"> </w:t>
+            </w:r>
+            <w:r>
+              <w:rPr>
+                <w:rFonts w:cstheme="minorHAnsi"/>
+                <w:i/>
+                <w:sz w:val="20"/>
+                <w:szCs w:val="20"/>
+              </w:rPr>
+              <w:t>–</w:t>
+            </w:r>
+            <w:r>
+              <w:rPr>
+                <w:rFonts w:cstheme="minorHAnsi"/>
+                <w:i/>
+                <w:sz w:val="20"/>
+                <w:szCs w:val="20"/>
+              </w:rPr>
+              <w:t xml:space="preserve"> </w:t>
+            </w:r>
+            <w:r>
+              <w:rPr>
+                <w:rFonts w:cstheme="minorHAnsi"/>
+                <w:i/>
+                <w:sz w:val="20"/>
+                <w:szCs w:val="20"/>
+              </w:rPr>
+              <w:t>Present</w:t>
             </w:r>
           </w:p>
           <w:p>
@@ -2106,16 +2774,14 @@
               </w:numPr>
               <w:spacing w:line="300" w:lineRule="auto"/>
               <w:rPr>
-                <w:rFonts w:ascii="Roboto" w:hAnsi="Roboto" w:cstheme="minorHAnsi"/>
-                <w:color w:val="171717" w:themeColor="background2" w:themeShade="1A"/>
-                <w:sz w:val="20"/>
-                <w:szCs w:val="20"/>
-              </w:rPr>
-            </w:pPr>
-            <w:r>
-              <w:rPr>
-                <w:rFonts w:ascii="Roboto" w:hAnsi="Roboto" w:cstheme="minorHAnsi"/>
-                <w:color w:val="171717" w:themeColor="background2" w:themeShade="1A"/>
+                <w:rFonts w:cstheme="minorHAnsi"/>
+                <w:sz w:val="20"/>
+                <w:szCs w:val="20"/>
+              </w:rPr>
+            </w:pPr>
+            <w:r>
+              <w:rPr>
+                <w:rFonts w:cstheme="minorHAnsi"/>
                 <w:sz w:val="20"/>
                 <w:szCs w:val="20"/>
               </w:rPr>
@@ -2123,8 +2789,7 @@
             </w:r>
             <w:r>
               <w:rPr>
-                <w:rFonts w:ascii="Roboto" w:hAnsi="Roboto" w:cstheme="minorHAnsi"/>
-                <w:color w:val="171717" w:themeColor="background2" w:themeShade="1A"/>
+                <w:rFonts w:cstheme="minorHAnsi"/>
                 <w:sz w:val="20"/>
                 <w:szCs w:val="20"/>
               </w:rPr>
@@ -2132,8 +2797,7 @@
             </w:r>
             <w:r>
               <w:rPr>
-                <w:rFonts w:ascii="Roboto" w:hAnsi="Roboto" w:cstheme="minorHAnsi"/>
-                <w:color w:val="171717" w:themeColor="background2" w:themeShade="1A"/>
+                <w:rFonts w:cstheme="minorHAnsi"/>
                 <w:sz w:val="20"/>
                 <w:szCs w:val="20"/>
               </w:rPr>
@@ -2141,8 +2805,7 @@
             </w:r>
             <w:r>
               <w:rPr>
-                <w:rFonts w:ascii="Roboto" w:hAnsi="Roboto" w:cstheme="minorHAnsi"/>
-                <w:color w:val="171717" w:themeColor="background2" w:themeShade="1A"/>
+                <w:rFonts w:cstheme="minorHAnsi"/>
                 <w:sz w:val="20"/>
                 <w:szCs w:val="20"/>
               </w:rPr>
@@ -2150,8 +2813,7 @@
             </w:r>
             <w:r>
               <w:rPr>
-                <w:rFonts w:ascii="Roboto" w:hAnsi="Roboto" w:cstheme="minorHAnsi"/>
-                <w:color w:val="171717" w:themeColor="background2" w:themeShade="1A"/>
+                <w:rFonts w:cstheme="minorHAnsi"/>
                 <w:sz w:val="20"/>
                 <w:szCs w:val="20"/>
               </w:rPr>
@@ -2159,8 +2821,7 @@
             </w:r>
             <w:r>
               <w:rPr>
-                <w:rFonts w:ascii="Roboto" w:hAnsi="Roboto" w:cstheme="minorHAnsi"/>
-                <w:color w:val="171717" w:themeColor="background2" w:themeShade="1A"/>
+                <w:rFonts w:cstheme="minorHAnsi"/>
                 <w:sz w:val="20"/>
                 <w:szCs w:val="20"/>
               </w:rPr>
@@ -2168,8 +2829,7 @@
             </w:r>
             <w:r>
               <w:rPr>
-                <w:rFonts w:ascii="Roboto" w:hAnsi="Roboto" w:cstheme="minorHAnsi"/>
-                <w:color w:val="171717" w:themeColor="background2" w:themeShade="1A"/>
+                <w:rFonts w:cstheme="minorHAnsi"/>
                 <w:sz w:val="20"/>
                 <w:szCs w:val="20"/>
               </w:rPr>
@@ -2177,12 +2837,113 @@
             </w:r>
             <w:r>
               <w:rPr>
-                <w:rFonts w:ascii="Roboto" w:hAnsi="Roboto" w:cstheme="minorHAnsi"/>
-                <w:color w:val="171717" w:themeColor="background2" w:themeShade="1A"/>
+                <w:rFonts w:cstheme="minorHAnsi"/>
                 <w:sz w:val="20"/>
                 <w:szCs w:val="20"/>
               </w:rPr>
               <w:t>, and teamwork</w:t>
+            </w:r>
+          </w:p>
+          <w:p>
+            <w:pPr>
+              <w:spacing w:line="300" w:lineRule="auto"/>
+              <w:rPr>
+                <w:rFonts w:cstheme="minorHAnsi"/>
+                <w:sz w:val="12"/>
+                <w:szCs w:val="12"/>
+              </w:rPr>
+            </w:pPr>
+          </w:p>
+          <w:p>
+            <w:pPr>
+              <w:spacing w:line="300" w:lineRule="auto"/>
+              <w:rPr>
+                <w:rFonts w:cstheme="minorHAnsi"/>
+                <w:sz w:val="24"/>
+                <w:szCs w:val="24"/>
+              </w:rPr>
+            </w:pPr>
+            <w:r>
+              <w:rPr>
+                <w:rFonts w:cstheme="minorHAnsi"/>
+                <w:sz w:val="24"/>
+                <w:szCs w:val="24"/>
+              </w:rPr>
+              <w:t>UT Robotics &amp; Automation Society</w:t>
+            </w:r>
+          </w:p>
+          <w:p>
+            <w:pPr>
+              <w:spacing w:line="300" w:lineRule="auto"/>
+              <w:rPr>
+                <w:rFonts w:cstheme="minorHAnsi"/>
+                <w:i/>
+                <w:sz w:val="20"/>
+                <w:szCs w:val="20"/>
+              </w:rPr>
+            </w:pPr>
+            <w:r>
+              <w:rPr>
+                <w:rFonts w:cstheme="minorHAnsi"/>
+                <w:i/>
+                <w:sz w:val="20"/>
+                <w:szCs w:val="20"/>
+              </w:rPr>
+              <w:t>Me</w:t>
+            </w:r>
+            <w:r>
+              <w:rPr>
+                <w:rFonts w:cstheme="minorHAnsi"/>
+                <w:i/>
+                <w:sz w:val="20"/>
+                <w:szCs w:val="20"/>
+              </w:rPr>
+              <w:t>ntor</w:t>
+            </w:r>
+            <w:r>
+              <w:rPr>
+                <w:rFonts w:cstheme="minorHAnsi"/>
+                <w:i/>
+                <w:sz w:val="20"/>
+                <w:szCs w:val="20"/>
+              </w:rPr>
+              <w:t>/Officer</w:t>
+            </w:r>
+            <w:r>
+              <w:rPr>
+                <w:rFonts w:cstheme="minorHAnsi"/>
+                <w:i/>
+                <w:sz w:val="20"/>
+                <w:szCs w:val="20"/>
+              </w:rPr>
+              <w:t xml:space="preserve"> </w:t>
+            </w:r>
+            <w:r>
+              <w:rPr>
+                <w:rFonts w:cstheme="minorHAnsi"/>
+                <w:iCs/>
+                <w:sz w:val="20"/>
+                <w:szCs w:val="20"/>
+              </w:rPr>
+              <w:t>|</w:t>
+            </w:r>
+            <w:r>
+              <w:rPr>
+                <w:rFonts w:cstheme="minorHAnsi"/>
+                <w:i/>
+                <w:sz w:val="20"/>
+                <w:szCs w:val="20"/>
+              </w:rPr>
+              <w:t xml:space="preserve"> </w:t>
+            </w:r>
+            <w:r>
+              <w:rPr>
+                <w:rFonts w:cstheme="minorHAnsi"/>
+                <w:i/>
+                <w:sz w:val="20"/>
+                <w:szCs w:val="20"/>
+              </w:rPr>
+              <w:t>Aug. 2015 – May 2019</w:t>
             </w:r>
           </w:p>
           <w:p>
@@ -2194,34 +2955,54 @@
               </w:numPr>
               <w:spacing w:line="300" w:lineRule="auto"/>
               <w:rPr>
-                <w:rFonts w:ascii="Roboto" w:hAnsi="Roboto" w:cstheme="minorHAnsi"/>
-                <w:color w:val="171717" w:themeColor="background2" w:themeShade="1A"/>
-                <w:sz w:val="20"/>
-                <w:szCs w:val="20"/>
-              </w:rPr>
-            </w:pPr>
-            <w:r>
-              <w:rPr>
-                <w:rFonts w:ascii="Roboto" w:hAnsi="Roboto" w:cstheme="minorHAnsi"/>
-                <w:color w:val="171717" w:themeColor="background2" w:themeShade="1A"/>
-                <w:sz w:val="20"/>
-                <w:szCs w:val="20"/>
-              </w:rPr>
-              <w:t>Inspired</w:t>
-            </w:r>
-            <w:r>
-              <w:rPr>
-                <w:rFonts w:ascii="Roboto" w:hAnsi="Roboto" w:cstheme="minorHAnsi"/>
-                <w:color w:val="171717" w:themeColor="background2" w:themeShade="1A"/>
-                <w:sz w:val="20"/>
-                <w:szCs w:val="20"/>
-              </w:rPr>
-              <w:t xml:space="preserve"> eligible students to continue</w:t>
-            </w:r>
-            <w:r>
-              <w:rPr>
-                <w:rFonts w:ascii="Roboto" w:hAnsi="Roboto" w:cstheme="minorHAnsi"/>
-                <w:color w:val="171717" w:themeColor="background2" w:themeShade="1A"/>
+                <w:rFonts w:cstheme="minorHAnsi"/>
+                <w:sz w:val="20"/>
+                <w:szCs w:val="20"/>
+              </w:rPr>
+            </w:pPr>
+            <w:r>
+              <w:rPr>
+                <w:rFonts w:cstheme="minorHAnsi"/>
+                <w:sz w:val="20"/>
+                <w:szCs w:val="20"/>
+              </w:rPr>
+              <w:t xml:space="preserve">Mentored </w:t>
+            </w:r>
+            <w:r>
+              <w:rPr>
+                <w:rFonts w:cstheme="minorHAnsi"/>
+                <w:sz w:val="20"/>
+                <w:szCs w:val="20"/>
+              </w:rPr>
+              <w:t xml:space="preserve">first-year </w:t>
+            </w:r>
+            <w:r>
+              <w:rPr>
+                <w:rFonts w:cstheme="minorHAnsi"/>
+                <w:sz w:val="20"/>
+                <w:szCs w:val="20"/>
+              </w:rPr>
+              <w:t>competition teams</w:t>
+            </w:r>
+            <w:r>
+              <w:rPr>
+                <w:rFonts w:cstheme="minorHAnsi"/>
+                <w:sz w:val="20"/>
+                <w:szCs w:val="20"/>
+              </w:rPr>
+              <w:t xml:space="preserve"> and led </w:t>
+            </w:r>
+            <w:r>
+              <w:rPr>
+                <w:rFonts w:cstheme="minorHAnsi"/>
+                <w:sz w:val="20"/>
+                <w:szCs w:val="20"/>
+              </w:rPr>
+              <w:t>just-for-fun</w:t>
+            </w:r>
+            <w:r>
+              <w:rPr>
+                <w:rFonts w:cstheme="minorHAnsi"/>
                 <w:sz w:val="20"/>
                 <w:szCs w:val="20"/>
               </w:rPr>
@@ -2229,250 +3010,19 @@
             </w:r>
             <w:r>
               <w:rPr>
-                <w:rFonts w:ascii="Roboto" w:hAnsi="Roboto" w:cstheme="minorHAnsi"/>
-                <w:color w:val="171717" w:themeColor="background2" w:themeShade="1A"/>
-                <w:sz w:val="20"/>
-                <w:szCs w:val="20"/>
-              </w:rPr>
-              <w:t>with</w:t>
-            </w:r>
-            <w:r>
-              <w:rPr>
-                <w:rFonts w:ascii="Roboto" w:hAnsi="Roboto" w:cstheme="minorHAnsi"/>
-                <w:color w:val="171717" w:themeColor="background2" w:themeShade="1A"/>
-                <w:sz w:val="20"/>
-                <w:szCs w:val="20"/>
-              </w:rPr>
-              <w:t xml:space="preserve"> high school</w:t>
-            </w:r>
-            <w:r>
-              <w:rPr>
-                <w:rFonts w:ascii="Roboto" w:hAnsi="Roboto" w:cstheme="minorHAnsi"/>
-                <w:color w:val="171717" w:themeColor="background2" w:themeShade="1A"/>
-                <w:sz w:val="20"/>
-                <w:szCs w:val="20"/>
-              </w:rPr>
-              <w:t xml:space="preserve"> robotics</w:t>
-            </w:r>
-          </w:p>
-          <w:p>
-            <w:pPr>
-              <w:spacing w:line="300" w:lineRule="auto"/>
-              <w:rPr>
-                <w:rFonts w:ascii="Roboto" w:hAnsi="Roboto" w:cstheme="minorHAnsi"/>
-                <w:color w:val="171717" w:themeColor="background2" w:themeShade="1A"/>
-                <w:sz w:val="12"/>
-                <w:szCs w:val="12"/>
-              </w:rPr>
-            </w:pPr>
-          </w:p>
-          <w:p>
-            <w:pPr>
-              <w:spacing w:line="300" w:lineRule="auto"/>
-              <w:rPr>
-                <w:rFonts w:ascii="Roboto" w:hAnsi="Roboto" w:cstheme="minorHAnsi"/>
-                <w:color w:val="171717" w:themeColor="background2" w:themeShade="1A"/>
-                <w:sz w:val="24"/>
-                <w:szCs w:val="24"/>
-              </w:rPr>
-            </w:pPr>
-            <w:r>
-              <w:rPr>
-                <w:rFonts w:ascii="Roboto" w:hAnsi="Roboto" w:cstheme="minorHAnsi"/>
-                <w:color w:val="171717" w:themeColor="background2" w:themeShade="1A"/>
-                <w:sz w:val="24"/>
-                <w:szCs w:val="24"/>
-              </w:rPr>
-              <w:t>UT Robotics &amp; Automation Society</w:t>
-            </w:r>
-          </w:p>
-          <w:p>
-            <w:pPr>
-              <w:spacing w:line="300" w:lineRule="auto"/>
-              <w:rPr>
-                <w:rFonts w:ascii="Roboto" w:hAnsi="Roboto" w:cstheme="minorHAnsi"/>
-                <w:i/>
-                <w:color w:val="171717" w:themeColor="background2" w:themeShade="1A"/>
-                <w:sz w:val="20"/>
-                <w:szCs w:val="20"/>
-              </w:rPr>
-            </w:pPr>
-            <w:r>
-              <w:rPr>
-                <w:rFonts w:ascii="Roboto" w:hAnsi="Roboto" w:cstheme="minorHAnsi"/>
-                <w:i/>
-                <w:color w:val="171717" w:themeColor="background2" w:themeShade="1A"/>
-                <w:sz w:val="20"/>
-                <w:szCs w:val="20"/>
-              </w:rPr>
-              <w:t>Me</w:t>
-            </w:r>
-            <w:r>
-              <w:rPr>
-                <w:rFonts w:ascii="Roboto" w:hAnsi="Roboto" w:cstheme="minorHAnsi"/>
-                <w:i/>
-                <w:color w:val="171717" w:themeColor="background2" w:themeShade="1A"/>
-                <w:sz w:val="20"/>
-                <w:szCs w:val="20"/>
-              </w:rPr>
-              <w:t>ntor</w:t>
-            </w:r>
-            <w:r>
-              <w:rPr>
-                <w:rFonts w:ascii="Roboto" w:hAnsi="Roboto" w:cstheme="minorHAnsi"/>
-                <w:i/>
-                <w:color w:val="171717" w:themeColor="background2" w:themeShade="1A"/>
-                <w:sz w:val="20"/>
-                <w:szCs w:val="20"/>
-              </w:rPr>
-              <w:t>/Officer</w:t>
-            </w:r>
-            <w:r>
-              <w:rPr>
-                <w:rFonts w:ascii="Roboto" w:hAnsi="Roboto" w:cstheme="minorHAnsi"/>
-                <w:i/>
-                <w:color w:val="171717" w:themeColor="background2" w:themeShade="1A"/>
-                <w:sz w:val="20"/>
-                <w:szCs w:val="20"/>
-              </w:rPr>
-              <w:t xml:space="preserve"> </w:t>
-            </w:r>
-            <w:r>
-              <w:rPr>
-                <w:rFonts w:ascii="Roboto" w:hAnsi="Roboto" w:cstheme="minorHAnsi"/>
-                <w:iCs/>
-                <w:color w:val="171717" w:themeColor="background2" w:themeShade="1A"/>
-                <w:sz w:val="20"/>
-                <w:szCs w:val="20"/>
-              </w:rPr>
-              <w:t>|</w:t>
-            </w:r>
-            <w:r>
-              <w:rPr>
-                <w:rFonts w:ascii="Roboto" w:hAnsi="Roboto" w:cstheme="minorHAnsi"/>
-                <w:i/>
-                <w:color w:val="171717" w:themeColor="background2" w:themeShade="1A"/>
-                <w:sz w:val="20"/>
-                <w:szCs w:val="20"/>
-              </w:rPr>
-              <w:t xml:space="preserve"> 201</w:t>
-            </w:r>
-            <w:r>
-              <w:rPr>
-                <w:rFonts w:ascii="Roboto" w:hAnsi="Roboto" w:cstheme="minorHAnsi"/>
-                <w:i/>
-                <w:color w:val="171717" w:themeColor="background2" w:themeShade="1A"/>
-                <w:sz w:val="20"/>
-                <w:szCs w:val="20"/>
-              </w:rPr>
-              <w:t>5</w:t>
-            </w:r>
-            <w:r>
-              <w:rPr>
-                <w:rFonts w:ascii="Roboto" w:hAnsi="Roboto" w:cstheme="minorHAnsi"/>
-                <w:i/>
-                <w:color w:val="171717" w:themeColor="background2" w:themeShade="1A"/>
-                <w:sz w:val="20"/>
-                <w:szCs w:val="20"/>
-              </w:rPr>
-              <w:t xml:space="preserve"> – 20</w:t>
-            </w:r>
-            <w:r>
-              <w:rPr>
-                <w:rFonts w:ascii="Roboto" w:hAnsi="Roboto" w:cstheme="minorHAnsi"/>
-                <w:i/>
-                <w:color w:val="171717" w:themeColor="background2" w:themeShade="1A"/>
-                <w:sz w:val="20"/>
-                <w:szCs w:val="20"/>
-              </w:rPr>
-              <w:t>19</w:t>
-            </w:r>
-          </w:p>
-          <w:p>
-            <w:pPr>
-              <w:pStyle w:val="ListParagraph"/>
-              <w:numPr>
-                <w:ilvl w:val="0"/>
-                <w:numId w:val="11"/>
-              </w:numPr>
-              <w:spacing w:line="300" w:lineRule="auto"/>
-              <w:rPr>
-                <w:rFonts w:ascii="Roboto" w:hAnsi="Roboto" w:cstheme="minorHAnsi"/>
-                <w:color w:val="171717" w:themeColor="background2" w:themeShade="1A"/>
-                <w:sz w:val="20"/>
-                <w:szCs w:val="20"/>
-              </w:rPr>
-            </w:pPr>
-            <w:r>
-              <w:rPr>
-                <w:rFonts w:ascii="Roboto" w:hAnsi="Roboto" w:cstheme="minorHAnsi"/>
-                <w:color w:val="171717" w:themeColor="background2" w:themeShade="1A"/>
-                <w:sz w:val="20"/>
-                <w:szCs w:val="20"/>
-              </w:rPr>
-              <w:t>Competed in 1</w:t>
-            </w:r>
-            <w:r>
-              <w:rPr>
-                <w:rFonts w:ascii="Roboto" w:hAnsi="Roboto" w:cstheme="minorHAnsi"/>
-                <w:color w:val="171717" w:themeColor="background2" w:themeShade="1A"/>
-                <w:sz w:val="20"/>
-                <w:szCs w:val="20"/>
-                <w:vertAlign w:val="superscript"/>
-              </w:rPr>
-              <w:t>st</w:t>
-            </w:r>
-            <w:r>
-              <w:rPr>
-                <w:rFonts w:ascii="Roboto" w:hAnsi="Roboto" w:cstheme="minorHAnsi"/>
-                <w:color w:val="171717" w:themeColor="background2" w:themeShade="1A"/>
-                <w:sz w:val="20"/>
-                <w:szCs w:val="20"/>
-              </w:rPr>
-              <w:t xml:space="preserve"> year robotics challenge and then mentored teams throughout undergrad</w:t>
-            </w:r>
-          </w:p>
-          <w:p>
-            <w:pPr>
-              <w:pStyle w:val="ListParagraph"/>
-              <w:numPr>
-                <w:ilvl w:val="0"/>
-                <w:numId w:val="11"/>
-              </w:numPr>
-              <w:spacing w:line="300" w:lineRule="auto"/>
-              <w:rPr>
-                <w:rFonts w:ascii="Roboto" w:hAnsi="Roboto" w:cstheme="minorHAnsi"/>
-                <w:color w:val="171717" w:themeColor="background2" w:themeShade="1A"/>
-                <w:sz w:val="20"/>
-                <w:szCs w:val="20"/>
-              </w:rPr>
-            </w:pPr>
-            <w:r>
-              <w:rPr>
-                <w:rFonts w:ascii="Roboto" w:hAnsi="Roboto" w:cstheme="minorHAnsi"/>
-                <w:color w:val="171717" w:themeColor="background2" w:themeShade="1A"/>
-                <w:sz w:val="20"/>
-                <w:szCs w:val="20"/>
-              </w:rPr>
-              <w:t>Headed</w:t>
-            </w:r>
-            <w:r>
-              <w:rPr>
-                <w:rFonts w:ascii="Roboto" w:hAnsi="Roboto" w:cstheme="minorHAnsi"/>
-                <w:color w:val="171717" w:themeColor="background2" w:themeShade="1A"/>
-                <w:sz w:val="20"/>
-                <w:szCs w:val="20"/>
-              </w:rPr>
-              <w:t xml:space="preserve"> </w:t>
-            </w:r>
-            <w:r>
-              <w:rPr>
-                <w:rFonts w:ascii="Roboto" w:hAnsi="Roboto" w:cstheme="minorHAnsi"/>
-                <w:color w:val="171717" w:themeColor="background2" w:themeShade="1A"/>
-                <w:sz w:val="20"/>
-                <w:szCs w:val="20"/>
-              </w:rPr>
-              <w:t>committee that made eye-catching outreach robots</w:t>
+                <w:rFonts w:cstheme="minorHAnsi"/>
+                <w:sz w:val="20"/>
+                <w:szCs w:val="20"/>
+              </w:rPr>
+              <w:t>robo</w:t>
+            </w:r>
+            <w:r>
+              <w:rPr>
+                <w:rFonts w:cstheme="minorHAnsi"/>
+                <w:sz w:val="20"/>
+                <w:szCs w:val="20"/>
+              </w:rPr>
+              <w:t>tics committee</w:t>
             </w:r>
           </w:p>
         </w:tc>
@@ -2481,14 +3031,13 @@
     <w:p>
       <w:pPr>
         <w:rPr>
-          <w:rFonts w:ascii="Roboto" w:hAnsi="Roboto" w:cstheme="minorHAnsi"/>
-          <w:color w:val="171717" w:themeColor="background2" w:themeShade="1A"/>
+          <w:rFonts w:cstheme="minorHAnsi"/>
         </w:rPr>
       </w:pPr>
     </w:p>
     <w:sectPr>
       <w:pgSz w:w="12240" w:h="15840"/>
-      <w:pgMar w:top="1152" w:right="1296" w:bottom="720" w:left="1296" w:header="720" w:footer="720" w:gutter="0"/>
+      <w:pgMar w:top="720" w:right="1296" w:bottom="720" w:left="1296" w:header="720" w:footer="720" w:gutter="0"/>
       <w:cols w:space="720"/>
       <w:docGrid w:linePitch="360"/>
     </w:sectPr>
@@ -2497,7 +3046,7 @@
 </file>
 
 <file path=word/numbering.xml><?xml version="1.0" encoding="utf-8"?>
-<w:numbering xmlns:wpc="http://schemas.microsoft.com/office/word/2010/wordprocessingCanvas" xmlns:cx="http://schemas.microsoft.com/office/drawing/2014/chartex" xmlns:cx1="http://schemas.microsoft.com/office/drawing/2015/9/8/chartex" xmlns:cx2="http://schemas.microsoft.com/office/drawing/2015/10/21/chartex" xmlns:cx3="http://schemas.microsoft.com/office/drawing/2016/5/9/chartex" xmlns:cx4="http://schemas.microsoft.com/office/drawing/2016/5/10/chartex" xmlns:cx5="http://schemas.microsoft.com/office/drawing/2016/5/11/chartex" xmlns:cx6="http://schemas.microsoft.com/office/drawing/2016/5/12/chartex" xmlns:cx7="http://schemas.microsoft.com/office/drawing/2016/5/13/chartex" xmlns:cx8="http://schemas.microsoft.com/office/drawing/2016/5/14/chartex" xmlns:mc="http://schemas.openxmlformats.org/markup-compatibility/2006" xmlns:aink="http://schemas.microsoft.com/office/drawing/2016/ink" xmlns:am3d="http://schemas.microsoft.com/office/drawing/2017/model3d" xmlns:o="urn:schemas-microsoft-com:office:office" xmlns:oel="http://schemas.microsoft.com/office/2019/extlst" xmlns:r="http://schemas.openxmlformats.org/officeDocument/2006/relationships" xmlns:m="http://schemas.openxmlformats.org/officeDocument/2006/math" xmlns:v="urn:schemas-microsoft-com:vml" xmlns:wp14="http://schemas.microsoft.com/office/word/2010/wordprocessingDrawing" xmlns:wp="http://schemas.openxmlformats.org/drawingml/2006/wordprocessingDrawing" xmlns:w10="urn:schemas-microsoft-com:office:word" xmlns:w="http://schemas.openxmlformats.org/wordprocessingml/2006/main" xmlns:w14="http://schemas.microsoft.com/office/word/2010/wordml" xmlns:w15="http://schemas.microsoft.com/office/word/2012/wordml" xmlns:w16cex="http://schemas.microsoft.com/office/word/2018/wordml/cex" xmlns:w16cid="http://schemas.microsoft.com/office/word/2016/wordml/cid" xmlns:w16="http://schemas.microsoft.com/office/word/2018/wordml" xmlns:w16sdtdh="http://schemas.microsoft.com/office/word/2020/wordml/sdtdatahash" xmlns:w16se="http://schemas.microsoft.com/office/word/2015/wordml/symex" xmlns:wpg="http://schemas.microsoft.com/office/word/2010/wordprocessingGroup" xmlns:wpi="http://schemas.microsoft.com/office/word/2010/wordprocessingInk" xmlns:wne="http://schemas.microsoft.com/office/word/2006/wordml" xmlns:wps="http://schemas.microsoft.com/office/word/2010/wordprocessingShape" mc:Ignorable="w14 w15 w16se w16cid w16 w16cex w16sdtdh wp14">
+<w:numbering xmlns:wpc="http://schemas.microsoft.com/office/word/2010/wordprocessingCanvas" xmlns:cx="http://schemas.microsoft.com/office/drawing/2014/chartex" xmlns:cx1="http://schemas.microsoft.com/office/drawing/2015/9/8/chartex" xmlns:cx2="http://schemas.microsoft.com/office/drawing/2015/10/21/chartex" xmlns:cx3="http://schemas.microsoft.com/office/drawing/2016/5/9/chartex" xmlns:cx4="http://schemas.microsoft.com/office/drawing/2016/5/10/chartex" xmlns:cx5="http://schemas.microsoft.com/office/drawing/2016/5/11/chartex" xmlns:cx6="http://schemas.microsoft.com/office/drawing/2016/5/12/chartex" xmlns:cx7="http://schemas.microsoft.com/office/drawing/2016/5/13/chartex" xmlns:cx8="http://schemas.microsoft.com/office/drawing/2016/5/14/chartex" xmlns:mc="http://schemas.openxmlformats.org/markup-compatibility/2006" xmlns:aink="http://schemas.microsoft.com/office/drawing/2016/ink" xmlns:am3d="http://schemas.microsoft.com/office/drawing/2017/model3d" xmlns:o="urn:schemas-microsoft-com:office:office" xmlns:oel="http://schemas.microsoft.com/office/2019/extlst" xmlns:r="http://schemas.openxmlformats.org/officeDocument/2006/relationships" xmlns:m="http://schemas.openxmlformats.org/officeDocument/2006/math" xmlns:v="urn:schemas-microsoft-com:vml" xmlns:wp14="http://schemas.microsoft.com/office/word/2010/wordprocessingDrawing" xmlns:wp="http://schemas.openxmlformats.org/drawingml/2006/wordprocessingDrawing" xmlns:w10="urn:schemas-microsoft-com:office:word" xmlns:w="http://schemas.openxmlformats.org/wordprocessingml/2006/main" xmlns:w14="http://schemas.microsoft.com/office/word/2010/wordml" xmlns:w15="http://schemas.microsoft.com/office/word/2012/wordml" xmlns:w16cex="http://schemas.microsoft.com/office/word/2018/wordml/cex" xmlns:w16cid="http://schemas.microsoft.com/office/word/2016/wordml/cid" xmlns:w16="http://schemas.microsoft.com/office/word/2018/wordml" xmlns:w16du="http://schemas.microsoft.com/office/word/2023/wordml/word16du" xmlns:w16sdtdh="http://schemas.microsoft.com/office/word/2020/wordml/sdtdatahash" xmlns:w16se="http://schemas.microsoft.com/office/word/2015/wordml/symex" xmlns:wpg="http://schemas.microsoft.com/office/word/2010/wordprocessingGroup" xmlns:wpi="http://schemas.microsoft.com/office/word/2010/wordprocessingInk" xmlns:wne="http://schemas.microsoft.com/office/word/2006/wordml" xmlns:wps="http://schemas.microsoft.com/office/word/2010/wordprocessingShape" mc:Ignorable="w14 w15 w16se w16cid w16 w16cex w16sdtdh w16du wp14">
   <w:abstractNum w:abstractNumId="0" w15:restartNumberingAfterBreak="0">
     <w:nsid w:val="052476A5"/>
     <w:multiLevelType w:val="hybridMultilevel"/>
@@ -3867,7 +4416,7 @@
   <w:abstractNum w:abstractNumId="12" w15:restartNumberingAfterBreak="0">
     <w:nsid w:val="454C3B3D"/>
     <w:multiLevelType w:val="hybridMultilevel"/>
-    <w:tmpl w:val="7B74A18C"/>
+    <w:tmpl w:val="DD825B10"/>
     <w:lvl w:ilvl="0" w:tplc="5B10DC8A">
       <w:start w:val="1"/>
       <w:numFmt w:val="bullet"/>
@@ -3880,16 +4429,16 @@
         <w:rFonts w:ascii="Symbol" w:hAnsi="Symbol" w:hint="default"/>
       </w:rPr>
     </w:lvl>
-    <w:lvl w:ilvl="1" w:tplc="04090003" w:tentative="1">
-      <w:start w:val="1"/>
-      <w:numFmt w:val="bullet"/>
-      <w:lvlText w:val="o"/>
-      <w:lvlJc w:val="left"/>
-      <w:pPr>
-        <w:ind w:left="1440" w:hanging="360"/>
-      </w:pPr>
-      <w:rPr>
-        <w:rFonts w:ascii="Courier New" w:hAnsi="Courier New" w:cs="Courier New" w:hint="default"/>
+    <w:lvl w:ilvl="1" w:tplc="04090005">
+      <w:start w:val="1"/>
+      <w:numFmt w:val="bullet"/>
+      <w:lvlText w:val=""/>
+      <w:lvlJc w:val="left"/>
+      <w:pPr>
+        <w:ind w:left="792" w:hanging="360"/>
+      </w:pPr>
+      <w:rPr>
+        <w:rFonts w:ascii="Wingdings" w:hAnsi="Wingdings" w:hint="default"/>
       </w:rPr>
     </w:lvl>
     <w:lvl w:ilvl="2" w:tplc="04090005" w:tentative="1">
@@ -4485,7 +5034,7 @@
 </file>
 
 <file path=word/styles.xml><?xml version="1.0" encoding="utf-8"?>
-<w:styles xmlns:mc="http://schemas.openxmlformats.org/markup-compatibility/2006" xmlns:r="http://schemas.openxmlformats.org/officeDocument/2006/relationships" xmlns:w="http://schemas.openxmlformats.org/wordprocessingml/2006/main" xmlns:w14="http://schemas.microsoft.com/office/word/2010/wordml" xmlns:w15="http://schemas.microsoft.com/office/word/2012/wordml" xmlns:w16cex="http://schemas.microsoft.com/office/word/2018/wordml/cex" xmlns:w16cid="http://schemas.microsoft.com/office/word/2016/wordml/cid" xmlns:w16="http://schemas.microsoft.com/office/word/2018/wordml" xmlns:w16sdtdh="http://schemas.microsoft.com/office/word/2020/wordml/sdtdatahash" xmlns:w16se="http://schemas.microsoft.com/office/word/2015/wordml/symex" mc:Ignorable="w14 w15 w16se w16cid w16 w16cex w16sdtdh">
+<w:styles xmlns:mc="http://schemas.openxmlformats.org/markup-compatibility/2006" xmlns:r="http://schemas.openxmlformats.org/officeDocument/2006/relationships" xmlns:w="http://schemas.openxmlformats.org/wordprocessingml/2006/main" xmlns:w14="http://schemas.microsoft.com/office/word/2010/wordml" xmlns:w15="http://schemas.microsoft.com/office/word/2012/wordml" xmlns:w16cex="http://schemas.microsoft.com/office/word/2018/wordml/cex" xmlns:w16cid="http://schemas.microsoft.com/office/word/2016/wordml/cid" xmlns:w16="http://schemas.microsoft.com/office/word/2018/wordml" xmlns:w16du="http://schemas.microsoft.com/office/word/2023/wordml/word16du" xmlns:w16sdtdh="http://schemas.microsoft.com/office/word/2020/wordml/sdtdatahash" xmlns:w16se="http://schemas.microsoft.com/office/word/2015/wordml/symex" mc:Ignorable="w14 w15 w16se w16cid w16 w16cex w16sdtdh w16du">
   <w:docDefaults>
     <w:rPrDefault>
       <w:rPr>

</xml_diff>

<commit_message>
Updated github link for autonomous robots page Updated resume
</commit_message>
<xml_diff>
--- a/MarkJenningsResume.docx
+++ b/MarkJenningsResume.docx
@@ -33,7 +33,6 @@
           </w:tcPr>
           <w:p>
             <w:pPr>
-              <w:ind w:right="-14"/>
               <w:jc w:val="center"/>
               <w:rPr>
                 <w:rFonts w:asciiTheme="majorHAnsi" w:hAnsiTheme="majorHAnsi" w:cstheme="majorHAnsi"/>
@@ -76,7 +75,6 @@
           </w:p>
           <w:p>
             <w:pPr>
-              <w:ind w:right="-14"/>
               <w:jc w:val="center"/>
               <w:rPr>
                 <w:rFonts w:cstheme="minorHAnsi"/>
@@ -504,25 +502,7 @@
                 <w:sz w:val="20"/>
                 <w:szCs w:val="20"/>
               </w:rPr>
-              <w:t xml:space="preserve"> for robotic arm, hydraulic punch, and multiple </w:t>
-            </w:r>
-            <w:proofErr w:type="gramStart"/>
-            <w:r>
-              <w:rPr>
-                <w:rFonts w:cstheme="minorHAnsi"/>
-                <w:sz w:val="20"/>
-                <w:szCs w:val="20"/>
-              </w:rPr>
-              <w:t>laser</w:t>
-            </w:r>
-            <w:proofErr w:type="gramEnd"/>
-            <w:r>
-              <w:rPr>
-                <w:rFonts w:cstheme="minorHAnsi"/>
-                <w:sz w:val="20"/>
-                <w:szCs w:val="20"/>
-              </w:rPr>
-              <w:t xml:space="preserve"> marking systems</w:t>
+              <w:t xml:space="preserve"> for robotic arm, hydraulic punch, and multiple laser marking systems</w:t>
             </w:r>
           </w:p>
           <w:p>
@@ -2221,7 +2201,7 @@
                 <w:sz w:val="20"/>
                 <w:szCs w:val="24"/>
               </w:rPr>
-              <w:t>Robotics</w:t>
+              <w:t>Other</w:t>
             </w:r>
             <w:r>
               <w:rPr>
@@ -2229,7 +2209,7 @@
                 <w:sz w:val="20"/>
                 <w:szCs w:val="24"/>
               </w:rPr>
-              <w:t xml:space="preserve">: Git, ROS, </w:t>
+              <w:t xml:space="preserve">: </w:t>
             </w:r>
             <w:r>
               <w:rPr>
@@ -2237,7 +2217,7 @@
                 <w:sz w:val="20"/>
                 <w:szCs w:val="24"/>
               </w:rPr>
-              <w:t>MoveIt</w:t>
+              <w:t xml:space="preserve">Linux, </w:t>
             </w:r>
             <w:r>
               <w:rPr>
@@ -2245,7 +2225,7 @@
                 <w:sz w:val="20"/>
                 <w:szCs w:val="24"/>
               </w:rPr>
-              <w:t xml:space="preserve">, </w:t>
+              <w:t xml:space="preserve">Git, ROS, </w:t>
             </w:r>
             <w:r>
               <w:rPr>
@@ -2253,7 +2233,15 @@
                 <w:sz w:val="20"/>
                 <w:szCs w:val="24"/>
               </w:rPr>
-              <w:t>Linux</w:t>
+              <w:t>Gazebo</w:t>
+            </w:r>
+            <w:r>
+              <w:rPr>
+                <w:rFonts w:cstheme="minorHAnsi"/>
+                <w:sz w:val="20"/>
+                <w:szCs w:val="24"/>
+              </w:rPr>
+              <w:t>, MoveIt</w:t>
             </w:r>
           </w:p>
           <w:p>

</xml_diff>